<commit_message>
Reverting the sales createation in the test for the narrativas c and d
</commit_message>
<xml_diff>
--- a/vvs2_report.docx
+++ b/vvs2_report.docx
@@ -12,8 +12,13 @@
         <w:jc w:val="both"/>
       </w:pPr>
       <w:r>
-        <w:t>Teste de narrativas com HtmlUnit</w:t>
-      </w:r>
+        <w:t xml:space="preserve">Teste de narrativas com </w:t>
+      </w:r>
+      <w:proofErr w:type="spellStart"/>
+      <w:r>
+        <w:t>HtmlUnit</w:t>
+      </w:r>
+      <w:proofErr w:type="spellEnd"/>
     </w:p>
     <w:p>
       <w:pPr>
@@ -38,8 +43,16 @@
         <w:rPr>
           <w:highlight w:val="yellow"/>
         </w:rPr>
-        <w:t xml:space="preserve"> os serviços do cliente para ver os seus addresses</w:t>
-      </w:r>
+        <w:t xml:space="preserve"> os serviços do cliente para ver os seus </w:t>
+      </w:r>
+      <w:proofErr w:type="spellStart"/>
+      <w:r>
+        <w:rPr>
+          <w:highlight w:val="yellow"/>
+        </w:rPr>
+        <w:t>addresses</w:t>
+      </w:r>
+      <w:proofErr w:type="spellEnd"/>
       <w:r>
         <w:rPr>
           <w:highlight w:val="yellow"/>
@@ -50,7 +63,21 @@
         <w:rPr>
           <w:highlight w:val="yellow"/>
         </w:rPr>
-        <w:t>, indo à tabela e procurar uma linha com a info certa</w:t>
+        <w:t xml:space="preserve">, indo à tabela e procurar uma linha com a </w:t>
+      </w:r>
+      <w:proofErr w:type="spellStart"/>
+      <w:r>
+        <w:rPr>
+          <w:highlight w:val="yellow"/>
+        </w:rPr>
+        <w:t>info</w:t>
+      </w:r>
+      <w:proofErr w:type="spellEnd"/>
+      <w:r>
+        <w:rPr>
+          <w:highlight w:val="yellow"/>
+        </w:rPr>
+        <w:t xml:space="preserve"> certa</w:t>
       </w:r>
       <w:r>
         <w:rPr>
@@ -62,59 +89,202 @@
     <w:p>
       <w:pPr>
         <w:jc w:val="both"/>
-      </w:pPr>
-      <w:r>
-        <w:rPr>
-          <w:highlight w:val="yellow"/>
-        </w:rPr>
-        <w:t>Como reverter as ações na bd feitas nos testes</w:t>
-      </w:r>
-      <w:r>
-        <w:rPr>
-          <w:highlight w:val="yellow"/>
-        </w:rPr>
-        <w:t>, quando não há casos de uso inversos</w:t>
-      </w:r>
-      <w:r>
-        <w:rPr>
-          <w:highlight w:val="yellow"/>
-        </w:rPr>
-        <w:t>?</w:t>
-      </w:r>
-      <w:r>
+        <w:rPr>
+          <w:highlight w:val="yellow"/>
+        </w:rPr>
+      </w:pPr>
+      <w:r>
+        <w:rPr>
+          <w:highlight w:val="yellow"/>
+        </w:rPr>
+        <w:t>Fazer testes diferentes para as mesmas narrativas? Um com o “</w:t>
+      </w:r>
+      <w:proofErr w:type="spellStart"/>
+      <w:r>
+        <w:rPr>
+          <w:highlight w:val="yellow"/>
+        </w:rPr>
+        <w:t>Happy</w:t>
+      </w:r>
+      <w:proofErr w:type="spellEnd"/>
+      <w:r>
+        <w:rPr>
+          <w:highlight w:val="yellow"/>
+        </w:rPr>
         <w:t xml:space="preserve"> </w:t>
       </w:r>
-      <w:r>
-        <w:rPr>
-          <w:highlight w:val="yellow"/>
-        </w:rPr>
-        <w:t>Posso cria-los mesmo na web app e o revert é como se fosse um caso de uso?</w:t>
-      </w:r>
-      <w:r>
-        <w:t xml:space="preserve"> </w:t>
-      </w:r>
-      <w:r>
-        <w:rPr>
-          <w:highlight w:val="yellow"/>
-        </w:rPr>
-        <w:t>Faço assert no revert que foi tudo reverted?</w:t>
+      <w:proofErr w:type="spellStart"/>
+      <w:r>
+        <w:rPr>
+          <w:highlight w:val="yellow"/>
+        </w:rPr>
+        <w:t>path</w:t>
+      </w:r>
+      <w:proofErr w:type="spellEnd"/>
+      <w:r>
+        <w:rPr>
+          <w:highlight w:val="yellow"/>
+        </w:rPr>
+        <w:t>” e outros com erros de utilização.</w:t>
       </w:r>
     </w:p>
     <w:p>
-      <w:r>
-        <w:rPr>
-          <w:highlight w:val="yellow"/>
-        </w:rPr>
-        <w:t>Posso fazer duas narrativas num so teste? C) e d)</w:t>
+      <w:pPr>
+        <w:jc w:val="both"/>
+      </w:pPr>
+      <w:r>
+        <w:rPr>
+          <w:highlight w:val="yellow"/>
+        </w:rPr>
+        <w:t xml:space="preserve">Como reverter as ações na </w:t>
+      </w:r>
+      <w:proofErr w:type="spellStart"/>
+      <w:r>
+        <w:rPr>
+          <w:highlight w:val="yellow"/>
+        </w:rPr>
+        <w:t>bd</w:t>
+      </w:r>
+      <w:proofErr w:type="spellEnd"/>
+      <w:r>
+        <w:rPr>
+          <w:highlight w:val="yellow"/>
+        </w:rPr>
+        <w:t xml:space="preserve"> feitas nos testes</w:t>
+      </w:r>
+      <w:r>
+        <w:rPr>
+          <w:highlight w:val="yellow"/>
+        </w:rPr>
+        <w:t>, quando não há casos de uso inversos</w:t>
+      </w:r>
+      <w:r>
+        <w:rPr>
+          <w:highlight w:val="yellow"/>
+        </w:rPr>
+        <w:t>?</w:t>
+      </w:r>
+      <w:r>
+        <w:t xml:space="preserve"> </w:t>
+      </w:r>
+      <w:r>
+        <w:rPr>
+          <w:highlight w:val="yellow"/>
+        </w:rPr>
+        <w:t xml:space="preserve">Posso </w:t>
+      </w:r>
+      <w:proofErr w:type="gramStart"/>
+      <w:r>
+        <w:rPr>
+          <w:highlight w:val="yellow"/>
+        </w:rPr>
+        <w:t>cria-los</w:t>
+      </w:r>
+      <w:proofErr w:type="gramEnd"/>
+      <w:r>
+        <w:rPr>
+          <w:highlight w:val="yellow"/>
+        </w:rPr>
+        <w:t xml:space="preserve"> mesmo na web app e o </w:t>
+      </w:r>
+      <w:proofErr w:type="spellStart"/>
+      <w:r>
+        <w:rPr>
+          <w:highlight w:val="yellow"/>
+        </w:rPr>
+        <w:t>revert</w:t>
+      </w:r>
+      <w:proofErr w:type="spellEnd"/>
+      <w:r>
+        <w:rPr>
+          <w:highlight w:val="yellow"/>
+        </w:rPr>
+        <w:t xml:space="preserve"> é como se fosse um caso de uso?</w:t>
+      </w:r>
+      <w:r>
+        <w:t xml:space="preserve"> </w:t>
+      </w:r>
+      <w:r>
+        <w:rPr>
+          <w:highlight w:val="yellow"/>
+        </w:rPr>
+        <w:t xml:space="preserve">Faço </w:t>
+      </w:r>
+      <w:proofErr w:type="spellStart"/>
+      <w:r>
+        <w:rPr>
+          <w:highlight w:val="yellow"/>
+        </w:rPr>
+        <w:t>assert</w:t>
+      </w:r>
+      <w:proofErr w:type="spellEnd"/>
+      <w:r>
+        <w:rPr>
+          <w:highlight w:val="yellow"/>
+        </w:rPr>
+        <w:t xml:space="preserve"> no </w:t>
+      </w:r>
+      <w:proofErr w:type="spellStart"/>
+      <w:r>
+        <w:rPr>
+          <w:highlight w:val="yellow"/>
+        </w:rPr>
+        <w:t>revert</w:t>
+      </w:r>
+      <w:proofErr w:type="spellEnd"/>
+      <w:r>
+        <w:rPr>
+          <w:highlight w:val="yellow"/>
+        </w:rPr>
+        <w:t xml:space="preserve"> que foi tudo </w:t>
+      </w:r>
+      <w:proofErr w:type="spellStart"/>
+      <w:r>
+        <w:rPr>
+          <w:highlight w:val="yellow"/>
+        </w:rPr>
+        <w:t>reverted</w:t>
+      </w:r>
+      <w:proofErr w:type="spellEnd"/>
+      <w:r>
+        <w:rPr>
+          <w:highlight w:val="yellow"/>
+        </w:rPr>
+        <w:t>?</w:t>
       </w:r>
     </w:p>
     <w:p>
       <w:pPr>
         <w:jc w:val="both"/>
       </w:pPr>
+      <w:r>
+        <w:rPr>
+          <w:highlight w:val="yellow"/>
+        </w:rPr>
+        <w:t xml:space="preserve">Posso fazer duas narrativas num </w:t>
+      </w:r>
+      <w:proofErr w:type="spellStart"/>
+      <w:r>
+        <w:rPr>
+          <w:highlight w:val="yellow"/>
+        </w:rPr>
+        <w:t>so</w:t>
+      </w:r>
+      <w:proofErr w:type="spellEnd"/>
+      <w:r>
+        <w:rPr>
+          <w:highlight w:val="yellow"/>
+        </w:rPr>
+        <w:t xml:space="preserve"> teste? C) e d)</w:t>
+      </w:r>
     </w:p>
     <w:p>
       <w:pPr>
+        <w:jc w:val="both"/>
+      </w:pPr>
+    </w:p>
+    <w:p>
+      <w:pPr>
         <w:ind w:firstLine="708"/>
         <w:jc w:val="both"/>
       </w:pPr>
@@ -122,7 +292,15 @@
         <w:t xml:space="preserve">Foram criados métodos privados nos testes para operações repetidas para as narrativas pedidas. Exemplos destas operações que se repetem são: criar um cliente, remover um cliente, </w:t>
       </w:r>
       <w:r>
-        <w:t xml:space="preserve">criar address, </w:t>
+        <w:t xml:space="preserve">criar </w:t>
+      </w:r>
+      <w:proofErr w:type="spellStart"/>
+      <w:r>
+        <w:t>address</w:t>
+      </w:r>
+      <w:proofErr w:type="spellEnd"/>
+      <w:r>
+        <w:t xml:space="preserve">, </w:t>
       </w:r>
       <w:r>
         <w:t xml:space="preserve">criar uma sale, </w:t>
@@ -145,6 +323,250 @@
     </w:p>
     <w:p>
       <w:pPr>
+        <w:pStyle w:val="Heading2"/>
+        <w:numPr>
+          <w:ilvl w:val="1"/>
+          <w:numId w:val="1"/>
+        </w:numPr>
+        <w:jc w:val="both"/>
+      </w:pPr>
+      <w:r>
+        <w:t>Narrativa a)</w:t>
+      </w:r>
+    </w:p>
+    <w:p>
+      <w:pPr>
+        <w:jc w:val="both"/>
+      </w:pPr>
+    </w:p>
+    <w:p>
+      <w:pPr>
+        <w:ind w:firstLine="360"/>
+        <w:jc w:val="both"/>
+      </w:pPr>
+      <w:r>
+        <w:t xml:space="preserve">Modificou-se o SUT, para ter a capacidade de remover </w:t>
+      </w:r>
+      <w:proofErr w:type="spellStart"/>
+      <w:r>
+        <w:t>Adresses</w:t>
+      </w:r>
+      <w:proofErr w:type="spellEnd"/>
+      <w:r>
+        <w:t xml:space="preserve"> de </w:t>
+      </w:r>
+      <w:proofErr w:type="spellStart"/>
+      <w:r>
+        <w:t>Customers</w:t>
+      </w:r>
+      <w:proofErr w:type="spellEnd"/>
+      <w:r>
+        <w:t xml:space="preserve">. Para isto Acrescentou-se um link no index.html para se ser direcionado a um </w:t>
+      </w:r>
+      <w:proofErr w:type="spellStart"/>
+      <w:r>
+        <w:t>form</w:t>
+      </w:r>
+      <w:proofErr w:type="spellEnd"/>
+      <w:r>
+        <w:t xml:space="preserve">, parecido com o de inserção de um novo </w:t>
+      </w:r>
+      <w:proofErr w:type="spellStart"/>
+      <w:r>
+        <w:t>Address</w:t>
+      </w:r>
+      <w:proofErr w:type="spellEnd"/>
+      <w:r>
+        <w:t xml:space="preserve">. A diferença é que este </w:t>
+      </w:r>
+      <w:proofErr w:type="spellStart"/>
+      <w:r>
+        <w:t>form</w:t>
+      </w:r>
+      <w:proofErr w:type="spellEnd"/>
+      <w:r>
+        <w:t xml:space="preserve"> faz um pedido para um outro </w:t>
+      </w:r>
+      <w:proofErr w:type="spellStart"/>
+      <w:r>
+        <w:t>PageController</w:t>
+      </w:r>
+      <w:proofErr w:type="spellEnd"/>
+      <w:r>
+        <w:t xml:space="preserve">, criado por mim, o </w:t>
+      </w:r>
+      <w:proofErr w:type="spellStart"/>
+      <w:r>
+        <w:t>RemoveAddressPageController</w:t>
+      </w:r>
+      <w:proofErr w:type="spellEnd"/>
+      <w:r>
+        <w:t xml:space="preserve">. Este </w:t>
+      </w:r>
+      <w:proofErr w:type="spellStart"/>
+      <w:r>
+        <w:t>controller</w:t>
+      </w:r>
+      <w:proofErr w:type="spellEnd"/>
+      <w:r>
+        <w:t xml:space="preserve"> recebe os dados necessários para a remoção de um </w:t>
+      </w:r>
+      <w:proofErr w:type="spellStart"/>
+      <w:r>
+        <w:t>Address</w:t>
+      </w:r>
+      <w:proofErr w:type="spellEnd"/>
+      <w:r>
+        <w:t xml:space="preserve"> de um </w:t>
+      </w:r>
+      <w:proofErr w:type="spellStart"/>
+      <w:r>
+        <w:t>Customer</w:t>
+      </w:r>
+      <w:proofErr w:type="spellEnd"/>
+      <w:r>
+        <w:t>. Para seguir a logica de “</w:t>
+      </w:r>
+      <w:proofErr w:type="spellStart"/>
+      <w:r>
+        <w:t>separation</w:t>
+      </w:r>
+      <w:proofErr w:type="spellEnd"/>
+      <w:r>
+        <w:t xml:space="preserve"> </w:t>
+      </w:r>
+      <w:proofErr w:type="spellStart"/>
+      <w:r>
+        <w:t>of</w:t>
+      </w:r>
+      <w:proofErr w:type="spellEnd"/>
+      <w:r>
+        <w:t xml:space="preserve"> </w:t>
+      </w:r>
+      <w:proofErr w:type="spellStart"/>
+      <w:r>
+        <w:t>concerns</w:t>
+      </w:r>
+      <w:proofErr w:type="spellEnd"/>
+      <w:r>
+        <w:t xml:space="preserve">” seguida pelos </w:t>
+      </w:r>
+      <w:proofErr w:type="spellStart"/>
+      <w:r>
+        <w:t>developers</w:t>
+      </w:r>
+      <w:proofErr w:type="spellEnd"/>
+      <w:r>
+        <w:t xml:space="preserve"> da app, foi criado o método </w:t>
+      </w:r>
+      <w:proofErr w:type="spellStart"/>
+      <w:r>
+        <w:t>removeAddressOfCustomer</w:t>
+      </w:r>
+      <w:proofErr w:type="spellEnd"/>
+      <w:r>
+        <w:t xml:space="preserve">, na </w:t>
+      </w:r>
+      <w:proofErr w:type="spellStart"/>
+      <w:r>
+        <w:t>class</w:t>
+      </w:r>
+      <w:proofErr w:type="spellEnd"/>
+      <w:r>
+        <w:t xml:space="preserve"> </w:t>
+      </w:r>
+      <w:proofErr w:type="spellStart"/>
+      <w:r>
+        <w:t>CustomerService</w:t>
+      </w:r>
+      <w:proofErr w:type="spellEnd"/>
+      <w:r>
+        <w:t xml:space="preserve">, método este que é então chamado no </w:t>
+      </w:r>
+      <w:proofErr w:type="spellStart"/>
+      <w:r>
+        <w:t>controller</w:t>
+      </w:r>
+      <w:proofErr w:type="spellEnd"/>
+      <w:r>
+        <w:t xml:space="preserve">, abstraindo-o dos detalhes da remoção de um </w:t>
+      </w:r>
+      <w:proofErr w:type="spellStart"/>
+      <w:r>
+        <w:t>Address</w:t>
+      </w:r>
+      <w:proofErr w:type="spellEnd"/>
+      <w:r>
+        <w:t xml:space="preserve">. Nesta função no </w:t>
+      </w:r>
+      <w:proofErr w:type="spellStart"/>
+      <w:r>
+        <w:t>CustomerService</w:t>
+      </w:r>
+      <w:proofErr w:type="spellEnd"/>
+      <w:r>
+        <w:t xml:space="preserve">, foi usada de novo a mesma lógica dos </w:t>
+      </w:r>
+      <w:proofErr w:type="spellStart"/>
+      <w:r>
+        <w:t>developers</w:t>
+      </w:r>
+      <w:proofErr w:type="spellEnd"/>
+      <w:r>
+        <w:t xml:space="preserve">, sendo por isso usada </w:t>
+      </w:r>
+      <w:proofErr w:type="spellStart"/>
+      <w:r>
+        <w:t>AddressRowDataGateway</w:t>
+      </w:r>
+      <w:proofErr w:type="spellEnd"/>
+      <w:r>
+        <w:t>, para tratar da lógica da camada dos dados.</w:t>
+      </w:r>
+    </w:p>
+    <w:p>
+      <w:pPr>
+        <w:pStyle w:val="Heading2"/>
+        <w:numPr>
+          <w:ilvl w:val="1"/>
+          <w:numId w:val="1"/>
+        </w:numPr>
+      </w:pPr>
+      <w:r>
+        <w:t>Narrativa b)</w:t>
+      </w:r>
+    </w:p>
+    <w:p>
+      <w:r>
+        <w:t>Testar meter o mesmo cliente</w:t>
+      </w:r>
+    </w:p>
+    <w:p>
+      <w:pPr>
+        <w:pStyle w:val="Heading2"/>
+        <w:numPr>
+          <w:ilvl w:val="1"/>
+          <w:numId w:val="1"/>
+        </w:numPr>
+      </w:pPr>
+      <w:r>
+        <w:t>Narrativas c) e d)</w:t>
+      </w:r>
+    </w:p>
+    <w:p>
+      <w:pPr>
+        <w:pStyle w:val="Heading2"/>
+        <w:numPr>
+          <w:ilvl w:val="1"/>
+          <w:numId w:val="1"/>
+        </w:numPr>
+      </w:pPr>
+      <w:r>
+        <w:t>Narrativa e)</w:t>
+      </w:r>
+    </w:p>
+    <w:p>
+      <w:pPr>
         <w:ind w:firstLine="708"/>
         <w:jc w:val="both"/>
       </w:pPr>
@@ -152,19 +574,49 @@
         <w:rPr>
           <w:highlight w:val="red"/>
         </w:rPr>
-        <w:t>Construtor de AddressRowDataGateWay</w:t>
-      </w:r>
+        <w:t xml:space="preserve">Construtor de </w:t>
+      </w:r>
+      <w:proofErr w:type="spellStart"/>
       <w:r>
         <w:rPr>
           <w:highlight w:val="red"/>
         </w:rPr>
-        <w:t xml:space="preserve"> que recebe um ResultSet</w:t>
-      </w:r>
+        <w:t>AddressRowDataGateWay</w:t>
+      </w:r>
+      <w:proofErr w:type="spellEnd"/>
       <w:r>
         <w:rPr>
           <w:highlight w:val="red"/>
         </w:rPr>
-        <w:t xml:space="preserve"> tinha nome da coluna customer_vat mal</w:t>
+        <w:t xml:space="preserve"> que recebe um </w:t>
+      </w:r>
+      <w:proofErr w:type="spellStart"/>
+      <w:r>
+        <w:rPr>
+          <w:highlight w:val="red"/>
+        </w:rPr>
+        <w:t>ResultSet</w:t>
+      </w:r>
+      <w:proofErr w:type="spellEnd"/>
+      <w:r>
+        <w:rPr>
+          <w:highlight w:val="red"/>
+        </w:rPr>
+        <w:t xml:space="preserve"> tinha nome da coluna </w:t>
+      </w:r>
+      <w:proofErr w:type="spellStart"/>
+      <w:r>
+        <w:rPr>
+          <w:highlight w:val="red"/>
+        </w:rPr>
+        <w:t>customer_vat</w:t>
+      </w:r>
+      <w:proofErr w:type="spellEnd"/>
+      <w:r>
+        <w:rPr>
+          <w:highlight w:val="red"/>
+        </w:rPr>
+        <w:t xml:space="preserve"> mal</w:t>
       </w:r>
     </w:p>
     <w:p>
@@ -174,7 +626,31 @@
       </w:pPr>
       <w:r>
         <w:tab/>
-        <w:t>Antes tinha customerVat, mas o nome da coluna é customer_Vat (é case insensivte)</w:t>
+        <w:t xml:space="preserve">Antes tinha </w:t>
+      </w:r>
+      <w:proofErr w:type="spellStart"/>
+      <w:r>
+        <w:t>customerVat</w:t>
+      </w:r>
+      <w:proofErr w:type="spellEnd"/>
+      <w:r>
+        <w:t xml:space="preserve">, mas o nome da coluna é </w:t>
+      </w:r>
+      <w:proofErr w:type="spellStart"/>
+      <w:r>
+        <w:t>customer_Vat</w:t>
+      </w:r>
+      <w:proofErr w:type="spellEnd"/>
+      <w:r>
+        <w:t xml:space="preserve"> (é case </w:t>
+      </w:r>
+      <w:proofErr w:type="spellStart"/>
+      <w:r>
+        <w:t>insensivte</w:t>
+      </w:r>
+      <w:proofErr w:type="spellEnd"/>
+      <w:r>
+        <w:t>)</w:t>
       </w:r>
     </w:p>
     <w:p>
@@ -182,17 +658,47 @@
         <w:ind w:firstLine="708"/>
         <w:jc w:val="both"/>
       </w:pPr>
+      <w:proofErr w:type="gramStart"/>
       <w:r>
         <w:rPr>
           <w:highlight w:val="red"/>
         </w:rPr>
-        <w:t xml:space="preserve">Da para criar Delivery com </w:t>
-      </w:r>
+        <w:t>Da</w:t>
+      </w:r>
+      <w:proofErr w:type="gramEnd"/>
       <w:r>
         <w:rPr>
           <w:highlight w:val="red"/>
         </w:rPr>
-        <w:t xml:space="preserve">address </w:t>
+        <w:t xml:space="preserve"> para criar </w:t>
+      </w:r>
+      <w:proofErr w:type="spellStart"/>
+      <w:r>
+        <w:rPr>
+          <w:highlight w:val="red"/>
+        </w:rPr>
+        <w:t>Delivery</w:t>
+      </w:r>
+      <w:proofErr w:type="spellEnd"/>
+      <w:r>
+        <w:rPr>
+          <w:highlight w:val="red"/>
+        </w:rPr>
+        <w:t xml:space="preserve"> com </w:t>
+      </w:r>
+      <w:proofErr w:type="spellStart"/>
+      <w:r>
+        <w:rPr>
+          <w:highlight w:val="red"/>
+        </w:rPr>
+        <w:t>address</w:t>
+      </w:r>
+      <w:proofErr w:type="spellEnd"/>
+      <w:r>
+        <w:rPr>
+          <w:highlight w:val="red"/>
+        </w:rPr>
+        <w:t xml:space="preserve"> </w:t>
       </w:r>
       <w:r>
         <w:rPr>
@@ -222,12 +728,34 @@
         <w:jc w:val="both"/>
       </w:pPr>
       <w:r>
+        <w:lastRenderedPageBreak/>
         <w:tab/>
-        <w:t>Criar método de procura de address por id n</w:t>
-      </w:r>
-      <w:r>
-        <w:t>uma nova class AddressFinder</w:t>
-      </w:r>
+        <w:t xml:space="preserve">Criar método de procura de </w:t>
+      </w:r>
+      <w:proofErr w:type="spellStart"/>
+      <w:r>
+        <w:t>address</w:t>
+      </w:r>
+      <w:proofErr w:type="spellEnd"/>
+      <w:r>
+        <w:t xml:space="preserve"> por id n</w:t>
+      </w:r>
+      <w:r>
+        <w:t xml:space="preserve">uma nova </w:t>
+      </w:r>
+      <w:proofErr w:type="spellStart"/>
+      <w:r>
+        <w:t>class</w:t>
+      </w:r>
+      <w:proofErr w:type="spellEnd"/>
+      <w:r>
+        <w:t xml:space="preserve"> </w:t>
+      </w:r>
+      <w:proofErr w:type="spellStart"/>
+      <w:r>
+        <w:t>AddressFinder</w:t>
+      </w:r>
+      <w:proofErr w:type="spellEnd"/>
     </w:p>
     <w:p>
       <w:pPr>
@@ -236,7 +764,71 @@
       </w:pPr>
       <w:r>
         <w:tab/>
-        <w:t>Em AddSaleDeliveryPageController chamar o método de procura do address_id dado no request_body, para garantir que ele existe. Caso não existir, este método vai lançar uma exceção, interrompendo o fluxo da função de inserção de delivery que seria o comportamento adqueado, em vez de deixar inserir deliveries com addresse_id’s que não exsitem.</w:t>
+        <w:t xml:space="preserve">Em </w:t>
+      </w:r>
+      <w:proofErr w:type="spellStart"/>
+      <w:r>
+        <w:t>AddSaleDeliveryPageController</w:t>
+      </w:r>
+      <w:proofErr w:type="spellEnd"/>
+      <w:r>
+        <w:t xml:space="preserve"> chamar o método de procura do </w:t>
+      </w:r>
+      <w:proofErr w:type="spellStart"/>
+      <w:r>
+        <w:t>address_id</w:t>
+      </w:r>
+      <w:proofErr w:type="spellEnd"/>
+      <w:r>
+        <w:t xml:space="preserve"> dado no </w:t>
+      </w:r>
+      <w:proofErr w:type="spellStart"/>
+      <w:r>
+        <w:t>request_body</w:t>
+      </w:r>
+      <w:proofErr w:type="spellEnd"/>
+      <w:r>
+        <w:t xml:space="preserve">, para garantir que ele existe. Caso não existir, este método vai lançar uma exceção, interrompendo o fluxo da função de inserção de </w:t>
+      </w:r>
+      <w:proofErr w:type="spellStart"/>
+      <w:r>
+        <w:t>delivery</w:t>
+      </w:r>
+      <w:proofErr w:type="spellEnd"/>
+      <w:r>
+        <w:t xml:space="preserve"> que seria o comportamento </w:t>
+      </w:r>
+      <w:proofErr w:type="spellStart"/>
+      <w:r>
+        <w:t>adqueado</w:t>
+      </w:r>
+      <w:proofErr w:type="spellEnd"/>
+      <w:r>
+        <w:t xml:space="preserve">, em vez de deixar inserir </w:t>
+      </w:r>
+      <w:proofErr w:type="spellStart"/>
+      <w:r>
+        <w:t>deliveries</w:t>
+      </w:r>
+      <w:proofErr w:type="spellEnd"/>
+      <w:r>
+        <w:t xml:space="preserve"> com </w:t>
+      </w:r>
+      <w:proofErr w:type="spellStart"/>
+      <w:r>
+        <w:t>addresse_id’s</w:t>
+      </w:r>
+      <w:proofErr w:type="spellEnd"/>
+      <w:r>
+        <w:t xml:space="preserve"> que não </w:t>
+      </w:r>
+      <w:proofErr w:type="spellStart"/>
+      <w:r>
+        <w:t>exsitem</w:t>
+      </w:r>
+      <w:proofErr w:type="spellEnd"/>
+      <w:r>
+        <w:t>.</w:t>
       </w:r>
     </w:p>
     <w:p>
@@ -248,49 +840,139 @@
         <w:rPr>
           <w:highlight w:val="yellow"/>
         </w:rPr>
-        <w:t xml:space="preserve">Cria delivery com </w:t>
-      </w:r>
-      <w:r>
-        <w:rPr>
-          <w:highlight w:val="yellow"/>
-        </w:rPr>
-        <w:t xml:space="preserve">sale id de </w:t>
-      </w:r>
-      <w:r>
-        <w:rPr>
-          <w:highlight w:val="yellow"/>
-        </w:rPr>
-        <w:t xml:space="preserve">uma sale criada por outro </w:t>
-      </w:r>
-      <w:r>
-        <w:rPr>
-          <w:highlight w:val="yellow"/>
-        </w:rPr>
-        <w:t>cliente?</w:t>
-      </w:r>
+        <w:t xml:space="preserve">Explicar o que é uma </w:t>
+      </w:r>
+      <w:proofErr w:type="spellStart"/>
+      <w:r>
+        <w:rPr>
+          <w:highlight w:val="yellow"/>
+        </w:rPr>
+        <w:t>delivery</w:t>
+      </w:r>
+      <w:proofErr w:type="spellEnd"/>
     </w:p>
     <w:p>
       <w:pPr>
+        <w:ind w:left="708" w:firstLine="708"/>
+        <w:jc w:val="both"/>
+      </w:pPr>
+      <w:r>
+        <w:rPr>
+          <w:highlight w:val="yellow"/>
+        </w:rPr>
+        <w:t xml:space="preserve">Cria </w:t>
+      </w:r>
+      <w:proofErr w:type="spellStart"/>
+      <w:r>
+        <w:rPr>
+          <w:highlight w:val="yellow"/>
+        </w:rPr>
+        <w:t>delivery</w:t>
+      </w:r>
+      <w:proofErr w:type="spellEnd"/>
+      <w:r>
+        <w:rPr>
+          <w:highlight w:val="yellow"/>
+        </w:rPr>
+        <w:t xml:space="preserve"> com </w:t>
+      </w:r>
+      <w:r>
+        <w:rPr>
+          <w:highlight w:val="yellow"/>
+        </w:rPr>
+        <w:t xml:space="preserve">sale id de </w:t>
+      </w:r>
+      <w:r>
+        <w:rPr>
+          <w:highlight w:val="yellow"/>
+        </w:rPr>
+        <w:t xml:space="preserve">uma sale criada por outro </w:t>
+      </w:r>
+      <w:r>
+        <w:rPr>
+          <w:highlight w:val="yellow"/>
+        </w:rPr>
+        <w:t>cliente?</w:t>
+      </w:r>
+    </w:p>
+    <w:p>
+      <w:pPr>
+        <w:ind w:left="708" w:firstLine="708"/>
+        <w:jc w:val="both"/>
+      </w:pPr>
+      <w:r>
+        <w:rPr>
+          <w:highlight w:val="yellow"/>
+        </w:rPr>
+        <w:t xml:space="preserve">Cria </w:t>
+      </w:r>
+      <w:proofErr w:type="spellStart"/>
+      <w:r>
+        <w:rPr>
+          <w:highlight w:val="yellow"/>
+        </w:rPr>
+        <w:t>delivery</w:t>
+      </w:r>
+      <w:proofErr w:type="spellEnd"/>
+      <w:r>
+        <w:rPr>
+          <w:highlight w:val="yellow"/>
+        </w:rPr>
+        <w:t xml:space="preserve"> com </w:t>
+      </w:r>
+      <w:proofErr w:type="spellStart"/>
+      <w:r>
+        <w:rPr>
+          <w:highlight w:val="yellow"/>
+        </w:rPr>
+        <w:t>address</w:t>
+      </w:r>
+      <w:proofErr w:type="spellEnd"/>
+      <w:r>
+        <w:rPr>
+          <w:highlight w:val="yellow"/>
+        </w:rPr>
+        <w:t xml:space="preserve"> id de um </w:t>
+      </w:r>
+      <w:proofErr w:type="spellStart"/>
+      <w:r>
+        <w:rPr>
+          <w:highlight w:val="yellow"/>
+        </w:rPr>
+        <w:t>address</w:t>
+      </w:r>
+      <w:proofErr w:type="spellEnd"/>
+      <w:r>
+        <w:rPr>
+          <w:highlight w:val="yellow"/>
+        </w:rPr>
+        <w:t xml:space="preserve"> de um outro cliente?</w:t>
+      </w:r>
+    </w:p>
+    <w:p>
+      <w:pPr>
         <w:ind w:firstLine="708"/>
         <w:jc w:val="both"/>
       </w:pPr>
       <w:r>
         <w:rPr>
-          <w:highlight w:val="yellow"/>
-        </w:rPr>
-        <w:t>Cria delivery com address id de um address de um outro cliente?</w:t>
-      </w:r>
-    </w:p>
-    <w:p>
-      <w:pPr>
-        <w:ind w:firstLine="708"/>
-        <w:jc w:val="both"/>
-      </w:pPr>
-      <w:r>
-        <w:rPr>
           <w:highlight w:val="red"/>
         </w:rPr>
-        <w:t>Dá para criar clientes com números de telefone impossíveis (valores negativos, poucos dígitos, demasiados digitos)</w:t>
+        <w:t xml:space="preserve">Dá para criar clientes com números de telefone impossíveis (valores negativos, poucos dígitos, demasiados </w:t>
+      </w:r>
+      <w:proofErr w:type="spellStart"/>
+      <w:r>
+        <w:rPr>
+          <w:highlight w:val="red"/>
+        </w:rPr>
+        <w:t>digitos</w:t>
+      </w:r>
+      <w:proofErr w:type="spellEnd"/>
+      <w:r>
+        <w:rPr>
+          <w:highlight w:val="red"/>
+        </w:rPr>
+        <w:t>)</w:t>
       </w:r>
     </w:p>
     <w:sectPr>
@@ -307,9 +989,9 @@
 <w:numbering xmlns:wpc="http://schemas.microsoft.com/office/word/2010/wordprocessingCanvas" xmlns:cx="http://schemas.microsoft.com/office/drawing/2014/chartex" xmlns:cx1="http://schemas.microsoft.com/office/drawing/2015/9/8/chartex" xmlns:cx2="http://schemas.microsoft.com/office/drawing/2015/10/21/chartex" xmlns:cx3="http://schemas.microsoft.com/office/drawing/2016/5/9/chartex" xmlns:cx4="http://schemas.microsoft.com/office/drawing/2016/5/10/chartex" xmlns:cx5="http://schemas.microsoft.com/office/drawing/2016/5/11/chartex" xmlns:cx6="http://schemas.microsoft.com/office/drawing/2016/5/12/chartex" xmlns:cx7="http://schemas.microsoft.com/office/drawing/2016/5/13/chartex" xmlns:cx8="http://schemas.microsoft.com/office/drawing/2016/5/14/chartex" xmlns:mc="http://schemas.openxmlformats.org/markup-compatibility/2006" xmlns:aink="http://schemas.microsoft.com/office/drawing/2016/ink" xmlns:am3d="http://schemas.microsoft.com/office/drawing/2017/model3d" xmlns:o="urn:schemas-microsoft-com:office:office" xmlns:oel="http://schemas.microsoft.com/office/2019/extlst" xmlns:r="http://schemas.openxmlformats.org/officeDocument/2006/relationships" xmlns:m="http://schemas.openxmlformats.org/officeDocument/2006/math" xmlns:v="urn:schemas-microsoft-com:vml" xmlns:wp14="http://schemas.microsoft.com/office/word/2010/wordprocessingDrawing" xmlns:wp="http://schemas.openxmlformats.org/drawingml/2006/wordprocessingDrawing" xmlns:w10="urn:schemas-microsoft-com:office:word" xmlns:w="http://schemas.openxmlformats.org/wordprocessingml/2006/main" xmlns:w14="http://schemas.microsoft.com/office/word/2010/wordml" xmlns:w15="http://schemas.microsoft.com/office/word/2012/wordml" xmlns:w16cex="http://schemas.microsoft.com/office/word/2018/wordml/cex" xmlns:w16cid="http://schemas.microsoft.com/office/word/2016/wordml/cid" xmlns:w16="http://schemas.microsoft.com/office/word/2018/wordml" xmlns:w16du="http://schemas.microsoft.com/office/word/2023/wordml/word16du" xmlns:w16sdtdh="http://schemas.microsoft.com/office/word/2020/wordml/sdtdatahash" xmlns:w16se="http://schemas.microsoft.com/office/word/2015/wordml/symex" xmlns:wpg="http://schemas.microsoft.com/office/word/2010/wordprocessingGroup" xmlns:wpi="http://schemas.microsoft.com/office/word/2010/wordprocessingInk" xmlns:wne="http://schemas.microsoft.com/office/word/2006/wordml" xmlns:wps="http://schemas.microsoft.com/office/word/2010/wordprocessingShape" mc:Ignorable="w14 w15 w16se w16cid w16 w16cex w16sdtdh w16du wp14">
   <w:abstractNum w:abstractNumId="0" w15:restartNumberingAfterBreak="0">
     <w:nsid w:val="1A3D4076"/>
-    <w:multiLevelType w:val="hybridMultilevel"/>
-    <w:tmpl w:val="AF56F250"/>
-    <w:lvl w:ilvl="0" w:tplc="0816000F">
+    <w:multiLevelType w:val="multilevel"/>
+    <w:tmpl w:val="0F5ED62E"/>
+    <w:lvl w:ilvl="0">
       <w:start w:val="1"/>
       <w:numFmt w:val="decimal"/>
       <w:lvlText w:val="%1."/>
@@ -321,77 +1003,109 @@
         <w:rFonts w:hint="default"/>
       </w:rPr>
     </w:lvl>
-    <w:lvl w:ilvl="1" w:tplc="08160019" w:tentative="1">
-      <w:start w:val="1"/>
-      <w:numFmt w:val="lowerLetter"/>
-      <w:lvlText w:val="%2."/>
-      <w:lvlJc w:val="left"/>
-      <w:pPr>
-        <w:ind w:left="1440" w:hanging="360"/>
-      </w:pPr>
-    </w:lvl>
-    <w:lvl w:ilvl="2" w:tplc="0816001B" w:tentative="1">
-      <w:start w:val="1"/>
-      <w:numFmt w:val="lowerRoman"/>
-      <w:lvlText w:val="%3."/>
-      <w:lvlJc w:val="right"/>
-      <w:pPr>
-        <w:ind w:left="2160" w:hanging="180"/>
-      </w:pPr>
-    </w:lvl>
-    <w:lvl w:ilvl="3" w:tplc="0816000F" w:tentative="1">
+    <w:lvl w:ilvl="1">
       <w:start w:val="1"/>
       <w:numFmt w:val="decimal"/>
-      <w:lvlText w:val="%4."/>
+      <w:isLgl/>
+      <w:lvlText w:val="%1.%2."/>
       <w:lvlJc w:val="left"/>
       <w:pPr>
-        <w:ind w:left="2880" w:hanging="360"/>
-      </w:pPr>
+        <w:ind w:left="1080" w:hanging="720"/>
+      </w:pPr>
+      <w:rPr>
+        <w:rFonts w:hint="default"/>
+      </w:rPr>
     </w:lvl>
-    <w:lvl w:ilvl="4" w:tplc="08160019" w:tentative="1">
-      <w:start w:val="1"/>
-      <w:numFmt w:val="lowerLetter"/>
-      <w:lvlText w:val="%5."/>
-      <w:lvlJc w:val="left"/>
-      <w:pPr>
-        <w:ind w:left="3600" w:hanging="360"/>
-      </w:pPr>
-    </w:lvl>
-    <w:lvl w:ilvl="5" w:tplc="0816001B" w:tentative="1">
-      <w:start w:val="1"/>
-      <w:numFmt w:val="lowerRoman"/>
-      <w:lvlText w:val="%6."/>
-      <w:lvlJc w:val="right"/>
-      <w:pPr>
-        <w:ind w:left="4320" w:hanging="180"/>
-      </w:pPr>
-    </w:lvl>
-    <w:lvl w:ilvl="6" w:tplc="0816000F" w:tentative="1">
+    <w:lvl w:ilvl="2">
       <w:start w:val="1"/>
       <w:numFmt w:val="decimal"/>
-      <w:lvlText w:val="%7."/>
+      <w:isLgl/>
+      <w:lvlText w:val="%1.%2.%3."/>
       <w:lvlJc w:val="left"/>
       <w:pPr>
-        <w:ind w:left="5040" w:hanging="360"/>
-      </w:pPr>
+        <w:ind w:left="1080" w:hanging="720"/>
+      </w:pPr>
+      <w:rPr>
+        <w:rFonts w:hint="default"/>
+      </w:rPr>
     </w:lvl>
-    <w:lvl w:ilvl="7" w:tplc="08160019" w:tentative="1">
+    <w:lvl w:ilvl="3">
       <w:start w:val="1"/>
-      <w:numFmt w:val="lowerLetter"/>
-      <w:lvlText w:val="%8."/>
+      <w:numFmt w:val="decimal"/>
+      <w:isLgl/>
+      <w:lvlText w:val="%1.%2.%3.%4."/>
       <w:lvlJc w:val="left"/>
       <w:pPr>
-        <w:ind w:left="5760" w:hanging="360"/>
-      </w:pPr>
+        <w:ind w:left="1440" w:hanging="1080"/>
+      </w:pPr>
+      <w:rPr>
+        <w:rFonts w:hint="default"/>
+      </w:rPr>
     </w:lvl>
-    <w:lvl w:ilvl="8" w:tplc="0816001B" w:tentative="1">
+    <w:lvl w:ilvl="4">
       <w:start w:val="1"/>
-      <w:numFmt w:val="lowerRoman"/>
-      <w:lvlText w:val="%9."/>
-      <w:lvlJc w:val="right"/>
-      <w:pPr>
-        <w:ind w:left="6480" w:hanging="180"/>
-      </w:pPr>
+      <w:numFmt w:val="decimal"/>
+      <w:isLgl/>
+      <w:lvlText w:val="%1.%2.%3.%4.%5."/>
+      <w:lvlJc w:val="left"/>
+      <w:pPr>
+        <w:ind w:left="1800" w:hanging="1440"/>
+      </w:pPr>
+      <w:rPr>
+        <w:rFonts w:hint="default"/>
+      </w:rPr>
+    </w:lvl>
+    <w:lvl w:ilvl="5">
+      <w:start w:val="1"/>
+      <w:numFmt w:val="decimal"/>
+      <w:isLgl/>
+      <w:lvlText w:val="%1.%2.%3.%4.%5.%6."/>
+      <w:lvlJc w:val="left"/>
+      <w:pPr>
+        <w:ind w:left="1800" w:hanging="1440"/>
+      </w:pPr>
+      <w:rPr>
+        <w:rFonts w:hint="default"/>
+      </w:rPr>
+    </w:lvl>
+    <w:lvl w:ilvl="6">
+      <w:start w:val="1"/>
+      <w:numFmt w:val="decimal"/>
+      <w:isLgl/>
+      <w:lvlText w:val="%1.%2.%3.%4.%5.%6.%7."/>
+      <w:lvlJc w:val="left"/>
+      <w:pPr>
+        <w:ind w:left="2160" w:hanging="1800"/>
+      </w:pPr>
+      <w:rPr>
+        <w:rFonts w:hint="default"/>
+      </w:rPr>
+    </w:lvl>
+    <w:lvl w:ilvl="7">
+      <w:start w:val="1"/>
+      <w:numFmt w:val="decimal"/>
+      <w:isLgl/>
+      <w:lvlText w:val="%1.%2.%3.%4.%5.%6.%7.%8."/>
+      <w:lvlJc w:val="left"/>
+      <w:pPr>
+        <w:ind w:left="2520" w:hanging="2160"/>
+      </w:pPr>
+      <w:rPr>
+        <w:rFonts w:hint="default"/>
+      </w:rPr>
+    </w:lvl>
+    <w:lvl w:ilvl="8">
+      <w:start w:val="1"/>
+      <w:numFmt w:val="decimal"/>
+      <w:isLgl/>
+      <w:lvlText w:val="%1.%2.%3.%4.%5.%6.%7.%8.%9."/>
+      <w:lvlJc w:val="left"/>
+      <w:pPr>
+        <w:ind w:left="2520" w:hanging="2160"/>
+      </w:pPr>
+      <w:rPr>
+        <w:rFonts w:hint="default"/>
+      </w:rPr>
     </w:lvl>
   </w:abstractNum>
   <w:num w:numId="1" w16cid:durableId="1009482605">
@@ -828,7 +1542,6 @@
     <w:next w:val="Normal"/>
     <w:link w:val="Heading2Char"/>
     <w:uiPriority w:val="9"/>
-    <w:semiHidden/>
     <w:unhideWhenUsed/>
     <w:qFormat/>
     <w:rsid w:val="002C641B"/>
@@ -1045,7 +1758,6 @@
     <w:basedOn w:val="DefaultParagraphFont"/>
     <w:link w:val="Heading2"/>
     <w:uiPriority w:val="9"/>
-    <w:semiHidden/>
     <w:rsid w:val="002C641B"/>
     <w:rPr>
       <w:rFonts w:asciiTheme="majorHAnsi" w:eastAsiaTheme="majorEastAsia" w:hAnsiTheme="majorHAnsi" w:cstheme="majorBidi"/>
@@ -1613,4 +2325,16 @@
     </a:ext>
   </a:extLst>
 </a:theme>
+</file>
+
+<file path=customXml/item1.xml><?xml version="1.0" encoding="utf-8"?>
+<b:Sources xmlns:b="http://schemas.openxmlformats.org/officeDocument/2006/bibliography" xmlns="http://schemas.openxmlformats.org/officeDocument/2006/bibliography" SelectedStyle="\APASixthEditionOfficeOnline.xsl" StyleName="APA" Version="6"/>
+</file>
+
+<file path=customXml/itemProps1.xml><?xml version="1.0" encoding="utf-8"?>
+<ds:datastoreItem xmlns:ds="http://schemas.openxmlformats.org/officeDocument/2006/customXml" ds:itemID="{31E43AAF-7703-4831-BFC3-2A30F3BD2724}">
+  <ds:schemaRefs>
+    <ds:schemaRef ds:uri="http://schemas.openxmlformats.org/officeDocument/2006/bibliography"/>
+  </ds:schemaRefs>
+</ds:datastoreItem>
 </file>
</xml_diff>

<commit_message>
Created a package for the narrative testing, with the different narratives in different classes
</commit_message>
<xml_diff>
--- a/vvs2_report.docx
+++ b/vvs2_report.docx
@@ -12,13 +12,8 @@
         <w:jc w:val="both"/>
       </w:pPr>
       <w:r>
-        <w:t xml:space="preserve">Teste de narrativas com </w:t>
-      </w:r>
-      <w:proofErr w:type="spellStart"/>
-      <w:r>
-        <w:t>HtmlUnit</w:t>
-      </w:r>
-      <w:proofErr w:type="spellEnd"/>
+        <w:t>Teste de narrativas com HtmlUnit</w:t>
+      </w:r>
     </w:p>
     <w:p>
       <w:pPr>
@@ -31,257 +26,76 @@
         <w:rPr>
           <w:highlight w:val="yellow"/>
         </w:rPr>
-        <w:t xml:space="preserve">Para verificar se os endereços foram adicionados </w:t>
-      </w:r>
+        <w:t>Fazer testes diferentes para as mesmas narrativas? Um com o “Happy path” e outros com erros de utilização.</w:t>
+      </w:r>
+    </w:p>
+    <w:p>
+      <w:pPr>
+        <w:jc w:val="both"/>
+      </w:pPr>
+      <w:r>
+        <w:rPr>
+          <w:highlight w:val="green"/>
+        </w:rPr>
+        <w:t>Posso fazer duas narrativas num so teste? C) e d)</w:t>
+      </w:r>
+      <w:r>
+        <w:rPr>
+          <w:highlight w:val="green"/>
+        </w:rPr>
+        <w:t xml:space="preserve"> SEPARAR</w:t>
+      </w:r>
+    </w:p>
+    <w:p>
+      <w:pPr>
+        <w:jc w:val="both"/>
+      </w:pPr>
       <w:r>
         <w:rPr>
           <w:highlight w:val="yellow"/>
         </w:rPr>
-        <w:t>devo usar</w:t>
+        <w:t>Há narrativas que requerem o uso de um cliente ja exsitente. No class start-up criar um cliente?</w:t>
+      </w:r>
+    </w:p>
+    <w:p>
+      <w:pPr>
+        <w:jc w:val="both"/>
+      </w:pPr>
+      <w:r>
+        <w:rPr>
+          <w:highlight w:val="red"/>
+        </w:rPr>
+        <w:t>App não faz trim de strings</w:t>
+      </w:r>
+    </w:p>
+    <w:p>
+      <w:pPr>
+        <w:jc w:val="both"/>
+      </w:pPr>
+    </w:p>
+    <w:p>
+      <w:pPr>
+        <w:ind w:firstLine="708"/>
+        <w:jc w:val="both"/>
+      </w:pPr>
+      <w:r>
+        <w:t xml:space="preserve">Foram criados métodos privados nos testes para operações repetidas para as narrativas pedidas. Exemplos destas operações que se repetem são: criar um cliente, remover um cliente, </w:t>
+      </w:r>
+      <w:r>
+        <w:t xml:space="preserve">criar address, </w:t>
+      </w:r>
+      <w:r>
+        <w:t xml:space="preserve">criar uma sale, </w:t>
       </w:r>
       <w:r>
         <w:rPr>
           <w:highlight w:val="yellow"/>
         </w:rPr>
-        <w:t xml:space="preserve"> os serviços do cliente para ver os seus </w:t>
-      </w:r>
-      <w:proofErr w:type="spellStart"/>
-      <w:r>
-        <w:rPr>
-          <w:highlight w:val="yellow"/>
-        </w:rPr>
-        <w:t>addresses</w:t>
-      </w:r>
-      <w:proofErr w:type="spellEnd"/>
-      <w:r>
-        <w:rPr>
-          <w:highlight w:val="yellow"/>
-        </w:rPr>
-        <w:t>. Ou fazer mesmo a verificação através do html</w:t>
-      </w:r>
-      <w:r>
-        <w:rPr>
-          <w:highlight w:val="yellow"/>
-        </w:rPr>
-        <w:t xml:space="preserve">, indo à tabela e procurar uma linha com a </w:t>
-      </w:r>
-      <w:proofErr w:type="spellStart"/>
-      <w:r>
-        <w:rPr>
-          <w:highlight w:val="yellow"/>
-        </w:rPr>
-        <w:t>info</w:t>
-      </w:r>
-      <w:proofErr w:type="spellEnd"/>
-      <w:r>
-        <w:rPr>
-          <w:highlight w:val="yellow"/>
-        </w:rPr>
-        <w:t xml:space="preserve"> certa</w:t>
-      </w:r>
-      <w:r>
-        <w:rPr>
-          <w:highlight w:val="yellow"/>
-        </w:rPr>
-        <w:t>?</w:t>
-      </w:r>
-    </w:p>
-    <w:p>
-      <w:pPr>
-        <w:jc w:val="both"/>
-        <w:rPr>
-          <w:highlight w:val="yellow"/>
-        </w:rPr>
-      </w:pPr>
-      <w:r>
-        <w:rPr>
-          <w:highlight w:val="yellow"/>
-        </w:rPr>
-        <w:t>Fazer testes diferentes para as mesmas narrativas? Um com o “</w:t>
-      </w:r>
-      <w:proofErr w:type="spellStart"/>
-      <w:r>
-        <w:rPr>
-          <w:highlight w:val="yellow"/>
-        </w:rPr>
-        <w:t>Happy</w:t>
-      </w:r>
-      <w:proofErr w:type="spellEnd"/>
-      <w:r>
-        <w:rPr>
-          <w:highlight w:val="yellow"/>
-        </w:rPr>
-        <w:t xml:space="preserve"> </w:t>
-      </w:r>
-      <w:proofErr w:type="spellStart"/>
-      <w:r>
-        <w:rPr>
-          <w:highlight w:val="yellow"/>
-        </w:rPr>
-        <w:t>path</w:t>
-      </w:r>
-      <w:proofErr w:type="spellEnd"/>
-      <w:r>
-        <w:rPr>
-          <w:highlight w:val="yellow"/>
-        </w:rPr>
-        <w:t>” e outros com erros de utilização.</w:t>
-      </w:r>
-    </w:p>
-    <w:p>
-      <w:pPr>
-        <w:jc w:val="both"/>
-      </w:pPr>
-      <w:r>
-        <w:rPr>
-          <w:highlight w:val="yellow"/>
-        </w:rPr>
-        <w:t xml:space="preserve">Como reverter as ações na </w:t>
-      </w:r>
-      <w:proofErr w:type="spellStart"/>
-      <w:r>
-        <w:rPr>
-          <w:highlight w:val="yellow"/>
-        </w:rPr>
-        <w:t>bd</w:t>
-      </w:r>
-      <w:proofErr w:type="spellEnd"/>
-      <w:r>
-        <w:rPr>
-          <w:highlight w:val="yellow"/>
-        </w:rPr>
-        <w:t xml:space="preserve"> feitas nos testes</w:t>
-      </w:r>
-      <w:r>
-        <w:rPr>
-          <w:highlight w:val="yellow"/>
-        </w:rPr>
-        <w:t>, quando não há casos de uso inversos</w:t>
-      </w:r>
-      <w:r>
-        <w:rPr>
-          <w:highlight w:val="yellow"/>
-        </w:rPr>
-        <w:t>?</w:t>
-      </w:r>
-      <w:r>
-        <w:t xml:space="preserve"> </w:t>
-      </w:r>
-      <w:r>
-        <w:rPr>
-          <w:highlight w:val="yellow"/>
-        </w:rPr>
-        <w:t xml:space="preserve">Posso </w:t>
-      </w:r>
-      <w:proofErr w:type="gramStart"/>
-      <w:r>
-        <w:rPr>
-          <w:highlight w:val="yellow"/>
-        </w:rPr>
-        <w:t>cria-los</w:t>
-      </w:r>
-      <w:proofErr w:type="gramEnd"/>
-      <w:r>
-        <w:rPr>
-          <w:highlight w:val="yellow"/>
-        </w:rPr>
-        <w:t xml:space="preserve"> mesmo na web app e o </w:t>
-      </w:r>
-      <w:proofErr w:type="spellStart"/>
-      <w:r>
-        <w:rPr>
-          <w:highlight w:val="yellow"/>
-        </w:rPr>
-        <w:t>revert</w:t>
-      </w:r>
-      <w:proofErr w:type="spellEnd"/>
-      <w:r>
-        <w:rPr>
-          <w:highlight w:val="yellow"/>
-        </w:rPr>
-        <w:t xml:space="preserve"> é como se fosse um caso de uso?</w:t>
-      </w:r>
-      <w:r>
-        <w:t xml:space="preserve"> </w:t>
-      </w:r>
-      <w:r>
-        <w:rPr>
-          <w:highlight w:val="yellow"/>
-        </w:rPr>
-        <w:t xml:space="preserve">Faço </w:t>
-      </w:r>
-      <w:proofErr w:type="spellStart"/>
-      <w:r>
-        <w:rPr>
-          <w:highlight w:val="yellow"/>
-        </w:rPr>
-        <w:t>assert</w:t>
-      </w:r>
-      <w:proofErr w:type="spellEnd"/>
-      <w:r>
-        <w:rPr>
-          <w:highlight w:val="yellow"/>
-        </w:rPr>
-        <w:t xml:space="preserve"> no </w:t>
-      </w:r>
-      <w:proofErr w:type="spellStart"/>
-      <w:r>
-        <w:rPr>
-          <w:highlight w:val="yellow"/>
-        </w:rPr>
-        <w:t>revert</w:t>
-      </w:r>
-      <w:proofErr w:type="spellEnd"/>
-      <w:r>
-        <w:rPr>
-          <w:highlight w:val="yellow"/>
-        </w:rPr>
-        <w:t xml:space="preserve"> que foi tudo </w:t>
-      </w:r>
-      <w:proofErr w:type="spellStart"/>
-      <w:r>
-        <w:rPr>
-          <w:highlight w:val="yellow"/>
-        </w:rPr>
-        <w:t>reverted</w:t>
-      </w:r>
-      <w:proofErr w:type="spellEnd"/>
-      <w:r>
-        <w:rPr>
-          <w:highlight w:val="yellow"/>
-        </w:rPr>
-        <w:t>?</w:t>
-      </w:r>
-    </w:p>
-    <w:p>
-      <w:pPr>
-        <w:jc w:val="both"/>
-      </w:pPr>
-      <w:r>
-        <w:rPr>
-          <w:highlight w:val="yellow"/>
-        </w:rPr>
-        <w:t xml:space="preserve">Posso fazer duas narrativas num </w:t>
-      </w:r>
-      <w:proofErr w:type="spellStart"/>
-      <w:r>
-        <w:rPr>
-          <w:highlight w:val="yellow"/>
-        </w:rPr>
-        <w:t>so</w:t>
-      </w:r>
-      <w:proofErr w:type="spellEnd"/>
-      <w:r>
-        <w:rPr>
-          <w:highlight w:val="yellow"/>
-        </w:rPr>
-        <w:t xml:space="preserve"> teste? C) e d)</w:t>
-      </w:r>
-    </w:p>
-    <w:p>
-      <w:pPr>
-        <w:jc w:val="both"/>
-      </w:pPr>
+        <w:t>há mais se souber como reverter coisas</w:t>
+      </w:r>
+      <w:r>
+        <w:t>.</w:t>
+      </w:r>
     </w:p>
     <w:p>
       <w:pPr>
@@ -289,39 +103,10 @@
         <w:jc w:val="both"/>
       </w:pPr>
       <w:r>
-        <w:t xml:space="preserve">Foram criados métodos privados nos testes para operações repetidas para as narrativas pedidas. Exemplos destas operações que se repetem são: criar um cliente, remover um cliente, </w:t>
-      </w:r>
-      <w:r>
-        <w:t xml:space="preserve">criar </w:t>
-      </w:r>
-      <w:proofErr w:type="spellStart"/>
-      <w:r>
-        <w:t>address</w:t>
-      </w:r>
-      <w:proofErr w:type="spellEnd"/>
-      <w:r>
-        <w:t xml:space="preserve">, </w:t>
-      </w:r>
-      <w:r>
-        <w:t xml:space="preserve">criar uma sale, </w:t>
-      </w:r>
-      <w:r>
-        <w:rPr>
-          <w:highlight w:val="yellow"/>
-        </w:rPr>
-        <w:t>há mais se souber como reverter coisas</w:t>
-      </w:r>
-      <w:r>
-        <w:t>.</w:t>
-      </w:r>
-    </w:p>
-    <w:p>
-      <w:pPr>
-        <w:ind w:firstLine="708"/>
-        <w:jc w:val="both"/>
-      </w:pPr>
-      <w:r>
         <w:t>É relevante mencionar que para cada narrativa no enunciado, foram feitos testes manuais</w:t>
+      </w:r>
+      <w:r>
+        <w:t xml:space="preserve"> de forma a se perceber o fluxo da troca de páginas, e o conteúdo de cada página.</w:t>
       </w:r>
     </w:p>
     <w:p>
@@ -349,183 +134,7 @@
         <w:jc w:val="both"/>
       </w:pPr>
       <w:r>
-        <w:t xml:space="preserve">Modificou-se o SUT, para ter a capacidade de remover </w:t>
-      </w:r>
-      <w:proofErr w:type="spellStart"/>
-      <w:r>
-        <w:t>Adresses</w:t>
-      </w:r>
-      <w:proofErr w:type="spellEnd"/>
-      <w:r>
-        <w:t xml:space="preserve"> de </w:t>
-      </w:r>
-      <w:proofErr w:type="spellStart"/>
-      <w:r>
-        <w:t>Customers</w:t>
-      </w:r>
-      <w:proofErr w:type="spellEnd"/>
-      <w:r>
-        <w:t xml:space="preserve">. Para isto Acrescentou-se um link no index.html para se ser direcionado a um </w:t>
-      </w:r>
-      <w:proofErr w:type="spellStart"/>
-      <w:r>
-        <w:t>form</w:t>
-      </w:r>
-      <w:proofErr w:type="spellEnd"/>
-      <w:r>
-        <w:t xml:space="preserve">, parecido com o de inserção de um novo </w:t>
-      </w:r>
-      <w:proofErr w:type="spellStart"/>
-      <w:r>
-        <w:t>Address</w:t>
-      </w:r>
-      <w:proofErr w:type="spellEnd"/>
-      <w:r>
-        <w:t xml:space="preserve">. A diferença é que este </w:t>
-      </w:r>
-      <w:proofErr w:type="spellStart"/>
-      <w:r>
-        <w:t>form</w:t>
-      </w:r>
-      <w:proofErr w:type="spellEnd"/>
-      <w:r>
-        <w:t xml:space="preserve"> faz um pedido para um outro </w:t>
-      </w:r>
-      <w:proofErr w:type="spellStart"/>
-      <w:r>
-        <w:t>PageController</w:t>
-      </w:r>
-      <w:proofErr w:type="spellEnd"/>
-      <w:r>
-        <w:t xml:space="preserve">, criado por mim, o </w:t>
-      </w:r>
-      <w:proofErr w:type="spellStart"/>
-      <w:r>
-        <w:t>RemoveAddressPageController</w:t>
-      </w:r>
-      <w:proofErr w:type="spellEnd"/>
-      <w:r>
-        <w:t xml:space="preserve">. Este </w:t>
-      </w:r>
-      <w:proofErr w:type="spellStart"/>
-      <w:r>
-        <w:t>controller</w:t>
-      </w:r>
-      <w:proofErr w:type="spellEnd"/>
-      <w:r>
-        <w:t xml:space="preserve"> recebe os dados necessários para a remoção de um </w:t>
-      </w:r>
-      <w:proofErr w:type="spellStart"/>
-      <w:r>
-        <w:t>Address</w:t>
-      </w:r>
-      <w:proofErr w:type="spellEnd"/>
-      <w:r>
-        <w:t xml:space="preserve"> de um </w:t>
-      </w:r>
-      <w:proofErr w:type="spellStart"/>
-      <w:r>
-        <w:t>Customer</w:t>
-      </w:r>
-      <w:proofErr w:type="spellEnd"/>
-      <w:r>
-        <w:t>. Para seguir a logica de “</w:t>
-      </w:r>
-      <w:proofErr w:type="spellStart"/>
-      <w:r>
-        <w:t>separation</w:t>
-      </w:r>
-      <w:proofErr w:type="spellEnd"/>
-      <w:r>
-        <w:t xml:space="preserve"> </w:t>
-      </w:r>
-      <w:proofErr w:type="spellStart"/>
-      <w:r>
-        <w:t>of</w:t>
-      </w:r>
-      <w:proofErr w:type="spellEnd"/>
-      <w:r>
-        <w:t xml:space="preserve"> </w:t>
-      </w:r>
-      <w:proofErr w:type="spellStart"/>
-      <w:r>
-        <w:t>concerns</w:t>
-      </w:r>
-      <w:proofErr w:type="spellEnd"/>
-      <w:r>
-        <w:t xml:space="preserve">” seguida pelos </w:t>
-      </w:r>
-      <w:proofErr w:type="spellStart"/>
-      <w:r>
-        <w:t>developers</w:t>
-      </w:r>
-      <w:proofErr w:type="spellEnd"/>
-      <w:r>
-        <w:t xml:space="preserve"> da app, foi criado o método </w:t>
-      </w:r>
-      <w:proofErr w:type="spellStart"/>
-      <w:r>
-        <w:t>removeAddressOfCustomer</w:t>
-      </w:r>
-      <w:proofErr w:type="spellEnd"/>
-      <w:r>
-        <w:t xml:space="preserve">, na </w:t>
-      </w:r>
-      <w:proofErr w:type="spellStart"/>
-      <w:r>
-        <w:t>class</w:t>
-      </w:r>
-      <w:proofErr w:type="spellEnd"/>
-      <w:r>
-        <w:t xml:space="preserve"> </w:t>
-      </w:r>
-      <w:proofErr w:type="spellStart"/>
-      <w:r>
-        <w:t>CustomerService</w:t>
-      </w:r>
-      <w:proofErr w:type="spellEnd"/>
-      <w:r>
-        <w:t xml:space="preserve">, método este que é então chamado no </w:t>
-      </w:r>
-      <w:proofErr w:type="spellStart"/>
-      <w:r>
-        <w:t>controller</w:t>
-      </w:r>
-      <w:proofErr w:type="spellEnd"/>
-      <w:r>
-        <w:t xml:space="preserve">, abstraindo-o dos detalhes da remoção de um </w:t>
-      </w:r>
-      <w:proofErr w:type="spellStart"/>
-      <w:r>
-        <w:t>Address</w:t>
-      </w:r>
-      <w:proofErr w:type="spellEnd"/>
-      <w:r>
-        <w:t xml:space="preserve">. Nesta função no </w:t>
-      </w:r>
-      <w:proofErr w:type="spellStart"/>
-      <w:r>
-        <w:t>CustomerService</w:t>
-      </w:r>
-      <w:proofErr w:type="spellEnd"/>
-      <w:r>
-        <w:t xml:space="preserve">, foi usada de novo a mesma lógica dos </w:t>
-      </w:r>
-      <w:proofErr w:type="spellStart"/>
-      <w:r>
-        <w:t>developers</w:t>
-      </w:r>
-      <w:proofErr w:type="spellEnd"/>
-      <w:r>
-        <w:t xml:space="preserve">, sendo por isso usada </w:t>
-      </w:r>
-      <w:proofErr w:type="spellStart"/>
-      <w:r>
-        <w:t>AddressRowDataGateway</w:t>
-      </w:r>
-      <w:proofErr w:type="spellEnd"/>
-      <w:r>
-        <w:t>, para tratar da lógica da camada dos dados.</w:t>
+        <w:t>Modificou-se o SUT, para ter a capacidade de remover Adresses de Customers. Para isto Acrescentou-se um link no index.html para se ser direcionado a um form, parecido com o de inserção de um novo Address. A diferença é que este form faz um pedido para um outro PageController, criado por mim, o RemoveAddressPageController. Este controller recebe os dados necessários para a remoção de um Address de um Customer. Para seguir a logica de “separation of concerns” seguida pelos developers da app, foi criado o método removeAddressOfCustomer, na class CustomerService, método este que é então chamado no controller, abstraindo-o dos detalhes da remoção de um Address. Nesta função no CustomerService, foi usada de novo a mesma lógica dos developers, sendo por isso usada AddressRowDataGateway, para tratar da lógica da camada dos dados.</w:t>
       </w:r>
     </w:p>
     <w:p>
@@ -560,21 +169,7 @@
         <w:rPr>
           <w:highlight w:val="red"/>
         </w:rPr>
-        <w:t xml:space="preserve">Dá para criar clientes com números de telefone impossíveis (valores negativos, poucos dígitos, demasiados </w:t>
-      </w:r>
-      <w:proofErr w:type="spellStart"/>
-      <w:r>
-        <w:rPr>
-          <w:highlight w:val="red"/>
-        </w:rPr>
-        <w:t>digitos</w:t>
-      </w:r>
-      <w:proofErr w:type="spellEnd"/>
-      <w:r>
-        <w:rPr>
-          <w:highlight w:val="red"/>
-        </w:rPr>
-        <w:t>)</w:t>
+        <w:t>Dá para criar clientes com números de telefone impossíveis (valores negativos, poucos dígitos, demasiados digitos)</w:t>
       </w:r>
     </w:p>
     <w:p>
@@ -599,15 +194,7 @@
         <w:ind w:left="360"/>
       </w:pPr>
       <w:r>
-        <w:t xml:space="preserve">Modificou-se o SUT, para ter a capacidade de remover Sales de </w:t>
-      </w:r>
-      <w:proofErr w:type="spellStart"/>
-      <w:r>
-        <w:t>Customers</w:t>
-      </w:r>
-      <w:proofErr w:type="spellEnd"/>
-      <w:r>
-        <w:t>.</w:t>
+        <w:t>Modificou-se o SUT, para ter a capacidade de remover Sales de Customers.</w:t>
       </w:r>
     </w:p>
     <w:p>
@@ -619,8 +206,42 @@
         </w:numPr>
       </w:pPr>
       <w:r>
+        <w:t>Narrativa e)</w:t>
+      </w:r>
+    </w:p>
+    <w:p>
+      <w:pPr>
+        <w:ind w:firstLine="708"/>
+        <w:jc w:val="both"/>
+      </w:pPr>
+      <w:r>
+        <w:rPr>
+          <w:highlight w:val="red"/>
+        </w:rPr>
+        <w:t>Construtor de AddressRowDataGateWay</w:t>
+      </w:r>
+      <w:r>
+        <w:rPr>
+          <w:highlight w:val="red"/>
+        </w:rPr>
+        <w:t xml:space="preserve"> que recebe um ResultSet</w:t>
+      </w:r>
+      <w:r>
+        <w:rPr>
+          <w:highlight w:val="red"/>
+        </w:rPr>
+        <w:t xml:space="preserve"> tinha nome da coluna customer_vat mal</w:t>
+      </w:r>
+    </w:p>
+    <w:p>
+      <w:pPr>
+        <w:ind w:firstLine="708"/>
+        <w:jc w:val="both"/>
+      </w:pPr>
+      <w:r>
         <w:lastRenderedPageBreak/>
-        <w:t>Narrativa e)</w:t>
+        <w:tab/>
+        <w:t>Antes tinha customerVat, mas o nome da coluna é customer_Vat (é case insensivte)</w:t>
       </w:r>
     </w:p>
     <w:p>
@@ -632,49 +253,34 @@
         <w:rPr>
           <w:highlight w:val="red"/>
         </w:rPr>
-        <w:t xml:space="preserve">Construtor de </w:t>
-      </w:r>
-      <w:proofErr w:type="spellStart"/>
+        <w:t xml:space="preserve">Da para criar Delivery com </w:t>
+      </w:r>
       <w:r>
         <w:rPr>
           <w:highlight w:val="red"/>
         </w:rPr>
-        <w:t>AddressRowDataGateWay</w:t>
-      </w:r>
-      <w:proofErr w:type="spellEnd"/>
+        <w:t xml:space="preserve">address </w:t>
+      </w:r>
       <w:r>
         <w:rPr>
           <w:highlight w:val="red"/>
         </w:rPr>
-        <w:t xml:space="preserve"> que recebe um </w:t>
-      </w:r>
-      <w:proofErr w:type="spellStart"/>
+        <w:t>id</w:t>
+      </w:r>
       <w:r>
         <w:rPr>
           <w:highlight w:val="red"/>
         </w:rPr>
-        <w:t>ResultSet</w:t>
-      </w:r>
-      <w:proofErr w:type="spellEnd"/>
+        <w:t xml:space="preserve"> que não existe</w:t>
+      </w:r>
       <w:r>
         <w:rPr>
           <w:highlight w:val="red"/>
         </w:rPr>
-        <w:t xml:space="preserve"> tinha nome da coluna </w:t>
-      </w:r>
-      <w:proofErr w:type="spellStart"/>
-      <w:r>
-        <w:rPr>
-          <w:highlight w:val="red"/>
-        </w:rPr>
-        <w:t>customer_vat</w:t>
-      </w:r>
-      <w:proofErr w:type="spellEnd"/>
-      <w:r>
-        <w:rPr>
-          <w:highlight w:val="red"/>
-        </w:rPr>
-        <w:t xml:space="preserve"> mal</w:t>
+        <w:t>?</w:t>
+      </w:r>
+      <w:r>
+        <w:t xml:space="preserve"> </w:t>
       </w:r>
     </w:p>
     <w:p>
@@ -684,31 +290,10 @@
       </w:pPr>
       <w:r>
         <w:tab/>
-        <w:t xml:space="preserve">Antes tinha </w:t>
-      </w:r>
-      <w:proofErr w:type="spellStart"/>
-      <w:r>
-        <w:t>customerVat</w:t>
-      </w:r>
-      <w:proofErr w:type="spellEnd"/>
-      <w:r>
-        <w:t xml:space="preserve">, mas o nome da coluna é </w:t>
-      </w:r>
-      <w:proofErr w:type="spellStart"/>
-      <w:r>
-        <w:t>customer_Vat</w:t>
-      </w:r>
-      <w:proofErr w:type="spellEnd"/>
-      <w:r>
-        <w:t xml:space="preserve"> (é case </w:t>
-      </w:r>
-      <w:proofErr w:type="spellStart"/>
-      <w:r>
-        <w:t>insensivte</w:t>
-      </w:r>
-      <w:proofErr w:type="spellEnd"/>
-      <w:r>
-        <w:t>)</w:t>
+        <w:t>Criar método de procura de address por id n</w:t>
+      </w:r>
+      <w:r>
+        <w:t>uma nova class AddressFinder</w:t>
       </w:r>
     </w:p>
     <w:p>
@@ -716,362 +301,32 @@
         <w:ind w:firstLine="708"/>
         <w:jc w:val="both"/>
       </w:pPr>
-      <w:proofErr w:type="gramStart"/>
-      <w:r>
-        <w:rPr>
-          <w:highlight w:val="red"/>
-        </w:rPr>
-        <w:t>Da</w:t>
-      </w:r>
-      <w:proofErr w:type="gramEnd"/>
-      <w:r>
-        <w:rPr>
-          <w:highlight w:val="red"/>
-        </w:rPr>
-        <w:t xml:space="preserve"> para criar </w:t>
-      </w:r>
-      <w:proofErr w:type="spellStart"/>
-      <w:r>
-        <w:rPr>
-          <w:highlight w:val="red"/>
-        </w:rPr>
-        <w:t>Delivery</w:t>
-      </w:r>
-      <w:proofErr w:type="spellEnd"/>
-      <w:r>
-        <w:rPr>
-          <w:highlight w:val="red"/>
-        </w:rPr>
-        <w:t xml:space="preserve"> com </w:t>
-      </w:r>
-      <w:proofErr w:type="spellStart"/>
-      <w:r>
-        <w:rPr>
-          <w:highlight w:val="red"/>
-        </w:rPr>
-        <w:t>address</w:t>
-      </w:r>
-      <w:proofErr w:type="spellEnd"/>
-      <w:r>
-        <w:rPr>
-          <w:highlight w:val="red"/>
-        </w:rPr>
-        <w:t xml:space="preserve"> </w:t>
-      </w:r>
-      <w:r>
-        <w:rPr>
-          <w:highlight w:val="red"/>
-        </w:rPr>
-        <w:t>id</w:t>
-      </w:r>
-      <w:r>
-        <w:rPr>
-          <w:highlight w:val="red"/>
-        </w:rPr>
-        <w:t xml:space="preserve"> que não existe</w:t>
-      </w:r>
-      <w:r>
-        <w:rPr>
-          <w:highlight w:val="red"/>
-        </w:rPr>
-        <w:t>?</w:t>
-      </w:r>
-      <w:r>
-        <w:t xml:space="preserve"> </w:t>
-      </w:r>
-    </w:p>
-    <w:p>
-      <w:pPr>
-        <w:ind w:firstLine="708"/>
-        <w:jc w:val="both"/>
-      </w:pPr>
       <w:r>
         <w:tab/>
-        <w:t xml:space="preserve">Criar método de procura de </w:t>
-      </w:r>
-      <w:proofErr w:type="spellStart"/>
-      <w:r>
-        <w:t>address</w:t>
-      </w:r>
-      <w:proofErr w:type="spellEnd"/>
-      <w:r>
-        <w:t xml:space="preserve"> por id n</w:t>
-      </w:r>
-      <w:r>
-        <w:t xml:space="preserve">uma nova </w:t>
-      </w:r>
-      <w:proofErr w:type="spellStart"/>
-      <w:r>
-        <w:t>class</w:t>
-      </w:r>
-      <w:proofErr w:type="spellEnd"/>
-      <w:r>
-        <w:t xml:space="preserve"> </w:t>
-      </w:r>
-      <w:proofErr w:type="spellStart"/>
-      <w:r>
-        <w:t>AddressFinder</w:t>
-      </w:r>
-      <w:proofErr w:type="spellEnd"/>
-    </w:p>
-    <w:p>
-      <w:pPr>
-        <w:ind w:firstLine="708"/>
-        <w:jc w:val="both"/>
-      </w:pPr>
-      <w:r>
-        <w:tab/>
-        <w:t xml:space="preserve">Em </w:t>
-      </w:r>
-      <w:proofErr w:type="spellStart"/>
-      <w:r>
-        <w:t>AddSaleDeliveryPageController</w:t>
-      </w:r>
-      <w:proofErr w:type="spellEnd"/>
-      <w:r>
-        <w:t xml:space="preserve"> chamar o método de procura do </w:t>
-      </w:r>
-      <w:proofErr w:type="spellStart"/>
-      <w:r>
-        <w:t>address_id</w:t>
-      </w:r>
-      <w:proofErr w:type="spellEnd"/>
-      <w:r>
-        <w:t xml:space="preserve"> dado no </w:t>
-      </w:r>
-      <w:proofErr w:type="spellStart"/>
-      <w:r>
-        <w:t>request_body</w:t>
-      </w:r>
-      <w:proofErr w:type="spellEnd"/>
-      <w:r>
-        <w:t xml:space="preserve">, para garantir que ele existe. Caso não existir, este método vai lançar uma exceção, interrompendo o fluxo da função de inserção de </w:t>
-      </w:r>
-      <w:proofErr w:type="spellStart"/>
-      <w:r>
-        <w:t>delivery</w:t>
-      </w:r>
-      <w:proofErr w:type="spellEnd"/>
-      <w:r>
-        <w:t xml:space="preserve"> que seria o comportamento </w:t>
-      </w:r>
-      <w:proofErr w:type="spellStart"/>
-      <w:r>
-        <w:t>adqueado</w:t>
-      </w:r>
-      <w:proofErr w:type="spellEnd"/>
-      <w:r>
-        <w:t xml:space="preserve">, em vez de deixar inserir </w:t>
-      </w:r>
-      <w:proofErr w:type="spellStart"/>
-      <w:r>
-        <w:t>deliveries</w:t>
-      </w:r>
-      <w:proofErr w:type="spellEnd"/>
-      <w:r>
-        <w:t xml:space="preserve"> com </w:t>
-      </w:r>
-      <w:proofErr w:type="spellStart"/>
-      <w:r>
-        <w:t>addresse_id’s</w:t>
-      </w:r>
-      <w:proofErr w:type="spellEnd"/>
-      <w:r>
-        <w:t xml:space="preserve"> que não </w:t>
-      </w:r>
-      <w:proofErr w:type="spellStart"/>
-      <w:r>
-        <w:t>exsitem</w:t>
-      </w:r>
-      <w:proofErr w:type="spellEnd"/>
-      <w:r>
-        <w:t>.</w:t>
-      </w:r>
-    </w:p>
-    <w:p>
-      <w:pPr>
-        <w:ind w:firstLine="708"/>
+        <w:t>Em AddSaleDeliveryPageController chamar o método de procura do address_id dado no request_body, para garantir que ele existe. Caso não existir, este método vai lançar uma exceção, interrompendo o fluxo da função de inserção de delivery que seria o comportamento adqueado, em vez de deixar inserir deliveries com addresse_id’s que não exsitem.</w:t>
+      </w:r>
+    </w:p>
+    <w:p>
+      <w:pPr>
         <w:jc w:val="both"/>
       </w:pPr>
       <w:r>
         <w:rPr>
           <w:highlight w:val="yellow"/>
         </w:rPr>
-        <w:t xml:space="preserve">Explicar o que é uma </w:t>
-      </w:r>
-      <w:proofErr w:type="spellStart"/>
+        <w:t>Ponto 4. Mcokar um servisse tipo customer ou sale e te</w:t>
+      </w:r>
       <w:r>
         <w:rPr>
           <w:highlight w:val="yellow"/>
         </w:rPr>
-        <w:t>delivery</w:t>
-      </w:r>
-      <w:proofErr w:type="spellEnd"/>
-    </w:p>
-    <w:p>
-      <w:pPr>
-        <w:ind w:left="708" w:firstLine="708"/>
-        <w:jc w:val="both"/>
-      </w:pPr>
+        <w:t>S</w:t>
+      </w:r>
       <w:r>
         <w:rPr>
           <w:highlight w:val="yellow"/>
         </w:rPr>
-        <w:t xml:space="preserve">Cria </w:t>
-      </w:r>
-      <w:proofErr w:type="spellStart"/>
-      <w:r>
-        <w:rPr>
-          <w:highlight w:val="yellow"/>
-        </w:rPr>
-        <w:t>delivery</w:t>
-      </w:r>
-      <w:proofErr w:type="spellEnd"/>
-      <w:r>
-        <w:rPr>
-          <w:highlight w:val="yellow"/>
-        </w:rPr>
-        <w:t xml:space="preserve"> com </w:t>
-      </w:r>
-      <w:r>
-        <w:rPr>
-          <w:highlight w:val="yellow"/>
-        </w:rPr>
-        <w:t xml:space="preserve">sale id de </w:t>
-      </w:r>
-      <w:r>
-        <w:rPr>
-          <w:highlight w:val="yellow"/>
-        </w:rPr>
-        <w:t xml:space="preserve">uma sale criada por outro </w:t>
-      </w:r>
-      <w:r>
-        <w:rPr>
-          <w:highlight w:val="yellow"/>
-        </w:rPr>
-        <w:t>cliente?</w:t>
-      </w:r>
-    </w:p>
-    <w:p>
-      <w:pPr>
-        <w:ind w:left="708" w:firstLine="708"/>
-        <w:jc w:val="both"/>
-      </w:pPr>
-      <w:r>
-        <w:rPr>
-          <w:highlight w:val="yellow"/>
-        </w:rPr>
-        <w:t xml:space="preserve">Cria </w:t>
-      </w:r>
-      <w:proofErr w:type="spellStart"/>
-      <w:r>
-        <w:rPr>
-          <w:highlight w:val="yellow"/>
-        </w:rPr>
-        <w:t>delivery</w:t>
-      </w:r>
-      <w:proofErr w:type="spellEnd"/>
-      <w:r>
-        <w:rPr>
-          <w:highlight w:val="yellow"/>
-        </w:rPr>
-        <w:t xml:space="preserve"> com </w:t>
-      </w:r>
-      <w:proofErr w:type="spellStart"/>
-      <w:r>
-        <w:rPr>
-          <w:highlight w:val="yellow"/>
-        </w:rPr>
-        <w:t>address</w:t>
-      </w:r>
-      <w:proofErr w:type="spellEnd"/>
-      <w:r>
-        <w:rPr>
-          <w:highlight w:val="yellow"/>
-        </w:rPr>
-        <w:t xml:space="preserve"> id de um </w:t>
-      </w:r>
-      <w:proofErr w:type="spellStart"/>
-      <w:r>
-        <w:rPr>
-          <w:highlight w:val="yellow"/>
-        </w:rPr>
-        <w:t>address</w:t>
-      </w:r>
-      <w:proofErr w:type="spellEnd"/>
-      <w:r>
-        <w:rPr>
-          <w:highlight w:val="yellow"/>
-        </w:rPr>
-        <w:t xml:space="preserve"> de um outro cliente?</w:t>
-      </w:r>
-    </w:p>
-    <w:p>
-      <w:pPr>
-        <w:ind w:left="708" w:firstLine="708"/>
-        <w:jc w:val="both"/>
-      </w:pPr>
-      <w:r>
-        <w:rPr>
-          <w:highlight w:val="yellow"/>
-        </w:rPr>
-        <w:t xml:space="preserve">Ponto 4. </w:t>
-      </w:r>
-      <w:proofErr w:type="spellStart"/>
-      <w:r>
-        <w:rPr>
-          <w:highlight w:val="yellow"/>
-        </w:rPr>
-        <w:t>Mcokar</w:t>
-      </w:r>
-      <w:proofErr w:type="spellEnd"/>
-      <w:r>
-        <w:rPr>
-          <w:highlight w:val="yellow"/>
-        </w:rPr>
-        <w:t xml:space="preserve"> um servisse tipo </w:t>
-      </w:r>
-      <w:proofErr w:type="spellStart"/>
-      <w:r>
-        <w:rPr>
-          <w:highlight w:val="yellow"/>
-        </w:rPr>
-        <w:t>customer</w:t>
-      </w:r>
-      <w:proofErr w:type="spellEnd"/>
-      <w:r>
-        <w:rPr>
-          <w:highlight w:val="yellow"/>
-        </w:rPr>
-        <w:t xml:space="preserve"> ou sale e </w:t>
-      </w:r>
-      <w:proofErr w:type="spellStart"/>
-      <w:r>
-        <w:rPr>
-          <w:highlight w:val="yellow"/>
-        </w:rPr>
-        <w:t>tetar</w:t>
-      </w:r>
-      <w:proofErr w:type="spellEnd"/>
-      <w:r>
-        <w:rPr>
-          <w:highlight w:val="yellow"/>
-        </w:rPr>
-        <w:t xml:space="preserve"> um </w:t>
-      </w:r>
-      <w:proofErr w:type="spellStart"/>
-      <w:r>
-        <w:rPr>
-          <w:highlight w:val="yellow"/>
-        </w:rPr>
-        <w:t>controller</w:t>
-      </w:r>
-      <w:proofErr w:type="spellEnd"/>
-      <w:r>
-        <w:rPr>
-          <w:highlight w:val="yellow"/>
-        </w:rPr>
-        <w:t>?</w:t>
+        <w:t>tar um controller?</w:t>
       </w:r>
     </w:p>
     <w:sectPr>

</xml_diff>

<commit_message>
Added info related to ex2 in the report
</commit_message>
<xml_diff>
--- a/vvs2_report.docx
+++ b/vvs2_report.docx
@@ -19,31 +19,14 @@
       <w:pPr>
         <w:jc w:val="both"/>
         <w:rPr>
-          <w:highlight w:val="yellow"/>
+          <w:highlight w:val="green"/>
         </w:rPr>
-      </w:pPr>
-      <w:r>
-        <w:rPr>
-          <w:highlight w:val="yellow"/>
-        </w:rPr>
-        <w:t>Fazer testes diferentes para as mesmas narrativas? Um com o “Happy path” e outros com erros de utilização.</w:t>
-      </w:r>
-    </w:p>
-    <w:p>
-      <w:pPr>
-        <w:jc w:val="both"/>
       </w:pPr>
       <w:r>
         <w:rPr>
           <w:highlight w:val="green"/>
         </w:rPr>
-        <w:t>Posso fazer duas narrativas num so teste? C) e d)</w:t>
-      </w:r>
-      <w:r>
-        <w:rPr>
-          <w:highlight w:val="green"/>
-        </w:rPr>
-        <w:t xml:space="preserve"> SEPARAR</w:t>
+        <w:t>Fazer testes diferentes para as mesmas narrativas? Um com o “Happy path” e outros com erros de utilização.</w:t>
       </w:r>
     </w:p>
     <w:p>
@@ -62,16 +45,9 @@
         <w:jc w:val="both"/>
       </w:pPr>
       <w:r>
-        <w:rPr>
-          <w:highlight w:val="red"/>
-        </w:rPr>
-        <w:t>App não faz trim de strings</w:t>
-      </w:r>
-    </w:p>
-    <w:p>
-      <w:pPr>
-        <w:jc w:val="both"/>
-      </w:pPr>
+        <w:tab/>
+        <w:t>Os testes para cada uma das narrativas pedidas está no package htmlunit_test</w:t>
+      </w:r>
     </w:p>
     <w:p>
       <w:pPr>
@@ -79,22 +55,55 @@
         <w:jc w:val="both"/>
       </w:pPr>
       <w:r>
-        <w:t xml:space="preserve">Foram criados métodos privados nos testes para operações repetidas para as narrativas pedidas. Exemplos destas operações que se repetem são: criar um cliente, remover um cliente, </w:t>
+        <w:t xml:space="preserve">Foi criada uma class com métodos </w:t>
+      </w:r>
+      <w:r>
+        <w:t>para</w:t>
+      </w:r>
+      <w:r>
+        <w:t xml:space="preserve"> as</w:t>
+      </w:r>
+      <w:r>
+        <w:t xml:space="preserve"> operações repetidas </w:t>
+      </w:r>
+      <w:r>
+        <w:t xml:space="preserve">necessárias </w:t>
+      </w:r>
+      <w:r>
+        <w:t>para as</w:t>
+      </w:r>
+      <w:r>
+        <w:t xml:space="preserve"> diferentes</w:t>
+      </w:r>
+      <w:r>
+        <w:t xml:space="preserve"> narrativas pedidas. Exemplos destas operações que se repetem são: criar um </w:t>
+      </w:r>
+      <w:r>
+        <w:t>customer</w:t>
+      </w:r>
+      <w:r>
+        <w:t xml:space="preserve">, remover um </w:t>
+      </w:r>
+      <w:r>
+        <w:t>customer</w:t>
+      </w:r>
+      <w:r>
+        <w:t xml:space="preserve">, </w:t>
       </w:r>
       <w:r>
         <w:t xml:space="preserve">criar address, </w:t>
       </w:r>
       <w:r>
-        <w:t xml:space="preserve">criar uma sale, </w:t>
-      </w:r>
-      <w:r>
-        <w:rPr>
-          <w:highlight w:val="yellow"/>
-        </w:rPr>
-        <w:t>há mais se souber como reverter coisas</w:t>
-      </w:r>
-      <w:r>
-        <w:t>.</w:t>
+        <w:t>remover um address ,</w:t>
+      </w:r>
+      <w:r>
+        <w:t>criar uma sale</w:t>
+      </w:r>
+      <w:r>
+        <w:t xml:space="preserve"> e remover uma sale.</w:t>
+      </w:r>
+      <w:r>
+        <w:t xml:space="preserve"> </w:t>
       </w:r>
     </w:p>
     <w:p>
@@ -107,6 +116,9 @@
       </w:r>
       <w:r>
         <w:t xml:space="preserve"> de forma a se perceber o fluxo da troca de páginas, e o conteúdo de cada página.</w:t>
+      </w:r>
+      <w:r>
+        <w:t xml:space="preserve"> Também foram descobertos alguns bugs neste processo, preenchendo os formulários com valores nao adequados, sendo estes explorados em testes, devidamente documentados.</w:t>
       </w:r>
     </w:p>
     <w:p>
@@ -134,7 +146,7 @@
         <w:jc w:val="both"/>
       </w:pPr>
       <w:r>
-        <w:t>Modificou-se o SUT, para ter a capacidade de remover Adresses de Customers. Para isto Acrescentou-se um link no index.html para se ser direcionado a um form, parecido com o de inserção de um novo Address. A diferença é que este form faz um pedido para um outro PageController, criado por mim, o RemoveAddressPageController. Este controller recebe os dados necessários para a remoção de um Address de um Customer. Para seguir a logica de “separation of concerns” seguida pelos developers da app, foi criado o método removeAddressOfCustomer, na class CustomerService, método este que é então chamado no controller, abstraindo-o dos detalhes da remoção de um Address. Nesta função no CustomerService, foi usada de novo a mesma lógica dos developers, sendo por isso usada AddressRowDataGateway, para tratar da lógica da camada dos dados.</w:t>
+        <w:t xml:space="preserve">Testes para a narrativa definida em 2.a) estão na classe InsertTwoAddressesToCustomerNarrativeTest. </w:t>
       </w:r>
     </w:p>
     <w:p>
@@ -144,6 +156,7 @@
           <w:ilvl w:val="1"/>
           <w:numId w:val="1"/>
         </w:numPr>
+        <w:jc w:val="both"/>
       </w:pPr>
       <w:r>
         <w:t>Narrativa b)</w:t>
@@ -152,6 +165,19 @@
     <w:p>
       <w:pPr>
         <w:ind w:firstLine="360"/>
+        <w:jc w:val="both"/>
+      </w:pPr>
+      <w:r>
+        <w:t xml:space="preserve">Testes para a narrativa definida em 2.b) estão na classe </w:t>
+      </w:r>
+      <w:r>
+        <w:t>InsertTwoNewCustomersNarrativeTest</w:t>
+      </w:r>
+    </w:p>
+    <w:p>
+      <w:pPr>
+        <w:ind w:firstLine="360"/>
+        <w:jc w:val="both"/>
       </w:pPr>
       <w:r>
         <w:rPr>
@@ -175,6 +201,7 @@
     <w:p>
       <w:pPr>
         <w:ind w:firstLine="360"/>
+        <w:jc w:val="both"/>
       </w:pPr>
     </w:p>
     <w:p>
@@ -184,17 +211,25 @@
           <w:ilvl w:val="1"/>
           <w:numId w:val="1"/>
         </w:numPr>
-      </w:pPr>
-      <w:r>
-        <w:t>Narrativas c) e d)</w:t>
-      </w:r>
-    </w:p>
-    <w:p>
-      <w:pPr>
-        <w:ind w:left="360"/>
-      </w:pPr>
-      <w:r>
-        <w:t>Modificou-se o SUT, para ter a capacidade de remover Sales de Customers.</w:t>
+        <w:jc w:val="both"/>
+      </w:pPr>
+      <w:r>
+        <w:t>Narrativa c</w:t>
+      </w:r>
+      <w:r>
+        <w:t>)</w:t>
+      </w:r>
+      <w:r>
+        <w:t xml:space="preserve"> </w:t>
+      </w:r>
+    </w:p>
+    <w:p>
+      <w:pPr>
+        <w:ind w:firstLine="360"/>
+        <w:jc w:val="both"/>
+      </w:pPr>
+      <w:r>
+        <w:t>Testes para a narrativa definida em 2.c) estão na classe CreateSaleNarrativeTest.</w:t>
       </w:r>
     </w:p>
     <w:p>
@@ -204,10 +239,149 @@
           <w:ilvl w:val="1"/>
           <w:numId w:val="1"/>
         </w:numPr>
+        <w:jc w:val="both"/>
+      </w:pPr>
+      <w:r>
+        <w:t>Narrativa d)</w:t>
+      </w:r>
+    </w:p>
+    <w:p>
+      <w:pPr>
+        <w:ind w:firstLine="360"/>
+        <w:jc w:val="both"/>
+      </w:pPr>
+      <w:r>
+        <w:t>Testes para a narrativa definida em 2.</w:t>
+      </w:r>
+      <w:r>
+        <w:t>d</w:t>
+      </w:r>
+      <w:r>
+        <w:t>) estão na classe C</w:t>
+      </w:r>
+      <w:r>
+        <w:t>lose</w:t>
+      </w:r>
+      <w:r>
+        <w:t>SaleNarrativeTest.</w:t>
+      </w:r>
+    </w:p>
+    <w:p/>
+    <w:p>
+      <w:pPr>
+        <w:pStyle w:val="Heading2"/>
+        <w:numPr>
+          <w:ilvl w:val="1"/>
+          <w:numId w:val="1"/>
+        </w:numPr>
+        <w:jc w:val="both"/>
       </w:pPr>
       <w:r>
         <w:t>Narrativa e)</w:t>
       </w:r>
+    </w:p>
+    <w:p>
+      <w:pPr>
+        <w:ind w:firstLine="360"/>
+        <w:jc w:val="both"/>
+      </w:pPr>
+      <w:r>
+        <w:t>T</w:t>
+      </w:r>
+      <w:r>
+        <w:t>estes para a narrativa definida em 2.</w:t>
+      </w:r>
+      <w:r>
+        <w:t>e</w:t>
+      </w:r>
+      <w:r>
+        <w:t xml:space="preserve">) estão na classe </w:t>
+      </w:r>
+      <w:r>
+        <w:t>CreateDeliveryNarrativeTest</w:t>
+      </w:r>
+      <w:r>
+        <w:t>.</w:t>
+      </w:r>
+    </w:p>
+    <w:p/>
+    <w:p>
+      <w:pPr>
+        <w:ind w:firstLine="708"/>
+        <w:jc w:val="both"/>
+      </w:pPr>
+      <w:r>
+        <w:rPr>
+          <w:highlight w:val="red"/>
+        </w:rPr>
+        <w:t xml:space="preserve">Da para criar Delivery com </w:t>
+      </w:r>
+      <w:r>
+        <w:rPr>
+          <w:highlight w:val="red"/>
+        </w:rPr>
+        <w:t xml:space="preserve">address </w:t>
+      </w:r>
+      <w:r>
+        <w:rPr>
+          <w:highlight w:val="red"/>
+        </w:rPr>
+        <w:t>id</w:t>
+      </w:r>
+      <w:r>
+        <w:rPr>
+          <w:highlight w:val="red"/>
+        </w:rPr>
+        <w:t xml:space="preserve"> que não existe</w:t>
+      </w:r>
+      <w:r>
+        <w:rPr>
+          <w:highlight w:val="red"/>
+        </w:rPr>
+        <w:t>?</w:t>
+      </w:r>
+      <w:r>
+        <w:t xml:space="preserve"> </w:t>
+      </w:r>
+    </w:p>
+    <w:p>
+      <w:pPr>
+        <w:ind w:firstLine="708"/>
+        <w:jc w:val="both"/>
+      </w:pPr>
+      <w:r>
+        <w:lastRenderedPageBreak/>
+        <w:tab/>
+        <w:t>Criar método de procura de address por id numa nova class AddressFinder</w:t>
+      </w:r>
+    </w:p>
+    <w:p>
+      <w:pPr>
+        <w:ind w:firstLine="708"/>
+        <w:jc w:val="both"/>
+      </w:pPr>
+      <w:r>
+        <w:tab/>
+        <w:t>Em AddSaleDeliveryPageController chamar o método de procura do address_id dado no request_body, para garantir que ele existe. Caso não existir, este método vai lançar uma exceção, interrompendo o fluxo da função de inserção de delivery que seria o comportamento adqueado, em vez de deixar inserir deliveries com addresse_id’s que não exsitem.</w:t>
+      </w:r>
+    </w:p>
+    <w:p>
+      <w:pPr>
+        <w:ind w:firstLine="708"/>
+        <w:jc w:val="both"/>
+        <w:rPr>
+          <w:highlight w:val="red"/>
+        </w:rPr>
+      </w:pPr>
+    </w:p>
+    <w:p>
+      <w:pPr>
+        <w:ind w:firstLine="708"/>
+        <w:jc w:val="both"/>
+        <w:rPr>
+          <w:highlight w:val="red"/>
+        </w:rPr>
+      </w:pPr>
     </w:p>
     <w:p>
       <w:pPr>
@@ -239,7 +413,6 @@
         <w:jc w:val="both"/>
       </w:pPr>
       <w:r>
-        <w:lastRenderedPageBreak/>
         <w:tab/>
         <w:t>Antes tinha customerVat, mas o nome da coluna é customer_Vat (é case insensivte)</w:t>
       </w:r>
@@ -247,64 +420,200 @@
     <w:p>
       <w:pPr>
         <w:ind w:firstLine="708"/>
+        <w:jc w:val="both"/>
+      </w:pPr>
+    </w:p>
+    <w:p>
+      <w:pPr>
+        <w:ind w:firstLine="708"/>
+        <w:jc w:val="both"/>
+      </w:pPr>
+      <w:r>
+        <w:t>Para além destes bugs, foram encontradas alguma funcionalidades que dependendo dos requisitos do cliente do software, podem ser determinados como bugs:</w:t>
+      </w:r>
+    </w:p>
+    <w:p>
+      <w:pPr>
+        <w:pStyle w:val="ListParagraph"/>
+        <w:numPr>
+          <w:ilvl w:val="0"/>
+          <w:numId w:val="2"/>
+        </w:numPr>
+        <w:jc w:val="both"/>
+      </w:pPr>
+      <w:r>
+        <w:t>É possível um customer criar uma delivery com um address id, de um Address que não foi criado por ele.</w:t>
+      </w:r>
+    </w:p>
+    <w:p>
+      <w:pPr>
+        <w:pStyle w:val="ListParagraph"/>
+        <w:numPr>
+          <w:ilvl w:val="0"/>
+          <w:numId w:val="2"/>
+        </w:numPr>
+        <w:jc w:val="both"/>
+      </w:pPr>
+      <w:r>
+        <w:t>É possível um customer criar uma delivery com um sale id, de uma Sale que não foi criada por ele.</w:t>
+      </w:r>
+    </w:p>
+    <w:p>
+      <w:pPr>
+        <w:pStyle w:val="Heading2"/>
+        <w:numPr>
+          <w:ilvl w:val="1"/>
+          <w:numId w:val="1"/>
+        </w:numPr>
+        <w:jc w:val="both"/>
+      </w:pPr>
+      <w:r>
+        <w:t>Reverter os inserts feitos nos testes para as narrativas</w:t>
+      </w:r>
+    </w:p>
+    <w:p>
+      <w:pPr>
+        <w:ind w:firstLine="360"/>
+        <w:jc w:val="both"/>
+      </w:pPr>
+      <w:r>
+        <w:t>Modificou-se o SUT, para ter a capacidade de remover Adresses</w:t>
+      </w:r>
+      <w:r>
+        <w:t>, Sales e Deliveries</w:t>
+      </w:r>
+      <w:r>
+        <w:t xml:space="preserve"> de Customers.</w:t>
+      </w:r>
+    </w:p>
+    <w:p>
+      <w:pPr>
+        <w:ind w:firstLine="360"/>
+        <w:jc w:val="both"/>
+      </w:pPr>
+      <w:r>
+        <w:t xml:space="preserve"> Para</w:t>
+      </w:r>
+      <w:r>
+        <w:t xml:space="preserve"> se poder remover Addresses</w:t>
+      </w:r>
+      <w:r>
+        <w:t xml:space="preserve"> </w:t>
+      </w:r>
+      <w:r>
+        <w:t>a</w:t>
+      </w:r>
+      <w:r>
+        <w:t>crescentou-se um link no index.html para se ser direcionado a um form</w:t>
+      </w:r>
+      <w:r>
+        <w:t xml:space="preserve"> de remoção de Address</w:t>
+      </w:r>
+      <w:r>
+        <w:t>, parecido com o de inserção de um novo Address. A diferença é que este form faz um pedido para um outro PageController, criado por mim, o RemoveAddressPageController. Este controller recebe os dados necessários para a remoção de um Address de um Customer. Para seguir a logica de “separation of concerns” seguida pelos developers da app, foi criado o método removeAddressOfCustomer, na class CustomerService, método este que é então chamado no controller, abstraindo-o dos detalhes da remoção de um Address. Nesta função no CustomerService,</w:t>
+      </w:r>
+      <w:r>
+        <w:t xml:space="preserve"> é primeiro verificado que o customer identidicado com o vat dado tem o Address a remover, e no fim</w:t>
+      </w:r>
+      <w:r>
+        <w:t xml:space="preserve"> foi usada de novo a mesma lógica dos developers, sendo por isso usada AddressRowDataGateway, para tratar da lógica da camada dos dados.</w:t>
+      </w:r>
+    </w:p>
+    <w:p>
+      <w:pPr>
+        <w:ind w:firstLine="360"/>
+        <w:jc w:val="both"/>
+      </w:pPr>
+      <w:r>
+        <w:t>Para se poder</w:t>
+      </w:r>
+      <w:r>
+        <w:t xml:space="preserve"> remover Sales</w:t>
+      </w:r>
+      <w:r>
+        <w:t xml:space="preserve">, acrescentou-se um link no index.html para se ser direcionado para um form, que recebe o vat do </w:t>
+      </w:r>
+      <w:r>
+        <w:t>customer</w:t>
+      </w:r>
+      <w:r>
+        <w:t>, que criou a sale a apagar, e o id da sale a apagar</w:t>
+      </w:r>
+      <w:r>
+        <w:t>.</w:t>
+      </w:r>
+      <w:r>
+        <w:t xml:space="preserve"> O pedido submetido por este form é tratado pelo RemoveSalePageController. Este controller lê os campos do pedido e usa o SalesService para se abstrair da lógica da remoção de uma sale, chamando o método removeSale com os valores do vat e id da sale lidos no pedido. No método removeSale, em SaleService,</w:t>
+      </w:r>
+      <w:r>
+        <w:t xml:space="preserve"> é verificado que o customer com o vat dado foi quem criou a sale, e</w:t>
+      </w:r>
+      <w:r>
+        <w:t xml:space="preserve"> é usada a class SaleRowDataGateway para se tratar da lógica de remoção de uma sale da base de dados.</w:t>
+      </w:r>
+    </w:p>
+    <w:p>
+      <w:pPr>
+        <w:ind w:firstLine="360"/>
+        <w:jc w:val="both"/>
+      </w:pPr>
+      <w:r>
+        <w:lastRenderedPageBreak/>
+        <w:t xml:space="preserve">Para se poder remover Deliveries acrescentou-se um link no index.html, para se ser direcionado para um form, que recebe o vat do customer, que criou a delivery, e o id da delivery a remover. Ao submeter um form é feito um pedido, que é tratado pelo controller RemoveDeliveryPageController. Neste controller são lidos os campos do pedido, e é usado o SaleService para abstrair o controller da remoção de uma delivery, com </w:t>
+      </w:r>
+      <w:r>
+        <w:t xml:space="preserve">o método </w:t>
+      </w:r>
+      <w:r>
+        <w:t>removeDelivery. N</w:t>
+      </w:r>
+      <w:r>
+        <w:t>este método, é primeiro verificado que o customer com o vat dado foi quem criou a Delivery  , e é usado SaleDeliveryRowDataGateway para se tratar da lógica de remoção de Deliveries na base de dados.</w:t>
+      </w:r>
+    </w:p>
+    <w:p>
+      <w:pPr>
+        <w:ind w:firstLine="360"/>
+        <w:jc w:val="both"/>
+      </w:pPr>
+      <w:r>
+        <w:t>Neste processo todo, como foram usados várias funcionalidades implementadas pelos developers, foi possível ter um melhor entendimento sobre os detalhes da implementação, o que tornou possível descobrir o seguinte bug:</w:t>
+      </w:r>
+    </w:p>
+    <w:p>
+      <w:pPr>
         <w:jc w:val="both"/>
       </w:pPr>
       <w:r>
         <w:rPr>
           <w:highlight w:val="red"/>
         </w:rPr>
-        <w:t xml:space="preserve">Da para criar Delivery com </w:t>
-      </w:r>
-      <w:r>
-        <w:rPr>
-          <w:highlight w:val="red"/>
-        </w:rPr>
-        <w:t xml:space="preserve">address </w:t>
-      </w:r>
-      <w:r>
-        <w:rPr>
-          <w:highlight w:val="red"/>
-        </w:rPr>
-        <w:t>id</w:t>
-      </w:r>
-      <w:r>
-        <w:rPr>
-          <w:highlight w:val="red"/>
-        </w:rPr>
-        <w:t xml:space="preserve"> que não existe</w:t>
-      </w:r>
-      <w:r>
-        <w:rPr>
-          <w:highlight w:val="red"/>
-        </w:rPr>
-        <w:t>?</w:t>
-      </w:r>
-      <w:r>
-        <w:t xml:space="preserve"> </w:t>
-      </w:r>
+        <w:t>App não faz trim de strings</w:t>
+      </w:r>
+    </w:p>
+    <w:p>
+      <w:pPr>
+        <w:ind w:firstLine="360"/>
+        <w:jc w:val="both"/>
+      </w:pPr>
+    </w:p>
+    <w:p>
+      <w:pPr>
+        <w:ind w:firstLine="360"/>
+        <w:jc w:val="both"/>
+      </w:pPr>
     </w:p>
     <w:p>
       <w:pPr>
         <w:ind w:firstLine="708"/>
         <w:jc w:val="both"/>
       </w:pPr>
-      <w:r>
-        <w:tab/>
-        <w:t>Criar método de procura de address por id n</w:t>
-      </w:r>
-      <w:r>
-        <w:t>uma nova class AddressFinder</w:t>
-      </w:r>
     </w:p>
     <w:p>
       <w:pPr>
         <w:ind w:firstLine="708"/>
         <w:jc w:val="both"/>
       </w:pPr>
-      <w:r>
-        <w:tab/>
-        <w:t>Em AddSaleDeliveryPageController chamar o método de procura do address_id dado no request_body, para garantir que ele existe. Caso não existir, este método vai lançar uma exceção, interrompendo o fluxo da função de inserção de delivery que seria o comportamento adqueado, em vez de deixar inserir deliveries com addresse_id’s que não exsitem.</w:t>
-      </w:r>
     </w:p>
     <w:p>
       <w:pPr>
@@ -462,8 +771,124 @@
       </w:rPr>
     </w:lvl>
   </w:abstractNum>
+  <w:abstractNum w:abstractNumId="1" w15:restartNumberingAfterBreak="0">
+    <w:nsid w:val="5B801601"/>
+    <w:multiLevelType w:val="hybridMultilevel"/>
+    <w:tmpl w:val="9996B130"/>
+    <w:lvl w:ilvl="0" w:tplc="08160001">
+      <w:start w:val="1"/>
+      <w:numFmt w:val="bullet"/>
+      <w:lvlText w:val=""/>
+      <w:lvlJc w:val="left"/>
+      <w:pPr>
+        <w:ind w:left="1428" w:hanging="360"/>
+      </w:pPr>
+      <w:rPr>
+        <w:rFonts w:ascii="Symbol" w:hAnsi="Symbol" w:hint="default"/>
+      </w:rPr>
+    </w:lvl>
+    <w:lvl w:ilvl="1" w:tplc="08160003" w:tentative="1">
+      <w:start w:val="1"/>
+      <w:numFmt w:val="bullet"/>
+      <w:lvlText w:val="o"/>
+      <w:lvlJc w:val="left"/>
+      <w:pPr>
+        <w:ind w:left="2148" w:hanging="360"/>
+      </w:pPr>
+      <w:rPr>
+        <w:rFonts w:ascii="Courier New" w:hAnsi="Courier New" w:cs="Courier New" w:hint="default"/>
+      </w:rPr>
+    </w:lvl>
+    <w:lvl w:ilvl="2" w:tplc="08160005" w:tentative="1">
+      <w:start w:val="1"/>
+      <w:numFmt w:val="bullet"/>
+      <w:lvlText w:val=""/>
+      <w:lvlJc w:val="left"/>
+      <w:pPr>
+        <w:ind w:left="2868" w:hanging="360"/>
+      </w:pPr>
+      <w:rPr>
+        <w:rFonts w:ascii="Wingdings" w:hAnsi="Wingdings" w:hint="default"/>
+      </w:rPr>
+    </w:lvl>
+    <w:lvl w:ilvl="3" w:tplc="08160001" w:tentative="1">
+      <w:start w:val="1"/>
+      <w:numFmt w:val="bullet"/>
+      <w:lvlText w:val=""/>
+      <w:lvlJc w:val="left"/>
+      <w:pPr>
+        <w:ind w:left="3588" w:hanging="360"/>
+      </w:pPr>
+      <w:rPr>
+        <w:rFonts w:ascii="Symbol" w:hAnsi="Symbol" w:hint="default"/>
+      </w:rPr>
+    </w:lvl>
+    <w:lvl w:ilvl="4" w:tplc="08160003" w:tentative="1">
+      <w:start w:val="1"/>
+      <w:numFmt w:val="bullet"/>
+      <w:lvlText w:val="o"/>
+      <w:lvlJc w:val="left"/>
+      <w:pPr>
+        <w:ind w:left="4308" w:hanging="360"/>
+      </w:pPr>
+      <w:rPr>
+        <w:rFonts w:ascii="Courier New" w:hAnsi="Courier New" w:cs="Courier New" w:hint="default"/>
+      </w:rPr>
+    </w:lvl>
+    <w:lvl w:ilvl="5" w:tplc="08160005" w:tentative="1">
+      <w:start w:val="1"/>
+      <w:numFmt w:val="bullet"/>
+      <w:lvlText w:val=""/>
+      <w:lvlJc w:val="left"/>
+      <w:pPr>
+        <w:ind w:left="5028" w:hanging="360"/>
+      </w:pPr>
+      <w:rPr>
+        <w:rFonts w:ascii="Wingdings" w:hAnsi="Wingdings" w:hint="default"/>
+      </w:rPr>
+    </w:lvl>
+    <w:lvl w:ilvl="6" w:tplc="08160001" w:tentative="1">
+      <w:start w:val="1"/>
+      <w:numFmt w:val="bullet"/>
+      <w:lvlText w:val=""/>
+      <w:lvlJc w:val="left"/>
+      <w:pPr>
+        <w:ind w:left="5748" w:hanging="360"/>
+      </w:pPr>
+      <w:rPr>
+        <w:rFonts w:ascii="Symbol" w:hAnsi="Symbol" w:hint="default"/>
+      </w:rPr>
+    </w:lvl>
+    <w:lvl w:ilvl="7" w:tplc="08160003" w:tentative="1">
+      <w:start w:val="1"/>
+      <w:numFmt w:val="bullet"/>
+      <w:lvlText w:val="o"/>
+      <w:lvlJc w:val="left"/>
+      <w:pPr>
+        <w:ind w:left="6468" w:hanging="360"/>
+      </w:pPr>
+      <w:rPr>
+        <w:rFonts w:ascii="Courier New" w:hAnsi="Courier New" w:cs="Courier New" w:hint="default"/>
+      </w:rPr>
+    </w:lvl>
+    <w:lvl w:ilvl="8" w:tplc="08160005" w:tentative="1">
+      <w:start w:val="1"/>
+      <w:numFmt w:val="bullet"/>
+      <w:lvlText w:val=""/>
+      <w:lvlJc w:val="left"/>
+      <w:pPr>
+        <w:ind w:left="7188" w:hanging="360"/>
+      </w:pPr>
+      <w:rPr>
+        <w:rFonts w:ascii="Wingdings" w:hAnsi="Wingdings" w:hint="default"/>
+      </w:rPr>
+    </w:lvl>
+  </w:abstractNum>
   <w:num w:numId="1" w16cid:durableId="1009482605">
     <w:abstractNumId w:val="0"/>
+  </w:num>
+  <w:num w:numId="2" w16cid:durableId="278684700">
+    <w:abstractNumId w:val="1"/>
   </w:num>
 </w:numbering>
 </file>

</xml_diff>

<commit_message>
Fixed bug where addresses came from the db with spaces in the end. This made address deletion not work
</commit_message>
<xml_diff>
--- a/vvs2_report.docx
+++ b/vvs2_report.docx
@@ -12,8 +12,13 @@
         <w:jc w:val="both"/>
       </w:pPr>
       <w:r>
-        <w:t>Teste de narrativas com HtmlUnit</w:t>
-      </w:r>
+        <w:t xml:space="preserve">Teste de narrativas com </w:t>
+      </w:r>
+      <w:proofErr w:type="spellStart"/>
+      <w:r>
+        <w:t>HtmlUnit</w:t>
+      </w:r>
+      <w:proofErr w:type="spellEnd"/>
     </w:p>
     <w:p>
       <w:pPr>
@@ -26,7 +31,35 @@
         <w:rPr>
           <w:highlight w:val="green"/>
         </w:rPr>
-        <w:t>Fazer testes diferentes para as mesmas narrativas? Um com o “Happy path” e outros com erros de utilização.</w:t>
+        <w:t>Fazer testes diferentes para as mesmas narrativas? Um com o “</w:t>
+      </w:r>
+      <w:proofErr w:type="spellStart"/>
+      <w:r>
+        <w:rPr>
+          <w:highlight w:val="green"/>
+        </w:rPr>
+        <w:t>Happy</w:t>
+      </w:r>
+      <w:proofErr w:type="spellEnd"/>
+      <w:r>
+        <w:rPr>
+          <w:highlight w:val="green"/>
+        </w:rPr>
+        <w:t xml:space="preserve"> </w:t>
+      </w:r>
+      <w:proofErr w:type="spellStart"/>
+      <w:r>
+        <w:rPr>
+          <w:highlight w:val="green"/>
+        </w:rPr>
+        <w:t>path</w:t>
+      </w:r>
+      <w:proofErr w:type="spellEnd"/>
+      <w:r>
+        <w:rPr>
+          <w:highlight w:val="green"/>
+        </w:rPr>
+        <w:t>” e outros com erros de utilização.</w:t>
       </w:r>
     </w:p>
     <w:p>
@@ -37,7 +70,49 @@
         <w:rPr>
           <w:highlight w:val="yellow"/>
         </w:rPr>
-        <w:t>Há narrativas que requerem o uso de um cliente ja exsitente. No class start-up criar um cliente?</w:t>
+        <w:t xml:space="preserve">Há narrativas que requerem o uso de um cliente </w:t>
+      </w:r>
+      <w:proofErr w:type="spellStart"/>
+      <w:r>
+        <w:rPr>
+          <w:highlight w:val="yellow"/>
+        </w:rPr>
+        <w:t>ja</w:t>
+      </w:r>
+      <w:proofErr w:type="spellEnd"/>
+      <w:r>
+        <w:rPr>
+          <w:highlight w:val="yellow"/>
+        </w:rPr>
+        <w:t xml:space="preserve"> </w:t>
+      </w:r>
+      <w:proofErr w:type="spellStart"/>
+      <w:r>
+        <w:rPr>
+          <w:highlight w:val="yellow"/>
+        </w:rPr>
+        <w:t>exsitente</w:t>
+      </w:r>
+      <w:proofErr w:type="spellEnd"/>
+      <w:r>
+        <w:rPr>
+          <w:highlight w:val="yellow"/>
+        </w:rPr>
+        <w:t xml:space="preserve">. No </w:t>
+      </w:r>
+      <w:proofErr w:type="spellStart"/>
+      <w:r>
+        <w:rPr>
+          <w:highlight w:val="yellow"/>
+        </w:rPr>
+        <w:t>class</w:t>
+      </w:r>
+      <w:proofErr w:type="spellEnd"/>
+      <w:r>
+        <w:rPr>
+          <w:highlight w:val="yellow"/>
+        </w:rPr>
+        <w:t xml:space="preserve"> start-up criar um cliente?</w:t>
       </w:r>
     </w:p>
     <w:p>
@@ -46,8 +121,13 @@
       </w:pPr>
       <w:r>
         <w:tab/>
-        <w:t>Os testes para cada uma das narrativas pedidas está no package htmlunit_test</w:t>
-      </w:r>
+        <w:t xml:space="preserve">Os testes para cada uma das narrativas pedidas está no package </w:t>
+      </w:r>
+      <w:proofErr w:type="spellStart"/>
+      <w:r>
+        <w:t>htmlunit_test</w:t>
+      </w:r>
+      <w:proofErr w:type="spellEnd"/>
     </w:p>
     <w:p>
       <w:pPr>
@@ -55,7 +135,15 @@
         <w:jc w:val="both"/>
       </w:pPr>
       <w:r>
-        <w:t xml:space="preserve">Foi criada uma class com métodos </w:t>
+        <w:t xml:space="preserve">Foi criada uma </w:t>
+      </w:r>
+      <w:proofErr w:type="spellStart"/>
+      <w:r>
+        <w:t>class</w:t>
+      </w:r>
+      <w:proofErr w:type="spellEnd"/>
+      <w:r>
+        <w:t xml:space="preserve"> com métodos </w:t>
       </w:r>
       <w:r>
         <w:t>para</w:t>
@@ -78,26 +166,46 @@
       <w:r>
         <w:t xml:space="preserve"> narrativas pedidas. Exemplos destas operações que se repetem são: criar um </w:t>
       </w:r>
+      <w:proofErr w:type="spellStart"/>
       <w:r>
         <w:t>customer</w:t>
       </w:r>
+      <w:proofErr w:type="spellEnd"/>
       <w:r>
         <w:t xml:space="preserve">, remover um </w:t>
       </w:r>
+      <w:proofErr w:type="spellStart"/>
       <w:r>
         <w:t>customer</w:t>
       </w:r>
+      <w:proofErr w:type="spellEnd"/>
       <w:r>
         <w:t xml:space="preserve">, </w:t>
       </w:r>
       <w:r>
-        <w:t xml:space="preserve">criar address, </w:t>
-      </w:r>
-      <w:r>
-        <w:t>remover um address ,</w:t>
-      </w:r>
-      <w:r>
-        <w:t>criar uma sale</w:t>
+        <w:t xml:space="preserve">criar </w:t>
+      </w:r>
+      <w:proofErr w:type="spellStart"/>
+      <w:r>
+        <w:t>address</w:t>
+      </w:r>
+      <w:proofErr w:type="spellEnd"/>
+      <w:r>
+        <w:t xml:space="preserve">, </w:t>
+      </w:r>
+      <w:r>
+        <w:t xml:space="preserve">remover um </w:t>
+      </w:r>
+      <w:proofErr w:type="spellStart"/>
+      <w:r>
+        <w:t>address</w:t>
+      </w:r>
+      <w:proofErr w:type="spellEnd"/>
+      <w:r>
+        <w:t>, criar</w:t>
+      </w:r>
+      <w:r>
+        <w:t xml:space="preserve"> uma sale</w:t>
       </w:r>
       <w:r>
         <w:t xml:space="preserve"> e remover uma sale.</w:t>
@@ -118,7 +226,15 @@
         <w:t xml:space="preserve"> de forma a se perceber o fluxo da troca de páginas, e o conteúdo de cada página.</w:t>
       </w:r>
       <w:r>
-        <w:t xml:space="preserve"> Também foram descobertos alguns bugs neste processo, preenchendo os formulários com valores nao adequados, sendo estes explorados em testes, devidamente documentados.</w:t>
+        <w:t xml:space="preserve"> Também foram descobertos alguns bugs neste processo, preenchendo os formulários com valores </w:t>
+      </w:r>
+      <w:proofErr w:type="spellStart"/>
+      <w:r>
+        <w:t>nao</w:t>
+      </w:r>
+      <w:proofErr w:type="spellEnd"/>
+      <w:r>
+        <w:t xml:space="preserve"> adequados, sendo estes explorados em testes, devidamente documentados.</w:t>
       </w:r>
     </w:p>
     <w:p>
@@ -146,7 +262,15 @@
         <w:jc w:val="both"/>
       </w:pPr>
       <w:r>
-        <w:t xml:space="preserve">Testes para a narrativa definida em 2.a) estão na classe InsertTwoAddressesToCustomerNarrativeTest. </w:t>
+        <w:t xml:space="preserve">Testes para a narrativa definida em 2.a) estão na classe </w:t>
+      </w:r>
+      <w:proofErr w:type="spellStart"/>
+      <w:r>
+        <w:t>InsertTwoAddressesToCustomerNarrativeTest</w:t>
+      </w:r>
+      <w:proofErr w:type="spellEnd"/>
+      <w:r>
+        <w:t xml:space="preserve">. </w:t>
       </w:r>
     </w:p>
     <w:p>
@@ -170,9 +294,11 @@
       <w:r>
         <w:t xml:space="preserve">Testes para a narrativa definida em 2.b) estão na classe </w:t>
       </w:r>
+      <w:proofErr w:type="spellStart"/>
       <w:r>
         <w:t>InsertTwoNewCustomersNarrativeTest</w:t>
       </w:r>
+      <w:proofErr w:type="spellEnd"/>
     </w:p>
     <w:p>
       <w:pPr>
@@ -195,8 +321,146 @@
         <w:rPr>
           <w:highlight w:val="red"/>
         </w:rPr>
-        <w:t>Dá para criar clientes com números de telefone impossíveis (valores negativos, poucos dígitos, demasiados digitos)</w:t>
-      </w:r>
+        <w:t xml:space="preserve">Dá para criar clientes com números de telefone impossíveis (valores negativos, poucos dígitos, demasiados </w:t>
+      </w:r>
+      <w:proofErr w:type="spellStart"/>
+      <w:r>
+        <w:rPr>
+          <w:highlight w:val="red"/>
+        </w:rPr>
+        <w:t>digitos</w:t>
+      </w:r>
+      <w:proofErr w:type="spellEnd"/>
+      <w:r>
+        <w:rPr>
+          <w:highlight w:val="red"/>
+        </w:rPr>
+        <w:t>)</w:t>
+      </w:r>
+    </w:p>
+    <w:p>
+      <w:pPr>
+        <w:ind w:firstLine="360"/>
+        <w:jc w:val="both"/>
+      </w:pPr>
+      <w:r>
+        <w:rPr>
+          <w:highlight w:val="red"/>
+        </w:rPr>
+        <w:t xml:space="preserve">Os </w:t>
+      </w:r>
+      <w:proofErr w:type="spellStart"/>
+      <w:r>
+        <w:rPr>
+          <w:highlight w:val="red"/>
+        </w:rPr>
+        <w:t>addresses</w:t>
+      </w:r>
+      <w:proofErr w:type="spellEnd"/>
+      <w:r>
+        <w:rPr>
+          <w:highlight w:val="red"/>
+        </w:rPr>
+        <w:t xml:space="preserve"> são retornados pela </w:t>
+      </w:r>
+      <w:proofErr w:type="spellStart"/>
+      <w:r>
+        <w:rPr>
+          <w:highlight w:val="red"/>
+        </w:rPr>
+        <w:t>bd</w:t>
+      </w:r>
+      <w:proofErr w:type="spellEnd"/>
+      <w:r>
+        <w:rPr>
+          <w:highlight w:val="red"/>
+        </w:rPr>
+        <w:t xml:space="preserve"> com espaços em branco, no fim o que pode causar erros quando são feitas comparações da </w:t>
+      </w:r>
+      <w:proofErr w:type="spellStart"/>
+      <w:r>
+        <w:rPr>
+          <w:highlight w:val="red"/>
+        </w:rPr>
+        <w:t>string</w:t>
+      </w:r>
+      <w:proofErr w:type="spellEnd"/>
+      <w:r>
+        <w:rPr>
+          <w:highlight w:val="red"/>
+        </w:rPr>
+        <w:t xml:space="preserve"> de </w:t>
+      </w:r>
+      <w:proofErr w:type="spellStart"/>
+      <w:r>
+        <w:rPr>
+          <w:highlight w:val="red"/>
+        </w:rPr>
+        <w:t>addresses</w:t>
+      </w:r>
+      <w:proofErr w:type="spellEnd"/>
+      <w:r>
+        <w:rPr>
+          <w:highlight w:val="red"/>
+        </w:rPr>
+        <w:t xml:space="preserve"> vindos da </w:t>
+      </w:r>
+      <w:proofErr w:type="spellStart"/>
+      <w:r>
+        <w:rPr>
+          <w:highlight w:val="red"/>
+        </w:rPr>
+        <w:t>bd</w:t>
+      </w:r>
+      <w:proofErr w:type="spellEnd"/>
+    </w:p>
+    <w:p>
+      <w:pPr>
+        <w:ind w:firstLine="360"/>
+        <w:jc w:val="both"/>
+      </w:pPr>
+      <w:r>
+        <w:tab/>
+        <w:t xml:space="preserve">Sol: fazer </w:t>
+      </w:r>
+      <w:proofErr w:type="spellStart"/>
+      <w:r>
+        <w:t>trim</w:t>
+      </w:r>
+      <w:proofErr w:type="spellEnd"/>
+      <w:r>
+        <w:t xml:space="preserve"> das </w:t>
+      </w:r>
+      <w:proofErr w:type="spellStart"/>
+      <w:r>
+        <w:t>strings</w:t>
+      </w:r>
+      <w:proofErr w:type="spellEnd"/>
+      <w:r>
+        <w:t xml:space="preserve"> que são recebidas das bases de dados, na </w:t>
+      </w:r>
+      <w:proofErr w:type="spellStart"/>
+      <w:r>
+        <w:t>class</w:t>
+      </w:r>
+      <w:proofErr w:type="spellEnd"/>
+      <w:r>
+        <w:t xml:space="preserve"> </w:t>
+      </w:r>
+      <w:proofErr w:type="spellStart"/>
+      <w:r>
+        <w:t>AdressRowDataGateway</w:t>
+      </w:r>
+      <w:proofErr w:type="spellEnd"/>
+      <w:r>
+        <w:t>.</w:t>
+      </w:r>
+    </w:p>
+    <w:p>
+      <w:pPr>
+        <w:ind w:firstLine="708"/>
+        <w:jc w:val="both"/>
+      </w:pPr>
     </w:p>
     <w:p>
       <w:pPr>
@@ -229,7 +493,15 @@
         <w:jc w:val="both"/>
       </w:pPr>
       <w:r>
-        <w:t>Testes para a narrativa definida em 2.c) estão na classe CreateSaleNarrativeTest.</w:t>
+        <w:t xml:space="preserve">Testes para a narrativa definida em 2.c) estão na classe </w:t>
+      </w:r>
+      <w:proofErr w:type="spellStart"/>
+      <w:r>
+        <w:t>CreateSaleNarrativeTest</w:t>
+      </w:r>
+      <w:proofErr w:type="spellEnd"/>
+      <w:r>
+        <w:t>.</w:t>
       </w:r>
     </w:p>
     <w:p>
@@ -257,13 +529,15 @@
         <w:t>d</w:t>
       </w:r>
       <w:r>
-        <w:t>) estão na classe C</w:t>
-      </w:r>
-      <w:r>
-        <w:t>lose</w:t>
-      </w:r>
-      <w:r>
-        <w:t>SaleNarrativeTest.</w:t>
+        <w:t xml:space="preserve">) estão na classe </w:t>
+      </w:r>
+      <w:proofErr w:type="spellStart"/>
+      <w:r>
+        <w:t>CloseSaleNarrativeTest</w:t>
+      </w:r>
+      <w:proofErr w:type="spellEnd"/>
+      <w:r>
+        <w:t>.</w:t>
       </w:r>
     </w:p>
     <w:p/>
@@ -277,6 +551,7 @@
         <w:jc w:val="both"/>
       </w:pPr>
       <w:r>
+        <w:lastRenderedPageBreak/>
         <w:t>Narrativa e)</w:t>
       </w:r>
     </w:p>
@@ -286,20 +561,13 @@
         <w:jc w:val="both"/>
       </w:pPr>
       <w:r>
-        <w:t>T</w:t>
-      </w:r>
-      <w:r>
-        <w:t>estes para a narrativa definida em 2.</w:t>
-      </w:r>
-      <w:r>
-        <w:t>e</w:t>
-      </w:r>
-      <w:r>
-        <w:t xml:space="preserve">) estão na classe </w:t>
-      </w:r>
+        <w:t xml:space="preserve">Testes para a narrativa definida em 2.e) estão na classe </w:t>
+      </w:r>
+      <w:proofErr w:type="spellStart"/>
       <w:r>
         <w:t>CreateDeliveryNarrativeTest</w:t>
       </w:r>
+      <w:proofErr w:type="spellEnd"/>
       <w:r>
         <w:t>.</w:t>
       </w:r>
@@ -314,18 +582,40 @@
         <w:rPr>
           <w:highlight w:val="red"/>
         </w:rPr>
-        <w:t xml:space="preserve">Da para criar Delivery com </w:t>
-      </w:r>
+        <w:t xml:space="preserve">Da para criar </w:t>
+      </w:r>
+      <w:proofErr w:type="spellStart"/>
       <w:r>
         <w:rPr>
           <w:highlight w:val="red"/>
         </w:rPr>
-        <w:t xml:space="preserve">address </w:t>
-      </w:r>
+        <w:t>Delivery</w:t>
+      </w:r>
+      <w:proofErr w:type="spellEnd"/>
       <w:r>
         <w:rPr>
           <w:highlight w:val="red"/>
         </w:rPr>
+        <w:t xml:space="preserve"> com </w:t>
+      </w:r>
+      <w:proofErr w:type="spellStart"/>
+      <w:r>
+        <w:rPr>
+          <w:highlight w:val="red"/>
+        </w:rPr>
+        <w:t>address</w:t>
+      </w:r>
+      <w:proofErr w:type="spellEnd"/>
+      <w:r>
+        <w:rPr>
+          <w:highlight w:val="red"/>
+        </w:rPr>
+        <w:t xml:space="preserve"> </w:t>
+      </w:r>
+      <w:r>
+        <w:rPr>
+          <w:highlight w:val="red"/>
+        </w:rPr>
         <w:t>id</w:t>
       </w:r>
       <w:r>
@@ -350,10 +640,30 @@
         <w:jc w:val="both"/>
       </w:pPr>
       <w:r>
-        <w:lastRenderedPageBreak/>
         <w:tab/>
-        <w:t>Criar método de procura de address por id numa nova class AddressFinder</w:t>
-      </w:r>
+        <w:t xml:space="preserve">Criar método de procura de </w:t>
+      </w:r>
+      <w:proofErr w:type="spellStart"/>
+      <w:r>
+        <w:t>address</w:t>
+      </w:r>
+      <w:proofErr w:type="spellEnd"/>
+      <w:r>
+        <w:t xml:space="preserve"> por id numa nova </w:t>
+      </w:r>
+      <w:proofErr w:type="spellStart"/>
+      <w:r>
+        <w:t>class</w:t>
+      </w:r>
+      <w:proofErr w:type="spellEnd"/>
+      <w:r>
+        <w:t xml:space="preserve"> </w:t>
+      </w:r>
+      <w:proofErr w:type="spellStart"/>
+      <w:r>
+        <w:t>AddressFinder</w:t>
+      </w:r>
+      <w:proofErr w:type="spellEnd"/>
     </w:p>
     <w:p>
       <w:pPr>
@@ -362,7 +672,71 @@
       </w:pPr>
       <w:r>
         <w:tab/>
-        <w:t>Em AddSaleDeliveryPageController chamar o método de procura do address_id dado no request_body, para garantir que ele existe. Caso não existir, este método vai lançar uma exceção, interrompendo o fluxo da função de inserção de delivery que seria o comportamento adqueado, em vez de deixar inserir deliveries com addresse_id’s que não exsitem.</w:t>
+        <w:t xml:space="preserve">Em </w:t>
+      </w:r>
+      <w:proofErr w:type="spellStart"/>
+      <w:r>
+        <w:t>AddSaleDeliveryPageController</w:t>
+      </w:r>
+      <w:proofErr w:type="spellEnd"/>
+      <w:r>
+        <w:t xml:space="preserve"> chamar o método de procura do </w:t>
+      </w:r>
+      <w:proofErr w:type="spellStart"/>
+      <w:r>
+        <w:t>address_id</w:t>
+      </w:r>
+      <w:proofErr w:type="spellEnd"/>
+      <w:r>
+        <w:t xml:space="preserve"> dado no </w:t>
+      </w:r>
+      <w:proofErr w:type="spellStart"/>
+      <w:r>
+        <w:t>request_body</w:t>
+      </w:r>
+      <w:proofErr w:type="spellEnd"/>
+      <w:r>
+        <w:t xml:space="preserve">, para garantir que ele existe. Caso não existir, este método vai lançar uma exceção, interrompendo o fluxo da função de inserção de </w:t>
+      </w:r>
+      <w:proofErr w:type="spellStart"/>
+      <w:r>
+        <w:t>delivery</w:t>
+      </w:r>
+      <w:proofErr w:type="spellEnd"/>
+      <w:r>
+        <w:t xml:space="preserve"> que seria o comportamento </w:t>
+      </w:r>
+      <w:proofErr w:type="spellStart"/>
+      <w:r>
+        <w:t>adqueado</w:t>
+      </w:r>
+      <w:proofErr w:type="spellEnd"/>
+      <w:r>
+        <w:t xml:space="preserve">, em vez de deixar inserir </w:t>
+      </w:r>
+      <w:proofErr w:type="spellStart"/>
+      <w:r>
+        <w:t>deliveries</w:t>
+      </w:r>
+      <w:proofErr w:type="spellEnd"/>
+      <w:r>
+        <w:t xml:space="preserve"> com </w:t>
+      </w:r>
+      <w:proofErr w:type="spellStart"/>
+      <w:r>
+        <w:t>addresse_id’s</w:t>
+      </w:r>
+      <w:proofErr w:type="spellEnd"/>
+      <w:r>
+        <w:t xml:space="preserve"> que não </w:t>
+      </w:r>
+      <w:proofErr w:type="spellStart"/>
+      <w:r>
+        <w:t>exsitem</w:t>
+      </w:r>
+      <w:proofErr w:type="spellEnd"/>
+      <w:r>
+        <w:t>.</w:t>
       </w:r>
     </w:p>
     <w:p>
@@ -392,19 +766,49 @@
         <w:rPr>
           <w:highlight w:val="red"/>
         </w:rPr>
-        <w:t>Construtor de AddressRowDataGateWay</w:t>
-      </w:r>
+        <w:t xml:space="preserve">Construtor de </w:t>
+      </w:r>
+      <w:proofErr w:type="spellStart"/>
       <w:r>
         <w:rPr>
           <w:highlight w:val="red"/>
         </w:rPr>
-        <w:t xml:space="preserve"> que recebe um ResultSet</w:t>
-      </w:r>
+        <w:t>AddressRowDataGateWay</w:t>
+      </w:r>
+      <w:proofErr w:type="spellEnd"/>
       <w:r>
         <w:rPr>
           <w:highlight w:val="red"/>
         </w:rPr>
-        <w:t xml:space="preserve"> tinha nome da coluna customer_vat mal</w:t>
+        <w:t xml:space="preserve"> que recebe um </w:t>
+      </w:r>
+      <w:proofErr w:type="spellStart"/>
+      <w:r>
+        <w:rPr>
+          <w:highlight w:val="red"/>
+        </w:rPr>
+        <w:t>ResultSet</w:t>
+      </w:r>
+      <w:proofErr w:type="spellEnd"/>
+      <w:r>
+        <w:rPr>
+          <w:highlight w:val="red"/>
+        </w:rPr>
+        <w:t xml:space="preserve"> tinha nome da coluna </w:t>
+      </w:r>
+      <w:proofErr w:type="spellStart"/>
+      <w:r>
+        <w:rPr>
+          <w:highlight w:val="red"/>
+        </w:rPr>
+        <w:t>customer_vat</w:t>
+      </w:r>
+      <w:proofErr w:type="spellEnd"/>
+      <w:r>
+        <w:rPr>
+          <w:highlight w:val="red"/>
+        </w:rPr>
+        <w:t xml:space="preserve"> mal</w:t>
       </w:r>
     </w:p>
     <w:p>
@@ -414,7 +818,31 @@
       </w:pPr>
       <w:r>
         <w:tab/>
-        <w:t>Antes tinha customerVat, mas o nome da coluna é customer_Vat (é case insensivte)</w:t>
+        <w:t xml:space="preserve">Antes tinha </w:t>
+      </w:r>
+      <w:proofErr w:type="spellStart"/>
+      <w:r>
+        <w:t>customerVat</w:t>
+      </w:r>
+      <w:proofErr w:type="spellEnd"/>
+      <w:r>
+        <w:t xml:space="preserve">, mas o nome da coluna é </w:t>
+      </w:r>
+      <w:proofErr w:type="spellStart"/>
+      <w:r>
+        <w:t>customer_Vat</w:t>
+      </w:r>
+      <w:proofErr w:type="spellEnd"/>
+      <w:r>
+        <w:t xml:space="preserve"> (é case </w:t>
+      </w:r>
+      <w:proofErr w:type="spellStart"/>
+      <w:r>
+        <w:t>insensivte</w:t>
+      </w:r>
+      <w:proofErr w:type="spellEnd"/>
+      <w:r>
+        <w:t>)</w:t>
       </w:r>
     </w:p>
     <w:p>
@@ -429,7 +857,13 @@
         <w:jc w:val="both"/>
       </w:pPr>
       <w:r>
-        <w:t>Para além destes bugs, foram encontradas alguma funcionalidades que dependendo dos requisitos do cliente do software, podem ser determinados como bugs:</w:t>
+        <w:t>Para além destes bugs, foram encontradas alguma</w:t>
+      </w:r>
+      <w:r>
+        <w:t>s</w:t>
+      </w:r>
+      <w:r>
+        <w:t xml:space="preserve"> funcionalidades que dependendo dos requisitos do cliente do software, podem ser determinados como bugs:</w:t>
       </w:r>
     </w:p>
     <w:p>
@@ -442,7 +876,39 @@
         <w:jc w:val="both"/>
       </w:pPr>
       <w:r>
-        <w:t>É possível um customer criar uma delivery com um address id, de um Address que não foi criado por ele.</w:t>
+        <w:t xml:space="preserve">É possível um </w:t>
+      </w:r>
+      <w:proofErr w:type="spellStart"/>
+      <w:r>
+        <w:t>customer</w:t>
+      </w:r>
+      <w:proofErr w:type="spellEnd"/>
+      <w:r>
+        <w:t xml:space="preserve"> criar uma </w:t>
+      </w:r>
+      <w:proofErr w:type="spellStart"/>
+      <w:r>
+        <w:t>delivery</w:t>
+      </w:r>
+      <w:proofErr w:type="spellEnd"/>
+      <w:r>
+        <w:t xml:space="preserve"> com um </w:t>
+      </w:r>
+      <w:proofErr w:type="spellStart"/>
+      <w:r>
+        <w:t>address</w:t>
+      </w:r>
+      <w:proofErr w:type="spellEnd"/>
+      <w:r>
+        <w:t xml:space="preserve"> id, de um </w:t>
+      </w:r>
+      <w:proofErr w:type="spellStart"/>
+      <w:r>
+        <w:t>Address</w:t>
+      </w:r>
+      <w:proofErr w:type="spellEnd"/>
+      <w:r>
+        <w:t xml:space="preserve"> que não foi criado por ele.</w:t>
       </w:r>
     </w:p>
     <w:p>
@@ -455,7 +921,23 @@
         <w:jc w:val="both"/>
       </w:pPr>
       <w:r>
-        <w:t>É possível um customer criar uma delivery com um sale id, de uma Sale que não foi criada por ele.</w:t>
+        <w:t xml:space="preserve">É possível um </w:t>
+      </w:r>
+      <w:proofErr w:type="spellStart"/>
+      <w:r>
+        <w:t>customer</w:t>
+      </w:r>
+      <w:proofErr w:type="spellEnd"/>
+      <w:r>
+        <w:t xml:space="preserve"> criar uma </w:t>
+      </w:r>
+      <w:proofErr w:type="spellStart"/>
+      <w:r>
+        <w:t>delivery</w:t>
+      </w:r>
+      <w:proofErr w:type="spellEnd"/>
+      <w:r>
+        <w:t xml:space="preserve"> com um sale id, de uma Sale que não foi criada por ele.</w:t>
       </w:r>
     </w:p>
     <w:p>
@@ -468,7 +950,15 @@
         <w:jc w:val="both"/>
       </w:pPr>
       <w:r>
-        <w:t>Reverter os inserts feitos nos testes para as narrativas</w:t>
+        <w:t xml:space="preserve">Reverter os </w:t>
+      </w:r>
+      <w:proofErr w:type="spellStart"/>
+      <w:r>
+        <w:t>inserts</w:t>
+      </w:r>
+      <w:proofErr w:type="spellEnd"/>
+      <w:r>
+        <w:t xml:space="preserve"> feitos nos testes para as narrativas</w:t>
       </w:r>
     </w:p>
     <w:p>
@@ -477,13 +967,31 @@
         <w:jc w:val="both"/>
       </w:pPr>
       <w:r>
-        <w:t>Modificou-se o SUT, para ter a capacidade de remover Adresses</w:t>
-      </w:r>
-      <w:r>
-        <w:t>, Sales e Deliveries</w:t>
-      </w:r>
-      <w:r>
-        <w:t xml:space="preserve"> de Customers.</w:t>
+        <w:t xml:space="preserve">Modificou-se o SUT, para ter a capacidade de remover </w:t>
+      </w:r>
+      <w:proofErr w:type="spellStart"/>
+      <w:r>
+        <w:t>Adresses</w:t>
+      </w:r>
+      <w:proofErr w:type="spellEnd"/>
+      <w:r>
+        <w:t xml:space="preserve">, Sales e </w:t>
+      </w:r>
+      <w:proofErr w:type="spellStart"/>
+      <w:r>
+        <w:t>Deliveries</w:t>
+      </w:r>
+      <w:proofErr w:type="spellEnd"/>
+      <w:r>
+        <w:t xml:space="preserve"> de </w:t>
+      </w:r>
+      <w:proofErr w:type="spellStart"/>
+      <w:r>
+        <w:t>Customers</w:t>
+      </w:r>
+      <w:proofErr w:type="spellEnd"/>
+      <w:r>
+        <w:t>.</w:t>
       </w:r>
     </w:p>
     <w:p>
@@ -495,8 +1003,13 @@
         <w:t xml:space="preserve"> Para</w:t>
       </w:r>
       <w:r>
-        <w:t xml:space="preserve"> se poder remover Addresses</w:t>
-      </w:r>
+        <w:t xml:space="preserve"> se poder remover </w:t>
+      </w:r>
+      <w:proofErr w:type="spellStart"/>
+      <w:r>
+        <w:t>Addresses</w:t>
+      </w:r>
+      <w:proofErr w:type="spellEnd"/>
       <w:r>
         <w:t xml:space="preserve"> </w:t>
       </w:r>
@@ -504,19 +1017,213 @@
         <w:t>a</w:t>
       </w:r>
       <w:r>
-        <w:t>crescentou-se um link no index.html para se ser direcionado a um form</w:t>
-      </w:r>
-      <w:r>
-        <w:t xml:space="preserve"> de remoção de Address</w:t>
-      </w:r>
-      <w:r>
-        <w:t>, parecido com o de inserção de um novo Address. A diferença é que este form faz um pedido para um outro PageController, criado por mim, o RemoveAddressPageController. Este controller recebe os dados necessários para a remoção de um Address de um Customer. Para seguir a logica de “separation of concerns” seguida pelos developers da app, foi criado o método removeAddressOfCustomer, na class CustomerService, método este que é então chamado no controller, abstraindo-o dos detalhes da remoção de um Address. Nesta função no CustomerService,</w:t>
-      </w:r>
-      <w:r>
-        <w:t xml:space="preserve"> é primeiro verificado que o customer identidicado com o vat dado tem o Address a remover, e no fim</w:t>
-      </w:r>
-      <w:r>
-        <w:t xml:space="preserve"> foi usada de novo a mesma lógica dos developers, sendo por isso usada AddressRowDataGateway, para tratar da lógica da camada dos dados.</w:t>
+        <w:t xml:space="preserve">crescentou-se um link no index.html para se ser direcionado a um </w:t>
+      </w:r>
+      <w:proofErr w:type="spellStart"/>
+      <w:r>
+        <w:t>form</w:t>
+      </w:r>
+      <w:proofErr w:type="spellEnd"/>
+      <w:r>
+        <w:t xml:space="preserve"> de remoção de </w:t>
+      </w:r>
+      <w:proofErr w:type="spellStart"/>
+      <w:r>
+        <w:t>Address</w:t>
+      </w:r>
+      <w:proofErr w:type="spellEnd"/>
+      <w:r>
+        <w:t xml:space="preserve">, parecido com o de inserção de um novo </w:t>
+      </w:r>
+      <w:proofErr w:type="spellStart"/>
+      <w:r>
+        <w:t>Address</w:t>
+      </w:r>
+      <w:proofErr w:type="spellEnd"/>
+      <w:r>
+        <w:t xml:space="preserve">. A diferença é que este </w:t>
+      </w:r>
+      <w:proofErr w:type="spellStart"/>
+      <w:r>
+        <w:t>form</w:t>
+      </w:r>
+      <w:proofErr w:type="spellEnd"/>
+      <w:r>
+        <w:t xml:space="preserve"> faz um pedido para um outro </w:t>
+      </w:r>
+      <w:proofErr w:type="spellStart"/>
+      <w:r>
+        <w:t>PageController</w:t>
+      </w:r>
+      <w:proofErr w:type="spellEnd"/>
+      <w:r>
+        <w:t xml:space="preserve">, criado por mim, o </w:t>
+      </w:r>
+      <w:proofErr w:type="spellStart"/>
+      <w:r>
+        <w:t>RemoveAddressPageController</w:t>
+      </w:r>
+      <w:proofErr w:type="spellEnd"/>
+      <w:r>
+        <w:t xml:space="preserve">. Este </w:t>
+      </w:r>
+      <w:proofErr w:type="spellStart"/>
+      <w:r>
+        <w:t>controller</w:t>
+      </w:r>
+      <w:proofErr w:type="spellEnd"/>
+      <w:r>
+        <w:t xml:space="preserve"> recebe os dados necessários para a remoção de um </w:t>
+      </w:r>
+      <w:proofErr w:type="spellStart"/>
+      <w:r>
+        <w:t>Address</w:t>
+      </w:r>
+      <w:proofErr w:type="spellEnd"/>
+      <w:r>
+        <w:t xml:space="preserve"> de um </w:t>
+      </w:r>
+      <w:proofErr w:type="spellStart"/>
+      <w:r>
+        <w:t>Customer</w:t>
+      </w:r>
+      <w:proofErr w:type="spellEnd"/>
+      <w:r>
+        <w:t>. Para seguir a logica de “</w:t>
+      </w:r>
+      <w:proofErr w:type="spellStart"/>
+      <w:r>
+        <w:t>separation</w:t>
+      </w:r>
+      <w:proofErr w:type="spellEnd"/>
+      <w:r>
+        <w:t xml:space="preserve"> </w:t>
+      </w:r>
+      <w:proofErr w:type="spellStart"/>
+      <w:r>
+        <w:t>of</w:t>
+      </w:r>
+      <w:proofErr w:type="spellEnd"/>
+      <w:r>
+        <w:t xml:space="preserve"> </w:t>
+      </w:r>
+      <w:proofErr w:type="spellStart"/>
+      <w:r>
+        <w:t>concerns</w:t>
+      </w:r>
+      <w:proofErr w:type="spellEnd"/>
+      <w:r>
+        <w:t xml:space="preserve">” seguida pelos </w:t>
+      </w:r>
+      <w:proofErr w:type="spellStart"/>
+      <w:r>
+        <w:t>developers</w:t>
+      </w:r>
+      <w:proofErr w:type="spellEnd"/>
+      <w:r>
+        <w:t xml:space="preserve"> da app, foi criado o método </w:t>
+      </w:r>
+      <w:proofErr w:type="spellStart"/>
+      <w:r>
+        <w:t>removeAddressOfCustomer</w:t>
+      </w:r>
+      <w:proofErr w:type="spellEnd"/>
+      <w:r>
+        <w:t xml:space="preserve">, na </w:t>
+      </w:r>
+      <w:proofErr w:type="spellStart"/>
+      <w:r>
+        <w:t>class</w:t>
+      </w:r>
+      <w:proofErr w:type="spellEnd"/>
+      <w:r>
+        <w:t xml:space="preserve"> </w:t>
+      </w:r>
+      <w:proofErr w:type="spellStart"/>
+      <w:r>
+        <w:t>CustomerService</w:t>
+      </w:r>
+      <w:proofErr w:type="spellEnd"/>
+      <w:r>
+        <w:t xml:space="preserve">, método este que é então chamado no </w:t>
+      </w:r>
+      <w:proofErr w:type="spellStart"/>
+      <w:r>
+        <w:t>controller</w:t>
+      </w:r>
+      <w:proofErr w:type="spellEnd"/>
+      <w:r>
+        <w:t xml:space="preserve">, abstraindo-o dos detalhes da remoção de um </w:t>
+      </w:r>
+      <w:proofErr w:type="spellStart"/>
+      <w:r>
+        <w:t>Address</w:t>
+      </w:r>
+      <w:proofErr w:type="spellEnd"/>
+      <w:r>
+        <w:t xml:space="preserve">. Nesta função no </w:t>
+      </w:r>
+      <w:proofErr w:type="spellStart"/>
+      <w:r>
+        <w:t>CustomerService</w:t>
+      </w:r>
+      <w:proofErr w:type="spellEnd"/>
+      <w:r>
+        <w:t>,</w:t>
+      </w:r>
+      <w:r>
+        <w:t xml:space="preserve"> é primeiro verificado que o </w:t>
+      </w:r>
+      <w:proofErr w:type="spellStart"/>
+      <w:r>
+        <w:t>customer</w:t>
+      </w:r>
+      <w:proofErr w:type="spellEnd"/>
+      <w:r>
+        <w:t xml:space="preserve"> </w:t>
+      </w:r>
+      <w:proofErr w:type="spellStart"/>
+      <w:r>
+        <w:t>identidicado</w:t>
+      </w:r>
+      <w:proofErr w:type="spellEnd"/>
+      <w:r>
+        <w:t xml:space="preserve"> com o </w:t>
+      </w:r>
+      <w:proofErr w:type="spellStart"/>
+      <w:r>
+        <w:t>vat</w:t>
+      </w:r>
+      <w:proofErr w:type="spellEnd"/>
+      <w:r>
+        <w:t xml:space="preserve"> dado tem o </w:t>
+      </w:r>
+      <w:proofErr w:type="spellStart"/>
+      <w:r>
+        <w:t>Address</w:t>
+      </w:r>
+      <w:proofErr w:type="spellEnd"/>
+      <w:r>
+        <w:t xml:space="preserve"> a remover, e no fim</w:t>
+      </w:r>
+      <w:r>
+        <w:t xml:space="preserve"> foi usada de novo a mesma lógica dos </w:t>
+      </w:r>
+      <w:proofErr w:type="spellStart"/>
+      <w:r>
+        <w:t>developers</w:t>
+      </w:r>
+      <w:proofErr w:type="spellEnd"/>
+      <w:r>
+        <w:t xml:space="preserve">, sendo por isso usada </w:t>
+      </w:r>
+      <w:proofErr w:type="spellStart"/>
+      <w:r>
+        <w:t>AddressRowDataGateway</w:t>
+      </w:r>
+      <w:proofErr w:type="spellEnd"/>
+      <w:r>
+        <w:t>, para tratar da lógica da camada dos dados.</w:t>
       </w:r>
     </w:p>
     <w:p>
@@ -531,11 +1238,29 @@
         <w:t xml:space="preserve"> remover Sales</w:t>
       </w:r>
       <w:r>
-        <w:t xml:space="preserve">, acrescentou-se um link no index.html para se ser direcionado para um form, que recebe o vat do </w:t>
-      </w:r>
+        <w:t xml:space="preserve">, acrescentou-se um link no index.html para se ser direcionado para um </w:t>
+      </w:r>
+      <w:proofErr w:type="spellStart"/>
+      <w:r>
+        <w:t>form</w:t>
+      </w:r>
+      <w:proofErr w:type="spellEnd"/>
+      <w:r>
+        <w:t xml:space="preserve">, que recebe o </w:t>
+      </w:r>
+      <w:proofErr w:type="spellStart"/>
+      <w:r>
+        <w:t>vat</w:t>
+      </w:r>
+      <w:proofErr w:type="spellEnd"/>
+      <w:r>
+        <w:t xml:space="preserve"> do </w:t>
+      </w:r>
+      <w:proofErr w:type="spellStart"/>
       <w:r>
         <w:t>customer</w:t>
       </w:r>
+      <w:proofErr w:type="spellEnd"/>
       <w:r>
         <w:t>, que criou a sale a apagar, e o id da sale a apagar</w:t>
       </w:r>
@@ -543,13 +1268,113 @@
         <w:t>.</w:t>
       </w:r>
       <w:r>
-        <w:t xml:space="preserve"> O pedido submetido por este form é tratado pelo RemoveSalePageController. Este controller lê os campos do pedido e usa o SalesService para se abstrair da lógica da remoção de uma sale, chamando o método removeSale com os valores do vat e id da sale lidos no pedido. No método removeSale, em SaleService,</w:t>
-      </w:r>
-      <w:r>
-        <w:t xml:space="preserve"> é verificado que o customer com o vat dado foi quem criou a sale, e</w:t>
-      </w:r>
-      <w:r>
-        <w:t xml:space="preserve"> é usada a class SaleRowDataGateway para se tratar da lógica de remoção de uma sale da base de dados.</w:t>
+        <w:t xml:space="preserve"> O pedido submetido por este </w:t>
+      </w:r>
+      <w:proofErr w:type="spellStart"/>
+      <w:r>
+        <w:t>form</w:t>
+      </w:r>
+      <w:proofErr w:type="spellEnd"/>
+      <w:r>
+        <w:t xml:space="preserve"> é tratado pelo </w:t>
+      </w:r>
+      <w:proofErr w:type="spellStart"/>
+      <w:r>
+        <w:t>RemoveSalePageController</w:t>
+      </w:r>
+      <w:proofErr w:type="spellEnd"/>
+      <w:r>
+        <w:t xml:space="preserve">. Este </w:t>
+      </w:r>
+      <w:proofErr w:type="spellStart"/>
+      <w:r>
+        <w:t>controller</w:t>
+      </w:r>
+      <w:proofErr w:type="spellEnd"/>
+      <w:r>
+        <w:t xml:space="preserve"> lê </w:t>
+      </w:r>
+      <w:r>
+        <w:lastRenderedPageBreak/>
+        <w:t xml:space="preserve">os campos do pedido e usa o </w:t>
+      </w:r>
+      <w:proofErr w:type="spellStart"/>
+      <w:r>
+        <w:t>SalesService</w:t>
+      </w:r>
+      <w:proofErr w:type="spellEnd"/>
+      <w:r>
+        <w:t xml:space="preserve"> para se abstrair da lógica da remoção de uma sale, chamando o método </w:t>
+      </w:r>
+      <w:proofErr w:type="spellStart"/>
+      <w:r>
+        <w:t>removeSale</w:t>
+      </w:r>
+      <w:proofErr w:type="spellEnd"/>
+      <w:r>
+        <w:t xml:space="preserve"> com os valores do </w:t>
+      </w:r>
+      <w:proofErr w:type="spellStart"/>
+      <w:r>
+        <w:t>vat</w:t>
+      </w:r>
+      <w:proofErr w:type="spellEnd"/>
+      <w:r>
+        <w:t xml:space="preserve"> e id da sale lidos no pedido. No método </w:t>
+      </w:r>
+      <w:proofErr w:type="spellStart"/>
+      <w:r>
+        <w:t>removeSale</w:t>
+      </w:r>
+      <w:proofErr w:type="spellEnd"/>
+      <w:r>
+        <w:t xml:space="preserve">, em </w:t>
+      </w:r>
+      <w:proofErr w:type="spellStart"/>
+      <w:r>
+        <w:t>SaleService</w:t>
+      </w:r>
+      <w:proofErr w:type="spellEnd"/>
+      <w:r>
+        <w:t>,</w:t>
+      </w:r>
+      <w:r>
+        <w:t xml:space="preserve"> é verificado que o </w:t>
+      </w:r>
+      <w:proofErr w:type="spellStart"/>
+      <w:r>
+        <w:t>customer</w:t>
+      </w:r>
+      <w:proofErr w:type="spellEnd"/>
+      <w:r>
+        <w:t xml:space="preserve"> com o </w:t>
+      </w:r>
+      <w:proofErr w:type="spellStart"/>
+      <w:r>
+        <w:t>vat</w:t>
+      </w:r>
+      <w:proofErr w:type="spellEnd"/>
+      <w:r>
+        <w:t xml:space="preserve"> dado foi quem criou a sale, e</w:t>
+      </w:r>
+      <w:r>
+        <w:t xml:space="preserve"> é usada a </w:t>
+      </w:r>
+      <w:proofErr w:type="spellStart"/>
+      <w:r>
+        <w:t>class</w:t>
+      </w:r>
+      <w:proofErr w:type="spellEnd"/>
+      <w:r>
+        <w:t xml:space="preserve"> </w:t>
+      </w:r>
+      <w:proofErr w:type="spellStart"/>
+      <w:r>
+        <w:t>SaleRowDataGateway</w:t>
+      </w:r>
+      <w:proofErr w:type="spellEnd"/>
+      <w:r>
+        <w:t xml:space="preserve"> para se tratar da lógica de remoção de uma sale da base de dados.</w:t>
       </w:r>
     </w:p>
     <w:p>
@@ -558,17 +1383,165 @@
         <w:jc w:val="both"/>
       </w:pPr>
       <w:r>
-        <w:lastRenderedPageBreak/>
-        <w:t xml:space="preserve">Para se poder remover Deliveries acrescentou-se um link no index.html, para se ser direcionado para um form, que recebe o vat do customer, que criou a delivery, e o id da delivery a remover. Ao submeter um form é feito um pedido, que é tratado pelo controller RemoveDeliveryPageController. Neste controller são lidos os campos do pedido, e é usado o SaleService para abstrair o controller da remoção de uma delivery, com </w:t>
+        <w:t xml:space="preserve">Para se poder remover </w:t>
+      </w:r>
+      <w:proofErr w:type="spellStart"/>
+      <w:r>
+        <w:t>Deliveries</w:t>
+      </w:r>
+      <w:proofErr w:type="spellEnd"/>
+      <w:r>
+        <w:t xml:space="preserve"> acrescentou-se um link no index.html, para se ser direcionado para um </w:t>
+      </w:r>
+      <w:proofErr w:type="spellStart"/>
+      <w:r>
+        <w:t>form</w:t>
+      </w:r>
+      <w:proofErr w:type="spellEnd"/>
+      <w:r>
+        <w:t xml:space="preserve">, que recebe o </w:t>
+      </w:r>
+      <w:proofErr w:type="spellStart"/>
+      <w:r>
+        <w:t>vat</w:t>
+      </w:r>
+      <w:proofErr w:type="spellEnd"/>
+      <w:r>
+        <w:t xml:space="preserve"> do </w:t>
+      </w:r>
+      <w:proofErr w:type="spellStart"/>
+      <w:r>
+        <w:t>customer</w:t>
+      </w:r>
+      <w:proofErr w:type="spellEnd"/>
+      <w:r>
+        <w:t xml:space="preserve">, que criou a </w:t>
+      </w:r>
+      <w:proofErr w:type="spellStart"/>
+      <w:r>
+        <w:t>delivery</w:t>
+      </w:r>
+      <w:proofErr w:type="spellEnd"/>
+      <w:r>
+        <w:t xml:space="preserve">, e o id da </w:t>
+      </w:r>
+      <w:proofErr w:type="spellStart"/>
+      <w:r>
+        <w:t>delivery</w:t>
+      </w:r>
+      <w:proofErr w:type="spellEnd"/>
+      <w:r>
+        <w:t xml:space="preserve"> a remover. Ao submeter um </w:t>
+      </w:r>
+      <w:proofErr w:type="spellStart"/>
+      <w:r>
+        <w:t>form</w:t>
+      </w:r>
+      <w:proofErr w:type="spellEnd"/>
+      <w:r>
+        <w:t xml:space="preserve"> é feito um pedido, que é tratado pelo </w:t>
+      </w:r>
+      <w:proofErr w:type="spellStart"/>
+      <w:r>
+        <w:t>controller</w:t>
+      </w:r>
+      <w:proofErr w:type="spellEnd"/>
+      <w:r>
+        <w:t xml:space="preserve"> </w:t>
+      </w:r>
+      <w:proofErr w:type="spellStart"/>
+      <w:r>
+        <w:t>RemoveDeliveryPageController</w:t>
+      </w:r>
+      <w:proofErr w:type="spellEnd"/>
+      <w:r>
+        <w:t xml:space="preserve">. Neste </w:t>
+      </w:r>
+      <w:proofErr w:type="spellStart"/>
+      <w:r>
+        <w:t>controller</w:t>
+      </w:r>
+      <w:proofErr w:type="spellEnd"/>
+      <w:r>
+        <w:t xml:space="preserve"> são lidos os campos do pedido, e é usado o </w:t>
+      </w:r>
+      <w:proofErr w:type="spellStart"/>
+      <w:r>
+        <w:t>SaleService</w:t>
+      </w:r>
+      <w:proofErr w:type="spellEnd"/>
+      <w:r>
+        <w:t xml:space="preserve"> para abstrair o </w:t>
+      </w:r>
+      <w:proofErr w:type="spellStart"/>
+      <w:r>
+        <w:t>controller</w:t>
+      </w:r>
+      <w:proofErr w:type="spellEnd"/>
+      <w:r>
+        <w:t xml:space="preserve"> da remoção de uma </w:t>
+      </w:r>
+      <w:proofErr w:type="spellStart"/>
+      <w:r>
+        <w:t>delivery</w:t>
+      </w:r>
+      <w:proofErr w:type="spellEnd"/>
+      <w:r>
+        <w:t xml:space="preserve">, com </w:t>
       </w:r>
       <w:r>
         <w:t xml:space="preserve">o método </w:t>
       </w:r>
-      <w:r>
-        <w:t>removeDelivery. N</w:t>
-      </w:r>
-      <w:r>
-        <w:t>este método, é primeiro verificado que o customer com o vat dado foi quem criou a Delivery  , e é usado SaleDeliveryRowDataGateway para se tratar da lógica de remoção de Deliveries na base de dados.</w:t>
+      <w:proofErr w:type="spellStart"/>
+      <w:r>
+        <w:t>removeDelivery</w:t>
+      </w:r>
+      <w:proofErr w:type="spellEnd"/>
+      <w:r>
+        <w:t>. N</w:t>
+      </w:r>
+      <w:r>
+        <w:t xml:space="preserve">este método, é primeiro verificado que o </w:t>
+      </w:r>
+      <w:proofErr w:type="spellStart"/>
+      <w:r>
+        <w:t>customer</w:t>
+      </w:r>
+      <w:proofErr w:type="spellEnd"/>
+      <w:r>
+        <w:t xml:space="preserve"> com o </w:t>
+      </w:r>
+      <w:proofErr w:type="spellStart"/>
+      <w:r>
+        <w:t>vat</w:t>
+      </w:r>
+      <w:proofErr w:type="spellEnd"/>
+      <w:r>
+        <w:t xml:space="preserve"> dado foi quem criou a </w:t>
+      </w:r>
+      <w:proofErr w:type="spellStart"/>
+      <w:r>
+        <w:t>Delivery</w:t>
+      </w:r>
+      <w:proofErr w:type="spellEnd"/>
+      <w:r>
+        <w:t xml:space="preserve">  , e é usado </w:t>
+      </w:r>
+      <w:proofErr w:type="spellStart"/>
+      <w:r>
+        <w:t>SaleDeliveryRowDataGateway</w:t>
+      </w:r>
+      <w:proofErr w:type="spellEnd"/>
+      <w:r>
+        <w:t xml:space="preserve"> para se tratar da lógica de remoção de </w:t>
+      </w:r>
+      <w:proofErr w:type="spellStart"/>
+      <w:r>
+        <w:t>Deliveries</w:t>
+      </w:r>
+      <w:proofErr w:type="spellEnd"/>
+      <w:r>
+        <w:t xml:space="preserve"> na base de dados.</w:t>
       </w:r>
     </w:p>
     <w:p>
@@ -577,18 +1550,15 @@
         <w:jc w:val="both"/>
       </w:pPr>
       <w:r>
-        <w:t>Neste processo todo, como foram usados várias funcionalidades implementadas pelos developers, foi possível ter um melhor entendimento sobre os detalhes da implementação, o que tornou possível descobrir o seguinte bug:</w:t>
-      </w:r>
-    </w:p>
-    <w:p>
-      <w:pPr>
-        <w:jc w:val="both"/>
-      </w:pPr>
-      <w:r>
-        <w:rPr>
-          <w:highlight w:val="red"/>
-        </w:rPr>
-        <w:t>App não faz trim de strings</w:t>
+        <w:t xml:space="preserve">Neste processo todo, como foram usados várias funcionalidades implementadas pelos </w:t>
+      </w:r>
+      <w:proofErr w:type="spellStart"/>
+      <w:r>
+        <w:t>developers</w:t>
+      </w:r>
+      <w:proofErr w:type="spellEnd"/>
+      <w:r>
+        <w:t>, foi possível ter um melhor entendimento sobre os detalhes da implementação, o que tornou possível descobrir o seguinte bug:</w:t>
       </w:r>
     </w:p>
     <w:p>
@@ -623,19 +1593,75 @@
         <w:rPr>
           <w:highlight w:val="yellow"/>
         </w:rPr>
-        <w:t>Ponto 4. Mcokar um servisse tipo customer ou sale e te</w:t>
-      </w:r>
+        <w:t xml:space="preserve">Ponto 4. </w:t>
+      </w:r>
+      <w:proofErr w:type="spellStart"/>
       <w:r>
         <w:rPr>
           <w:highlight w:val="yellow"/>
         </w:rPr>
+        <w:t>Mcokar</w:t>
+      </w:r>
+      <w:proofErr w:type="spellEnd"/>
+      <w:r>
+        <w:rPr>
+          <w:highlight w:val="yellow"/>
+        </w:rPr>
+        <w:t xml:space="preserve"> um servisse tipo </w:t>
+      </w:r>
+      <w:proofErr w:type="spellStart"/>
+      <w:r>
+        <w:rPr>
+          <w:highlight w:val="yellow"/>
+        </w:rPr>
+        <w:t>customer</w:t>
+      </w:r>
+      <w:proofErr w:type="spellEnd"/>
+      <w:r>
+        <w:rPr>
+          <w:highlight w:val="yellow"/>
+        </w:rPr>
+        <w:t xml:space="preserve"> ou sale e </w:t>
+      </w:r>
+      <w:proofErr w:type="spellStart"/>
+      <w:r>
+        <w:rPr>
+          <w:highlight w:val="yellow"/>
+        </w:rPr>
+        <w:t>te</w:t>
+      </w:r>
+      <w:r>
+        <w:rPr>
+          <w:highlight w:val="yellow"/>
+        </w:rPr>
         <w:t>S</w:t>
       </w:r>
       <w:r>
         <w:rPr>
           <w:highlight w:val="yellow"/>
         </w:rPr>
-        <w:t>tar um controller?</w:t>
+        <w:t>tar</w:t>
+      </w:r>
+      <w:proofErr w:type="spellEnd"/>
+      <w:r>
+        <w:rPr>
+          <w:highlight w:val="yellow"/>
+        </w:rPr>
+        <w:t xml:space="preserve"> um </w:t>
+      </w:r>
+      <w:proofErr w:type="spellStart"/>
+      <w:r>
+        <w:rPr>
+          <w:highlight w:val="yellow"/>
+        </w:rPr>
+        <w:t>controller</w:t>
+      </w:r>
+      <w:proofErr w:type="spellEnd"/>
+      <w:r>
+        <w:rPr>
+          <w:highlight w:val="yellow"/>
+        </w:rPr>
+        <w:t>?</w:t>
       </w:r>
     </w:p>
     <w:sectPr>

</xml_diff>

<commit_message>
DBSetup pratically done, just needs reviewing
</commit_message>
<xml_diff>
--- a/vvs2_report.docx
+++ b/vvs2_report.docx
@@ -23,10 +23,34 @@
         <w:rPr>
           <w:highlight w:val="cyan"/>
         </w:rPr>
-        <w:t xml:space="preserve"> e introdução</w:t>
-      </w:r>
-      <w:r>
-        <w:t>, dizer que na primeira secção fei feita uma analise ao codigoporque foi o primeiro exercício de testes, logo foi durante a execução da tarefas dessa secção que se estudou o código do SUT.</w:t>
+        <w:t xml:space="preserve"> e </w:t>
+      </w:r>
+      <w:r>
+        <w:rPr>
+          <w:highlight w:val="cyan"/>
+        </w:rPr>
+        <w:t>introdução</w:t>
+      </w:r>
+      <w:r>
+        <w:rPr>
+          <w:highlight w:val="cyan"/>
+        </w:rPr>
+        <w:t xml:space="preserve"> e conclusão</w:t>
+      </w:r>
+      <w:r>
+        <w:t xml:space="preserve">, dizer que na primeira secção fei feita uma </w:t>
+      </w:r>
+      <w:r>
+        <w:t>análise</w:t>
+      </w:r>
+      <w:r>
+        <w:t xml:space="preserve"> ao codigoporque foi o primeiro exercício de testes, logo foi durante a execução </w:t>
+      </w:r>
+      <w:r>
+        <w:t>das tarefas</w:t>
+      </w:r>
+      <w:r>
+        <w:t xml:space="preserve"> dessa secção que se estudou o código do SUT.</w:t>
       </w:r>
     </w:p>
     <w:p>
@@ -45,15 +69,12 @@
     <w:p>
       <w:pPr>
         <w:jc w:val="both"/>
-        <w:rPr>
-          <w:highlight w:val="green"/>
-        </w:rPr>
-      </w:pPr>
-      <w:r>
-        <w:rPr>
-          <w:highlight w:val="green"/>
-        </w:rPr>
-        <w:t>Fazer testes diferentes para as mesmas narrativas? Um com o “Happy path” e outros com erros de utilização.</w:t>
+      </w:pPr>
+      <w:r>
+        <w:tab/>
+      </w:r>
+      <w:r>
+        <w:t>Neste tipo de testing, são usadas as funcionalidades disponíveis nas views (html) da aplicação, como links e formulários.</w:t>
       </w:r>
     </w:p>
     <w:p>
@@ -170,7 +191,10 @@
         <w:jc w:val="both"/>
       </w:pPr>
       <w:r>
-        <w:t>É relevante mencionar que para cada narrativa no enunciado, foram feitos testes manuais</w:t>
+        <w:t xml:space="preserve">Para </w:t>
+      </w:r>
+      <w:r>
+        <w:t>cada narrativa no enunciado, foram feitos testes manuais</w:t>
       </w:r>
       <w:r>
         <w:t xml:space="preserve"> de forma a se perceber o fluxo da troca de páginas, e o conteúdo de cada página.</w:t>
@@ -210,6 +234,28 @@
           <w:highlight w:val="yellow"/>
         </w:rPr>
         <w:t>s neste relatório</w:t>
+      </w:r>
+      <w:r>
+        <w:t>.</w:t>
+      </w:r>
+    </w:p>
+    <w:p>
+      <w:pPr>
+        <w:ind w:firstLine="708"/>
+        <w:jc w:val="both"/>
+      </w:pPr>
+      <w:r>
+        <w:t xml:space="preserve">É muito importante destacar </w:t>
+      </w:r>
+      <w:r>
+        <w:t>que</w:t>
+      </w:r>
+      <w:r>
+        <w:rPr>
+          <w:b/>
+          <w:bCs/>
+        </w:rPr>
+        <w:t xml:space="preserve"> para correr estes testes é necessário ter o sistema a correr</w:t>
       </w:r>
       <w:r>
         <w:t>.</w:t>
@@ -270,14 +316,7 @@
         <w:rPr>
           <w:highlight w:val="red"/>
         </w:rPr>
-        <w:t xml:space="preserve">Bug ou era preciso os </w:t>
-      </w:r>
-      <w:proofErr w:type="gramStart"/>
-      <w:r>
-        <w:rPr>
-          <w:highlight w:val="red"/>
-        </w:rPr>
-        <w:t>requirements?</w:t>
+        <w:t>Bug ou era preciso os requirements?</w:t>
       </w:r>
       <w:r>
         <w:rPr>
@@ -285,7 +324,6 @@
         </w:rPr>
         <w:t>.</w:t>
       </w:r>
-      <w:proofErr w:type="gramEnd"/>
     </w:p>
     <w:p>
       <w:pPr>
@@ -305,7 +343,19 @@
         <w:rPr>
           <w:highlight w:val="yellow"/>
         </w:rPr>
-        <w:t xml:space="preserve"> Mas como isto são detalhes que têm de ser esclarecidos com os requirementos do cliente do SUT, não é possível escrever testes para estes casos, dai apenas haver um teste para o “happy path”. </w:t>
+        <w:t xml:space="preserve"> Mas como isto são detalhes que têm de ser esclarecidos com os </w:t>
+      </w:r>
+      <w:r>
+        <w:rPr>
+          <w:highlight w:val="yellow"/>
+        </w:rPr>
+        <w:t>requerimentos</w:t>
+      </w:r>
+      <w:r>
+        <w:rPr>
+          <w:highlight w:val="yellow"/>
+        </w:rPr>
+        <w:t xml:space="preserve"> do cliente do SUT, não é possível escrever testes para estes casos, dai apenas haver um teste para o “happy path”. </w:t>
       </w:r>
     </w:p>
     <w:p>
@@ -342,6 +392,7 @@
         <w:jc w:val="both"/>
       </w:pPr>
       <w:r>
+        <w:lastRenderedPageBreak/>
         <w:t>Com os testes relativos a esta narrativa, foi descoberto o seguinte bug:</w:t>
       </w:r>
     </w:p>
@@ -355,7 +406,6 @@
         <w:jc w:val="both"/>
       </w:pPr>
       <w:r>
-        <w:lastRenderedPageBreak/>
         <w:t>É possível criar números de telefone com números negativos.</w:t>
       </w:r>
     </w:p>
@@ -541,7 +591,11 @@
         <w:t xml:space="preserve"> Portanto na classe de testes para esta narrativa apenas está um teste, para o “happy path”.</w:t>
       </w:r>
     </w:p>
-    <w:p/>
+    <w:p>
+      <w:pPr>
+        <w:jc w:val="both"/>
+      </w:pPr>
+    </w:p>
     <w:p>
       <w:pPr>
         <w:pStyle w:val="Heading2"/>
@@ -598,16 +652,29 @@
         <w:jc w:val="both"/>
       </w:pPr>
       <w:r>
-        <w:t>Para resolver este bug foi criado</w:t>
-      </w:r>
-      <w:r>
-        <w:t xml:space="preserve"> um método de procura de address por id numa nova class AddressFinder.</w:t>
-      </w:r>
-      <w:r>
-        <w:t xml:space="preserve"> </w:t>
-      </w:r>
-      <w:r>
-        <w:t>Em AddSaleDeliveryPageController chamar o método de procura do address_id dado no request_body, para garantir que ele existe. Caso não existir, este método vai lançar uma exceção, interrompendo o fluxo da função de inserção de delivery, em vez de deixar inserir deliveries com addresse_id’s que não exsitem.</w:t>
+        <w:t xml:space="preserve">Para resolver este bug foi criado um método de procura de address por id numa nova class AddressFinder. </w:t>
+      </w:r>
+      <w:r>
+        <w:t>No método addSaleDelivery, em SaleService, é chamado</w:t>
+      </w:r>
+      <w:r>
+        <w:t xml:space="preserve"> o método de procura </w:t>
+      </w:r>
+      <w:r>
+        <w:t>para o addr_id dado</w:t>
+      </w:r>
+      <w:r>
+        <w:t xml:space="preserve">, para garantir que ele existe. Caso não existir, este método vai </w:t>
+      </w:r>
+      <w:r>
+        <w:lastRenderedPageBreak/>
+        <w:t xml:space="preserve">lançar uma exceção, interrompendo o fluxo da função de inserção de delivery, em vez de deixar inserir deliveries com address_id’s que não </w:t>
+      </w:r>
+      <w:r>
+        <w:t>existem</w:t>
+      </w:r>
+      <w:r>
+        <w:t>.</w:t>
       </w:r>
     </w:p>
     <w:p>
@@ -620,7 +687,6 @@
         <w:jc w:val="both"/>
       </w:pPr>
       <w:r>
-        <w:lastRenderedPageBreak/>
         <w:t>Construtor de AddressRowDataGateWay que recebe um ResultSet tinha nome da</w:t>
       </w:r>
       <w:r>
@@ -648,7 +714,50 @@
         <w:t>createDDLHSQLDB</w:t>
       </w:r>
       <w:r>
-        <w:t xml:space="preserve">.sql) é possível ver o nome correto das colunas. Natabela Address o nome da coluna que guarda o vat do customer é customer_vat, e na classe AddressRowDataGateway, no construtor que recebe um ResultSet, estava-se a obter o vat numa coluna customerVat, o que está errado pois esta coluna não existe. Portanto, substituindo o nome errado (customerVat) pelo correto (customer_vat), resolve o problema. </w:t>
+        <w:t xml:space="preserve">.sql) é possível ver o nome correto das colunas. Natabela Address o nome da coluna que guarda o vat do customer é </w:t>
+      </w:r>
+      <w:r>
+        <w:t>“</w:t>
+      </w:r>
+      <w:r>
+        <w:t>customer_vat</w:t>
+      </w:r>
+      <w:r>
+        <w:t>”</w:t>
+      </w:r>
+      <w:r>
+        <w:t xml:space="preserve">, e na classe AddressRowDataGateway, no construtor que recebe um ResultSet, estava-se a obter o vat numa coluna </w:t>
+      </w:r>
+      <w:r>
+        <w:t>“</w:t>
+      </w:r>
+      <w:r>
+        <w:t>customerVat</w:t>
+      </w:r>
+      <w:r>
+        <w:t>”</w:t>
+      </w:r>
+      <w:r>
+        <w:t xml:space="preserve">, o que está errado pois esta coluna não existe. Portanto, substituindo o nome errado (customerVat) pelo correto (customer_vat), resolve o problema. </w:t>
+      </w:r>
+    </w:p>
+    <w:p>
+      <w:pPr>
+        <w:pStyle w:val="ListParagraph"/>
+        <w:numPr>
+          <w:ilvl w:val="0"/>
+          <w:numId w:val="3"/>
+        </w:numPr>
+        <w:jc w:val="both"/>
+        <w:rPr>
+          <w:highlight w:val="yellow"/>
+        </w:rPr>
+      </w:pPr>
+      <w:r>
+        <w:rPr>
+          <w:highlight w:val="yellow"/>
+        </w:rPr>
+        <w:t>Criar SaleDelivery com saleId de uma sale fechada</w:t>
       </w:r>
     </w:p>
     <w:p>
@@ -825,11 +934,8 @@
         <w:jc w:val="both"/>
       </w:pPr>
       <w:r>
-        <w:t xml:space="preserve">Para se poder remover Deliveries acrescentou-se um link no index.html, para se ser direcionado para um form, que recebe o vat do customer, que criou a delivery, e o id da delivery a remover. Ao submeter um form é feito um pedido, que é tratado pelo controller RemoveDeliveryPageController. Neste controller são lidos os campos do pedido, e é usado o </w:t>
-      </w:r>
-      <w:r>
         <w:lastRenderedPageBreak/>
-        <w:t xml:space="preserve">SaleService para abstrair o controller da remoção de uma delivery, com </w:t>
+        <w:t xml:space="preserve">Para se poder remover Deliveries acrescentou-se um link no index.html, para se ser direcionado para um form, que recebe o vat do customer, que criou a delivery, e o id da delivery a remover. Ao submeter um form é feito um pedido, que é tratado pelo controller RemoveDeliveryPageController. Neste controller são lidos os campos do pedido, e é usado o SaleService para abstrair o controller da remoção de uma delivery, com </w:t>
       </w:r>
       <w:r>
         <w:t xml:space="preserve">o método </w:t>
@@ -840,11 +946,9 @@
       <w:r>
         <w:t xml:space="preserve">este método, é primeiro verificado que o customer com o vat dado foi quem criou a </w:t>
       </w:r>
-      <w:proofErr w:type="gramStart"/>
       <w:r>
         <w:t>Delivery ,</w:t>
       </w:r>
-      <w:proofErr w:type="gramEnd"/>
       <w:r>
         <w:t xml:space="preserve"> e é usado SaleDeliveryRowDataGateway para se tratar da lógica de remoção de Deliveries na base de dados.</w:t>
       </w:r>
@@ -943,15 +1047,7 @@
         <w:jc w:val="both"/>
       </w:pPr>
       <w:r>
-        <w:t xml:space="preserve">Sempre que se faz uma query para obter Addresses da base de dados, feito um </w:t>
-      </w:r>
-      <w:proofErr w:type="gramStart"/>
-      <w:r>
-        <w:t>trim(</w:t>
-      </w:r>
-      <w:proofErr w:type="gramEnd"/>
-      <w:r>
-        <w:t>) nas strings que representam o address em texto.</w:t>
+        <w:t>Sempre que se faz uma query para obter Addresses da base de dados, feito um trim() nas strings que representam o address em texto.</w:t>
       </w:r>
     </w:p>
     <w:p>
@@ -962,49 +1058,482 @@
     </w:p>
     <w:p>
       <w:pPr>
+        <w:pStyle w:val="Heading1"/>
+        <w:numPr>
+          <w:ilvl w:val="0"/>
+          <w:numId w:val="4"/>
+        </w:numPr>
+        <w:jc w:val="both"/>
+      </w:pPr>
+      <w:r>
+        <w:t>DBSetup testing</w:t>
+      </w:r>
+    </w:p>
+    <w:p>
+      <w:pPr>
         <w:ind w:firstLine="360"/>
         <w:jc w:val="both"/>
       </w:pPr>
+      <w:r>
+        <w:t>Neste tipo de testing, é feita uma ligação direta á base de dados do sistema, de forma a testar a validade das operações feitas pelo sistema, que envolvem aceder à base de dados.</w:t>
+      </w:r>
     </w:p>
     <w:p>
       <w:pPr>
         <w:ind w:firstLine="360"/>
         <w:jc w:val="both"/>
       </w:pPr>
+      <w:r>
+        <w:t>Testes para cada um dos requisitos pedidos no ponto 3. estão no package dbsetup_tests.</w:t>
+      </w:r>
+      <w:r>
+        <w:t xml:space="preserve"> Neste package estão classes em que são feitos testes relativos a certas entidades da base de dados, e.g., na classe Customer</w:t>
+      </w:r>
+      <w:r>
+        <w:t>DBTest</w:t>
+      </w:r>
+      <w:r>
+        <w:t xml:space="preserve"> estão os testes relativos a operações na base de dados sobre registos de </w:t>
+      </w:r>
+      <w:r>
+        <w:t>Customer</w:t>
+      </w:r>
+      <w:r>
+        <w:t>.</w:t>
+      </w:r>
+      <w:r>
+        <w:t xml:space="preserve"> Os requisitos para este tipo de testing são relativos a Customers, Sales e SaleDevlieries, portanto há as classes CustomerDBTest, SaleDBTest e SaleDeliveryDBTest.</w:t>
+      </w:r>
+    </w:p>
+    <w:p>
+      <w:pPr>
+        <w:ind w:firstLine="360"/>
+        <w:jc w:val="both"/>
+      </w:pPr>
+      <w:r>
+        <w:t xml:space="preserve">Para a execução desta tarefa, foi usada a classe DBSetupUtils, apresentada nas aulas de VVS. Nesta classe já está implementada a ligação à base de dados e também estão implementadas uma série de operações </w:t>
+      </w:r>
+      <w:r>
+        <w:t>para a base de dados. Também foi usado o mesmo esquema apresentado nas aulas, em ter um método setupClass, anotado com @BeforeAll, que trata da ligação com a base de dados, e um método setup, anotado com @BeforeEach, que trata de usar operações expostas por DBSetupUtils, de forma a limpar a base de dados e inserir os dados pretendidos.</w:t>
+      </w:r>
+    </w:p>
+    <w:p>
+      <w:pPr>
+        <w:pStyle w:val="Heading2"/>
+        <w:numPr>
+          <w:ilvl w:val="1"/>
+          <w:numId w:val="4"/>
+        </w:numPr>
+        <w:jc w:val="both"/>
+      </w:pPr>
+      <w:r>
+        <w:t>Testes sobre Customers</w:t>
+      </w:r>
+    </w:p>
+    <w:p>
+      <w:pPr>
+        <w:ind w:left="708"/>
+        <w:jc w:val="both"/>
+      </w:pPr>
+      <w:r>
+        <w:t>Testes sobre Customers estão implementados na classe CustomerDBTest.</w:t>
+      </w:r>
     </w:p>
     <w:p>
       <w:pPr>
         <w:ind w:firstLine="708"/>
         <w:jc w:val="both"/>
       </w:pPr>
-    </w:p>
-    <w:p>
-      <w:pPr>
-        <w:ind w:firstLine="708"/>
-        <w:jc w:val="both"/>
-      </w:pPr>
-    </w:p>
-    <w:p>
-      <w:pPr>
-        <w:jc w:val="both"/>
-      </w:pPr>
+      <w:r>
+        <w:t xml:space="preserve">Nesta classe, foram tratados os requisitos a), b), c), d), </w:t>
+      </w:r>
       <w:r>
         <w:rPr>
           <w:highlight w:val="yellow"/>
         </w:rPr>
-        <w:t>Ponto 4. Mcokar um servisse tipo customer ou sale e te</w:t>
+        <w:t>e)</w:t>
+      </w:r>
+      <w:r>
+        <w:t xml:space="preserve">. Os testes estão documentados </w:t>
+      </w:r>
+      <w:r>
+        <w:t>de forma que</w:t>
+      </w:r>
+      <w:r>
+        <w:t xml:space="preserve"> seja direto perceber qual o requisito que está a ser tratado.</w:t>
+      </w:r>
+    </w:p>
+    <w:p>
+      <w:pPr>
+        <w:ind w:firstLine="708"/>
+        <w:jc w:val="both"/>
+      </w:pPr>
+      <w:r>
+        <w:t xml:space="preserve">Todos os testes escritos para os requisitos especificados acima correram sem erros, exceto o teste </w:t>
+      </w:r>
+      <w:r>
+        <w:t>removingCustomerRemovesHisSalesTest</w:t>
+      </w:r>
+      <w:r>
+        <w:t xml:space="preserve">, que cobre o requisito e), que a sua primeira execução falhou, indicando um possível bug no sistema. Analisando o código responsável por processar a remoção de um cliente, percebe-se que não há qualquer tratamento </w:t>
+      </w:r>
+      <w:r>
+        <w:lastRenderedPageBreak/>
+        <w:t xml:space="preserve">sobre as sales do cliente a romver. </w:t>
       </w:r>
       <w:r>
         <w:rPr>
           <w:highlight w:val="yellow"/>
         </w:rPr>
-        <w:t>S</w:t>
+        <w:t>Também no ficheiro onde está a criação da base de dados, não é configurada nenhuma estratégia de “cascade” e de “foreign key” sobre a coluna “customer_vat”, da tabela Sale.</w:t>
+      </w:r>
+      <w:r>
+        <w:t xml:space="preserve"> Para se resolver o bug adicionou-se n</w:t>
+      </w:r>
+      <w:r>
+        <w:t>o método removeCustomer na classe CustomerService</w:t>
+      </w:r>
+      <w:r>
+        <w:t xml:space="preserve"> </w:t>
+      </w:r>
+      <w:r>
+        <w:t xml:space="preserve">um ciclo que percorre a lista de Sales do </w:t>
+      </w:r>
+      <w:r>
+        <w:t>Customer</w:t>
+      </w:r>
+      <w:r>
+        <w:t xml:space="preserve"> a remover, e essas sales vão sendo “deleted”. </w:t>
       </w:r>
       <w:r>
         <w:rPr>
           <w:highlight w:val="yellow"/>
         </w:rPr>
-        <w:t>tar um controller?</w:t>
+        <w:t>Esta solução resulta, mas uma solução possivelmente mais elegante seria, na configuração da base de dados, ter a “cusomter_vat”, da tabela sale, como chave estrangeira que referência o vat da tabela customer e que haveria um mecanismo de cascade em que caso um customer fosse removido, todos os registos da tabela salem, que têm uma referência à sua coluna “vat”, também seriam removidos automaticamente.</w:t>
+      </w:r>
+    </w:p>
+    <w:p>
+      <w:pPr>
+        <w:ind w:firstLine="708"/>
+        <w:jc w:val="both"/>
+      </w:pPr>
+      <w:r>
+        <w:t>Para facilitar a implementação dos testes foi implementado um método privado para verificar se existe um cliente com um determinado vat.</w:t>
+      </w:r>
+    </w:p>
+    <w:p>
+      <w:pPr>
+        <w:pStyle w:val="Heading2"/>
+        <w:numPr>
+          <w:ilvl w:val="1"/>
+          <w:numId w:val="4"/>
+        </w:numPr>
+        <w:jc w:val="both"/>
+      </w:pPr>
+      <w:r>
+        <w:t>Testes sobre Sales</w:t>
+      </w:r>
+    </w:p>
+    <w:p>
+      <w:pPr>
+        <w:ind w:firstLine="708"/>
+        <w:jc w:val="both"/>
+      </w:pPr>
+      <w:r>
+        <w:t xml:space="preserve">Testes sobre </w:t>
+      </w:r>
+      <w:r>
+        <w:t>Sales</w:t>
+      </w:r>
+      <w:r>
+        <w:t xml:space="preserve"> estão implementados na classe </w:t>
+      </w:r>
+      <w:r>
+        <w:t>Sale</w:t>
+      </w:r>
+      <w:r>
+        <w:t>DBTest.</w:t>
+      </w:r>
+    </w:p>
+    <w:p>
+      <w:pPr>
+        <w:ind w:firstLine="708"/>
+        <w:jc w:val="both"/>
+      </w:pPr>
+      <w:r>
+        <w:t>Nesta classe, fo</w:t>
+      </w:r>
+      <w:r>
+        <w:t xml:space="preserve">i </w:t>
+      </w:r>
+      <w:r>
+        <w:t>tratado o requisito</w:t>
+      </w:r>
+      <w:r>
+        <w:t xml:space="preserve"> f</w:t>
+      </w:r>
+      <w:r>
+        <w:t>)</w:t>
+      </w:r>
+      <w:r>
+        <w:t xml:space="preserve"> e há também dois testes originais extra, como pedido</w:t>
+      </w:r>
+      <w:r>
+        <w:t>. Os testes estão documentados de forma que seja direto perceber qual o requisito que está a ser tratado.</w:t>
+      </w:r>
+    </w:p>
+    <w:p>
+      <w:pPr>
+        <w:ind w:firstLine="708"/>
+        <w:jc w:val="both"/>
+      </w:pPr>
+      <w:r>
+        <w:rPr>
+          <w:highlight w:val="yellow"/>
+        </w:rPr>
+        <w:t>Como identificar no código os testes extra?</w:t>
+      </w:r>
+      <w:r>
+        <w:t xml:space="preserve"> </w:t>
+      </w:r>
+    </w:p>
+    <w:p>
+      <w:pPr>
+        <w:ind w:firstLine="708"/>
+        <w:jc w:val="both"/>
+      </w:pPr>
+      <w:r>
+        <w:t>O teste para o requisito f) e os testes originais extra passaram sem problemas. Os testes originais extra desenvolvidos focam-se na operação de atualizar o estado de uma Sale, por outras palavras, fechar uma Sale.</w:t>
+      </w:r>
+      <w:r>
+        <w:t xml:space="preserve"> </w:t>
+      </w:r>
+      <w:r>
+        <w:t xml:space="preserve">O teste </w:t>
+      </w:r>
+      <w:r>
+        <w:t>addSaleToCustomerWithoutOpenSalesThenCloseItResultsInNoOpenSalesTest</w:t>
+      </w:r>
+      <w:r>
+        <w:t xml:space="preserve">, explora o caso de abrir uma Sale a um Customer, sem Sales abertas, verificar que este tem uma sale aberta e verificar que quando se fecha essa mesma Sale o Customer volta a ficar sem Sales abertas. O teste </w:t>
+      </w:r>
+      <w:r>
+        <w:t>closeNonExistentSaleTest</w:t>
+      </w:r>
+      <w:r>
+        <w:t>, explora o caso de chamar a função updateSale com um sale id que não existe no sistema</w:t>
+      </w:r>
+      <w:r>
+        <w:t>, que deve resultar no lançamento de uma exceção.</w:t>
+      </w:r>
+    </w:p>
+    <w:p>
+      <w:pPr>
+        <w:ind w:firstLine="708"/>
+        <w:jc w:val="both"/>
+      </w:pPr>
+      <w:r>
+        <w:t>Para facilitar a implementação dos testes foi implementado um método privado para verificar se um cliente com um determinado vat tem Sales abertas.</w:t>
+      </w:r>
+    </w:p>
+    <w:p>
+      <w:pPr>
+        <w:pStyle w:val="Heading2"/>
+        <w:numPr>
+          <w:ilvl w:val="1"/>
+          <w:numId w:val="4"/>
+        </w:numPr>
+        <w:jc w:val="both"/>
+      </w:pPr>
+      <w:r>
+        <w:t>Testes sobre SaleDeliveries</w:t>
+      </w:r>
+    </w:p>
+    <w:p>
+      <w:pPr>
+        <w:ind w:firstLine="708"/>
+        <w:jc w:val="both"/>
+      </w:pPr>
+      <w:r>
+        <w:t>Testes sobre Sale</w:t>
+      </w:r>
+      <w:r>
+        <w:t>Del</w:t>
+      </w:r>
+      <w:r>
+        <w:t>i</w:t>
+      </w:r>
+      <w:r>
+        <w:t>veries</w:t>
+      </w:r>
+      <w:r>
+        <w:t xml:space="preserve"> estão implementados na classe Sale</w:t>
+      </w:r>
+      <w:r>
+        <w:t>Delivery</w:t>
+      </w:r>
+      <w:r>
+        <w:t>DBTest.</w:t>
+      </w:r>
+    </w:p>
+    <w:p>
+      <w:pPr>
+        <w:ind w:firstLine="708"/>
+        <w:jc w:val="both"/>
+      </w:pPr>
+      <w:r>
+        <w:t xml:space="preserve">Nesta classe, </w:t>
+      </w:r>
+      <w:r>
+        <w:t xml:space="preserve">há apenas </w:t>
+      </w:r>
+      <w:r>
+        <w:t xml:space="preserve">dois testes originais extra, como pedido. Os testes estão documentados de forma que seja direto perceber qual o </w:t>
+      </w:r>
+      <w:r>
+        <w:t>caso a ser testado.</w:t>
+      </w:r>
+      <w:r>
+        <w:t xml:space="preserve"> O teste </w:t>
+      </w:r>
+      <w:r>
+        <w:t>addSaleDeliveryWithNonExistentSale</w:t>
+      </w:r>
+      <w:r>
+        <w:t xml:space="preserve">, explora o caso de criar uma SaleDelivery com um sale id que não existe, que deve resultar no lançamento de </w:t>
+      </w:r>
+      <w:r>
+        <w:t>uma exceção</w:t>
+      </w:r>
+      <w:r>
+        <w:t xml:space="preserve">. </w:t>
+      </w:r>
+      <w:r>
+        <w:t xml:space="preserve"> O teste </w:t>
+      </w:r>
+      <w:r>
+        <w:t>addSaleDeliveryToCustomerWithNoSaleDeliveries</w:t>
+      </w:r>
+      <w:r>
+        <w:t>, explor o caso de cruar uma SaleDelivery num Customer, que não tem SaleDeliveries, e verificar que depois disto o Customer tem SaleDeliveires.</w:t>
+      </w:r>
+    </w:p>
+    <w:p>
+      <w:pPr>
+        <w:ind w:firstLine="708"/>
+        <w:jc w:val="both"/>
+      </w:pPr>
+      <w:r>
+        <w:t xml:space="preserve">Para facilitar a implementação dos testes foi implementado um método privado para verificar se um cliente com um determinado vat tem </w:t>
+      </w:r>
+      <w:r>
+        <w:t>Addresses</w:t>
+      </w:r>
+      <w:r>
+        <w:t xml:space="preserve"> </w:t>
+      </w:r>
+      <w:r>
+        <w:t>criados</w:t>
+      </w:r>
+      <w:r>
+        <w:t xml:space="preserve"> e outro para verificar se tem SaleDeliveries</w:t>
+      </w:r>
+      <w:r>
+        <w:t>.</w:t>
+      </w:r>
+    </w:p>
+    <w:p>
+      <w:pPr>
+        <w:ind w:firstLine="708"/>
+        <w:jc w:val="both"/>
+      </w:pPr>
+    </w:p>
+    <w:p>
+      <w:pPr>
+        <w:ind w:firstLine="708"/>
+        <w:jc w:val="both"/>
+      </w:pPr>
+    </w:p>
+    <w:p>
+      <w:pPr>
+        <w:ind w:firstLine="708"/>
+        <w:jc w:val="both"/>
+      </w:pPr>
+    </w:p>
+    <w:p>
+      <w:pPr>
+        <w:jc w:val="both"/>
+      </w:pPr>
+    </w:p>
+    <w:p>
+      <w:pPr>
+        <w:ind w:firstLine="708"/>
+        <w:jc w:val="both"/>
+      </w:pPr>
+    </w:p>
+    <w:p>
+      <w:pPr>
+        <w:ind w:firstLine="708"/>
+        <w:jc w:val="both"/>
+      </w:pPr>
+    </w:p>
+    <w:p>
+      <w:pPr>
+        <w:jc w:val="both"/>
+      </w:pPr>
+      <w:r>
+        <w:rPr>
+          <w:highlight w:val="yellow"/>
+        </w:rPr>
+        <w:t xml:space="preserve">Ponto 4. Mcokar um </w:t>
+      </w:r>
+      <w:r>
+        <w:rPr>
+          <w:highlight w:val="yellow"/>
+        </w:rPr>
+        <w:t xml:space="preserve">dos </w:t>
+      </w:r>
+      <w:r>
+        <w:rPr>
+          <w:highlight w:val="yellow"/>
+        </w:rPr>
+        <w:t>services</w:t>
+      </w:r>
+      <w:r>
+        <w:rPr>
+          <w:highlight w:val="yellow"/>
+        </w:rPr>
+        <w:t xml:space="preserve"> </w:t>
+      </w:r>
+      <w:r>
+        <w:rPr>
+          <w:highlight w:val="yellow"/>
+        </w:rPr>
+        <w:t xml:space="preserve"> e testar o </w:t>
+      </w:r>
+      <w:r>
+        <w:rPr>
+          <w:highlight w:val="yellow"/>
+        </w:rPr>
+        <w:t>controller</w:t>
+      </w:r>
+      <w:r>
+        <w:rPr>
+          <w:highlight w:val="yellow"/>
+        </w:rPr>
+        <w:t xml:space="preserve"> em que esse </w:t>
+      </w:r>
+      <w:r>
+        <w:rPr>
+          <w:highlight w:val="yellow"/>
+        </w:rPr>
+        <w:t>service</w:t>
+      </w:r>
+      <w:r>
+        <w:rPr>
+          <w:highlight w:val="yellow"/>
+        </w:rPr>
+        <w:t xml:space="preserve"> é usado</w:t>
       </w:r>
     </w:p>
     <w:sectPr>
@@ -1110,9 +1639,9 @@
   </w:abstractNum>
   <w:abstractNum w:abstractNumId="1" w15:restartNumberingAfterBreak="0">
     <w:nsid w:val="16171795"/>
-    <w:multiLevelType w:val="hybridMultilevel"/>
-    <w:tmpl w:val="749284D2"/>
-    <w:lvl w:ilvl="0" w:tplc="0816000F">
+    <w:multiLevelType w:val="multilevel"/>
+    <w:tmpl w:val="AD08A664"/>
+    <w:lvl w:ilvl="0">
       <w:start w:val="1"/>
       <w:numFmt w:val="decimal"/>
       <w:lvlText w:val="%1."/>
@@ -1124,77 +1653,109 @@
         <w:rFonts w:hint="default"/>
       </w:rPr>
     </w:lvl>
-    <w:lvl w:ilvl="1" w:tplc="08160019" w:tentative="1">
-      <w:start w:val="1"/>
-      <w:numFmt w:val="lowerLetter"/>
-      <w:lvlText w:val="%2."/>
-      <w:lvlJc w:val="left"/>
-      <w:pPr>
-        <w:ind w:left="1440" w:hanging="360"/>
-      </w:pPr>
-    </w:lvl>
-    <w:lvl w:ilvl="2" w:tplc="0816001B" w:tentative="1">
-      <w:start w:val="1"/>
-      <w:numFmt w:val="lowerRoman"/>
-      <w:lvlText w:val="%3."/>
-      <w:lvlJc w:val="right"/>
-      <w:pPr>
-        <w:ind w:left="2160" w:hanging="180"/>
-      </w:pPr>
-    </w:lvl>
-    <w:lvl w:ilvl="3" w:tplc="0816000F" w:tentative="1">
+    <w:lvl w:ilvl="1">
       <w:start w:val="1"/>
       <w:numFmt w:val="decimal"/>
-      <w:lvlText w:val="%4."/>
-      <w:lvlJc w:val="left"/>
-      <w:pPr>
-        <w:ind w:left="2880" w:hanging="360"/>
-      </w:pPr>
-    </w:lvl>
-    <w:lvl w:ilvl="4" w:tplc="08160019" w:tentative="1">
-      <w:start w:val="1"/>
-      <w:numFmt w:val="lowerLetter"/>
-      <w:lvlText w:val="%5."/>
-      <w:lvlJc w:val="left"/>
-      <w:pPr>
-        <w:ind w:left="3600" w:hanging="360"/>
-      </w:pPr>
-    </w:lvl>
-    <w:lvl w:ilvl="5" w:tplc="0816001B" w:tentative="1">
-      <w:start w:val="1"/>
-      <w:numFmt w:val="lowerRoman"/>
-      <w:lvlText w:val="%6."/>
-      <w:lvlJc w:val="right"/>
-      <w:pPr>
-        <w:ind w:left="4320" w:hanging="180"/>
-      </w:pPr>
-    </w:lvl>
-    <w:lvl w:ilvl="6" w:tplc="0816000F" w:tentative="1">
+      <w:isLgl/>
+      <w:lvlText w:val="%1.%2."/>
+      <w:lvlJc w:val="left"/>
+      <w:pPr>
+        <w:ind w:left="1428" w:hanging="720"/>
+      </w:pPr>
+      <w:rPr>
+        <w:rFonts w:hint="default"/>
+      </w:rPr>
+    </w:lvl>
+    <w:lvl w:ilvl="2">
       <w:start w:val="1"/>
       <w:numFmt w:val="decimal"/>
-      <w:lvlText w:val="%7."/>
-      <w:lvlJc w:val="left"/>
-      <w:pPr>
-        <w:ind w:left="5040" w:hanging="360"/>
-      </w:pPr>
-    </w:lvl>
-    <w:lvl w:ilvl="7" w:tplc="08160019" w:tentative="1">
-      <w:start w:val="1"/>
-      <w:numFmt w:val="lowerLetter"/>
-      <w:lvlText w:val="%8."/>
-      <w:lvlJc w:val="left"/>
-      <w:pPr>
-        <w:ind w:left="5760" w:hanging="360"/>
-      </w:pPr>
-    </w:lvl>
-    <w:lvl w:ilvl="8" w:tplc="0816001B" w:tentative="1">
-      <w:start w:val="1"/>
-      <w:numFmt w:val="lowerRoman"/>
-      <w:lvlText w:val="%9."/>
-      <w:lvlJc w:val="right"/>
-      <w:pPr>
-        <w:ind w:left="6480" w:hanging="180"/>
-      </w:pPr>
+      <w:isLgl/>
+      <w:lvlText w:val="%1.%2.%3."/>
+      <w:lvlJc w:val="left"/>
+      <w:pPr>
+        <w:ind w:left="1776" w:hanging="720"/>
+      </w:pPr>
+      <w:rPr>
+        <w:rFonts w:hint="default"/>
+      </w:rPr>
+    </w:lvl>
+    <w:lvl w:ilvl="3">
+      <w:start w:val="1"/>
+      <w:numFmt w:val="decimal"/>
+      <w:isLgl/>
+      <w:lvlText w:val="%1.%2.%3.%4."/>
+      <w:lvlJc w:val="left"/>
+      <w:pPr>
+        <w:ind w:left="2484" w:hanging="1080"/>
+      </w:pPr>
+      <w:rPr>
+        <w:rFonts w:hint="default"/>
+      </w:rPr>
+    </w:lvl>
+    <w:lvl w:ilvl="4">
+      <w:start w:val="1"/>
+      <w:numFmt w:val="decimal"/>
+      <w:isLgl/>
+      <w:lvlText w:val="%1.%2.%3.%4.%5."/>
+      <w:lvlJc w:val="left"/>
+      <w:pPr>
+        <w:ind w:left="3192" w:hanging="1440"/>
+      </w:pPr>
+      <w:rPr>
+        <w:rFonts w:hint="default"/>
+      </w:rPr>
+    </w:lvl>
+    <w:lvl w:ilvl="5">
+      <w:start w:val="1"/>
+      <w:numFmt w:val="decimal"/>
+      <w:isLgl/>
+      <w:lvlText w:val="%1.%2.%3.%4.%5.%6."/>
+      <w:lvlJc w:val="left"/>
+      <w:pPr>
+        <w:ind w:left="3540" w:hanging="1440"/>
+      </w:pPr>
+      <w:rPr>
+        <w:rFonts w:hint="default"/>
+      </w:rPr>
+    </w:lvl>
+    <w:lvl w:ilvl="6">
+      <w:start w:val="1"/>
+      <w:numFmt w:val="decimal"/>
+      <w:isLgl/>
+      <w:lvlText w:val="%1.%2.%3.%4.%5.%6.%7."/>
+      <w:lvlJc w:val="left"/>
+      <w:pPr>
+        <w:ind w:left="4248" w:hanging="1800"/>
+      </w:pPr>
+      <w:rPr>
+        <w:rFonts w:hint="default"/>
+      </w:rPr>
+    </w:lvl>
+    <w:lvl w:ilvl="7">
+      <w:start w:val="1"/>
+      <w:numFmt w:val="decimal"/>
+      <w:isLgl/>
+      <w:lvlText w:val="%1.%2.%3.%4.%5.%6.%7.%8."/>
+      <w:lvlJc w:val="left"/>
+      <w:pPr>
+        <w:ind w:left="4956" w:hanging="2160"/>
+      </w:pPr>
+      <w:rPr>
+        <w:rFonts w:hint="default"/>
+      </w:rPr>
+    </w:lvl>
+    <w:lvl w:ilvl="8">
+      <w:start w:val="1"/>
+      <w:numFmt w:val="decimal"/>
+      <w:isLgl/>
+      <w:lvlText w:val="%1.%2.%3.%4.%5.%6.%7.%8.%9."/>
+      <w:lvlJc w:val="left"/>
+      <w:pPr>
+        <w:ind w:left="5304" w:hanging="2160"/>
+      </w:pPr>
+      <w:rPr>
+        <w:rFonts w:hint="default"/>
+      </w:rPr>
     </w:lvl>
   </w:abstractNum>
   <w:abstractNum w:abstractNumId="2" w15:restartNumberingAfterBreak="0">

</xml_diff>

<commit_message>
Displaying error messages when submitting fields with wrong formats on Address insert form
</commit_message>
<xml_diff>
--- a/vvs2_report.docx
+++ b/vvs2_report.docx
@@ -13,12 +13,14 @@
         </w:rPr>
         <w:t xml:space="preserve">Capa e </w:t>
       </w:r>
+      <w:proofErr w:type="spellStart"/>
       <w:r>
         <w:rPr>
           <w:highlight w:val="cyan"/>
         </w:rPr>
         <w:t>index</w:t>
       </w:r>
+      <w:proofErr w:type="spellEnd"/>
       <w:r>
         <w:rPr>
           <w:highlight w:val="cyan"/>
@@ -38,13 +40,29 @@
         <w:t xml:space="preserve"> e conclusão</w:t>
       </w:r>
       <w:r>
-        <w:t xml:space="preserve">, dizer que na primeira secção fei feita uma </w:t>
+        <w:t xml:space="preserve">, dizer que na primeira secção </w:t>
+      </w:r>
+      <w:proofErr w:type="spellStart"/>
+      <w:r>
+        <w:t>fei</w:t>
+      </w:r>
+      <w:proofErr w:type="spellEnd"/>
+      <w:r>
+        <w:t xml:space="preserve"> feita uma </w:t>
       </w:r>
       <w:r>
         <w:t>análise</w:t>
       </w:r>
       <w:r>
-        <w:t xml:space="preserve"> ao codigoporque foi o primeiro exercício de testes, logo foi durante a execução </w:t>
+        <w:t xml:space="preserve"> ao </w:t>
+      </w:r>
+      <w:proofErr w:type="spellStart"/>
+      <w:r>
+        <w:t>codigoporque</w:t>
+      </w:r>
+      <w:proofErr w:type="spellEnd"/>
+      <w:r>
+        <w:t xml:space="preserve"> foi o primeiro exercício de testes, logo foi durante a execução </w:t>
       </w:r>
       <w:r>
         <w:t>das tarefas</w:t>
@@ -63,8 +81,13 @@
         <w:jc w:val="both"/>
       </w:pPr>
       <w:r>
-        <w:t>Teste de narrativas com HtmlUnit</w:t>
-      </w:r>
+        <w:t xml:space="preserve">Teste de narrativas com </w:t>
+      </w:r>
+      <w:proofErr w:type="spellStart"/>
+      <w:r>
+        <w:t>HtmlUnit</w:t>
+      </w:r>
+      <w:proofErr w:type="spellEnd"/>
     </w:p>
     <w:p>
       <w:pPr>
@@ -74,7 +97,23 @@
         <w:tab/>
       </w:r>
       <w:r>
-        <w:t>Neste tipo de testing, são usadas as funcionalidades disponíveis nas views (html) da aplicação, como links e formulários.</w:t>
+        <w:t xml:space="preserve">Neste tipo de </w:t>
+      </w:r>
+      <w:proofErr w:type="spellStart"/>
+      <w:r>
+        <w:t>testing</w:t>
+      </w:r>
+      <w:proofErr w:type="spellEnd"/>
+      <w:r>
+        <w:t xml:space="preserve">, são usadas as funcionalidades disponíveis nas </w:t>
+      </w:r>
+      <w:proofErr w:type="spellStart"/>
+      <w:r>
+        <w:t>views</w:t>
+      </w:r>
+      <w:proofErr w:type="spellEnd"/>
+      <w:r>
+        <w:t xml:space="preserve"> (html) da aplicação, como links e formulários.</w:t>
       </w:r>
     </w:p>
     <w:p>
@@ -83,8 +122,13 @@
       </w:pPr>
       <w:r>
         <w:tab/>
-        <w:t>Os testes para cada uma das narrativas pedidas está no package htmlunit_test</w:t>
-      </w:r>
+        <w:t xml:space="preserve">Os testes para cada uma das narrativas pedidas está no package </w:t>
+      </w:r>
+      <w:proofErr w:type="spellStart"/>
+      <w:r>
+        <w:t>htmlunit_test</w:t>
+      </w:r>
+      <w:proofErr w:type="spellEnd"/>
     </w:p>
     <w:p>
       <w:pPr>
@@ -95,8 +139,13 @@
         <w:t>Foi criada uma</w:t>
       </w:r>
       <w:r>
-        <w:t xml:space="preserve"> HtmlUnitUtils</w:t>
-      </w:r>
+        <w:t xml:space="preserve"> </w:t>
+      </w:r>
+      <w:proofErr w:type="spellStart"/>
+      <w:r>
+        <w:t>HtmlUnitUtils</w:t>
+      </w:r>
+      <w:proofErr w:type="spellEnd"/>
       <w:r>
         <w:t xml:space="preserve"> class</w:t>
       </w:r>
@@ -133,26 +182,43 @@
       <w:r>
         <w:t xml:space="preserve">são: criar um </w:t>
       </w:r>
+      <w:proofErr w:type="spellStart"/>
       <w:r>
         <w:t>customer</w:t>
       </w:r>
+      <w:proofErr w:type="spellEnd"/>
       <w:r>
         <w:t xml:space="preserve">, remover um </w:t>
       </w:r>
+      <w:proofErr w:type="spellStart"/>
       <w:r>
         <w:t>customer</w:t>
       </w:r>
+      <w:proofErr w:type="spellEnd"/>
       <w:r>
         <w:t xml:space="preserve">, </w:t>
       </w:r>
       <w:r>
-        <w:t xml:space="preserve">criar address, </w:t>
+        <w:t xml:space="preserve">criar </w:t>
+      </w:r>
+      <w:proofErr w:type="spellStart"/>
+      <w:r>
+        <w:t>address</w:t>
+      </w:r>
+      <w:proofErr w:type="spellEnd"/>
+      <w:r>
+        <w:t xml:space="preserve">, </w:t>
       </w:r>
       <w:r>
         <w:t xml:space="preserve">remover um </w:t>
       </w:r>
-      <w:r>
-        <w:t>address, criar</w:t>
+      <w:proofErr w:type="spellStart"/>
+      <w:r>
+        <w:t>address</w:t>
+      </w:r>
+      <w:proofErr w:type="spellEnd"/>
+      <w:r>
+        <w:t>, criar</w:t>
       </w:r>
       <w:r>
         <w:t xml:space="preserve"> uma sale</w:t>
@@ -164,8 +230,13 @@
         <w:t xml:space="preserve"> remover uma sale</w:t>
       </w:r>
       <w:r>
-        <w:t>, e remover uma delivery</w:t>
-      </w:r>
+        <w:t xml:space="preserve">, e remover uma </w:t>
+      </w:r>
+      <w:proofErr w:type="spellStart"/>
+      <w:r>
+        <w:t>delivery</w:t>
+      </w:r>
+      <w:proofErr w:type="spellEnd"/>
       <w:r>
         <w:t>.</w:t>
       </w:r>
@@ -179,10 +250,63 @@
         <w:jc w:val="both"/>
       </w:pPr>
       <w:r>
-        <w:t>Como está-se a usar a base de dados da aplicação para fazer testes, é necessário reverter as operações feitas nos testes, que alteraram o estado da base de dados. As alterações que envolvem alterar o estado da base dados, que são necessárias para os testes, são as operações de insert de customers, addresses, sales e deliveries. Por isto, foi necessário implementar na web_app</w:t>
-      </w:r>
-      <w:r>
-        <w:t>, casos de uso para remoção de addresses, sales e deliveries (remoção de clientes já estava implementado). No ponto 1.6. é explicada a implementação destes casos de uso extra.</w:t>
+        <w:t xml:space="preserve">Como está-se a usar a base de dados da aplicação para fazer testes, é necessário reverter as operações feitas nos testes, que alteraram o estado da base de dados. As alterações que envolvem alterar o estado da base dados, que são necessárias para os testes, são as operações de </w:t>
+      </w:r>
+      <w:proofErr w:type="spellStart"/>
+      <w:r>
+        <w:t>insert</w:t>
+      </w:r>
+      <w:proofErr w:type="spellEnd"/>
+      <w:r>
+        <w:t xml:space="preserve"> de </w:t>
+      </w:r>
+      <w:proofErr w:type="spellStart"/>
+      <w:r>
+        <w:t>customers</w:t>
+      </w:r>
+      <w:proofErr w:type="spellEnd"/>
+      <w:r>
+        <w:t xml:space="preserve">, </w:t>
+      </w:r>
+      <w:proofErr w:type="spellStart"/>
+      <w:r>
+        <w:t>addresses</w:t>
+      </w:r>
+      <w:proofErr w:type="spellEnd"/>
+      <w:r>
+        <w:t xml:space="preserve">, sales e </w:t>
+      </w:r>
+      <w:proofErr w:type="spellStart"/>
+      <w:r>
+        <w:t>deliveries</w:t>
+      </w:r>
+      <w:proofErr w:type="spellEnd"/>
+      <w:r>
+        <w:t xml:space="preserve">. Por isto, foi necessário implementar na </w:t>
+      </w:r>
+      <w:proofErr w:type="spellStart"/>
+      <w:r>
+        <w:t>web_app</w:t>
+      </w:r>
+      <w:proofErr w:type="spellEnd"/>
+      <w:r>
+        <w:t xml:space="preserve">, casos de uso para remoção de </w:t>
+      </w:r>
+      <w:proofErr w:type="spellStart"/>
+      <w:r>
+        <w:t>addresses</w:t>
+      </w:r>
+      <w:proofErr w:type="spellEnd"/>
+      <w:r>
+        <w:t xml:space="preserve">, sales e </w:t>
+      </w:r>
+      <w:proofErr w:type="spellStart"/>
+      <w:r>
+        <w:t>deliveries</w:t>
+      </w:r>
+      <w:proofErr w:type="spellEnd"/>
+      <w:r>
+        <w:t xml:space="preserve"> (remoção de clientes já estava implementado). No ponto 1.6. é explicada a implementação destes casos de uso extra.</w:t>
       </w:r>
     </w:p>
     <w:p>
@@ -266,6 +390,23 @@
         <w:ind w:firstLine="708"/>
         <w:jc w:val="both"/>
       </w:pPr>
+      <w:r>
+        <w:rPr>
+          <w:rFonts w:ascii="Open Sans" w:hAnsi="Open Sans" w:cs="Open Sans"/>
+          <w:color w:val="333333"/>
+          <w:shd w:val="clear" w:color="auto" w:fill="FFFFFF"/>
+        </w:rPr>
+        <w:t> </w:t>
+      </w:r>
+      <w:r>
+        <w:rPr>
+          <w:rFonts w:ascii="Open Sans" w:hAnsi="Open Sans" w:cs="Open Sans"/>
+          <w:color w:val="333333"/>
+          <w:highlight w:val="yellow"/>
+          <w:shd w:val="clear" w:color="auto" w:fill="FFFFFF"/>
+        </w:rPr>
+        <w:t>pode ser útil explicar quando o erro ocorre e como esse erro se propaga até gerar a falha</w:t>
+      </w:r>
     </w:p>
     <w:p>
       <w:pPr>
@@ -286,76 +427,122 @@
         <w:jc w:val="both"/>
       </w:pPr>
       <w:r>
-        <w:t xml:space="preserve">Testes para a narrativa definida em 2.a) estão na classe InsertTwoAddressesToCustomerNarrativeTest. </w:t>
+        <w:t xml:space="preserve">Testes para a narrativa definida em 2.a) estão na classe </w:t>
+      </w:r>
+      <w:proofErr w:type="spellStart"/>
+      <w:r>
+        <w:t>InsertTwoAddressesToCustomerNarrativeTest</w:t>
+      </w:r>
+      <w:proofErr w:type="spellEnd"/>
+      <w:r>
+        <w:t xml:space="preserve">. </w:t>
       </w:r>
     </w:p>
     <w:p>
       <w:pPr>
         <w:ind w:firstLine="360"/>
         <w:jc w:val="both"/>
-        <w:rPr>
-          <w:highlight w:val="yellow"/>
-        </w:rPr>
-      </w:pPr>
-      <w:r>
-        <w:t xml:space="preserve">Para além de testar a narrativa preenchendo os formulários com valores adequados, também se testou manualmente se seria possível criar addresses com campos vazios, quer seja da morada, porta, código postal ou localidade. </w:t>
-      </w:r>
-      <w:r>
-        <w:rPr>
-          <w:highlight w:val="yellow"/>
-        </w:rPr>
-        <w:t>Foi verificado que é possível criar addresses para clientes com algum ou todos estes campos vazios</w:t>
-      </w:r>
-      <w:r>
-        <w:rPr>
-          <w:highlight w:val="yellow"/>
-        </w:rPr>
+      </w:pPr>
+      <w:r>
+        <w:t xml:space="preserve">Para além de testar a narrativa preenchendo os formulários com valores adequados, também se testou manualmente se seria possível criar </w:t>
+      </w:r>
+      <w:proofErr w:type="spellStart"/>
+      <w:r>
+        <w:t>addresses</w:t>
+      </w:r>
+      <w:proofErr w:type="spellEnd"/>
+      <w:r>
+        <w:t xml:space="preserve"> com campos vazios, quer seja da morada, porta, código postal ou localidade.</w:t>
+      </w:r>
+    </w:p>
+    <w:p>
+      <w:pPr>
+        <w:ind w:firstLine="360"/>
+        <w:jc w:val="both"/>
+      </w:pPr>
+      <w:r>
+        <w:t>Com os testes relativos a esta narrativa, foi descoberto o seguinte bug:</w:t>
+      </w:r>
+    </w:p>
+    <w:p>
+      <w:pPr>
+        <w:pStyle w:val="ListParagraph"/>
+        <w:numPr>
+          <w:ilvl w:val="0"/>
+          <w:numId w:val="8"/>
+        </w:numPr>
+        <w:jc w:val="both"/>
+      </w:pPr>
+      <w:r>
+        <w:t xml:space="preserve">É possível criar </w:t>
+      </w:r>
+      <w:proofErr w:type="spellStart"/>
+      <w:r>
+        <w:t>Addresses</w:t>
+      </w:r>
+      <w:proofErr w:type="spellEnd"/>
+      <w:r>
+        <w:t xml:space="preserve"> com campos vazios</w:t>
+      </w:r>
+    </w:p>
+    <w:p>
+      <w:pPr>
+        <w:pStyle w:val="ListParagraph"/>
+        <w:ind w:left="1080"/>
+        <w:jc w:val="both"/>
+      </w:pPr>
+    </w:p>
+    <w:p>
+      <w:pPr>
+        <w:ind w:firstLine="360"/>
+        <w:jc w:val="both"/>
+      </w:pPr>
+      <w:r>
+        <w:t xml:space="preserve">Para resolver este bug foi acrescentadas verificações aos campos submetidos pelo utilizador do </w:t>
+      </w:r>
+      <w:proofErr w:type="spellStart"/>
+      <w:r>
+        <w:t>Address</w:t>
+      </w:r>
+      <w:proofErr w:type="spellEnd"/>
+      <w:r>
+        <w:t xml:space="preserve"> a inserir, na </w:t>
+      </w:r>
+      <w:proofErr w:type="spellStart"/>
+      <w:r>
+        <w:t>clasee</w:t>
+      </w:r>
+      <w:proofErr w:type="spellEnd"/>
+      <w:r>
         <w:t xml:space="preserve"> </w:t>
       </w:r>
-      <w:r>
-        <w:rPr>
-          <w:highlight w:val="red"/>
-        </w:rPr>
-        <w:t>Bug ou era preciso os requirements?</w:t>
-      </w:r>
-      <w:r>
-        <w:rPr>
-          <w:highlight w:val="red"/>
-        </w:rPr>
-        <w:t>.</w:t>
-      </w:r>
-    </w:p>
-    <w:p>
-      <w:pPr>
-        <w:ind w:firstLine="360"/>
-        <w:jc w:val="both"/>
-        <w:rPr>
-          <w:highlight w:val="yellow"/>
-        </w:rPr>
-      </w:pPr>
-      <w:r>
-        <w:rPr>
-          <w:highlight w:val="yellow"/>
-        </w:rPr>
-        <w:t xml:space="preserve"> </w:t>
-      </w:r>
-      <w:r>
-        <w:rPr>
-          <w:highlight w:val="yellow"/>
-        </w:rPr>
-        <w:t xml:space="preserve"> Mas como isto são detalhes que têm de ser esclarecidos com os </w:t>
-      </w:r>
-      <w:r>
-        <w:rPr>
-          <w:highlight w:val="yellow"/>
-        </w:rPr>
-        <w:t>requerimentos</w:t>
-      </w:r>
-      <w:r>
-        <w:rPr>
-          <w:highlight w:val="yellow"/>
-        </w:rPr>
-        <w:t xml:space="preserve"> do cliente do SUT, não é possível escrever testes para estes casos, dai apenas haver um teste para o “happy path”. </w:t>
+      <w:proofErr w:type="spellStart"/>
+      <w:r>
+        <w:t>GetCustomerPageController</w:t>
+      </w:r>
+      <w:proofErr w:type="spellEnd"/>
+      <w:r>
+        <w:t xml:space="preserve">. Caso fosse verificado que um dos </w:t>
+      </w:r>
+      <w:r>
+        <w:lastRenderedPageBreak/>
+        <w:t xml:space="preserve">campos relativos ao </w:t>
+      </w:r>
+      <w:proofErr w:type="spellStart"/>
+      <w:r>
+        <w:t>Address</w:t>
+      </w:r>
+      <w:proofErr w:type="spellEnd"/>
+      <w:r>
+        <w:t xml:space="preserve"> fosse vazio uma exceção é chamada, interrompendo o fluxo de execução do </w:t>
+      </w:r>
+      <w:proofErr w:type="spellStart"/>
+      <w:r>
+        <w:t>controller</w:t>
+      </w:r>
+      <w:proofErr w:type="spellEnd"/>
+      <w:r>
+        <w:t xml:space="preserve"> e redireciona o utilizador a uma página de erro.</w:t>
       </w:r>
     </w:p>
     <w:p>
@@ -379,9 +566,11 @@
       <w:r>
         <w:t xml:space="preserve">Testes para a narrativa definida em 2.b) estão na classe </w:t>
       </w:r>
+      <w:proofErr w:type="spellStart"/>
       <w:r>
         <w:t>InsertTwoNewCustomersNarrativeTest</w:t>
       </w:r>
+      <w:proofErr w:type="spellEnd"/>
       <w:r>
         <w:t>.</w:t>
       </w:r>
@@ -392,7 +581,6 @@
         <w:jc w:val="both"/>
       </w:pPr>
       <w:r>
-        <w:lastRenderedPageBreak/>
         <w:t>Com os testes relativos a esta narrativa, foi descoberto o seguinte bug:</w:t>
       </w:r>
     </w:p>
@@ -411,11 +599,27 @@
     </w:p>
     <w:p>
       <w:pPr>
-        <w:ind w:left="708" w:firstLine="360"/>
-        <w:jc w:val="both"/>
-      </w:pPr>
-      <w:r>
-        <w:t>Para resolver este bug, foi acrescentada uma verificação para o número de telefone dado, no método addCustomer da classe CustomerService. Caso seja dado um número negativo, é lançada uma exceção.</w:t>
+        <w:ind w:firstLine="708"/>
+        <w:jc w:val="both"/>
+      </w:pPr>
+      <w:r>
+        <w:t xml:space="preserve">Para resolver este bug foi acrescentada uma verificação para o número de telefone dado, no método </w:t>
+      </w:r>
+      <w:proofErr w:type="spellStart"/>
+      <w:r>
+        <w:t>addCustomer</w:t>
+      </w:r>
+      <w:proofErr w:type="spellEnd"/>
+      <w:r>
+        <w:t xml:space="preserve"> da classe </w:t>
+      </w:r>
+      <w:proofErr w:type="spellStart"/>
+      <w:r>
+        <w:t>CustomerService</w:t>
+      </w:r>
+      <w:proofErr w:type="spellEnd"/>
+      <w:r>
+        <w:t>. Caso seja dado um número negativo, é lançada uma exceção.</w:t>
       </w:r>
     </w:p>
     <w:p>
@@ -459,7 +663,15 @@
         <w:jc w:val="both"/>
       </w:pPr>
       <w:r>
-        <w:t>É possível criar customers com designação vazia</w:t>
+        <w:t xml:space="preserve">É possível criar </w:t>
+      </w:r>
+      <w:proofErr w:type="spellStart"/>
+      <w:r>
+        <w:t>customers</w:t>
+      </w:r>
+      <w:proofErr w:type="spellEnd"/>
+      <w:r>
+        <w:t xml:space="preserve"> com designação vazia</w:t>
       </w:r>
     </w:p>
     <w:p>
@@ -493,7 +705,15 @@
         <w:jc w:val="both"/>
       </w:pPr>
       <w:r>
-        <w:t>Testes para a narrativa definida em 2.c) estão na classe CreateSaleNarrativeTest.</w:t>
+        <w:t xml:space="preserve">Testes para a narrativa definida em 2.c) estão na classe </w:t>
+      </w:r>
+      <w:proofErr w:type="spellStart"/>
+      <w:r>
+        <w:t>CreateSaleNarrativeTest</w:t>
+      </w:r>
+      <w:proofErr w:type="spellEnd"/>
+      <w:r>
+        <w:t>.</w:t>
       </w:r>
       <w:r>
         <w:t xml:space="preserve"> </w:t>
@@ -518,7 +738,23 @@
         <w:jc w:val="both"/>
       </w:pPr>
       <w:r>
-        <w:t>É possível criar uma sale com um customer vat, com formato válido, mas para o qual não existe nenhum cliente associado a ele.</w:t>
+        <w:t xml:space="preserve">É possível criar uma sale com um </w:t>
+      </w:r>
+      <w:proofErr w:type="spellStart"/>
+      <w:r>
+        <w:t>customer</w:t>
+      </w:r>
+      <w:proofErr w:type="spellEnd"/>
+      <w:r>
+        <w:t xml:space="preserve"> </w:t>
+      </w:r>
+      <w:proofErr w:type="spellStart"/>
+      <w:r>
+        <w:t>vat</w:t>
+      </w:r>
+      <w:proofErr w:type="spellEnd"/>
+      <w:r>
+        <w:t>, com formato válido, mas para o qual não existe nenhum cliente associado a ele.</w:t>
       </w:r>
     </w:p>
     <w:p>
@@ -527,13 +763,50 @@
         <w:jc w:val="both"/>
       </w:pPr>
       <w:r>
-        <w:t>Para corrigir este bug é feita uma procura por um customer com o vat dado, antes de inserir a sale</w:t>
-      </w:r>
-      <w:r>
-        <w:t>, na classe AddSalePageController</w:t>
-      </w:r>
-      <w:r>
-        <w:t xml:space="preserve">. Caso a pesquisa do customer pelo vat falhe, a inserção da sale não é </w:t>
+        <w:t xml:space="preserve">Para corrigir este bug é feita uma procura por um </w:t>
+      </w:r>
+      <w:proofErr w:type="spellStart"/>
+      <w:r>
+        <w:t>customer</w:t>
+      </w:r>
+      <w:proofErr w:type="spellEnd"/>
+      <w:r>
+        <w:t xml:space="preserve"> com o </w:t>
+      </w:r>
+      <w:proofErr w:type="spellStart"/>
+      <w:r>
+        <w:t>vat</w:t>
+      </w:r>
+      <w:proofErr w:type="spellEnd"/>
+      <w:r>
+        <w:t xml:space="preserve"> dado, antes de inserir a sale</w:t>
+      </w:r>
+      <w:r>
+        <w:t xml:space="preserve">, na classe </w:t>
+      </w:r>
+      <w:proofErr w:type="spellStart"/>
+      <w:r>
+        <w:t>AddSalePageController</w:t>
+      </w:r>
+      <w:proofErr w:type="spellEnd"/>
+      <w:r>
+        <w:t xml:space="preserve">. Caso a pesquisa do </w:t>
+      </w:r>
+      <w:proofErr w:type="spellStart"/>
+      <w:r>
+        <w:t>customer</w:t>
+      </w:r>
+      <w:proofErr w:type="spellEnd"/>
+      <w:r>
+        <w:t xml:space="preserve"> pelo </w:t>
+      </w:r>
+      <w:proofErr w:type="spellStart"/>
+      <w:r>
+        <w:t>vat</w:t>
+      </w:r>
+      <w:proofErr w:type="spellEnd"/>
+      <w:r>
+        <w:t xml:space="preserve"> falhe, a inserção da sale não é </w:t>
       </w:r>
       <w:r>
         <w:t>feita, pois</w:t>
@@ -573,7 +846,15 @@
         <w:t>d</w:t>
       </w:r>
       <w:r>
-        <w:t>) estão na classe CloseSaleNarrativeTest.</w:t>
+        <w:t xml:space="preserve">) estão na classe </w:t>
+      </w:r>
+      <w:proofErr w:type="spellStart"/>
+      <w:r>
+        <w:t>CloseSaleNarrativeTest</w:t>
+      </w:r>
+      <w:proofErr w:type="spellEnd"/>
+      <w:r>
+        <w:t>.</w:t>
       </w:r>
     </w:p>
     <w:p>
@@ -585,10 +866,42 @@
         <w:t>Este caso de uso é bastante simples, sendo apenas necessário preencher o id da sale que se pretende fechar.</w:t>
       </w:r>
       <w:r>
-        <w:t xml:space="preserve"> Passar ids inválidos (negativos) ou que não estejam associados a nenhuma sale, são tratados no SUT, pois é feita uma operação de update na base de dados, portanto esses valores errados não existiram na base de dados, logo o um update com valores inadequados não mudaria estado nenhum na base dados, não deixando o sistema num estado erróneo.</w:t>
-      </w:r>
-      <w:r>
-        <w:t xml:space="preserve"> Portanto na classe de testes para esta narrativa apenas está um teste, para o “happy path”.</w:t>
+        <w:t xml:space="preserve"> Passar ids inválidos (negativos) ou que não estejam associados a nenhuma sale, são tratados no SUT, pois é feita uma operação de </w:t>
+      </w:r>
+      <w:proofErr w:type="spellStart"/>
+      <w:r>
+        <w:t>update</w:t>
+      </w:r>
+      <w:proofErr w:type="spellEnd"/>
+      <w:r>
+        <w:t xml:space="preserve"> na base de dados, portanto esses valores errados não existiram na base de dados, logo o um </w:t>
+      </w:r>
+      <w:proofErr w:type="spellStart"/>
+      <w:r>
+        <w:t>update</w:t>
+      </w:r>
+      <w:proofErr w:type="spellEnd"/>
+      <w:r>
+        <w:t xml:space="preserve"> com valores inadequados não mudaria estado nenhum na base dados, não deixando o sistema num estado erróneo.</w:t>
+      </w:r>
+      <w:r>
+        <w:t xml:space="preserve"> Portanto na classe de testes para esta narrativa apenas está um teste, para o “</w:t>
+      </w:r>
+      <w:proofErr w:type="spellStart"/>
+      <w:r>
+        <w:t>happy</w:t>
+      </w:r>
+      <w:proofErr w:type="spellEnd"/>
+      <w:r>
+        <w:t xml:space="preserve"> </w:t>
+      </w:r>
+      <w:proofErr w:type="spellStart"/>
+      <w:r>
+        <w:t>path</w:t>
+      </w:r>
+      <w:proofErr w:type="spellEnd"/>
+      <w:r>
+        <w:t>”.</w:t>
       </w:r>
     </w:p>
     <w:p>
@@ -615,7 +928,15 @@
         <w:jc w:val="both"/>
       </w:pPr>
       <w:r>
-        <w:t>Testes para a narrativa definida em 2.e) estão na classe CreateDeliveryNarrativeTest.</w:t>
+        <w:t xml:space="preserve">Testes para a narrativa definida em 2.e) estão na classe </w:t>
+      </w:r>
+      <w:proofErr w:type="spellStart"/>
+      <w:r>
+        <w:t>CreateDeliveryNarrativeTest</w:t>
+      </w:r>
+      <w:proofErr w:type="spellEnd"/>
+      <w:r>
+        <w:t>.</w:t>
       </w:r>
     </w:p>
     <w:p>
@@ -624,6 +945,7 @@
         <w:jc w:val="both"/>
       </w:pPr>
       <w:r>
+        <w:lastRenderedPageBreak/>
         <w:t>Com os testes relativos a esta narrativa, foram descobertos os seguintes bugs:</w:t>
       </w:r>
     </w:p>
@@ -637,13 +959,45 @@
         <w:jc w:val="both"/>
       </w:pPr>
       <w:r>
-        <w:t xml:space="preserve">É possível criar Deliveries com id’s de Addresses que não existem, </w:t>
-      </w:r>
-      <w:r>
-        <w:t>e.g., addr</w:t>
-      </w:r>
-      <w:r>
-        <w:t xml:space="preserve">_id = -1. </w:t>
+        <w:t xml:space="preserve">É possível criar </w:t>
+      </w:r>
+      <w:proofErr w:type="spellStart"/>
+      <w:r>
+        <w:t>Deliveries</w:t>
+      </w:r>
+      <w:proofErr w:type="spellEnd"/>
+      <w:r>
+        <w:t xml:space="preserve"> com </w:t>
+      </w:r>
+      <w:proofErr w:type="spellStart"/>
+      <w:r>
+        <w:t>id’s</w:t>
+      </w:r>
+      <w:proofErr w:type="spellEnd"/>
+      <w:r>
+        <w:t xml:space="preserve"> de </w:t>
+      </w:r>
+      <w:proofErr w:type="spellStart"/>
+      <w:r>
+        <w:t>Addresses</w:t>
+      </w:r>
+      <w:proofErr w:type="spellEnd"/>
+      <w:r>
+        <w:t xml:space="preserve"> que não existem, </w:t>
+      </w:r>
+      <w:r>
+        <w:t xml:space="preserve">e.g., </w:t>
+      </w:r>
+      <w:proofErr w:type="spellStart"/>
+      <w:r>
+        <w:t>addr</w:t>
+      </w:r>
+      <w:r>
+        <w:t>_id</w:t>
+      </w:r>
+      <w:proofErr w:type="spellEnd"/>
+      <w:r>
+        <w:t xml:space="preserve"> = -1. </w:t>
       </w:r>
     </w:p>
     <w:p>
@@ -652,23 +1006,91 @@
         <w:jc w:val="both"/>
       </w:pPr>
       <w:r>
-        <w:t xml:space="preserve">Para resolver este bug foi criado um método de procura de address por id numa nova class AddressFinder. </w:t>
-      </w:r>
-      <w:r>
-        <w:t>No método addSaleDelivery, em SaleService, é chamado</w:t>
+        <w:t xml:space="preserve">Para resolver este bug foi criado um método de procura de </w:t>
+      </w:r>
+      <w:proofErr w:type="spellStart"/>
+      <w:r>
+        <w:t>address</w:t>
+      </w:r>
+      <w:proofErr w:type="spellEnd"/>
+      <w:r>
+        <w:t xml:space="preserve"> por id numa nova </w:t>
+      </w:r>
+      <w:proofErr w:type="spellStart"/>
+      <w:r>
+        <w:t>class</w:t>
+      </w:r>
+      <w:proofErr w:type="spellEnd"/>
+      <w:r>
+        <w:t xml:space="preserve"> </w:t>
+      </w:r>
+      <w:proofErr w:type="spellStart"/>
+      <w:r>
+        <w:t>AddressFinder</w:t>
+      </w:r>
+      <w:proofErr w:type="spellEnd"/>
+      <w:r>
+        <w:t xml:space="preserve">. </w:t>
+      </w:r>
+      <w:r>
+        <w:t xml:space="preserve">No método </w:t>
+      </w:r>
+      <w:proofErr w:type="spellStart"/>
+      <w:r>
+        <w:t>addSaleDelivery</w:t>
+      </w:r>
+      <w:proofErr w:type="spellEnd"/>
+      <w:r>
+        <w:t xml:space="preserve">, em </w:t>
+      </w:r>
+      <w:proofErr w:type="spellStart"/>
+      <w:r>
+        <w:t>SaleService</w:t>
+      </w:r>
+      <w:proofErr w:type="spellEnd"/>
+      <w:r>
+        <w:t>, é chamado</w:t>
       </w:r>
       <w:r>
         <w:t xml:space="preserve"> o método de procura </w:t>
       </w:r>
       <w:r>
-        <w:t>para o addr_id dado</w:t>
-      </w:r>
-      <w:r>
-        <w:t xml:space="preserve">, para garantir que ele existe. Caso não existir, este método vai </w:t>
-      </w:r>
-      <w:r>
-        <w:lastRenderedPageBreak/>
-        <w:t xml:space="preserve">lançar uma exceção, interrompendo o fluxo da função de inserção de delivery, em vez de deixar inserir deliveries com address_id’s que não </w:t>
+        <w:t xml:space="preserve">para o </w:t>
+      </w:r>
+      <w:proofErr w:type="spellStart"/>
+      <w:r>
+        <w:t>addr_id</w:t>
+      </w:r>
+      <w:proofErr w:type="spellEnd"/>
+      <w:r>
+        <w:t xml:space="preserve"> dado</w:t>
+      </w:r>
+      <w:r>
+        <w:t xml:space="preserve">, para garantir que ele existe. Caso não existir, este método vai lançar uma exceção, interrompendo o fluxo da função de inserção de </w:t>
+      </w:r>
+      <w:proofErr w:type="spellStart"/>
+      <w:r>
+        <w:t>delivery</w:t>
+      </w:r>
+      <w:proofErr w:type="spellEnd"/>
+      <w:r>
+        <w:t xml:space="preserve">, em vez de deixar inserir </w:t>
+      </w:r>
+      <w:proofErr w:type="spellStart"/>
+      <w:r>
+        <w:t>deliveries</w:t>
+      </w:r>
+      <w:proofErr w:type="spellEnd"/>
+      <w:r>
+        <w:t xml:space="preserve"> com </w:t>
+      </w:r>
+      <w:proofErr w:type="spellStart"/>
+      <w:r>
+        <w:t>address_id’s</w:t>
+      </w:r>
+      <w:proofErr w:type="spellEnd"/>
+      <w:r>
+        <w:t xml:space="preserve"> que não </w:t>
       </w:r>
       <w:r>
         <w:t>existem</w:t>
@@ -687,7 +1109,23 @@
         <w:jc w:val="both"/>
       </w:pPr>
       <w:r>
-        <w:t>Construtor de AddressRowDataGateWay que recebe um ResultSet tinha nome da</w:t>
+        <w:t xml:space="preserve">Construtor de </w:t>
+      </w:r>
+      <w:proofErr w:type="spellStart"/>
+      <w:r>
+        <w:t>AddressRowDataGateWay</w:t>
+      </w:r>
+      <w:proofErr w:type="spellEnd"/>
+      <w:r>
+        <w:t xml:space="preserve"> que recebe um </w:t>
+      </w:r>
+      <w:proofErr w:type="spellStart"/>
+      <w:r>
+        <w:t>ResultSet</w:t>
+      </w:r>
+      <w:proofErr w:type="spellEnd"/>
+      <w:r>
+        <w:t xml:space="preserve"> tinha nome da</w:t>
       </w:r>
       <w:r>
         <w:t xml:space="preserve"> </w:t>
@@ -696,7 +1134,26 @@
         <w:t xml:space="preserve">coluna </w:t>
       </w:r>
       <w:r>
-        <w:t>onde está o customer vat com o nome errado</w:t>
+        <w:t xml:space="preserve">onde está o </w:t>
+      </w:r>
+      <w:proofErr w:type="spellStart"/>
+      <w:r>
+        <w:t>customer</w:t>
+      </w:r>
+      <w:proofErr w:type="spellEnd"/>
+      <w:r>
+        <w:t xml:space="preserve"> </w:t>
+      </w:r>
+      <w:proofErr w:type="spellStart"/>
+      <w:r>
+        <w:t>vat</w:t>
+      </w:r>
+      <w:proofErr w:type="spellEnd"/>
+      <w:r>
+        <w:t xml:space="preserve"> com o nome errado</w:t>
+      </w:r>
+      <w:r>
+        <w:t>.</w:t>
       </w:r>
     </w:p>
     <w:p>
@@ -708,37 +1165,130 @@
         <w:t xml:space="preserve">No ficheiro </w:t>
       </w:r>
       <w:r>
-        <w:t>onde é feito o setup da base de dados (</w:t>
-      </w:r>
+        <w:t xml:space="preserve">onde é feito o </w:t>
+      </w:r>
+      <w:proofErr w:type="spellStart"/>
+      <w:r>
+        <w:t>setup</w:t>
+      </w:r>
+      <w:proofErr w:type="spellEnd"/>
+      <w:r>
+        <w:t xml:space="preserve"> da base de dados (</w:t>
+      </w:r>
+      <w:proofErr w:type="spellStart"/>
       <w:r>
         <w:t>createDDLHSQLDB</w:t>
       </w:r>
       <w:r>
-        <w:t xml:space="preserve">.sql) é possível ver o nome correto das colunas. Natabela Address o nome da coluna que guarda o vat do customer é </w:t>
+        <w:t>.sql</w:t>
+      </w:r>
+      <w:proofErr w:type="spellEnd"/>
+      <w:r>
+        <w:t>) é possível ver o nome correto das colunas. Na</w:t>
+      </w:r>
+      <w:r>
+        <w:t xml:space="preserve"> </w:t>
+      </w:r>
+      <w:r>
+        <w:t xml:space="preserve">tabela </w:t>
+      </w:r>
+      <w:proofErr w:type="spellStart"/>
+      <w:r>
+        <w:t>Address</w:t>
+      </w:r>
+      <w:proofErr w:type="spellEnd"/>
+      <w:r>
+        <w:t xml:space="preserve"> o nome da coluna que guarda o </w:t>
+      </w:r>
+      <w:proofErr w:type="spellStart"/>
+      <w:r>
+        <w:t>vat</w:t>
+      </w:r>
+      <w:proofErr w:type="spellEnd"/>
+      <w:r>
+        <w:t xml:space="preserve"> do </w:t>
+      </w:r>
+      <w:proofErr w:type="spellStart"/>
+      <w:r>
+        <w:t>customer</w:t>
+      </w:r>
+      <w:proofErr w:type="spellEnd"/>
+      <w:r>
+        <w:t xml:space="preserve"> é </w:t>
       </w:r>
       <w:r>
         <w:t>“</w:t>
       </w:r>
+      <w:proofErr w:type="spellStart"/>
       <w:r>
         <w:t>customer_vat</w:t>
       </w:r>
+      <w:proofErr w:type="spellEnd"/>
       <w:r>
         <w:t>”</w:t>
       </w:r>
       <w:r>
-        <w:t xml:space="preserve">, e na classe AddressRowDataGateway, no construtor que recebe um ResultSet, estava-se a obter o vat numa coluna </w:t>
+        <w:t xml:space="preserve">, e na classe </w:t>
+      </w:r>
+      <w:proofErr w:type="spellStart"/>
+      <w:r>
+        <w:t>AddressRowDataGateway</w:t>
+      </w:r>
+      <w:proofErr w:type="spellEnd"/>
+      <w:r>
+        <w:t xml:space="preserve">, no construtor que recebe um </w:t>
+      </w:r>
+      <w:proofErr w:type="spellStart"/>
+      <w:r>
+        <w:t>ResultSet</w:t>
+      </w:r>
+      <w:proofErr w:type="spellEnd"/>
+      <w:r>
+        <w:t xml:space="preserve">, estava-se a obter o </w:t>
+      </w:r>
+      <w:proofErr w:type="spellStart"/>
+      <w:r>
+        <w:t>vat</w:t>
+      </w:r>
+      <w:proofErr w:type="spellEnd"/>
+      <w:r>
+        <w:t xml:space="preserve"> numa coluna </w:t>
       </w:r>
       <w:r>
         <w:t>“</w:t>
       </w:r>
+      <w:proofErr w:type="spellStart"/>
       <w:r>
         <w:t>customerVat</w:t>
       </w:r>
+      <w:proofErr w:type="spellEnd"/>
       <w:r>
         <w:t>”</w:t>
       </w:r>
       <w:r>
-        <w:t xml:space="preserve">, o que está errado pois esta coluna não existe. Portanto, substituindo o nome errado (customerVat) pelo correto (customer_vat), resolve o problema. </w:t>
+        <w:t>, o que está errado pois esta coluna não existe. Portanto, substituindo o nome errado (</w:t>
+      </w:r>
+      <w:proofErr w:type="spellStart"/>
+      <w:r>
+        <w:t>customerVat</w:t>
+      </w:r>
+      <w:proofErr w:type="spellEnd"/>
+      <w:r>
+        <w:t>) pelo correto (</w:t>
+      </w:r>
+      <w:proofErr w:type="spellStart"/>
+      <w:r>
+        <w:t>customer_vat</w:t>
+      </w:r>
+      <w:proofErr w:type="spellEnd"/>
+      <w:r>
+        <w:t xml:space="preserve">), resolve </w:t>
+      </w:r>
+      <w:r>
+        <w:t>este</w:t>
+      </w:r>
+      <w:r>
+        <w:t xml:space="preserve"> problema. </w:t>
       </w:r>
     </w:p>
     <w:p>
@@ -757,7 +1307,55 @@
         <w:rPr>
           <w:highlight w:val="yellow"/>
         </w:rPr>
-        <w:t>Criar SaleDelivery com saleId de uma sale fechada</w:t>
+        <w:t xml:space="preserve">Criar </w:t>
+      </w:r>
+      <w:proofErr w:type="spellStart"/>
+      <w:r>
+        <w:rPr>
+          <w:highlight w:val="yellow"/>
+        </w:rPr>
+        <w:t>SaleDelivery</w:t>
+      </w:r>
+      <w:proofErr w:type="spellEnd"/>
+      <w:r>
+        <w:rPr>
+          <w:highlight w:val="yellow"/>
+        </w:rPr>
+        <w:t xml:space="preserve"> com </w:t>
+      </w:r>
+      <w:proofErr w:type="spellStart"/>
+      <w:r>
+        <w:rPr>
+          <w:highlight w:val="yellow"/>
+        </w:rPr>
+        <w:t>saleId</w:t>
+      </w:r>
+      <w:proofErr w:type="spellEnd"/>
+      <w:r>
+        <w:rPr>
+          <w:highlight w:val="yellow"/>
+        </w:rPr>
+        <w:t xml:space="preserve"> de uma sale fechada</w:t>
+      </w:r>
+      <w:r>
+        <w:rPr>
+          <w:highlight w:val="yellow"/>
+        </w:rPr>
+        <w:t xml:space="preserve"> -&gt; pode ser </w:t>
+      </w:r>
+      <w:proofErr w:type="spellStart"/>
+      <w:r>
+        <w:rPr>
+          <w:highlight w:val="yellow"/>
+        </w:rPr>
+        <w:t>feature</w:t>
+      </w:r>
+      <w:proofErr w:type="spellEnd"/>
+      <w:r>
+        <w:rPr>
+          <w:highlight w:val="yellow"/>
+        </w:rPr>
+        <w:t xml:space="preserve"> como forma de reservar para uma possível próxima abertura da sale?</w:t>
       </w:r>
     </w:p>
     <w:p>
@@ -787,7 +1385,15 @@
         <w:t xml:space="preserve"> </w:t>
       </w:r>
       <w:r>
-        <w:t xml:space="preserve">durante testes manuais da applicação, </w:t>
+        <w:t xml:space="preserve">durante testes manuais da </w:t>
+      </w:r>
+      <w:proofErr w:type="spellStart"/>
+      <w:r>
+        <w:t>applicação</w:t>
+      </w:r>
+      <w:proofErr w:type="spellEnd"/>
+      <w:r>
+        <w:t xml:space="preserve">, </w:t>
       </w:r>
       <w:r>
         <w:t xml:space="preserve">que dependendo dos requisitos do cliente do software, podem ser determinados </w:t>
@@ -809,11 +1415,48 @@
         <w:jc w:val="both"/>
       </w:pPr>
       <w:r>
-        <w:t xml:space="preserve">É possível um customer criar uma delivery com um address id, de um Address </w:t>
-      </w:r>
-      <w:r>
-        <w:t>criado por outro customer</w:t>
-      </w:r>
+        <w:t xml:space="preserve">É possível um </w:t>
+      </w:r>
+      <w:proofErr w:type="spellStart"/>
+      <w:r>
+        <w:t>customer</w:t>
+      </w:r>
+      <w:proofErr w:type="spellEnd"/>
+      <w:r>
+        <w:t xml:space="preserve"> criar uma </w:t>
+      </w:r>
+      <w:proofErr w:type="spellStart"/>
+      <w:r>
+        <w:t>delivery</w:t>
+      </w:r>
+      <w:proofErr w:type="spellEnd"/>
+      <w:r>
+        <w:t xml:space="preserve"> com um </w:t>
+      </w:r>
+      <w:proofErr w:type="spellStart"/>
+      <w:r>
+        <w:t>address</w:t>
+      </w:r>
+      <w:proofErr w:type="spellEnd"/>
+      <w:r>
+        <w:t xml:space="preserve"> id, de um </w:t>
+      </w:r>
+      <w:proofErr w:type="spellStart"/>
+      <w:r>
+        <w:t>Address</w:t>
+      </w:r>
+      <w:proofErr w:type="spellEnd"/>
+      <w:r>
+        <w:t xml:space="preserve"> </w:t>
+      </w:r>
+      <w:r>
+        <w:t xml:space="preserve">criado por outro </w:t>
+      </w:r>
+      <w:proofErr w:type="spellStart"/>
+      <w:r>
+        <w:t>customer</w:t>
+      </w:r>
+      <w:proofErr w:type="spellEnd"/>
     </w:p>
     <w:p>
       <w:pPr>
@@ -825,10 +1468,34 @@
         <w:jc w:val="both"/>
       </w:pPr>
       <w:r>
-        <w:t xml:space="preserve">É possível um customer criar uma delivery com um sale id, de uma Sale </w:t>
-      </w:r>
-      <w:r>
-        <w:t>criada por outro customer.</w:t>
+        <w:t xml:space="preserve">É possível um </w:t>
+      </w:r>
+      <w:proofErr w:type="spellStart"/>
+      <w:r>
+        <w:t>customer</w:t>
+      </w:r>
+      <w:proofErr w:type="spellEnd"/>
+      <w:r>
+        <w:t xml:space="preserve"> criar uma </w:t>
+      </w:r>
+      <w:proofErr w:type="spellStart"/>
+      <w:r>
+        <w:t>delivery</w:t>
+      </w:r>
+      <w:proofErr w:type="spellEnd"/>
+      <w:r>
+        <w:t xml:space="preserve"> com um sale id, de uma Sale </w:t>
+      </w:r>
+      <w:r>
+        <w:t xml:space="preserve">criada por outro </w:t>
+      </w:r>
+      <w:proofErr w:type="spellStart"/>
+      <w:r>
+        <w:t>customer</w:t>
+      </w:r>
+      <w:proofErr w:type="spellEnd"/>
+      <w:r>
+        <w:t>.</w:t>
       </w:r>
     </w:p>
     <w:p>
@@ -841,7 +1508,15 @@
         <w:jc w:val="both"/>
       </w:pPr>
       <w:r>
-        <w:t>Reverter os inserts feitos nos testes para as narrativas</w:t>
+        <w:t xml:space="preserve">Reverter os </w:t>
+      </w:r>
+      <w:proofErr w:type="spellStart"/>
+      <w:r>
+        <w:t>inserts</w:t>
+      </w:r>
+      <w:proofErr w:type="spellEnd"/>
+      <w:r>
+        <w:t xml:space="preserve"> feitos nos testes para as narrativas</w:t>
       </w:r>
     </w:p>
     <w:p>
@@ -850,13 +1525,31 @@
         <w:jc w:val="both"/>
       </w:pPr>
       <w:r>
-        <w:t>Modificou-se o SUT, para ter a capacidade de remover Adresses</w:t>
-      </w:r>
-      <w:r>
-        <w:t>, Sales e Deliveries</w:t>
-      </w:r>
-      <w:r>
-        <w:t xml:space="preserve"> de Customers.</w:t>
+        <w:t xml:space="preserve">Modificou-se o SUT, para ter a capacidade de remover </w:t>
+      </w:r>
+      <w:proofErr w:type="spellStart"/>
+      <w:r>
+        <w:t>Adresses</w:t>
+      </w:r>
+      <w:proofErr w:type="spellEnd"/>
+      <w:r>
+        <w:t xml:space="preserve">, Sales e </w:t>
+      </w:r>
+      <w:proofErr w:type="spellStart"/>
+      <w:r>
+        <w:t>Deliveries</w:t>
+      </w:r>
+      <w:proofErr w:type="spellEnd"/>
+      <w:r>
+        <w:t xml:space="preserve"> de </w:t>
+      </w:r>
+      <w:proofErr w:type="spellStart"/>
+      <w:r>
+        <w:t>Customers</w:t>
+      </w:r>
+      <w:proofErr w:type="spellEnd"/>
+      <w:r>
+        <w:t>.</w:t>
       </w:r>
       <w:r>
         <w:t xml:space="preserve"> Nesta subsecção detalha-se como é que foram implementados casos de uso extra para haver a capacidade de “limpar” os efeitos secundários produzidos nos testes.</w:t>
@@ -871,8 +1564,13 @@
         <w:t xml:space="preserve"> Para</w:t>
       </w:r>
       <w:r>
-        <w:t xml:space="preserve"> se poder remover Addresses</w:t>
-      </w:r>
+        <w:t xml:space="preserve"> se poder remover </w:t>
+      </w:r>
+      <w:proofErr w:type="spellStart"/>
+      <w:r>
+        <w:t>Addresses</w:t>
+      </w:r>
+      <w:proofErr w:type="spellEnd"/>
       <w:r>
         <w:t xml:space="preserve"> </w:t>
       </w:r>
@@ -880,19 +1578,213 @@
         <w:t>a</w:t>
       </w:r>
       <w:r>
-        <w:t>crescentou-se um link no index.html para se ser direcionado a um form</w:t>
-      </w:r>
-      <w:r>
-        <w:t xml:space="preserve"> de remoção de Address</w:t>
-      </w:r>
-      <w:r>
-        <w:t>, parecido com o de inserção de um novo Address. A diferença é que este form faz um pedido para um outro PageController, criado por mim, o RemoveAddressPageController. Este controller recebe os dados necessários para a remoção de um Address de um Customer. Para seguir a logica de “separation of concerns” seguida pelos developers da app, foi criado o método removeAddressOfCustomer, na class CustomerService, método este que é então chamado no controller, abstraindo-o dos detalhes da remoção de um Address. Nesta função no CustomerService,</w:t>
-      </w:r>
-      <w:r>
-        <w:t xml:space="preserve"> é primeiro verificado que o customer identidicado com o vat dado tem o Address a remover, e no fim</w:t>
-      </w:r>
-      <w:r>
-        <w:t xml:space="preserve"> foi usada de novo a mesma lógica dos developers, sendo por isso usada AddressRowDataGateway, para tratar da lógica da camada dos dados.</w:t>
+        <w:t xml:space="preserve">crescentou-se um link no index.html para se ser direcionado a um </w:t>
+      </w:r>
+      <w:proofErr w:type="spellStart"/>
+      <w:r>
+        <w:t>form</w:t>
+      </w:r>
+      <w:proofErr w:type="spellEnd"/>
+      <w:r>
+        <w:t xml:space="preserve"> de remoção de </w:t>
+      </w:r>
+      <w:proofErr w:type="spellStart"/>
+      <w:r>
+        <w:t>Address</w:t>
+      </w:r>
+      <w:proofErr w:type="spellEnd"/>
+      <w:r>
+        <w:t xml:space="preserve">, parecido com o de inserção de um novo </w:t>
+      </w:r>
+      <w:proofErr w:type="spellStart"/>
+      <w:r>
+        <w:t>Address</w:t>
+      </w:r>
+      <w:proofErr w:type="spellEnd"/>
+      <w:r>
+        <w:t xml:space="preserve">. A diferença é que este </w:t>
+      </w:r>
+      <w:proofErr w:type="spellStart"/>
+      <w:r>
+        <w:t>form</w:t>
+      </w:r>
+      <w:proofErr w:type="spellEnd"/>
+      <w:r>
+        <w:t xml:space="preserve"> faz um pedido para um outro </w:t>
+      </w:r>
+      <w:proofErr w:type="spellStart"/>
+      <w:r>
+        <w:t>PageController</w:t>
+      </w:r>
+      <w:proofErr w:type="spellEnd"/>
+      <w:r>
+        <w:t xml:space="preserve">, criado por mim, o </w:t>
+      </w:r>
+      <w:proofErr w:type="spellStart"/>
+      <w:r>
+        <w:t>RemoveAddressPageController</w:t>
+      </w:r>
+      <w:proofErr w:type="spellEnd"/>
+      <w:r>
+        <w:t xml:space="preserve">. Este </w:t>
+      </w:r>
+      <w:proofErr w:type="spellStart"/>
+      <w:r>
+        <w:t>controller</w:t>
+      </w:r>
+      <w:proofErr w:type="spellEnd"/>
+      <w:r>
+        <w:t xml:space="preserve"> recebe os dados necessários para a remoção de um </w:t>
+      </w:r>
+      <w:proofErr w:type="spellStart"/>
+      <w:r>
+        <w:t>Address</w:t>
+      </w:r>
+      <w:proofErr w:type="spellEnd"/>
+      <w:r>
+        <w:t xml:space="preserve"> de um </w:t>
+      </w:r>
+      <w:proofErr w:type="spellStart"/>
+      <w:r>
+        <w:t>Customer</w:t>
+      </w:r>
+      <w:proofErr w:type="spellEnd"/>
+      <w:r>
+        <w:t>. Para seguir a logica de “</w:t>
+      </w:r>
+      <w:proofErr w:type="spellStart"/>
+      <w:r>
+        <w:t>separation</w:t>
+      </w:r>
+      <w:proofErr w:type="spellEnd"/>
+      <w:r>
+        <w:t xml:space="preserve"> </w:t>
+      </w:r>
+      <w:proofErr w:type="spellStart"/>
+      <w:r>
+        <w:t>of</w:t>
+      </w:r>
+      <w:proofErr w:type="spellEnd"/>
+      <w:r>
+        <w:t xml:space="preserve"> </w:t>
+      </w:r>
+      <w:proofErr w:type="spellStart"/>
+      <w:r>
+        <w:t>concerns</w:t>
+      </w:r>
+      <w:proofErr w:type="spellEnd"/>
+      <w:r>
+        <w:t xml:space="preserve">” seguida pelos </w:t>
+      </w:r>
+      <w:proofErr w:type="spellStart"/>
+      <w:r>
+        <w:t>developers</w:t>
+      </w:r>
+      <w:proofErr w:type="spellEnd"/>
+      <w:r>
+        <w:t xml:space="preserve"> da app, foi criado o método </w:t>
+      </w:r>
+      <w:proofErr w:type="spellStart"/>
+      <w:r>
+        <w:t>removeAddressOfCustomer</w:t>
+      </w:r>
+      <w:proofErr w:type="spellEnd"/>
+      <w:r>
+        <w:t xml:space="preserve">, na </w:t>
+      </w:r>
+      <w:proofErr w:type="spellStart"/>
+      <w:r>
+        <w:t>class</w:t>
+      </w:r>
+      <w:proofErr w:type="spellEnd"/>
+      <w:r>
+        <w:t xml:space="preserve"> </w:t>
+      </w:r>
+      <w:proofErr w:type="spellStart"/>
+      <w:r>
+        <w:t>CustomerService</w:t>
+      </w:r>
+      <w:proofErr w:type="spellEnd"/>
+      <w:r>
+        <w:t xml:space="preserve">, método este que é então chamado no </w:t>
+      </w:r>
+      <w:proofErr w:type="spellStart"/>
+      <w:r>
+        <w:t>controller</w:t>
+      </w:r>
+      <w:proofErr w:type="spellEnd"/>
+      <w:r>
+        <w:t xml:space="preserve">, abstraindo-o dos detalhes da remoção de um </w:t>
+      </w:r>
+      <w:proofErr w:type="spellStart"/>
+      <w:r>
+        <w:t>Address</w:t>
+      </w:r>
+      <w:proofErr w:type="spellEnd"/>
+      <w:r>
+        <w:t xml:space="preserve">. Nesta função no </w:t>
+      </w:r>
+      <w:proofErr w:type="spellStart"/>
+      <w:r>
+        <w:t>CustomerService</w:t>
+      </w:r>
+      <w:proofErr w:type="spellEnd"/>
+      <w:r>
+        <w:t>,</w:t>
+      </w:r>
+      <w:r>
+        <w:t xml:space="preserve"> é primeiro verificado que o </w:t>
+      </w:r>
+      <w:proofErr w:type="spellStart"/>
+      <w:r>
+        <w:t>customer</w:t>
+      </w:r>
+      <w:proofErr w:type="spellEnd"/>
+      <w:r>
+        <w:t xml:space="preserve"> </w:t>
+      </w:r>
+      <w:proofErr w:type="spellStart"/>
+      <w:r>
+        <w:t>identidicado</w:t>
+      </w:r>
+      <w:proofErr w:type="spellEnd"/>
+      <w:r>
+        <w:t xml:space="preserve"> com o </w:t>
+      </w:r>
+      <w:proofErr w:type="spellStart"/>
+      <w:r>
+        <w:t>vat</w:t>
+      </w:r>
+      <w:proofErr w:type="spellEnd"/>
+      <w:r>
+        <w:t xml:space="preserve"> dado tem o </w:t>
+      </w:r>
+      <w:proofErr w:type="spellStart"/>
+      <w:r>
+        <w:t>Address</w:t>
+      </w:r>
+      <w:proofErr w:type="spellEnd"/>
+      <w:r>
+        <w:t xml:space="preserve"> a remover, e no fim</w:t>
+      </w:r>
+      <w:r>
+        <w:t xml:space="preserve"> foi usada de novo a mesma lógica dos </w:t>
+      </w:r>
+      <w:proofErr w:type="spellStart"/>
+      <w:r>
+        <w:t>developers</w:t>
+      </w:r>
+      <w:proofErr w:type="spellEnd"/>
+      <w:r>
+        <w:t xml:space="preserve">, sendo por isso usada </w:t>
+      </w:r>
+      <w:proofErr w:type="spellStart"/>
+      <w:r>
+        <w:t>AddressRowDataGateway</w:t>
+      </w:r>
+      <w:proofErr w:type="spellEnd"/>
+      <w:r>
+        <w:t>, para tratar da lógica da camada dos dados.</w:t>
       </w:r>
     </w:p>
     <w:p>
@@ -901,17 +1793,36 @@
         <w:jc w:val="both"/>
       </w:pPr>
       <w:r>
+        <w:lastRenderedPageBreak/>
         <w:t>Para se poder</w:t>
       </w:r>
       <w:r>
         <w:t xml:space="preserve"> remover Sales</w:t>
       </w:r>
       <w:r>
-        <w:t xml:space="preserve">, acrescentou-se um link no index.html para se ser direcionado para um form, que recebe o vat do </w:t>
-      </w:r>
+        <w:t xml:space="preserve">, acrescentou-se um link no index.html para se ser direcionado para um </w:t>
+      </w:r>
+      <w:proofErr w:type="spellStart"/>
+      <w:r>
+        <w:t>form</w:t>
+      </w:r>
+      <w:proofErr w:type="spellEnd"/>
+      <w:r>
+        <w:t xml:space="preserve">, que recebe o </w:t>
+      </w:r>
+      <w:proofErr w:type="spellStart"/>
+      <w:r>
+        <w:t>vat</w:t>
+      </w:r>
+      <w:proofErr w:type="spellEnd"/>
+      <w:r>
+        <w:t xml:space="preserve"> do </w:t>
+      </w:r>
+      <w:proofErr w:type="spellStart"/>
       <w:r>
         <w:t>customer</w:t>
       </w:r>
+      <w:proofErr w:type="spellEnd"/>
       <w:r>
         <w:t>, que criou a sale a apagar, e o id da sale a apagar</w:t>
       </w:r>
@@ -919,13 +1830,109 @@
         <w:t>.</w:t>
       </w:r>
       <w:r>
-        <w:t xml:space="preserve"> O pedido submetido por este form é tratado pelo RemoveSalePageController. Este controller lê os campos do pedido e usa o SalesService para se abstrair da lógica da remoção de uma sale, chamando o método removeSale com os valores do vat e id da sale lidos no pedido. No método removeSale, em SaleService,</w:t>
-      </w:r>
-      <w:r>
-        <w:t xml:space="preserve"> é verificado que o customer com o vat dado foi quem criou a sale, e</w:t>
-      </w:r>
-      <w:r>
-        <w:t xml:space="preserve"> é usada a class SaleRowDataGateway para se tratar da lógica de remoção de uma sale da base de dados.</w:t>
+        <w:t xml:space="preserve"> O pedido submetido por este </w:t>
+      </w:r>
+      <w:proofErr w:type="spellStart"/>
+      <w:r>
+        <w:t>form</w:t>
+      </w:r>
+      <w:proofErr w:type="spellEnd"/>
+      <w:r>
+        <w:t xml:space="preserve"> é tratado pelo </w:t>
+      </w:r>
+      <w:proofErr w:type="spellStart"/>
+      <w:r>
+        <w:t>RemoveSalePageController</w:t>
+      </w:r>
+      <w:proofErr w:type="spellEnd"/>
+      <w:r>
+        <w:t xml:space="preserve">. Este </w:t>
+      </w:r>
+      <w:proofErr w:type="spellStart"/>
+      <w:r>
+        <w:t>controller</w:t>
+      </w:r>
+      <w:proofErr w:type="spellEnd"/>
+      <w:r>
+        <w:t xml:space="preserve"> lê os campos do pedido e usa o </w:t>
+      </w:r>
+      <w:proofErr w:type="spellStart"/>
+      <w:r>
+        <w:t>SalesService</w:t>
+      </w:r>
+      <w:proofErr w:type="spellEnd"/>
+      <w:r>
+        <w:t xml:space="preserve"> para se abstrair da lógica da remoção de uma sale, chamando o método </w:t>
+      </w:r>
+      <w:proofErr w:type="spellStart"/>
+      <w:r>
+        <w:t>removeSale</w:t>
+      </w:r>
+      <w:proofErr w:type="spellEnd"/>
+      <w:r>
+        <w:t xml:space="preserve"> com os valores do </w:t>
+      </w:r>
+      <w:proofErr w:type="spellStart"/>
+      <w:r>
+        <w:t>vat</w:t>
+      </w:r>
+      <w:proofErr w:type="spellEnd"/>
+      <w:r>
+        <w:t xml:space="preserve"> e id da sale lidos no pedido. No método </w:t>
+      </w:r>
+      <w:proofErr w:type="spellStart"/>
+      <w:r>
+        <w:t>removeSale</w:t>
+      </w:r>
+      <w:proofErr w:type="spellEnd"/>
+      <w:r>
+        <w:t xml:space="preserve">, em </w:t>
+      </w:r>
+      <w:proofErr w:type="spellStart"/>
+      <w:r>
+        <w:t>SaleService</w:t>
+      </w:r>
+      <w:proofErr w:type="spellEnd"/>
+      <w:r>
+        <w:t>,</w:t>
+      </w:r>
+      <w:r>
+        <w:t xml:space="preserve"> é verificado que o </w:t>
+      </w:r>
+      <w:proofErr w:type="spellStart"/>
+      <w:r>
+        <w:t>customer</w:t>
+      </w:r>
+      <w:proofErr w:type="spellEnd"/>
+      <w:r>
+        <w:t xml:space="preserve"> com o </w:t>
+      </w:r>
+      <w:proofErr w:type="spellStart"/>
+      <w:r>
+        <w:t>vat</w:t>
+      </w:r>
+      <w:proofErr w:type="spellEnd"/>
+      <w:r>
+        <w:t xml:space="preserve"> dado foi quem criou a sale, e</w:t>
+      </w:r>
+      <w:r>
+        <w:t xml:space="preserve"> é usada a </w:t>
+      </w:r>
+      <w:proofErr w:type="spellStart"/>
+      <w:r>
+        <w:t>class</w:t>
+      </w:r>
+      <w:proofErr w:type="spellEnd"/>
+      <w:r>
+        <w:t xml:space="preserve"> </w:t>
+      </w:r>
+      <w:proofErr w:type="spellStart"/>
+      <w:r>
+        <w:t>SaleRowDataGateway</w:t>
+      </w:r>
+      <w:proofErr w:type="spellEnd"/>
+      <w:r>
+        <w:t xml:space="preserve"> para se tratar da lógica de remoção de uma sale da base de dados.</w:t>
       </w:r>
     </w:p>
     <w:p>
@@ -934,23 +1941,168 @@
         <w:jc w:val="both"/>
       </w:pPr>
       <w:r>
-        <w:lastRenderedPageBreak/>
-        <w:t xml:space="preserve">Para se poder remover Deliveries acrescentou-se um link no index.html, para se ser direcionado para um form, que recebe o vat do customer, que criou a delivery, e o id da delivery a remover. Ao submeter um form é feito um pedido, que é tratado pelo controller RemoveDeliveryPageController. Neste controller são lidos os campos do pedido, e é usado o SaleService para abstrair o controller da remoção de uma delivery, com </w:t>
+        <w:t xml:space="preserve">Para se poder remover </w:t>
+      </w:r>
+      <w:proofErr w:type="spellStart"/>
+      <w:r>
+        <w:t>Deliveries</w:t>
+      </w:r>
+      <w:proofErr w:type="spellEnd"/>
+      <w:r>
+        <w:t xml:space="preserve"> acrescentou-se um link no index.html, para se ser direcionado para um </w:t>
+      </w:r>
+      <w:proofErr w:type="spellStart"/>
+      <w:r>
+        <w:t>form</w:t>
+      </w:r>
+      <w:proofErr w:type="spellEnd"/>
+      <w:r>
+        <w:t xml:space="preserve">, que recebe o </w:t>
+      </w:r>
+      <w:proofErr w:type="spellStart"/>
+      <w:r>
+        <w:t>vat</w:t>
+      </w:r>
+      <w:proofErr w:type="spellEnd"/>
+      <w:r>
+        <w:t xml:space="preserve"> do </w:t>
+      </w:r>
+      <w:proofErr w:type="spellStart"/>
+      <w:r>
+        <w:t>customer</w:t>
+      </w:r>
+      <w:proofErr w:type="spellEnd"/>
+      <w:r>
+        <w:t xml:space="preserve">, que criou a </w:t>
+      </w:r>
+      <w:proofErr w:type="spellStart"/>
+      <w:r>
+        <w:t>delivery</w:t>
+      </w:r>
+      <w:proofErr w:type="spellEnd"/>
+      <w:r>
+        <w:t xml:space="preserve">, e o id da </w:t>
+      </w:r>
+      <w:proofErr w:type="spellStart"/>
+      <w:r>
+        <w:t>delivery</w:t>
+      </w:r>
+      <w:proofErr w:type="spellEnd"/>
+      <w:r>
+        <w:t xml:space="preserve"> a remover. Ao submeter um </w:t>
+      </w:r>
+      <w:proofErr w:type="spellStart"/>
+      <w:r>
+        <w:t>form</w:t>
+      </w:r>
+      <w:proofErr w:type="spellEnd"/>
+      <w:r>
+        <w:t xml:space="preserve"> é feito um pedido, que é tratado pelo </w:t>
+      </w:r>
+      <w:proofErr w:type="spellStart"/>
+      <w:r>
+        <w:t>controller</w:t>
+      </w:r>
+      <w:proofErr w:type="spellEnd"/>
+      <w:r>
+        <w:t xml:space="preserve"> </w:t>
+      </w:r>
+      <w:proofErr w:type="spellStart"/>
+      <w:r>
+        <w:t>RemoveDeliveryPageController</w:t>
+      </w:r>
+      <w:proofErr w:type="spellEnd"/>
+      <w:r>
+        <w:t xml:space="preserve">. Neste </w:t>
+      </w:r>
+      <w:proofErr w:type="spellStart"/>
+      <w:r>
+        <w:t>controller</w:t>
+      </w:r>
+      <w:proofErr w:type="spellEnd"/>
+      <w:r>
+        <w:t xml:space="preserve"> são lidos os campos do pedido, e é usado o </w:t>
+      </w:r>
+      <w:proofErr w:type="spellStart"/>
+      <w:r>
+        <w:t>SaleService</w:t>
+      </w:r>
+      <w:proofErr w:type="spellEnd"/>
+      <w:r>
+        <w:t xml:space="preserve"> para abstrair o </w:t>
+      </w:r>
+      <w:proofErr w:type="spellStart"/>
+      <w:r>
+        <w:t>controller</w:t>
+      </w:r>
+      <w:proofErr w:type="spellEnd"/>
+      <w:r>
+        <w:t xml:space="preserve"> da remoção de uma </w:t>
+      </w:r>
+      <w:proofErr w:type="spellStart"/>
+      <w:r>
+        <w:t>delivery</w:t>
+      </w:r>
+      <w:proofErr w:type="spellEnd"/>
+      <w:r>
+        <w:t xml:space="preserve">, com </w:t>
       </w:r>
       <w:r>
         <w:t xml:space="preserve">o método </w:t>
       </w:r>
-      <w:r>
-        <w:t>removeDelivery. N</w:t>
-      </w:r>
-      <w:r>
-        <w:t xml:space="preserve">este método, é primeiro verificado que o customer com o vat dado foi quem criou a </w:t>
-      </w:r>
-      <w:r>
-        <w:t>Delivery ,</w:t>
-      </w:r>
-      <w:r>
-        <w:t xml:space="preserve"> e é usado SaleDeliveryRowDataGateway para se tratar da lógica de remoção de Deliveries na base de dados.</w:t>
+      <w:proofErr w:type="spellStart"/>
+      <w:r>
+        <w:t>removeDelivery</w:t>
+      </w:r>
+      <w:proofErr w:type="spellEnd"/>
+      <w:r>
+        <w:t>. N</w:t>
+      </w:r>
+      <w:r>
+        <w:t xml:space="preserve">este método, é primeiro verificado que o </w:t>
+      </w:r>
+      <w:proofErr w:type="spellStart"/>
+      <w:r>
+        <w:t>customer</w:t>
+      </w:r>
+      <w:proofErr w:type="spellEnd"/>
+      <w:r>
+        <w:t xml:space="preserve"> com o </w:t>
+      </w:r>
+      <w:proofErr w:type="spellStart"/>
+      <w:r>
+        <w:t>vat</w:t>
+      </w:r>
+      <w:proofErr w:type="spellEnd"/>
+      <w:r>
+        <w:t xml:space="preserve"> dado foi quem criou a </w:t>
+      </w:r>
+      <w:proofErr w:type="spellStart"/>
+      <w:r>
+        <w:t>Delivery</w:t>
+      </w:r>
+      <w:proofErr w:type="spellEnd"/>
+      <w:r>
+        <w:t xml:space="preserve"> ,</w:t>
+      </w:r>
+      <w:r>
+        <w:t xml:space="preserve"> e é usado </w:t>
+      </w:r>
+      <w:proofErr w:type="spellStart"/>
+      <w:r>
+        <w:t>SaleDeliveryRowDataGateway</w:t>
+      </w:r>
+      <w:proofErr w:type="spellEnd"/>
+      <w:r>
+        <w:t xml:space="preserve"> para se tratar da lógica de remoção de </w:t>
+      </w:r>
+      <w:proofErr w:type="spellStart"/>
+      <w:r>
+        <w:t>Deliveries</w:t>
+      </w:r>
+      <w:proofErr w:type="spellEnd"/>
+      <w:r>
+        <w:t xml:space="preserve"> na base de dados.</w:t>
       </w:r>
     </w:p>
     <w:p>
@@ -965,7 +2117,15 @@
         <w:t>a</w:t>
       </w:r>
       <w:r>
-        <w:t xml:space="preserve">s várias funcionalidades implementadas pelos developers, foi possível ter um melhor entendimento sobre os detalhes da implementação, o que tornou possível descobrir </w:t>
+        <w:t xml:space="preserve">s várias funcionalidades implementadas pelos </w:t>
+      </w:r>
+      <w:proofErr w:type="spellStart"/>
+      <w:r>
+        <w:t>developers</w:t>
+      </w:r>
+      <w:proofErr w:type="spellEnd"/>
+      <w:r>
+        <w:t xml:space="preserve">, foi possível ter um melhor entendimento sobre os detalhes da implementação, o que tornou possível descobrir </w:t>
       </w:r>
       <w:r>
         <w:t>os</w:t>
@@ -995,18 +2155,25 @@
         </w:numPr>
         <w:jc w:val="both"/>
       </w:pPr>
-      <w:r>
-        <w:t>Strings dos</w:t>
+      <w:proofErr w:type="spellStart"/>
+      <w:r>
+        <w:t>Strings</w:t>
+      </w:r>
+      <w:proofErr w:type="spellEnd"/>
+      <w:r>
+        <w:t xml:space="preserve"> dos</w:t>
       </w:r>
       <w:r>
         <w:t xml:space="preserve"> </w:t>
       </w:r>
+      <w:proofErr w:type="spellStart"/>
       <w:r>
         <w:t>A</w:t>
       </w:r>
       <w:r>
         <w:t>ddresses</w:t>
       </w:r>
+      <w:proofErr w:type="spellEnd"/>
       <w:r>
         <w:t xml:space="preserve"> que</w:t>
       </w:r>
@@ -1029,14 +2196,35 @@
         <w:t xml:space="preserve">vários </w:t>
       </w:r>
       <w:r>
-        <w:t xml:space="preserve">espaços em branco, no fim o que pode causar erros quando são feitas comparações da string </w:t>
-      </w:r>
-      <w:r>
-        <w:t xml:space="preserve">dos addresses </w:t>
-      </w:r>
-      <w:r>
-        <w:t>vindos da bd</w:t>
-      </w:r>
+        <w:t xml:space="preserve">espaços em branco, no fim o que pode causar erros quando são feitas comparações da </w:t>
+      </w:r>
+      <w:proofErr w:type="spellStart"/>
+      <w:r>
+        <w:t>string</w:t>
+      </w:r>
+      <w:proofErr w:type="spellEnd"/>
+      <w:r>
+        <w:t xml:space="preserve"> </w:t>
+      </w:r>
+      <w:r>
+        <w:t xml:space="preserve">dos </w:t>
+      </w:r>
+      <w:proofErr w:type="spellStart"/>
+      <w:r>
+        <w:t>addresses</w:t>
+      </w:r>
+      <w:proofErr w:type="spellEnd"/>
+      <w:r>
+        <w:t xml:space="preserve"> </w:t>
+      </w:r>
+      <w:r>
+        <w:t xml:space="preserve">vindos da </w:t>
+      </w:r>
+      <w:proofErr w:type="spellStart"/>
+      <w:r>
+        <w:t>bd</w:t>
+      </w:r>
+      <w:proofErr w:type="spellEnd"/>
       <w:r>
         <w:t>.</w:t>
       </w:r>
@@ -1047,7 +2235,54 @@
         <w:jc w:val="both"/>
       </w:pPr>
       <w:r>
-        <w:t>Sempre que se faz uma query para obter Addresses da base de dados, feito um trim() nas strings que representam o address em texto.</w:t>
+        <w:t xml:space="preserve"> Para resolver o bug é cham</w:t>
+      </w:r>
+      <w:r>
+        <w:t>a</w:t>
+      </w:r>
+      <w:r>
+        <w:t xml:space="preserve">do um </w:t>
+      </w:r>
+      <w:proofErr w:type="spellStart"/>
+      <w:r>
+        <w:t>trim</w:t>
+      </w:r>
+      <w:proofErr w:type="spellEnd"/>
+      <w:r>
+        <w:t xml:space="preserve"> </w:t>
+      </w:r>
+      <w:r>
+        <w:t xml:space="preserve">nas </w:t>
+      </w:r>
+      <w:proofErr w:type="spellStart"/>
+      <w:r>
+        <w:t>strings</w:t>
+      </w:r>
+      <w:proofErr w:type="spellEnd"/>
+      <w:r>
+        <w:t xml:space="preserve"> que representam o </w:t>
+      </w:r>
+      <w:proofErr w:type="spellStart"/>
+      <w:r>
+        <w:t>address</w:t>
+      </w:r>
+      <w:proofErr w:type="spellEnd"/>
+      <w:r>
+        <w:t xml:space="preserve"> em texto</w:t>
+      </w:r>
+      <w:r>
+        <w:t xml:space="preserve">, vindas de </w:t>
+      </w:r>
+      <w:proofErr w:type="spellStart"/>
+      <w:r>
+        <w:t>querys</w:t>
+      </w:r>
+      <w:proofErr w:type="spellEnd"/>
+      <w:r>
+        <w:t xml:space="preserve"> à base de dados</w:t>
+      </w:r>
+      <w:r>
+        <w:t>.</w:t>
       </w:r>
     </w:p>
     <w:p>
@@ -1065,9 +2300,19 @@
         </w:numPr>
         <w:jc w:val="both"/>
       </w:pPr>
-      <w:r>
-        <w:t>DBSetup testing</w:t>
-      </w:r>
+      <w:proofErr w:type="spellStart"/>
+      <w:r>
+        <w:t>DBSetup</w:t>
+      </w:r>
+      <w:proofErr w:type="spellEnd"/>
+      <w:r>
+        <w:t xml:space="preserve"> </w:t>
+      </w:r>
+      <w:proofErr w:type="spellStart"/>
+      <w:r>
+        <w:t>testing</w:t>
+      </w:r>
+      <w:proofErr w:type="spellEnd"/>
     </w:p>
     <w:p>
       <w:pPr>
@@ -1075,7 +2320,15 @@
         <w:jc w:val="both"/>
       </w:pPr>
       <w:r>
-        <w:t>Neste tipo de testing, é feita uma ligação direta á base de dados do sistema, de forma a testar a validade das operações feitas pelo sistema, que envolvem aceder à base de dados.</w:t>
+        <w:t xml:space="preserve">Neste tipo de </w:t>
+      </w:r>
+      <w:proofErr w:type="spellStart"/>
+      <w:r>
+        <w:t>testing</w:t>
+      </w:r>
+      <w:proofErr w:type="spellEnd"/>
+      <w:r>
+        <w:t>, é feita uma ligação direta á base de dados do sistema, de forma a testar a validade das operações feitas pelo sistema, que envolvem aceder à base de dados.</w:t>
       </w:r>
     </w:p>
     <w:p>
@@ -1084,25 +2337,88 @@
         <w:jc w:val="both"/>
       </w:pPr>
       <w:r>
-        <w:t>Testes para cada um dos requisitos pedidos no ponto 3. estão no package dbsetup_tests.</w:t>
-      </w:r>
-      <w:r>
-        <w:t xml:space="preserve"> Neste package estão classes em que são feitos testes relativos a certas entidades da base de dados, e.g., na classe Customer</w:t>
+        <w:t xml:space="preserve">Testes para cada um dos requisitos pedidos no ponto 3. estão no package </w:t>
+      </w:r>
+      <w:proofErr w:type="spellStart"/>
+      <w:r>
+        <w:t>dbsetup_tests</w:t>
+      </w:r>
+      <w:proofErr w:type="spellEnd"/>
+      <w:r>
+        <w:t>.</w:t>
+      </w:r>
+      <w:r>
+        <w:t xml:space="preserve"> Neste package estão classes em que são feitos testes relativos a certas entidades da base de dados, e.g., na classe </w:t>
+      </w:r>
+      <w:proofErr w:type="spellStart"/>
+      <w:r>
+        <w:t>Customer</w:t>
       </w:r>
       <w:r>
         <w:t>DBTest</w:t>
       </w:r>
+      <w:proofErr w:type="spellEnd"/>
       <w:r>
         <w:t xml:space="preserve"> estão os testes relativos a operações na base de dados sobre registos de </w:t>
       </w:r>
+      <w:proofErr w:type="spellStart"/>
       <w:r>
         <w:t>Customer</w:t>
       </w:r>
+      <w:proofErr w:type="spellEnd"/>
       <w:r>
         <w:t>.</w:t>
       </w:r>
       <w:r>
-        <w:t xml:space="preserve"> Os requisitos para este tipo de testing são relativos a Customers, Sales e SaleDevlieries, portanto há as classes CustomerDBTest, SaleDBTest e SaleDeliveryDBTest.</w:t>
+        <w:t xml:space="preserve"> Os requisitos para este tipo de </w:t>
+      </w:r>
+      <w:proofErr w:type="spellStart"/>
+      <w:r>
+        <w:t>testing</w:t>
+      </w:r>
+      <w:proofErr w:type="spellEnd"/>
+      <w:r>
+        <w:t xml:space="preserve"> são relativos a </w:t>
+      </w:r>
+      <w:proofErr w:type="spellStart"/>
+      <w:r>
+        <w:t>Customers</w:t>
+      </w:r>
+      <w:proofErr w:type="spellEnd"/>
+      <w:r>
+        <w:t xml:space="preserve">, Sales e </w:t>
+      </w:r>
+      <w:proofErr w:type="spellStart"/>
+      <w:r>
+        <w:t>SaleDevlieries</w:t>
+      </w:r>
+      <w:proofErr w:type="spellEnd"/>
+      <w:r>
+        <w:t xml:space="preserve">, portanto há as classes </w:t>
+      </w:r>
+      <w:proofErr w:type="spellStart"/>
+      <w:r>
+        <w:t>CustomerDBTest</w:t>
+      </w:r>
+      <w:proofErr w:type="spellEnd"/>
+      <w:r>
+        <w:t xml:space="preserve">, </w:t>
+      </w:r>
+      <w:proofErr w:type="spellStart"/>
+      <w:r>
+        <w:t>SaleDBTest</w:t>
+      </w:r>
+      <w:proofErr w:type="spellEnd"/>
+      <w:r>
+        <w:t xml:space="preserve"> e </w:t>
+      </w:r>
+      <w:proofErr w:type="spellStart"/>
+      <w:r>
+        <w:t>SaleDeliveryDBTest</w:t>
+      </w:r>
+      <w:proofErr w:type="spellEnd"/>
+      <w:r>
+        <w:t>.</w:t>
       </w:r>
     </w:p>
     <w:p>
@@ -1111,10 +2427,42 @@
         <w:jc w:val="both"/>
       </w:pPr>
       <w:r>
-        <w:t xml:space="preserve">Para a execução desta tarefa, foi usada a classe DBSetupUtils, apresentada nas aulas de VVS. Nesta classe já está implementada a ligação à base de dados e também estão implementadas uma série de operações </w:t>
-      </w:r>
-      <w:r>
-        <w:t>para a base de dados. Também foi usado o mesmo esquema apresentado nas aulas, em ter um método setupClass, anotado com @BeforeAll, que trata da ligação com a base de dados, e um método setup, anotado com @BeforeEach, que trata de usar operações expostas por DBSetupUtils, de forma a limpar a base de dados e inserir os dados pretendidos.</w:t>
+        <w:t xml:space="preserve">Para a execução desta tarefa, foi usada a classe </w:t>
+      </w:r>
+      <w:proofErr w:type="spellStart"/>
+      <w:r>
+        <w:t>DBSetupUtils</w:t>
+      </w:r>
+      <w:proofErr w:type="spellEnd"/>
+      <w:r>
+        <w:t xml:space="preserve">, apresentada nas aulas de VVS. Nesta classe já está implementada a ligação à base de dados e também estão implementadas uma série de operações </w:t>
+      </w:r>
+      <w:r>
+        <w:t xml:space="preserve">para a base de dados. Também foi usado o mesmo esquema apresentado nas aulas, em ter um método </w:t>
+      </w:r>
+      <w:proofErr w:type="spellStart"/>
+      <w:r>
+        <w:t>setupClass</w:t>
+      </w:r>
+      <w:proofErr w:type="spellEnd"/>
+      <w:r>
+        <w:t xml:space="preserve">, anotado com @BeforeAll, que trata da ligação com a base de dados, e um método </w:t>
+      </w:r>
+      <w:proofErr w:type="spellStart"/>
+      <w:r>
+        <w:t>setup</w:t>
+      </w:r>
+      <w:proofErr w:type="spellEnd"/>
+      <w:r>
+        <w:t xml:space="preserve">, anotado com @BeforeEach, que trata de usar operações expostas por </w:t>
+      </w:r>
+      <w:proofErr w:type="spellStart"/>
+      <w:r>
+        <w:t>DBSetupUtils</w:t>
+      </w:r>
+      <w:proofErr w:type="spellEnd"/>
+      <w:r>
+        <w:t>, de forma a limpar a base de dados e inserir os dados pretendidos.</w:t>
       </w:r>
     </w:p>
     <w:p>
@@ -1127,8 +2475,14 @@
         <w:jc w:val="both"/>
       </w:pPr>
       <w:r>
-        <w:t>Testes sobre Customers</w:t>
-      </w:r>
+        <w:lastRenderedPageBreak/>
+        <w:t xml:space="preserve">Testes sobre </w:t>
+      </w:r>
+      <w:proofErr w:type="spellStart"/>
+      <w:r>
+        <w:t>Customers</w:t>
+      </w:r>
+      <w:proofErr w:type="spellEnd"/>
     </w:p>
     <w:p>
       <w:pPr>
@@ -1136,7 +2490,23 @@
         <w:jc w:val="both"/>
       </w:pPr>
       <w:r>
-        <w:t>Testes sobre Customers estão implementados na classe CustomerDBTest.</w:t>
+        <w:t xml:space="preserve">Testes sobre </w:t>
+      </w:r>
+      <w:proofErr w:type="spellStart"/>
+      <w:r>
+        <w:t>Customers</w:t>
+      </w:r>
+      <w:proofErr w:type="spellEnd"/>
+      <w:r>
+        <w:t xml:space="preserve"> estão implementados na classe </w:t>
+      </w:r>
+      <w:proofErr w:type="spellStart"/>
+      <w:r>
+        <w:t>CustomerDBTest</w:t>
+      </w:r>
+      <w:proofErr w:type="spellEnd"/>
+      <w:r>
+        <w:t>.</w:t>
       </w:r>
     </w:p>
     <w:p>
@@ -1171,45 +2541,142 @@
       <w:r>
         <w:t xml:space="preserve">Todos os testes escritos para os requisitos especificados acima correram sem erros, exceto o teste </w:t>
       </w:r>
+      <w:proofErr w:type="spellStart"/>
       <w:r>
         <w:t>removingCustomerRemovesHisSalesTest</w:t>
       </w:r>
-      <w:r>
-        <w:t xml:space="preserve">, que cobre o requisito e), que a sua primeira execução falhou, indicando um possível bug no sistema. Analisando o código responsável por processar a remoção de um cliente, percebe-se que não há qualquer tratamento </w:t>
-      </w:r>
-      <w:r>
-        <w:lastRenderedPageBreak/>
-        <w:t xml:space="preserve">sobre as sales do cliente a romver. </w:t>
-      </w:r>
-      <w:r>
-        <w:rPr>
-          <w:highlight w:val="yellow"/>
-        </w:rPr>
-        <w:t>Também no ficheiro onde está a criação da base de dados, não é configurada nenhuma estratégia de “cascade” e de “foreign key” sobre a coluna “customer_vat”, da tabela Sale.</w:t>
-      </w:r>
-      <w:r>
-        <w:t xml:space="preserve"> Para se resolver o bug adicionou-se n</w:t>
-      </w:r>
-      <w:r>
-        <w:t>o método removeCustomer na classe CustomerService</w:t>
-      </w:r>
+      <w:proofErr w:type="spellEnd"/>
+      <w:r>
+        <w:t xml:space="preserve">, que cobre o requisito e), que a sua primeira execução falhou, indicando um possível bug no sistema. Analisando o código responsável por processar a remoção de um cliente, percebe-se que não há qualquer tratamento sobre as sales do cliente a </w:t>
+      </w:r>
+      <w:proofErr w:type="spellStart"/>
+      <w:r>
+        <w:t>romver</w:t>
+      </w:r>
+      <w:proofErr w:type="spellEnd"/>
+      <w:r>
+        <w:t xml:space="preserve">. </w:t>
+      </w:r>
+      <w:r>
+        <w:t>Também no ficheiro onde está a criação da base de dados, não é configurada nenhuma estratégia de “</w:t>
+      </w:r>
+      <w:proofErr w:type="spellStart"/>
+      <w:r>
+        <w:t>cascade</w:t>
+      </w:r>
+      <w:proofErr w:type="spellEnd"/>
+      <w:r>
+        <w:t>” e de “</w:t>
+      </w:r>
+      <w:proofErr w:type="spellStart"/>
+      <w:r>
+        <w:t>foreign</w:t>
+      </w:r>
+      <w:proofErr w:type="spellEnd"/>
       <w:r>
         <w:t xml:space="preserve"> </w:t>
       </w:r>
+      <w:proofErr w:type="spellStart"/>
+      <w:r>
+        <w:t>key</w:t>
+      </w:r>
+      <w:proofErr w:type="spellEnd"/>
+      <w:r>
+        <w:t>” sobre a coluna “</w:t>
+      </w:r>
+      <w:proofErr w:type="spellStart"/>
+      <w:r>
+        <w:t>customer_vat</w:t>
+      </w:r>
+      <w:proofErr w:type="spellEnd"/>
+      <w:r>
+        <w:t>”, da tabela Sale. Para se resolver o bug adicionou-se n</w:t>
+      </w:r>
+      <w:r>
+        <w:t xml:space="preserve">o método </w:t>
+      </w:r>
+      <w:proofErr w:type="spellStart"/>
+      <w:r>
+        <w:t>removeCustomer</w:t>
+      </w:r>
+      <w:proofErr w:type="spellEnd"/>
+      <w:r>
+        <w:t xml:space="preserve"> na classe </w:t>
+      </w:r>
+      <w:proofErr w:type="spellStart"/>
+      <w:r>
+        <w:t>CustomerService</w:t>
+      </w:r>
+      <w:proofErr w:type="spellEnd"/>
+      <w:r>
+        <w:t xml:space="preserve"> </w:t>
+      </w:r>
       <w:r>
         <w:t xml:space="preserve">um ciclo que percorre a lista de Sales do </w:t>
       </w:r>
+      <w:proofErr w:type="spellStart"/>
       <w:r>
         <w:t>Customer</w:t>
       </w:r>
-      <w:r>
-        <w:t xml:space="preserve"> a remover, e essas sales vão sendo “deleted”. </w:t>
-      </w:r>
-      <w:r>
-        <w:rPr>
-          <w:highlight w:val="yellow"/>
-        </w:rPr>
-        <w:t>Esta solução resulta, mas uma solução possivelmente mais elegante seria, na configuração da base de dados, ter a “cusomter_vat”, da tabela sale, como chave estrangeira que referência o vat da tabela customer e que haveria um mecanismo de cascade em que caso um customer fosse removido, todos os registos da tabela salem, que têm uma referência à sua coluna “vat”, também seriam removidos automaticamente.</w:t>
+      <w:proofErr w:type="spellEnd"/>
+      <w:r>
+        <w:t xml:space="preserve"> a remover, e essas sales vão sendo “</w:t>
+      </w:r>
+      <w:proofErr w:type="spellStart"/>
+      <w:r>
+        <w:t>deleted</w:t>
+      </w:r>
+      <w:proofErr w:type="spellEnd"/>
+      <w:r>
+        <w:t>”. Esta solução resulta, mas uma solução possivelmente mais elegante seria, na configuração da base de dados, ter a “</w:t>
+      </w:r>
+      <w:proofErr w:type="spellStart"/>
+      <w:r>
+        <w:t>cusomter_vat</w:t>
+      </w:r>
+      <w:proofErr w:type="spellEnd"/>
+      <w:r>
+        <w:t xml:space="preserve">”, da tabela sale, como chave estrangeira que referência o </w:t>
+      </w:r>
+      <w:proofErr w:type="spellStart"/>
+      <w:r>
+        <w:t>vat</w:t>
+      </w:r>
+      <w:proofErr w:type="spellEnd"/>
+      <w:r>
+        <w:t xml:space="preserve"> da tabela </w:t>
+      </w:r>
+      <w:proofErr w:type="spellStart"/>
+      <w:r>
+        <w:t>customer</w:t>
+      </w:r>
+      <w:proofErr w:type="spellEnd"/>
+      <w:r>
+        <w:t xml:space="preserve"> e que haveria um mecanismo de </w:t>
+      </w:r>
+      <w:proofErr w:type="spellStart"/>
+      <w:r>
+        <w:t>cascade</w:t>
+      </w:r>
+      <w:proofErr w:type="spellEnd"/>
+      <w:r>
+        <w:t xml:space="preserve"> em que caso um </w:t>
+      </w:r>
+      <w:proofErr w:type="spellStart"/>
+      <w:r>
+        <w:t>customer</w:t>
+      </w:r>
+      <w:proofErr w:type="spellEnd"/>
+      <w:r>
+        <w:t xml:space="preserve"> fosse removido, todos os registos da tabela salem, que têm uma referência à sua coluna “</w:t>
+      </w:r>
+      <w:proofErr w:type="spellStart"/>
+      <w:r>
+        <w:t>vat</w:t>
+      </w:r>
+      <w:proofErr w:type="spellEnd"/>
+      <w:r>
+        <w:t>”, também seriam removidos automaticamente.</w:t>
       </w:r>
     </w:p>
     <w:p>
@@ -1218,8 +2685,13 @@
         <w:jc w:val="both"/>
       </w:pPr>
       <w:r>
-        <w:t>Para facilitar a implementação dos testes foi implementado um método privado para verificar se existe um cliente com um determinado vat.</w:t>
-      </w:r>
+        <w:t xml:space="preserve">Para facilitar a implementação dos testes foi implementado um método privado para verificar se existe um cliente com um determinado </w:t>
+      </w:r>
+      <w:proofErr w:type="spellStart"/>
+      <w:r>
+        <w:t>vat.</w:t>
+      </w:r>
+      <w:proofErr w:type="spellEnd"/>
     </w:p>
     <w:p>
       <w:pPr>
@@ -1240,19 +2712,15 @@
         <w:jc w:val="both"/>
       </w:pPr>
       <w:r>
-        <w:t xml:space="preserve">Testes sobre </w:t>
-      </w:r>
-      <w:r>
-        <w:t>Sales</w:t>
-      </w:r>
-      <w:r>
-        <w:t xml:space="preserve"> estão implementados na classe </w:t>
-      </w:r>
-      <w:r>
-        <w:t>Sale</w:t>
-      </w:r>
-      <w:r>
-        <w:t>DBTest.</w:t>
+        <w:t xml:space="preserve">Testes sobre Sales estão implementados na classe </w:t>
+      </w:r>
+      <w:proofErr w:type="spellStart"/>
+      <w:r>
+        <w:t>SaleDBTest</w:t>
+      </w:r>
+      <w:proofErr w:type="spellEnd"/>
+      <w:r>
+        <w:t>.</w:t>
       </w:r>
     </w:p>
     <w:p>
@@ -1261,25 +2729,7 @@
         <w:jc w:val="both"/>
       </w:pPr>
       <w:r>
-        <w:t>Nesta classe, fo</w:t>
-      </w:r>
-      <w:r>
-        <w:t xml:space="preserve">i </w:t>
-      </w:r>
-      <w:r>
-        <w:t>tratado o requisito</w:t>
-      </w:r>
-      <w:r>
-        <w:t xml:space="preserve"> f</w:t>
-      </w:r>
-      <w:r>
-        <w:t>)</w:t>
-      </w:r>
-      <w:r>
-        <w:t xml:space="preserve"> e há também dois testes originais extra, como pedido</w:t>
-      </w:r>
-      <w:r>
-        <w:t>. Os testes estão documentados de forma que seja direto perceber qual o requisito que está a ser tratado.</w:t>
+        <w:t>Nesta classe, foi tratado o requisito f) e há também dois testes originais extra, como pedido. Os testes estão documentados de forma que seja direto perceber qual o requisito que está a ser tratado.</w:t>
       </w:r>
     </w:p>
     <w:p>
@@ -1315,13 +2765,39 @@
         <w:t>addSaleToCustomerWithoutOpenSalesThenCloseItResultsInNoOpenSalesTest</w:t>
       </w:r>
       <w:r>
-        <w:t xml:space="preserve">, explora o caso de abrir uma Sale a um Customer, sem Sales abertas, verificar que este tem uma sale aberta e verificar que quando se fecha essa mesma Sale o Customer volta a ficar sem Sales abertas. O teste </w:t>
-      </w:r>
+        <w:t xml:space="preserve">, explora o caso de abrir uma Sale a um </w:t>
+      </w:r>
+      <w:proofErr w:type="spellStart"/>
+      <w:r>
+        <w:t>Customer</w:t>
+      </w:r>
+      <w:proofErr w:type="spellEnd"/>
+      <w:r>
+        <w:t xml:space="preserve">, sem Sales abertas, verificar que este tem uma sale aberta e verificar que quando se fecha essa mesma Sale o </w:t>
+      </w:r>
+      <w:proofErr w:type="spellStart"/>
+      <w:r>
+        <w:t>Customer</w:t>
+      </w:r>
+      <w:proofErr w:type="spellEnd"/>
+      <w:r>
+        <w:t xml:space="preserve"> volta a ficar sem Sales abertas. O teste </w:t>
+      </w:r>
+      <w:proofErr w:type="spellStart"/>
       <w:r>
         <w:t>closeNonExistentSaleTest</w:t>
       </w:r>
-      <w:r>
-        <w:t>, explora o caso de chamar a função updateSale com um sale id que não existe no sistema</w:t>
+      <w:proofErr w:type="spellEnd"/>
+      <w:r>
+        <w:t xml:space="preserve">, explora o caso de chamar a função </w:t>
+      </w:r>
+      <w:proofErr w:type="spellStart"/>
+      <w:r>
+        <w:t>updateSale</w:t>
+      </w:r>
+      <w:proofErr w:type="spellEnd"/>
+      <w:r>
+        <w:t xml:space="preserve"> com um sale id que não existe no sistema</w:t>
       </w:r>
       <w:r>
         <w:t>, que deve resultar no lançamento de uma exceção.</w:t>
@@ -1333,7 +2809,15 @@
         <w:jc w:val="both"/>
       </w:pPr>
       <w:r>
-        <w:t>Para facilitar a implementação dos testes foi implementado um método privado para verificar se um cliente com um determinado vat tem Sales abertas.</w:t>
+        <w:t xml:space="preserve">Para facilitar a implementação dos testes foi implementado um método privado para verificar se um cliente com um determinado </w:t>
+      </w:r>
+      <w:proofErr w:type="spellStart"/>
+      <w:r>
+        <w:t>vat</w:t>
+      </w:r>
+      <w:proofErr w:type="spellEnd"/>
+      <w:r>
+        <w:t xml:space="preserve"> tem Sales abertas.</w:t>
       </w:r>
     </w:p>
     <w:p>
@@ -1346,8 +2830,13 @@
         <w:jc w:val="both"/>
       </w:pPr>
       <w:r>
-        <w:t>Testes sobre SaleDeliveries</w:t>
-      </w:r>
+        <w:t xml:space="preserve">Testes sobre </w:t>
+      </w:r>
+      <w:proofErr w:type="spellStart"/>
+      <w:r>
+        <w:t>SaleDeliveries</w:t>
+      </w:r>
+      <w:proofErr w:type="spellEnd"/>
     </w:p>
     <w:p>
       <w:pPr>
@@ -1355,10 +2844,11 @@
         <w:jc w:val="both"/>
       </w:pPr>
       <w:r>
-        <w:t>Testes sobre Sale</w:t>
-      </w:r>
-      <w:r>
-        <w:t>Del</w:t>
+        <w:t xml:space="preserve">Testes sobre </w:t>
+      </w:r>
+      <w:proofErr w:type="spellStart"/>
+      <w:r>
+        <w:t>SaleDel</w:t>
       </w:r>
       <w:r>
         <w:t>i</w:t>
@@ -1366,14 +2856,17 @@
       <w:r>
         <w:t>veries</w:t>
       </w:r>
-      <w:r>
-        <w:t xml:space="preserve"> estão implementados na classe Sale</w:t>
-      </w:r>
-      <w:r>
-        <w:t>Delivery</w:t>
-      </w:r>
-      <w:r>
-        <w:t>DBTest.</w:t>
+      <w:proofErr w:type="spellEnd"/>
+      <w:r>
+        <w:t xml:space="preserve"> estão implementados na classe </w:t>
+      </w:r>
+      <w:proofErr w:type="spellStart"/>
+      <w:r>
+        <w:t>SaleDeliveryDBTest</w:t>
+      </w:r>
+      <w:proofErr w:type="spellEnd"/>
+      <w:r>
+        <w:t>.</w:t>
       </w:r>
     </w:p>
     <w:p>
@@ -1382,25 +2875,30 @@
         <w:jc w:val="both"/>
       </w:pPr>
       <w:r>
-        <w:t xml:space="preserve">Nesta classe, </w:t>
-      </w:r>
-      <w:r>
-        <w:t xml:space="preserve">há apenas </w:t>
-      </w:r>
-      <w:r>
-        <w:t xml:space="preserve">dois testes originais extra, como pedido. Os testes estão documentados de forma que seja direto perceber qual o </w:t>
-      </w:r>
-      <w:r>
-        <w:t>caso a ser testado.</w:t>
+        <w:t>Nesta classe, há apenas dois testes originais extra, como pedido. Os testes estão documentados de forma que seja direto perceber qual o caso a ser testado.</w:t>
       </w:r>
       <w:r>
         <w:t xml:space="preserve"> O teste </w:t>
       </w:r>
+      <w:proofErr w:type="spellStart"/>
       <w:r>
         <w:t>addSaleDeliveryWithNonExistentSale</w:t>
       </w:r>
-      <w:r>
-        <w:t xml:space="preserve">, explora o caso de criar uma SaleDelivery com um sale id que não existe, que deve resultar no lançamento de </w:t>
+      <w:proofErr w:type="spellEnd"/>
+      <w:r>
+        <w:t xml:space="preserve">, explora o caso de criar uma </w:t>
+      </w:r>
+      <w:proofErr w:type="spellStart"/>
+      <w:r>
+        <w:t>SaleDelivery</w:t>
+      </w:r>
+      <w:proofErr w:type="spellEnd"/>
+      <w:r>
+        <w:t xml:space="preserve"> com um sale id </w:t>
+      </w:r>
+      <w:r>
+        <w:lastRenderedPageBreak/>
+        <w:t xml:space="preserve">que não existe, que deve resultar no lançamento de </w:t>
       </w:r>
       <w:r>
         <w:t>uma exceção</w:t>
@@ -1411,11 +2909,69 @@
       <w:r>
         <w:t xml:space="preserve"> O teste </w:t>
       </w:r>
+      <w:proofErr w:type="spellStart"/>
       <w:r>
         <w:t>addSaleDeliveryToCustomerWithNoSaleDeliveries</w:t>
       </w:r>
-      <w:r>
-        <w:t>, explor o caso de cruar uma SaleDelivery num Customer, que não tem SaleDeliveries, e verificar que depois disto o Customer tem SaleDeliveires.</w:t>
+      <w:proofErr w:type="spellEnd"/>
+      <w:r>
+        <w:t xml:space="preserve">, </w:t>
+      </w:r>
+      <w:proofErr w:type="spellStart"/>
+      <w:r>
+        <w:t>explor</w:t>
+      </w:r>
+      <w:proofErr w:type="spellEnd"/>
+      <w:r>
+        <w:t xml:space="preserve"> o caso de </w:t>
+      </w:r>
+      <w:proofErr w:type="spellStart"/>
+      <w:r>
+        <w:t>cruar</w:t>
+      </w:r>
+      <w:proofErr w:type="spellEnd"/>
+      <w:r>
+        <w:t xml:space="preserve"> uma </w:t>
+      </w:r>
+      <w:proofErr w:type="spellStart"/>
+      <w:r>
+        <w:t>SaleDelivery</w:t>
+      </w:r>
+      <w:proofErr w:type="spellEnd"/>
+      <w:r>
+        <w:t xml:space="preserve"> num </w:t>
+      </w:r>
+      <w:proofErr w:type="spellStart"/>
+      <w:r>
+        <w:t>Customer</w:t>
+      </w:r>
+      <w:proofErr w:type="spellEnd"/>
+      <w:r>
+        <w:t xml:space="preserve">, que não tem </w:t>
+      </w:r>
+      <w:proofErr w:type="spellStart"/>
+      <w:r>
+        <w:t>SaleDeliveries</w:t>
+      </w:r>
+      <w:proofErr w:type="spellEnd"/>
+      <w:r>
+        <w:t xml:space="preserve">, e verificar que depois disto o </w:t>
+      </w:r>
+      <w:proofErr w:type="spellStart"/>
+      <w:r>
+        <w:t>Customer</w:t>
+      </w:r>
+      <w:proofErr w:type="spellEnd"/>
+      <w:r>
+        <w:t xml:space="preserve"> tem </w:t>
+      </w:r>
+      <w:proofErr w:type="spellStart"/>
+      <w:r>
+        <w:t>SaleDeliveires</w:t>
+      </w:r>
+      <w:proofErr w:type="spellEnd"/>
+      <w:r>
+        <w:t>.</w:t>
       </w:r>
     </w:p>
     <w:p>
@@ -1424,19 +2980,32 @@
         <w:jc w:val="both"/>
       </w:pPr>
       <w:r>
-        <w:t xml:space="preserve">Para facilitar a implementação dos testes foi implementado um método privado para verificar se um cliente com um determinado vat tem </w:t>
-      </w:r>
+        <w:t xml:space="preserve">Para facilitar a implementação dos testes foi implementado um método privado para verificar se um cliente com um determinado </w:t>
+      </w:r>
+      <w:proofErr w:type="spellStart"/>
+      <w:r>
+        <w:t>vat</w:t>
+      </w:r>
+      <w:proofErr w:type="spellEnd"/>
+      <w:r>
+        <w:t xml:space="preserve"> tem </w:t>
+      </w:r>
+      <w:proofErr w:type="spellStart"/>
       <w:r>
         <w:t>Addresses</w:t>
       </w:r>
-      <w:r>
-        <w:t xml:space="preserve"> </w:t>
-      </w:r>
-      <w:r>
-        <w:t>criados</w:t>
-      </w:r>
-      <w:r>
-        <w:t xml:space="preserve"> e outro para verificar se tem SaleDeliveries</w:t>
+      <w:proofErr w:type="spellEnd"/>
+      <w:r>
+        <w:t xml:space="preserve"> criados</w:t>
+      </w:r>
+      <w:r>
+        <w:t xml:space="preserve">, </w:t>
+      </w:r>
+      <w:r>
+        <w:t>outro para verificar se tem Sale</w:t>
+      </w:r>
+      <w:r>
+        <w:t>s, e outro para verificar se tem Sales abertas</w:t>
       </w:r>
       <w:r>
         <w:t>.</w:t>
@@ -1485,7 +3054,21 @@
         <w:rPr>
           <w:highlight w:val="yellow"/>
         </w:rPr>
-        <w:t xml:space="preserve">Ponto 4. Mcokar um </w:t>
+        <w:t xml:space="preserve">Ponto 4. </w:t>
+      </w:r>
+      <w:proofErr w:type="spellStart"/>
+      <w:r>
+        <w:rPr>
+          <w:highlight w:val="yellow"/>
+        </w:rPr>
+        <w:t>Mcokar</w:t>
+      </w:r>
+      <w:proofErr w:type="spellEnd"/>
+      <w:r>
+        <w:rPr>
+          <w:highlight w:val="yellow"/>
+        </w:rPr>
+        <w:t xml:space="preserve"> um </w:t>
       </w:r>
       <w:r>
         <w:rPr>
@@ -1493,12 +3076,14 @@
         </w:rPr>
         <w:t xml:space="preserve">dos </w:t>
       </w:r>
+      <w:proofErr w:type="spellStart"/>
       <w:r>
         <w:rPr>
           <w:highlight w:val="yellow"/>
         </w:rPr>
         <w:t>services</w:t>
       </w:r>
+      <w:proofErr w:type="spellEnd"/>
       <w:r>
         <w:rPr>
           <w:highlight w:val="yellow"/>
@@ -1511,24 +3096,28 @@
         </w:rPr>
         <w:t xml:space="preserve"> e testar o </w:t>
       </w:r>
+      <w:proofErr w:type="spellStart"/>
       <w:r>
         <w:rPr>
           <w:highlight w:val="yellow"/>
         </w:rPr>
         <w:t>controller</w:t>
       </w:r>
+      <w:proofErr w:type="spellEnd"/>
       <w:r>
         <w:rPr>
           <w:highlight w:val="yellow"/>
         </w:rPr>
         <w:t xml:space="preserve"> em que esse </w:t>
       </w:r>
+      <w:proofErr w:type="spellStart"/>
       <w:r>
         <w:rPr>
           <w:highlight w:val="yellow"/>
         </w:rPr>
         <w:t>service</w:t>
       </w:r>
+      <w:proofErr w:type="spellEnd"/>
       <w:r>
         <w:rPr>
           <w:highlight w:val="yellow"/>
@@ -1880,6 +3469,95 @@
     </w:lvl>
   </w:abstractNum>
   <w:abstractNum w:abstractNumId="3" w15:restartNumberingAfterBreak="0">
+    <w:nsid w:val="22A6799D"/>
+    <w:multiLevelType w:val="hybridMultilevel"/>
+    <w:tmpl w:val="B41E98D4"/>
+    <w:lvl w:ilvl="0" w:tplc="0DB41144">
+      <w:start w:val="1"/>
+      <w:numFmt w:val="decimal"/>
+      <w:lvlText w:val="%1."/>
+      <w:lvlJc w:val="left"/>
+      <w:pPr>
+        <w:ind w:left="1080" w:hanging="360"/>
+      </w:pPr>
+      <w:rPr>
+        <w:rFonts w:hint="default"/>
+      </w:rPr>
+    </w:lvl>
+    <w:lvl w:ilvl="1" w:tplc="08160019" w:tentative="1">
+      <w:start w:val="1"/>
+      <w:numFmt w:val="lowerLetter"/>
+      <w:lvlText w:val="%2."/>
+      <w:lvlJc w:val="left"/>
+      <w:pPr>
+        <w:ind w:left="1800" w:hanging="360"/>
+      </w:pPr>
+    </w:lvl>
+    <w:lvl w:ilvl="2" w:tplc="0816001B" w:tentative="1">
+      <w:start w:val="1"/>
+      <w:numFmt w:val="lowerRoman"/>
+      <w:lvlText w:val="%3."/>
+      <w:lvlJc w:val="right"/>
+      <w:pPr>
+        <w:ind w:left="2520" w:hanging="180"/>
+      </w:pPr>
+    </w:lvl>
+    <w:lvl w:ilvl="3" w:tplc="0816000F" w:tentative="1">
+      <w:start w:val="1"/>
+      <w:numFmt w:val="decimal"/>
+      <w:lvlText w:val="%4."/>
+      <w:lvlJc w:val="left"/>
+      <w:pPr>
+        <w:ind w:left="3240" w:hanging="360"/>
+      </w:pPr>
+    </w:lvl>
+    <w:lvl w:ilvl="4" w:tplc="08160019" w:tentative="1">
+      <w:start w:val="1"/>
+      <w:numFmt w:val="lowerLetter"/>
+      <w:lvlText w:val="%5."/>
+      <w:lvlJc w:val="left"/>
+      <w:pPr>
+        <w:ind w:left="3960" w:hanging="360"/>
+      </w:pPr>
+    </w:lvl>
+    <w:lvl w:ilvl="5" w:tplc="0816001B" w:tentative="1">
+      <w:start w:val="1"/>
+      <w:numFmt w:val="lowerRoman"/>
+      <w:lvlText w:val="%6."/>
+      <w:lvlJc w:val="right"/>
+      <w:pPr>
+        <w:ind w:left="4680" w:hanging="180"/>
+      </w:pPr>
+    </w:lvl>
+    <w:lvl w:ilvl="6" w:tplc="0816000F" w:tentative="1">
+      <w:start w:val="1"/>
+      <w:numFmt w:val="decimal"/>
+      <w:lvlText w:val="%7."/>
+      <w:lvlJc w:val="left"/>
+      <w:pPr>
+        <w:ind w:left="5400" w:hanging="360"/>
+      </w:pPr>
+    </w:lvl>
+    <w:lvl w:ilvl="7" w:tplc="08160019" w:tentative="1">
+      <w:start w:val="1"/>
+      <w:numFmt w:val="lowerLetter"/>
+      <w:lvlText w:val="%8."/>
+      <w:lvlJc w:val="left"/>
+      <w:pPr>
+        <w:ind w:left="6120" w:hanging="360"/>
+      </w:pPr>
+    </w:lvl>
+    <w:lvl w:ilvl="8" w:tplc="0816001B" w:tentative="1">
+      <w:start w:val="1"/>
+      <w:numFmt w:val="lowerRoman"/>
+      <w:lvlText w:val="%9."/>
+      <w:lvlJc w:val="right"/>
+      <w:pPr>
+        <w:ind w:left="6840" w:hanging="180"/>
+      </w:pPr>
+    </w:lvl>
+  </w:abstractNum>
+  <w:abstractNum w:abstractNumId="4" w15:restartNumberingAfterBreak="0">
     <w:nsid w:val="34F60B23"/>
     <w:multiLevelType w:val="hybridMultilevel"/>
     <w:tmpl w:val="4E00B4CE"/>
@@ -1968,7 +3646,7 @@
       </w:pPr>
     </w:lvl>
   </w:abstractNum>
-  <w:abstractNum w:abstractNumId="4" w15:restartNumberingAfterBreak="0">
+  <w:abstractNum w:abstractNumId="5" w15:restartNumberingAfterBreak="0">
     <w:nsid w:val="555A23AE"/>
     <w:multiLevelType w:val="hybridMultilevel"/>
     <w:tmpl w:val="1D3603D8"/>
@@ -2081,7 +3759,7 @@
       </w:rPr>
     </w:lvl>
   </w:abstractNum>
-  <w:abstractNum w:abstractNumId="5" w15:restartNumberingAfterBreak="0">
+  <w:abstractNum w:abstractNumId="6" w15:restartNumberingAfterBreak="0">
     <w:nsid w:val="5B801601"/>
     <w:multiLevelType w:val="hybridMultilevel"/>
     <w:tmpl w:val="9996B130"/>
@@ -2194,7 +3872,7 @@
       </w:rPr>
     </w:lvl>
   </w:abstractNum>
-  <w:abstractNum w:abstractNumId="6" w15:restartNumberingAfterBreak="0">
+  <w:abstractNum w:abstractNumId="7" w15:restartNumberingAfterBreak="0">
     <w:nsid w:val="66871062"/>
     <w:multiLevelType w:val="hybridMultilevel"/>
     <w:tmpl w:val="E5D004D8"/>
@@ -2311,10 +3989,10 @@
     <w:abstractNumId w:val="2"/>
   </w:num>
   <w:num w:numId="2" w16cid:durableId="278684700">
-    <w:abstractNumId w:val="5"/>
+    <w:abstractNumId w:val="6"/>
   </w:num>
   <w:num w:numId="3" w16cid:durableId="1427340875">
-    <w:abstractNumId w:val="6"/>
+    <w:abstractNumId w:val="7"/>
   </w:num>
   <w:num w:numId="4" w16cid:durableId="1296787974">
     <w:abstractNumId w:val="1"/>
@@ -2323,9 +4001,12 @@
     <w:abstractNumId w:val="0"/>
   </w:num>
   <w:num w:numId="6" w16cid:durableId="117384823">
+    <w:abstractNumId w:val="5"/>
+  </w:num>
+  <w:num w:numId="7" w16cid:durableId="576551719">
     <w:abstractNumId w:val="4"/>
   </w:num>
-  <w:num w:numId="7" w16cid:durableId="576551719">
+  <w:num w:numId="8" w16cid:durableId="1077359222">
     <w:abstractNumId w:val="3"/>
   </w:num>
 </w:numbering>

</xml_diff>

<commit_message>
Test Doc for empty addresesses and creating delivery sales with wrong vat bugs
</commit_message>
<xml_diff>
--- a/vvs2_report.docx
+++ b/vvs2_report.docx
@@ -13,14 +13,12 @@
         </w:rPr>
         <w:t xml:space="preserve">Capa e </w:t>
       </w:r>
-      <w:proofErr w:type="spellStart"/>
       <w:r>
         <w:rPr>
           <w:highlight w:val="cyan"/>
         </w:rPr>
         <w:t>index</w:t>
       </w:r>
-      <w:proofErr w:type="spellEnd"/>
       <w:r>
         <w:rPr>
           <w:highlight w:val="cyan"/>
@@ -40,35 +38,37 @@
         <w:t xml:space="preserve"> e conclusão</w:t>
       </w:r>
       <w:r>
-        <w:t xml:space="preserve">, dizer que na primeira secção </w:t>
-      </w:r>
-      <w:proofErr w:type="spellStart"/>
-      <w:r>
-        <w:t>fei</w:t>
-      </w:r>
-      <w:proofErr w:type="spellEnd"/>
-      <w:r>
-        <w:t xml:space="preserve"> feita uma </w:t>
+        <w:t xml:space="preserve">, dizer que na primeira secção fei feita uma </w:t>
       </w:r>
       <w:r>
         <w:t>análise</w:t>
       </w:r>
       <w:r>
-        <w:t xml:space="preserve"> ao </w:t>
-      </w:r>
-      <w:proofErr w:type="spellStart"/>
-      <w:r>
-        <w:t>codigoporque</w:t>
-      </w:r>
-      <w:proofErr w:type="spellEnd"/>
-      <w:r>
-        <w:t xml:space="preserve"> foi o primeiro exercício de testes, logo foi durante a execução </w:t>
+        <w:t xml:space="preserve"> ao codigoporque foi o primeiro exercício de testes, logo foi durante a execução </w:t>
       </w:r>
       <w:r>
         <w:t>das tarefas</w:t>
       </w:r>
       <w:r>
         <w:t xml:space="preserve"> dessa secção que se estudou o código do SUT.</w:t>
+      </w:r>
+    </w:p>
+    <w:p>
+      <w:pPr>
+        <w:ind w:left="720" w:hanging="360"/>
+        <w:jc w:val="both"/>
+      </w:pPr>
+    </w:p>
+    <w:p>
+      <w:pPr>
+        <w:ind w:left="720" w:hanging="360"/>
+        <w:jc w:val="both"/>
+      </w:pPr>
+      <w:r>
+        <w:rPr>
+          <w:highlight w:val="yellow"/>
+        </w:rPr>
+        <w:t>Bug priority meto o que?</w:t>
       </w:r>
     </w:p>
     <w:p>
@@ -81,13 +81,8 @@
         <w:jc w:val="both"/>
       </w:pPr>
       <w:r>
-        <w:t xml:space="preserve">Teste de narrativas com </w:t>
-      </w:r>
-      <w:proofErr w:type="spellStart"/>
-      <w:r>
-        <w:t>HtmlUnit</w:t>
-      </w:r>
-      <w:proofErr w:type="spellEnd"/>
+        <w:t>Teste de narrativas com HtmlUnit</w:t>
+      </w:r>
     </w:p>
     <w:p>
       <w:pPr>
@@ -97,23 +92,7 @@
         <w:tab/>
       </w:r>
       <w:r>
-        <w:t xml:space="preserve">Neste tipo de </w:t>
-      </w:r>
-      <w:proofErr w:type="spellStart"/>
-      <w:r>
-        <w:t>testing</w:t>
-      </w:r>
-      <w:proofErr w:type="spellEnd"/>
-      <w:r>
-        <w:t xml:space="preserve">, são usadas as funcionalidades disponíveis nas </w:t>
-      </w:r>
-      <w:proofErr w:type="spellStart"/>
-      <w:r>
-        <w:t>views</w:t>
-      </w:r>
-      <w:proofErr w:type="spellEnd"/>
-      <w:r>
-        <w:t xml:space="preserve"> (html) da aplicação, como links e formulários.</w:t>
+        <w:t>Neste tipo de testing, são usadas as funcionalidades disponíveis nas views (html) da aplicação, como links e formulários.</w:t>
       </w:r>
     </w:p>
     <w:p>
@@ -122,13 +101,8 @@
       </w:pPr>
       <w:r>
         <w:tab/>
-        <w:t xml:space="preserve">Os testes para cada uma das narrativas pedidas está no package </w:t>
-      </w:r>
-      <w:proofErr w:type="spellStart"/>
-      <w:r>
-        <w:t>htmlunit_test</w:t>
-      </w:r>
-      <w:proofErr w:type="spellEnd"/>
+        <w:t>Os testes para cada uma das narrativas pedidas está no package htmlunit_test</w:t>
+      </w:r>
     </w:p>
     <w:p>
       <w:pPr>
@@ -139,110 +113,83 @@
         <w:t>Foi criada uma</w:t>
       </w:r>
       <w:r>
+        <w:t xml:space="preserve"> HtmlUnitUtils</w:t>
+      </w:r>
+      <w:r>
+        <w:t xml:space="preserve"> class</w:t>
+      </w:r>
+      <w:r>
+        <w:t>e</w:t>
+      </w:r>
+      <w:r>
+        <w:t xml:space="preserve"> com métodos </w:t>
+      </w:r>
+      <w:r>
+        <w:t>para</w:t>
+      </w:r>
+      <w:r>
+        <w:t xml:space="preserve"> as</w:t>
+      </w:r>
+      <w:r>
+        <w:t xml:space="preserve"> operações repetidas </w:t>
+      </w:r>
+      <w:r>
+        <w:t xml:space="preserve">necessárias </w:t>
+      </w:r>
+      <w:r>
+        <w:t>para as</w:t>
+      </w:r>
+      <w:r>
+        <w:t xml:space="preserve"> diferentes</w:t>
+      </w:r>
+      <w:r>
+        <w:t xml:space="preserve"> narrativas pedidas. Exemplos destas operações que se repetem </w:t>
+      </w:r>
+      <w:r>
+        <w:t xml:space="preserve">nos testes </w:t>
+      </w:r>
+      <w:r>
+        <w:t xml:space="preserve">são: criar um </w:t>
+      </w:r>
+      <w:r>
+        <w:t>customer</w:t>
+      </w:r>
+      <w:r>
+        <w:t xml:space="preserve">, remover um </w:t>
+      </w:r>
+      <w:r>
+        <w:t>customer</w:t>
+      </w:r>
+      <w:r>
+        <w:t xml:space="preserve">, </w:t>
+      </w:r>
+      <w:r>
+        <w:t xml:space="preserve">criar address, </w:t>
+      </w:r>
+      <w:r>
+        <w:t xml:space="preserve">remover um </w:t>
+      </w:r>
+      <w:r>
+        <w:t>address, criar</w:t>
+      </w:r>
+      <w:r>
+        <w:t xml:space="preserve"> uma sale</w:t>
+      </w:r>
+      <w:r>
+        <w:t>,</w:t>
+      </w:r>
+      <w:r>
+        <w:t xml:space="preserve"> remover uma sale</w:t>
+      </w:r>
+      <w:r>
+        <w:t>, e remover uma delivery</w:t>
+      </w:r>
+      <w:r>
+        <w:t>.</w:t>
+      </w:r>
+      <w:r>
         <w:t xml:space="preserve"> </w:t>
       </w:r>
-      <w:proofErr w:type="spellStart"/>
-      <w:r>
-        <w:t>HtmlUnitUtils</w:t>
-      </w:r>
-      <w:proofErr w:type="spellEnd"/>
-      <w:r>
-        <w:t xml:space="preserve"> class</w:t>
-      </w:r>
-      <w:r>
-        <w:t>e</w:t>
-      </w:r>
-      <w:r>
-        <w:t xml:space="preserve"> com métodos </w:t>
-      </w:r>
-      <w:r>
-        <w:t>para</w:t>
-      </w:r>
-      <w:r>
-        <w:t xml:space="preserve"> as</w:t>
-      </w:r>
-      <w:r>
-        <w:t xml:space="preserve"> operações repetidas </w:t>
-      </w:r>
-      <w:r>
-        <w:t xml:space="preserve">necessárias </w:t>
-      </w:r>
-      <w:r>
-        <w:t>para as</w:t>
-      </w:r>
-      <w:r>
-        <w:t xml:space="preserve"> diferentes</w:t>
-      </w:r>
-      <w:r>
-        <w:t xml:space="preserve"> narrativas pedidas. Exemplos destas operações que se repetem </w:t>
-      </w:r>
-      <w:r>
-        <w:t xml:space="preserve">nos testes </w:t>
-      </w:r>
-      <w:r>
-        <w:t xml:space="preserve">são: criar um </w:t>
-      </w:r>
-      <w:proofErr w:type="spellStart"/>
-      <w:r>
-        <w:t>customer</w:t>
-      </w:r>
-      <w:proofErr w:type="spellEnd"/>
-      <w:r>
-        <w:t xml:space="preserve">, remover um </w:t>
-      </w:r>
-      <w:proofErr w:type="spellStart"/>
-      <w:r>
-        <w:t>customer</w:t>
-      </w:r>
-      <w:proofErr w:type="spellEnd"/>
-      <w:r>
-        <w:t xml:space="preserve">, </w:t>
-      </w:r>
-      <w:r>
-        <w:t xml:space="preserve">criar </w:t>
-      </w:r>
-      <w:proofErr w:type="spellStart"/>
-      <w:r>
-        <w:t>address</w:t>
-      </w:r>
-      <w:proofErr w:type="spellEnd"/>
-      <w:r>
-        <w:t xml:space="preserve">, </w:t>
-      </w:r>
-      <w:r>
-        <w:t xml:space="preserve">remover um </w:t>
-      </w:r>
-      <w:proofErr w:type="spellStart"/>
-      <w:r>
-        <w:t>address</w:t>
-      </w:r>
-      <w:proofErr w:type="spellEnd"/>
-      <w:r>
-        <w:t>, criar</w:t>
-      </w:r>
-      <w:r>
-        <w:t xml:space="preserve"> uma sale</w:t>
-      </w:r>
-      <w:r>
-        <w:t>,</w:t>
-      </w:r>
-      <w:r>
-        <w:t xml:space="preserve"> remover uma sale</w:t>
-      </w:r>
-      <w:r>
-        <w:t xml:space="preserve">, e remover uma </w:t>
-      </w:r>
-      <w:proofErr w:type="spellStart"/>
-      <w:r>
-        <w:t>delivery</w:t>
-      </w:r>
-      <w:proofErr w:type="spellEnd"/>
-      <w:r>
-        <w:t>.</w:t>
-      </w:r>
-      <w:r>
-        <w:t xml:space="preserve"> </w:t>
-      </w:r>
     </w:p>
     <w:p>
       <w:pPr>
@@ -250,63 +197,10 @@
         <w:jc w:val="both"/>
       </w:pPr>
       <w:r>
-        <w:t xml:space="preserve">Como está-se a usar a base de dados da aplicação para fazer testes, é necessário reverter as operações feitas nos testes, que alteraram o estado da base de dados. As alterações que envolvem alterar o estado da base dados, que são necessárias para os testes, são as operações de </w:t>
-      </w:r>
-      <w:proofErr w:type="spellStart"/>
-      <w:r>
-        <w:t>insert</w:t>
-      </w:r>
-      <w:proofErr w:type="spellEnd"/>
-      <w:r>
-        <w:t xml:space="preserve"> de </w:t>
-      </w:r>
-      <w:proofErr w:type="spellStart"/>
-      <w:r>
-        <w:t>customers</w:t>
-      </w:r>
-      <w:proofErr w:type="spellEnd"/>
-      <w:r>
-        <w:t xml:space="preserve">, </w:t>
-      </w:r>
-      <w:proofErr w:type="spellStart"/>
-      <w:r>
-        <w:t>addresses</w:t>
-      </w:r>
-      <w:proofErr w:type="spellEnd"/>
-      <w:r>
-        <w:t xml:space="preserve">, sales e </w:t>
-      </w:r>
-      <w:proofErr w:type="spellStart"/>
-      <w:r>
-        <w:t>deliveries</w:t>
-      </w:r>
-      <w:proofErr w:type="spellEnd"/>
-      <w:r>
-        <w:t xml:space="preserve">. Por isto, foi necessário implementar na </w:t>
-      </w:r>
-      <w:proofErr w:type="spellStart"/>
-      <w:r>
-        <w:t>web_app</w:t>
-      </w:r>
-      <w:proofErr w:type="spellEnd"/>
-      <w:r>
-        <w:t xml:space="preserve">, casos de uso para remoção de </w:t>
-      </w:r>
-      <w:proofErr w:type="spellStart"/>
-      <w:r>
-        <w:t>addresses</w:t>
-      </w:r>
-      <w:proofErr w:type="spellEnd"/>
-      <w:r>
-        <w:t xml:space="preserve">, sales e </w:t>
-      </w:r>
-      <w:proofErr w:type="spellStart"/>
-      <w:r>
-        <w:t>deliveries</w:t>
-      </w:r>
-      <w:proofErr w:type="spellEnd"/>
-      <w:r>
-        <w:t xml:space="preserve"> (remoção de clientes já estava implementado). No ponto 1.6. é explicada a implementação destes casos de uso extra.</w:t>
+        <w:t>Como está-se a usar a base de dados da aplicação para fazer testes, é necessário reverter as operações feitas nos testes, que alteraram o estado da base de dados. As alterações que envolvem alterar o estado da base dados, que são necessárias para os testes, são as operações de insert de customers, addresses, sales e deliveries. Por isto, foi necessário implementar na web_app</w:t>
+      </w:r>
+      <w:r>
+        <w:t>, casos de uso para remoção de addresses, sales e deliveries (remoção de clientes já estava implementado). No ponto 1.6. é explicada a implementação destes casos de uso extra.</w:t>
       </w:r>
     </w:p>
     <w:p>
@@ -427,15 +321,7 @@
         <w:jc w:val="both"/>
       </w:pPr>
       <w:r>
-        <w:t xml:space="preserve">Testes para a narrativa definida em 2.a) estão na classe </w:t>
-      </w:r>
-      <w:proofErr w:type="spellStart"/>
-      <w:r>
-        <w:t>InsertTwoAddressesToCustomerNarrativeTest</w:t>
-      </w:r>
-      <w:proofErr w:type="spellEnd"/>
-      <w:r>
-        <w:t xml:space="preserve">. </w:t>
+        <w:t xml:space="preserve">Testes para a narrativa definida em 2.a) estão na classe InsertTwoAddressesToCustomerNarrativeTest. </w:t>
       </w:r>
     </w:p>
     <w:p>
@@ -444,15 +330,7 @@
         <w:jc w:val="both"/>
       </w:pPr>
       <w:r>
-        <w:t xml:space="preserve">Para além de testar a narrativa preenchendo os formulários com valores adequados, também se testou manualmente se seria possível criar </w:t>
-      </w:r>
-      <w:proofErr w:type="spellStart"/>
-      <w:r>
-        <w:t>addresses</w:t>
-      </w:r>
-      <w:proofErr w:type="spellEnd"/>
-      <w:r>
-        <w:t xml:space="preserve"> com campos vazios, quer seja da morada, porta, código postal ou localidade.</w:t>
+        <w:t>Para além de testar a narrativa preenchendo os formulários com valores adequados, também se testou manualmente se seria possível criar addresses com campos vazios, quer seja da morada, porta, código postal ou localidade.</w:t>
       </w:r>
     </w:p>
     <w:p>
@@ -474,15 +352,13 @@
         <w:jc w:val="both"/>
       </w:pPr>
       <w:r>
-        <w:t xml:space="preserve">É possível criar </w:t>
-      </w:r>
-      <w:proofErr w:type="spellStart"/>
-      <w:r>
-        <w:t>Addresses</w:t>
-      </w:r>
-      <w:proofErr w:type="spellEnd"/>
-      <w:r>
-        <w:t xml:space="preserve"> com campos vazios</w:t>
+        <w:t xml:space="preserve">É </w:t>
+      </w:r>
+      <w:r>
+        <w:rPr>
+          <w:highlight w:val="yellow"/>
+        </w:rPr>
+        <w:t>possível criar Addresses com campos vazios</w:t>
       </w:r>
     </w:p>
     <w:p>
@@ -498,51 +374,8 @@
         <w:jc w:val="both"/>
       </w:pPr>
       <w:r>
-        <w:t xml:space="preserve">Para resolver este bug foi acrescentadas verificações aos campos submetidos pelo utilizador do </w:t>
-      </w:r>
-      <w:proofErr w:type="spellStart"/>
-      <w:r>
-        <w:t>Address</w:t>
-      </w:r>
-      <w:proofErr w:type="spellEnd"/>
-      <w:r>
-        <w:t xml:space="preserve"> a inserir, na </w:t>
-      </w:r>
-      <w:proofErr w:type="spellStart"/>
-      <w:r>
-        <w:t>clasee</w:t>
-      </w:r>
-      <w:proofErr w:type="spellEnd"/>
-      <w:r>
-        <w:t xml:space="preserve"> </w:t>
-      </w:r>
-      <w:proofErr w:type="spellStart"/>
-      <w:r>
-        <w:t>GetCustomerPageController</w:t>
-      </w:r>
-      <w:proofErr w:type="spellEnd"/>
-      <w:r>
-        <w:t xml:space="preserve">. Caso fosse verificado que um dos </w:t>
-      </w:r>
-      <w:r>
         <w:lastRenderedPageBreak/>
-        <w:t xml:space="preserve">campos relativos ao </w:t>
-      </w:r>
-      <w:proofErr w:type="spellStart"/>
-      <w:r>
-        <w:t>Address</w:t>
-      </w:r>
-      <w:proofErr w:type="spellEnd"/>
-      <w:r>
-        <w:t xml:space="preserve"> fosse vazio uma exceção é chamada, interrompendo o fluxo de execução do </w:t>
-      </w:r>
-      <w:proofErr w:type="spellStart"/>
-      <w:r>
-        <w:t>controller</w:t>
-      </w:r>
-      <w:proofErr w:type="spellEnd"/>
-      <w:r>
-        <w:t xml:space="preserve"> e redireciona o utilizador a uma página de erro.</w:t>
+        <w:t>Para resolver este bug foi acrescentadas verificações aos campos submetidos pelo utilizador do Address a inserir, na clasee GetCustomerPageController. Caso fosse verificado que um dos campos relativos ao Address fosse vazio uma exceção é chamada, interrompendo o fluxo de execução do controller e redireciona o utilizador a uma página de erro.</w:t>
       </w:r>
     </w:p>
     <w:p>
@@ -566,11 +399,9 @@
       <w:r>
         <w:t xml:space="preserve">Testes para a narrativa definida em 2.b) estão na classe </w:t>
       </w:r>
-      <w:proofErr w:type="spellStart"/>
       <w:r>
         <w:t>InsertTwoNewCustomersNarrativeTest</w:t>
       </w:r>
-      <w:proofErr w:type="spellEnd"/>
       <w:r>
         <w:t>.</w:t>
       </w:r>
@@ -603,23 +434,7 @@
         <w:jc w:val="both"/>
       </w:pPr>
       <w:r>
-        <w:t xml:space="preserve">Para resolver este bug foi acrescentada uma verificação para o número de telefone dado, no método </w:t>
-      </w:r>
-      <w:proofErr w:type="spellStart"/>
-      <w:r>
-        <w:t>addCustomer</w:t>
-      </w:r>
-      <w:proofErr w:type="spellEnd"/>
-      <w:r>
-        <w:t xml:space="preserve"> da classe </w:t>
-      </w:r>
-      <w:proofErr w:type="spellStart"/>
-      <w:r>
-        <w:t>CustomerService</w:t>
-      </w:r>
-      <w:proofErr w:type="spellEnd"/>
-      <w:r>
-        <w:t>. Caso seja dado um número negativo, é lançada uma exceção.</w:t>
+        <w:t>Para resolver este bug foi acrescentada uma verificação para o número de telefone dado, no método addCustomer da classe CustomerService. Caso seja dado um número negativo, é lançada uma exceção.</w:t>
       </w:r>
     </w:p>
     <w:p>
@@ -663,15 +478,7 @@
         <w:jc w:val="both"/>
       </w:pPr>
       <w:r>
-        <w:t xml:space="preserve">É possível criar </w:t>
-      </w:r>
-      <w:proofErr w:type="spellStart"/>
-      <w:r>
-        <w:t>customers</w:t>
-      </w:r>
-      <w:proofErr w:type="spellEnd"/>
-      <w:r>
-        <w:t xml:space="preserve"> com designação vazia</w:t>
+        <w:t>É possível criar customers com designação vazia</w:t>
       </w:r>
     </w:p>
     <w:p>
@@ -705,15 +512,7 @@
         <w:jc w:val="both"/>
       </w:pPr>
       <w:r>
-        <w:t xml:space="preserve">Testes para a narrativa definida em 2.c) estão na classe </w:t>
-      </w:r>
-      <w:proofErr w:type="spellStart"/>
-      <w:r>
-        <w:t>CreateSaleNarrativeTest</w:t>
-      </w:r>
-      <w:proofErr w:type="spellEnd"/>
-      <w:r>
-        <w:t>.</w:t>
+        <w:t>Testes para a narrativa definida em 2.c) estão na classe CreateSaleNarrativeTest.</w:t>
       </w:r>
       <w:r>
         <w:t xml:space="preserve"> </w:t>
@@ -738,23 +537,7 @@
         <w:jc w:val="both"/>
       </w:pPr>
       <w:r>
-        <w:t xml:space="preserve">É possível criar uma sale com um </w:t>
-      </w:r>
-      <w:proofErr w:type="spellStart"/>
-      <w:r>
-        <w:t>customer</w:t>
-      </w:r>
-      <w:proofErr w:type="spellEnd"/>
-      <w:r>
-        <w:t xml:space="preserve"> </w:t>
-      </w:r>
-      <w:proofErr w:type="spellStart"/>
-      <w:r>
-        <w:t>vat</w:t>
-      </w:r>
-      <w:proofErr w:type="spellEnd"/>
-      <w:r>
-        <w:t>, com formato válido, mas para o qual não existe nenhum cliente associado a ele.</w:t>
+        <w:t>É possível criar uma sale com um customer vat, com formato válido, mas para o qual não existe nenhum cliente associado a ele.</w:t>
       </w:r>
     </w:p>
     <w:p>
@@ -763,50 +546,13 @@
         <w:jc w:val="both"/>
       </w:pPr>
       <w:r>
-        <w:t xml:space="preserve">Para corrigir este bug é feita uma procura por um </w:t>
-      </w:r>
-      <w:proofErr w:type="spellStart"/>
-      <w:r>
-        <w:t>customer</w:t>
-      </w:r>
-      <w:proofErr w:type="spellEnd"/>
-      <w:r>
-        <w:t xml:space="preserve"> com o </w:t>
-      </w:r>
-      <w:proofErr w:type="spellStart"/>
-      <w:r>
-        <w:t>vat</w:t>
-      </w:r>
-      <w:proofErr w:type="spellEnd"/>
-      <w:r>
-        <w:t xml:space="preserve"> dado, antes de inserir a sale</w:t>
-      </w:r>
-      <w:r>
-        <w:t xml:space="preserve">, na classe </w:t>
-      </w:r>
-      <w:proofErr w:type="spellStart"/>
-      <w:r>
-        <w:t>AddSalePageController</w:t>
-      </w:r>
-      <w:proofErr w:type="spellEnd"/>
-      <w:r>
-        <w:t xml:space="preserve">. Caso a pesquisa do </w:t>
-      </w:r>
-      <w:proofErr w:type="spellStart"/>
-      <w:r>
-        <w:t>customer</w:t>
-      </w:r>
-      <w:proofErr w:type="spellEnd"/>
-      <w:r>
-        <w:t xml:space="preserve"> pelo </w:t>
-      </w:r>
-      <w:proofErr w:type="spellStart"/>
-      <w:r>
-        <w:t>vat</w:t>
-      </w:r>
-      <w:proofErr w:type="spellEnd"/>
-      <w:r>
-        <w:t xml:space="preserve"> falhe, a inserção da sale não é </w:t>
+        <w:t>Para corrigir este bug é feita uma procura por um customer com o vat dado, antes de inserir a sale</w:t>
+      </w:r>
+      <w:r>
+        <w:t>, na classe AddSalePageController</w:t>
+      </w:r>
+      <w:r>
+        <w:t xml:space="preserve">. Caso a pesquisa do customer pelo vat falhe, a inserção da sale não é </w:t>
       </w:r>
       <w:r>
         <w:t>feita, pois</w:t>
@@ -846,15 +592,7 @@
         <w:t>d</w:t>
       </w:r>
       <w:r>
-        <w:t xml:space="preserve">) estão na classe </w:t>
-      </w:r>
-      <w:proofErr w:type="spellStart"/>
-      <w:r>
-        <w:t>CloseSaleNarrativeTest</w:t>
-      </w:r>
-      <w:proofErr w:type="spellEnd"/>
-      <w:r>
-        <w:t>.</w:t>
+        <w:t>) estão na classe CloseSaleNarrativeTest.</w:t>
       </w:r>
     </w:p>
     <w:p>
@@ -866,42 +604,10 @@
         <w:t>Este caso de uso é bastante simples, sendo apenas necessário preencher o id da sale que se pretende fechar.</w:t>
       </w:r>
       <w:r>
-        <w:t xml:space="preserve"> Passar ids inválidos (negativos) ou que não estejam associados a nenhuma sale, são tratados no SUT, pois é feita uma operação de </w:t>
-      </w:r>
-      <w:proofErr w:type="spellStart"/>
-      <w:r>
-        <w:t>update</w:t>
-      </w:r>
-      <w:proofErr w:type="spellEnd"/>
-      <w:r>
-        <w:t xml:space="preserve"> na base de dados, portanto esses valores errados não existiram na base de dados, logo o um </w:t>
-      </w:r>
-      <w:proofErr w:type="spellStart"/>
-      <w:r>
-        <w:t>update</w:t>
-      </w:r>
-      <w:proofErr w:type="spellEnd"/>
-      <w:r>
-        <w:t xml:space="preserve"> com valores inadequados não mudaria estado nenhum na base dados, não deixando o sistema num estado erróneo.</w:t>
-      </w:r>
-      <w:r>
-        <w:t xml:space="preserve"> Portanto na classe de testes para esta narrativa apenas está um teste, para o “</w:t>
-      </w:r>
-      <w:proofErr w:type="spellStart"/>
-      <w:r>
-        <w:t>happy</w:t>
-      </w:r>
-      <w:proofErr w:type="spellEnd"/>
-      <w:r>
-        <w:t xml:space="preserve"> </w:t>
-      </w:r>
-      <w:proofErr w:type="spellStart"/>
-      <w:r>
-        <w:t>path</w:t>
-      </w:r>
-      <w:proofErr w:type="spellEnd"/>
-      <w:r>
-        <w:t>”.</w:t>
+        <w:t xml:space="preserve"> Passar ids inválidos (negativos) ou que não estejam associados a nenhuma sale, são tratados no SUT, pois é feita uma operação de update na base de dados, portanto esses valores errados não existiram na base de dados, logo o um update com valores inadequados não mudaria estado nenhum na base dados, não deixando o sistema num estado erróneo.</w:t>
+      </w:r>
+      <w:r>
+        <w:t xml:space="preserve"> Portanto na classe de testes para esta narrativa apenas está um teste, para o “happy path”.</w:t>
       </w:r>
     </w:p>
     <w:p>
@@ -919,6 +625,7 @@
         <w:jc w:val="both"/>
       </w:pPr>
       <w:r>
+        <w:lastRenderedPageBreak/>
         <w:t>Narrativa e)</w:t>
       </w:r>
     </w:p>
@@ -928,15 +635,7 @@
         <w:jc w:val="both"/>
       </w:pPr>
       <w:r>
-        <w:t xml:space="preserve">Testes para a narrativa definida em 2.e) estão na classe </w:t>
-      </w:r>
-      <w:proofErr w:type="spellStart"/>
-      <w:r>
-        <w:t>CreateDeliveryNarrativeTest</w:t>
-      </w:r>
-      <w:proofErr w:type="spellEnd"/>
-      <w:r>
-        <w:t>.</w:t>
+        <w:t>Testes para a narrativa definida em 2.e) estão na classe CreateDeliveryNarrativeTest.</w:t>
       </w:r>
     </w:p>
     <w:p>
@@ -945,7 +644,6 @@
         <w:jc w:val="both"/>
       </w:pPr>
       <w:r>
-        <w:lastRenderedPageBreak/>
         <w:t>Com os testes relativos a esta narrativa, foram descobertos os seguintes bugs:</w:t>
       </w:r>
     </w:p>
@@ -959,138 +657,34 @@
         <w:jc w:val="both"/>
       </w:pPr>
       <w:r>
-        <w:t xml:space="preserve">É possível criar </w:t>
-      </w:r>
-      <w:proofErr w:type="spellStart"/>
-      <w:r>
-        <w:t>Deliveries</w:t>
-      </w:r>
-      <w:proofErr w:type="spellEnd"/>
-      <w:r>
-        <w:t xml:space="preserve"> com </w:t>
-      </w:r>
-      <w:proofErr w:type="spellStart"/>
-      <w:r>
-        <w:t>id’s</w:t>
-      </w:r>
-      <w:proofErr w:type="spellEnd"/>
-      <w:r>
-        <w:t xml:space="preserve"> de </w:t>
-      </w:r>
-      <w:proofErr w:type="spellStart"/>
-      <w:r>
-        <w:t>Addresses</w:t>
-      </w:r>
-      <w:proofErr w:type="spellEnd"/>
-      <w:r>
-        <w:t xml:space="preserve"> que não existem, </w:t>
-      </w:r>
-      <w:r>
-        <w:t xml:space="preserve">e.g., </w:t>
-      </w:r>
-      <w:proofErr w:type="spellStart"/>
-      <w:r>
-        <w:t>addr</w:t>
-      </w:r>
-      <w:r>
-        <w:t>_id</w:t>
-      </w:r>
-      <w:proofErr w:type="spellEnd"/>
-      <w:r>
-        <w:t xml:space="preserve"> = -1. </w:t>
-      </w:r>
-    </w:p>
-    <w:p>
-      <w:pPr>
-        <w:ind w:left="360" w:firstLine="708"/>
-        <w:jc w:val="both"/>
-      </w:pPr>
-      <w:r>
-        <w:t xml:space="preserve">Para resolver este bug foi criado um método de procura de </w:t>
-      </w:r>
-      <w:proofErr w:type="spellStart"/>
-      <w:r>
-        <w:t>address</w:t>
-      </w:r>
-      <w:proofErr w:type="spellEnd"/>
-      <w:r>
-        <w:t xml:space="preserve"> por id numa nova </w:t>
-      </w:r>
-      <w:proofErr w:type="spellStart"/>
-      <w:r>
-        <w:t>class</w:t>
-      </w:r>
-      <w:proofErr w:type="spellEnd"/>
-      <w:r>
-        <w:t xml:space="preserve"> </w:t>
-      </w:r>
-      <w:proofErr w:type="spellStart"/>
-      <w:r>
-        <w:t>AddressFinder</w:t>
-      </w:r>
-      <w:proofErr w:type="spellEnd"/>
-      <w:r>
-        <w:t xml:space="preserve">. </w:t>
-      </w:r>
-      <w:r>
-        <w:t xml:space="preserve">No método </w:t>
-      </w:r>
-      <w:proofErr w:type="spellStart"/>
-      <w:r>
-        <w:t>addSaleDelivery</w:t>
-      </w:r>
-      <w:proofErr w:type="spellEnd"/>
-      <w:r>
-        <w:t xml:space="preserve">, em </w:t>
-      </w:r>
-      <w:proofErr w:type="spellStart"/>
-      <w:r>
-        <w:t>SaleService</w:t>
-      </w:r>
-      <w:proofErr w:type="spellEnd"/>
-      <w:r>
-        <w:t>, é chamado</w:t>
+        <w:t xml:space="preserve">É possível criar Deliveries com id’s de Addresses que não existem, </w:t>
+      </w:r>
+      <w:r>
+        <w:t>e.g., addr</w:t>
+      </w:r>
+      <w:r>
+        <w:t xml:space="preserve">_id = -1. </w:t>
+      </w:r>
+    </w:p>
+    <w:p>
+      <w:pPr>
+        <w:ind w:firstLine="708"/>
+        <w:jc w:val="both"/>
+      </w:pPr>
+      <w:r>
+        <w:t xml:space="preserve">Para resolver este bug foi criado um método de procura de address por id numa nova class AddressFinder. </w:t>
+      </w:r>
+      <w:r>
+        <w:t>No método addSaleDelivery, em SaleService, é chamado</w:t>
       </w:r>
       <w:r>
         <w:t xml:space="preserve"> o método de procura </w:t>
       </w:r>
       <w:r>
-        <w:t xml:space="preserve">para o </w:t>
-      </w:r>
-      <w:proofErr w:type="spellStart"/>
-      <w:r>
-        <w:t>addr_id</w:t>
-      </w:r>
-      <w:proofErr w:type="spellEnd"/>
-      <w:r>
-        <w:t xml:space="preserve"> dado</w:t>
-      </w:r>
-      <w:r>
-        <w:t xml:space="preserve">, para garantir que ele existe. Caso não existir, este método vai lançar uma exceção, interrompendo o fluxo da função de inserção de </w:t>
-      </w:r>
-      <w:proofErr w:type="spellStart"/>
-      <w:r>
-        <w:t>delivery</w:t>
-      </w:r>
-      <w:proofErr w:type="spellEnd"/>
-      <w:r>
-        <w:t xml:space="preserve">, em vez de deixar inserir </w:t>
-      </w:r>
-      <w:proofErr w:type="spellStart"/>
-      <w:r>
-        <w:t>deliveries</w:t>
-      </w:r>
-      <w:proofErr w:type="spellEnd"/>
-      <w:r>
-        <w:t xml:space="preserve"> com </w:t>
-      </w:r>
-      <w:proofErr w:type="spellStart"/>
-      <w:r>
-        <w:t>address_id’s</w:t>
-      </w:r>
-      <w:proofErr w:type="spellEnd"/>
-      <w:r>
-        <w:t xml:space="preserve"> que não </w:t>
+        <w:t>para o addr_id dado</w:t>
+      </w:r>
+      <w:r>
+        <w:t xml:space="preserve">, para garantir que ele existe. Caso não existir, este método vai lançar uma exceção, interrompendo o fluxo da função de inserção de delivery, em vez de deixar inserir deliveries com address_id’s que não </w:t>
       </w:r>
       <w:r>
         <w:t>existem</w:t>
@@ -1109,23 +703,7 @@
         <w:jc w:val="both"/>
       </w:pPr>
       <w:r>
-        <w:t xml:space="preserve">Construtor de </w:t>
-      </w:r>
-      <w:proofErr w:type="spellStart"/>
-      <w:r>
-        <w:t>AddressRowDataGateWay</w:t>
-      </w:r>
-      <w:proofErr w:type="spellEnd"/>
-      <w:r>
-        <w:t xml:space="preserve"> que recebe um </w:t>
-      </w:r>
-      <w:proofErr w:type="spellStart"/>
-      <w:r>
-        <w:t>ResultSet</w:t>
-      </w:r>
-      <w:proofErr w:type="spellEnd"/>
-      <w:r>
-        <w:t xml:space="preserve"> tinha nome da</w:t>
+        <w:t>Construtor de AddressRowDataGateWay que recebe um ResultSet tinha nome da</w:t>
       </w:r>
       <w:r>
         <w:t xml:space="preserve"> </w:t>
@@ -1134,155 +712,58 @@
         <w:t xml:space="preserve">coluna </w:t>
       </w:r>
       <w:r>
-        <w:t xml:space="preserve">onde está o </w:t>
-      </w:r>
-      <w:proofErr w:type="spellStart"/>
-      <w:r>
-        <w:t>customer</w:t>
-      </w:r>
-      <w:proofErr w:type="spellEnd"/>
+        <w:t>onde está o customer vat com o nome errado</w:t>
+      </w:r>
+      <w:r>
+        <w:t>.</w:t>
+      </w:r>
+    </w:p>
+    <w:p>
+      <w:pPr>
+        <w:ind w:firstLine="708"/>
+        <w:jc w:val="both"/>
+      </w:pPr>
+      <w:r>
+        <w:t xml:space="preserve">No ficheiro </w:t>
+      </w:r>
+      <w:r>
+        <w:t>onde é feito o setup da base de dados (</w:t>
+      </w:r>
+      <w:r>
+        <w:t>createDDLHSQLDB</w:t>
+      </w:r>
+      <w:r>
+        <w:t>.sql) é possível ver o nome correto das colunas. Na</w:t>
+      </w:r>
       <w:r>
         <w:t xml:space="preserve"> </w:t>
       </w:r>
-      <w:proofErr w:type="spellStart"/>
-      <w:r>
-        <w:t>vat</w:t>
-      </w:r>
-      <w:proofErr w:type="spellEnd"/>
-      <w:r>
-        <w:t xml:space="preserve"> com o nome errado</w:t>
-      </w:r>
-      <w:r>
-        <w:t>.</w:t>
-      </w:r>
-    </w:p>
-    <w:p>
-      <w:pPr>
-        <w:ind w:left="360" w:firstLine="708"/>
-        <w:jc w:val="both"/>
-      </w:pPr>
-      <w:r>
-        <w:t xml:space="preserve">No ficheiro </w:t>
-      </w:r>
-      <w:r>
-        <w:t xml:space="preserve">onde é feito o </w:t>
-      </w:r>
-      <w:proofErr w:type="spellStart"/>
-      <w:r>
-        <w:t>setup</w:t>
-      </w:r>
-      <w:proofErr w:type="spellEnd"/>
-      <w:r>
-        <w:t xml:space="preserve"> da base de dados (</w:t>
-      </w:r>
-      <w:proofErr w:type="spellStart"/>
-      <w:r>
-        <w:t>createDDLHSQLDB</w:t>
-      </w:r>
-      <w:r>
-        <w:t>.sql</w:t>
-      </w:r>
-      <w:proofErr w:type="spellEnd"/>
-      <w:r>
-        <w:t>) é possível ver o nome correto das colunas. Na</w:t>
-      </w:r>
-      <w:r>
-        <w:t xml:space="preserve"> </w:t>
-      </w:r>
-      <w:r>
-        <w:t xml:space="preserve">tabela </w:t>
-      </w:r>
-      <w:proofErr w:type="spellStart"/>
-      <w:r>
-        <w:t>Address</w:t>
-      </w:r>
-      <w:proofErr w:type="spellEnd"/>
-      <w:r>
-        <w:t xml:space="preserve"> o nome da coluna que guarda o </w:t>
-      </w:r>
-      <w:proofErr w:type="spellStart"/>
-      <w:r>
-        <w:t>vat</w:t>
-      </w:r>
-      <w:proofErr w:type="spellEnd"/>
-      <w:r>
-        <w:t xml:space="preserve"> do </w:t>
-      </w:r>
-      <w:proofErr w:type="spellStart"/>
-      <w:r>
-        <w:t>customer</w:t>
-      </w:r>
-      <w:proofErr w:type="spellEnd"/>
-      <w:r>
-        <w:t xml:space="preserve"> é </w:t>
+      <w:r>
+        <w:t xml:space="preserve">tabela Address o nome da coluna que guarda o vat do customer é </w:t>
       </w:r>
       <w:r>
         <w:t>“</w:t>
       </w:r>
-      <w:proofErr w:type="spellStart"/>
       <w:r>
         <w:t>customer_vat</w:t>
       </w:r>
-      <w:proofErr w:type="spellEnd"/>
       <w:r>
         <w:t>”</w:t>
       </w:r>
       <w:r>
-        <w:t xml:space="preserve">, e na classe </w:t>
-      </w:r>
-      <w:proofErr w:type="spellStart"/>
-      <w:r>
-        <w:t>AddressRowDataGateway</w:t>
-      </w:r>
-      <w:proofErr w:type="spellEnd"/>
-      <w:r>
-        <w:t xml:space="preserve">, no construtor que recebe um </w:t>
-      </w:r>
-      <w:proofErr w:type="spellStart"/>
-      <w:r>
-        <w:t>ResultSet</w:t>
-      </w:r>
-      <w:proofErr w:type="spellEnd"/>
-      <w:r>
-        <w:t xml:space="preserve">, estava-se a obter o </w:t>
-      </w:r>
-      <w:proofErr w:type="spellStart"/>
-      <w:r>
-        <w:t>vat</w:t>
-      </w:r>
-      <w:proofErr w:type="spellEnd"/>
-      <w:r>
-        <w:t xml:space="preserve"> numa coluna </w:t>
+        <w:t xml:space="preserve">, e na classe AddressRowDataGateway, no construtor que recebe um ResultSet, estava-se a obter o vat numa coluna </w:t>
       </w:r>
       <w:r>
         <w:t>“</w:t>
       </w:r>
-      <w:proofErr w:type="spellStart"/>
       <w:r>
         <w:t>customerVat</w:t>
       </w:r>
-      <w:proofErr w:type="spellEnd"/>
       <w:r>
         <w:t>”</w:t>
       </w:r>
       <w:r>
-        <w:t>, o que está errado pois esta coluna não existe. Portanto, substituindo o nome errado (</w:t>
-      </w:r>
-      <w:proofErr w:type="spellStart"/>
-      <w:r>
-        <w:t>customerVat</w:t>
-      </w:r>
-      <w:proofErr w:type="spellEnd"/>
-      <w:r>
-        <w:t>) pelo correto (</w:t>
-      </w:r>
-      <w:proofErr w:type="spellStart"/>
-      <w:r>
-        <w:t>customer_vat</w:t>
-      </w:r>
-      <w:proofErr w:type="spellEnd"/>
-      <w:r>
-        <w:t xml:space="preserve">), resolve </w:t>
+        <w:t xml:space="preserve">, o que está errado pois esta coluna não existe. Portanto, substituindo o nome errado (customerVat) pelo correto (customer_vat), resolve </w:t>
       </w:r>
       <w:r>
         <w:t>este</w:t>
@@ -1299,6 +780,46 @@
           <w:numId w:val="3"/>
         </w:numPr>
         <w:jc w:val="both"/>
+      </w:pPr>
+      <w:r>
+        <w:t>É possível criar Sale Deliveries, submetendo um VAT com format correto, mas que não está associado a nenhum dos Customers registados no sistema</w:t>
+      </w:r>
+    </w:p>
+    <w:p>
+      <w:pPr>
+        <w:ind w:firstLine="708"/>
+        <w:jc w:val="both"/>
+      </w:pPr>
+      <w:r>
+        <w:t xml:space="preserve">Para resolver este bug foi adicionado no controlador AddSaleDeliveryPageController o uma chamada </w:t>
+      </w:r>
+      <w:r>
+        <w:t>getCustomerByVat</w:t>
+      </w:r>
+      <w:r>
+        <w:t xml:space="preserve"> de forma a verificar que o VAT dado está associado a um Customer existente no sistema. Isto é suficiente, pois caso não exista nenhum Customer com o VAT dado, o método </w:t>
+      </w:r>
+      <w:r>
+        <w:t>getCustomerByVat</w:t>
+      </w:r>
+      <w:r>
+        <w:t xml:space="preserve"> lança uma exceção, o que vai interromper o fluxo de execução do controlador e direcionar o utilizador para uma página de erro.</w:t>
+      </w:r>
+    </w:p>
+    <w:p>
+      <w:pPr>
+        <w:ind w:left="708"/>
+        <w:jc w:val="both"/>
+      </w:pPr>
+    </w:p>
+    <w:p>
+      <w:pPr>
+        <w:pStyle w:val="ListParagraph"/>
+        <w:numPr>
+          <w:ilvl w:val="0"/>
+          <w:numId w:val="3"/>
+        </w:numPr>
+        <w:jc w:val="both"/>
         <w:rPr>
           <w:highlight w:val="yellow"/>
         </w:rPr>
@@ -1307,55 +828,13 @@
         <w:rPr>
           <w:highlight w:val="yellow"/>
         </w:rPr>
-        <w:t xml:space="preserve">Criar </w:t>
-      </w:r>
-      <w:proofErr w:type="spellStart"/>
+        <w:t>Criar SaleDelivery com saleId de uma sale fechada</w:t>
+      </w:r>
       <w:r>
         <w:rPr>
           <w:highlight w:val="yellow"/>
         </w:rPr>
-        <w:t>SaleDelivery</w:t>
-      </w:r>
-      <w:proofErr w:type="spellEnd"/>
-      <w:r>
-        <w:rPr>
-          <w:highlight w:val="yellow"/>
-        </w:rPr>
-        <w:t xml:space="preserve"> com </w:t>
-      </w:r>
-      <w:proofErr w:type="spellStart"/>
-      <w:r>
-        <w:rPr>
-          <w:highlight w:val="yellow"/>
-        </w:rPr>
-        <w:t>saleId</w:t>
-      </w:r>
-      <w:proofErr w:type="spellEnd"/>
-      <w:r>
-        <w:rPr>
-          <w:highlight w:val="yellow"/>
-        </w:rPr>
-        <w:t xml:space="preserve"> de uma sale fechada</w:t>
-      </w:r>
-      <w:r>
-        <w:rPr>
-          <w:highlight w:val="yellow"/>
-        </w:rPr>
-        <w:t xml:space="preserve"> -&gt; pode ser </w:t>
-      </w:r>
-      <w:proofErr w:type="spellStart"/>
-      <w:r>
-        <w:rPr>
-          <w:highlight w:val="yellow"/>
-        </w:rPr>
-        <w:t>feature</w:t>
-      </w:r>
-      <w:proofErr w:type="spellEnd"/>
-      <w:r>
-        <w:rPr>
-          <w:highlight w:val="yellow"/>
-        </w:rPr>
-        <w:t xml:space="preserve"> como forma de reservar para uma possível próxima abertura da sale?</w:t>
+        <w:t xml:space="preserve"> -&gt; pode ser feature como forma de reservar para uma possível próxima abertura da sale?</w:t>
       </w:r>
     </w:p>
     <w:p>
@@ -1385,15 +864,7 @@
         <w:t xml:space="preserve"> </w:t>
       </w:r>
       <w:r>
-        <w:t xml:space="preserve">durante testes manuais da </w:t>
-      </w:r>
-      <w:proofErr w:type="spellStart"/>
-      <w:r>
-        <w:t>applicação</w:t>
-      </w:r>
-      <w:proofErr w:type="spellEnd"/>
-      <w:r>
-        <w:t xml:space="preserve">, </w:t>
+        <w:t xml:space="preserve">durante testes manuais da applicação, </w:t>
       </w:r>
       <w:r>
         <w:t xml:space="preserve">que dependendo dos requisitos do cliente do software, podem ser determinados </w:t>
@@ -1415,48 +886,11 @@
         <w:jc w:val="both"/>
       </w:pPr>
       <w:r>
-        <w:t xml:space="preserve">É possível um </w:t>
-      </w:r>
-      <w:proofErr w:type="spellStart"/>
-      <w:r>
-        <w:t>customer</w:t>
-      </w:r>
-      <w:proofErr w:type="spellEnd"/>
-      <w:r>
-        <w:t xml:space="preserve"> criar uma </w:t>
-      </w:r>
-      <w:proofErr w:type="spellStart"/>
-      <w:r>
-        <w:t>delivery</w:t>
-      </w:r>
-      <w:proofErr w:type="spellEnd"/>
-      <w:r>
-        <w:t xml:space="preserve"> com um </w:t>
-      </w:r>
-      <w:proofErr w:type="spellStart"/>
-      <w:r>
-        <w:t>address</w:t>
-      </w:r>
-      <w:proofErr w:type="spellEnd"/>
-      <w:r>
-        <w:t xml:space="preserve"> id, de um </w:t>
-      </w:r>
-      <w:proofErr w:type="spellStart"/>
-      <w:r>
-        <w:t>Address</w:t>
-      </w:r>
-      <w:proofErr w:type="spellEnd"/>
-      <w:r>
-        <w:t xml:space="preserve"> </w:t>
-      </w:r>
-      <w:r>
-        <w:t xml:space="preserve">criado por outro </w:t>
-      </w:r>
-      <w:proofErr w:type="spellStart"/>
-      <w:r>
-        <w:t>customer</w:t>
-      </w:r>
-      <w:proofErr w:type="spellEnd"/>
+        <w:t xml:space="preserve">É possível um customer criar uma delivery com um address id, de um Address </w:t>
+      </w:r>
+      <w:r>
+        <w:t>criado por outro customer</w:t>
+      </w:r>
     </w:p>
     <w:p>
       <w:pPr>
@@ -1468,34 +902,10 @@
         <w:jc w:val="both"/>
       </w:pPr>
       <w:r>
-        <w:t xml:space="preserve">É possível um </w:t>
-      </w:r>
-      <w:proofErr w:type="spellStart"/>
-      <w:r>
-        <w:t>customer</w:t>
-      </w:r>
-      <w:proofErr w:type="spellEnd"/>
-      <w:r>
-        <w:t xml:space="preserve"> criar uma </w:t>
-      </w:r>
-      <w:proofErr w:type="spellStart"/>
-      <w:r>
-        <w:t>delivery</w:t>
-      </w:r>
-      <w:proofErr w:type="spellEnd"/>
-      <w:r>
-        <w:t xml:space="preserve"> com um sale id, de uma Sale </w:t>
-      </w:r>
-      <w:r>
-        <w:t xml:space="preserve">criada por outro </w:t>
-      </w:r>
-      <w:proofErr w:type="spellStart"/>
-      <w:r>
-        <w:t>customer</w:t>
-      </w:r>
-      <w:proofErr w:type="spellEnd"/>
-      <w:r>
-        <w:t>.</w:t>
+        <w:t xml:space="preserve">É possível um customer criar uma delivery com um sale id, de uma Sale </w:t>
+      </w:r>
+      <w:r>
+        <w:t>criada por outro customer.</w:t>
       </w:r>
     </w:p>
     <w:p>
@@ -1508,15 +918,7 @@
         <w:jc w:val="both"/>
       </w:pPr>
       <w:r>
-        <w:t xml:space="preserve">Reverter os </w:t>
-      </w:r>
-      <w:proofErr w:type="spellStart"/>
-      <w:r>
-        <w:t>inserts</w:t>
-      </w:r>
-      <w:proofErr w:type="spellEnd"/>
-      <w:r>
-        <w:t xml:space="preserve"> feitos nos testes para as narrativas</w:t>
+        <w:t>Reverter os inserts feitos nos testes para as narrativas</w:t>
       </w:r>
     </w:p>
     <w:p>
@@ -1525,34 +927,83 @@
         <w:jc w:val="both"/>
       </w:pPr>
       <w:r>
-        <w:t xml:space="preserve">Modificou-se o SUT, para ter a capacidade de remover </w:t>
-      </w:r>
-      <w:proofErr w:type="spellStart"/>
-      <w:r>
-        <w:t>Adresses</w:t>
-      </w:r>
-      <w:proofErr w:type="spellEnd"/>
-      <w:r>
-        <w:t xml:space="preserve">, Sales e </w:t>
-      </w:r>
-      <w:proofErr w:type="spellStart"/>
-      <w:r>
-        <w:t>Deliveries</w:t>
-      </w:r>
-      <w:proofErr w:type="spellEnd"/>
-      <w:r>
-        <w:t xml:space="preserve"> de </w:t>
-      </w:r>
-      <w:proofErr w:type="spellStart"/>
-      <w:r>
-        <w:t>Customers</w:t>
-      </w:r>
-      <w:proofErr w:type="spellEnd"/>
+        <w:t>Modificou-se o SUT, para ter a capacidade de remover Adresses</w:t>
+      </w:r>
+      <w:r>
+        <w:t>, Sales e Deliveries</w:t>
+      </w:r>
+      <w:r>
+        <w:t xml:space="preserve"> de Customers.</w:t>
+      </w:r>
+      <w:r>
+        <w:t xml:space="preserve"> Nesta subsecção detalha-se como é que foram implementados casos de uso extra para haver a capacidade de “limpar” os efeitos secundários produzidos nos testes.</w:t>
+      </w:r>
+    </w:p>
+    <w:p>
+      <w:pPr>
+        <w:ind w:firstLine="360"/>
+        <w:jc w:val="both"/>
+      </w:pPr>
+      <w:r>
+        <w:lastRenderedPageBreak/>
+        <w:t xml:space="preserve"> Para</w:t>
+      </w:r>
+      <w:r>
+        <w:t xml:space="preserve"> se poder remover Addresses</w:t>
+      </w:r>
+      <w:r>
+        <w:t xml:space="preserve"> </w:t>
+      </w:r>
+      <w:r>
+        <w:t>a</w:t>
+      </w:r>
+      <w:r>
+        <w:t>crescentou-se um link no index.html para se ser direcionado a um form</w:t>
+      </w:r>
+      <w:r>
+        <w:t xml:space="preserve"> de remoção de Address</w:t>
+      </w:r>
+      <w:r>
+        <w:t>, parecido com o de inserção de um novo Address. A diferença é que este form faz um pedido para um outro PageController, criado por mim, o RemoveAddressPageController. Este controller recebe os dados necessários para a remoção de um Address de um Customer. Para seguir a logica de “separation of concerns” seguida pelos developers da app, foi criado o método removeAddressOfCustomer, na class CustomerService, método este que é então chamado no controller, abstraindo-o dos detalhes da remoção de um Address. Nesta função no CustomerService,</w:t>
+      </w:r>
+      <w:r>
+        <w:t xml:space="preserve"> é primeiro verificado que o customer identidicado com o vat dado tem o Address a remover, e no fim</w:t>
+      </w:r>
+      <w:r>
+        <w:t xml:space="preserve"> foi usada de novo a mesma lógica dos developers, sendo por isso usada AddressRowDataGateway, para tratar da lógica da camada dos dados.</w:t>
+      </w:r>
+    </w:p>
+    <w:p>
+      <w:pPr>
+        <w:ind w:firstLine="360"/>
+        <w:jc w:val="both"/>
+      </w:pPr>
+      <w:r>
+        <w:t>Para se poder</w:t>
+      </w:r>
+      <w:r>
+        <w:t xml:space="preserve"> remover Sales</w:t>
+      </w:r>
+      <w:r>
+        <w:t xml:space="preserve">, acrescentou-se um link no index.html para se ser direcionado para um form, que recebe o vat do </w:t>
+      </w:r>
+      <w:r>
+        <w:t>customer</w:t>
+      </w:r>
+      <w:r>
+        <w:t>, que criou a sale a apagar, e o id da sale a apagar</w:t>
+      </w:r>
       <w:r>
         <w:t>.</w:t>
       </w:r>
       <w:r>
-        <w:t xml:space="preserve"> Nesta subsecção detalha-se como é que foram implementados casos de uso extra para haver a capacidade de “limpar” os efeitos secundários produzidos nos testes.</w:t>
+        <w:t xml:space="preserve"> O pedido submetido por este form é tratado pelo RemoveSalePageController. Este controller lê os campos do pedido e usa o SalesService para se abstrair da lógica da remoção de uma sale, chamando o método removeSale com os valores do vat e id da sale lidos no pedido. No método removeSale, em SaleService,</w:t>
+      </w:r>
+      <w:r>
+        <w:t xml:space="preserve"> é verificado que o customer com o vat dado foi quem criou a sale, e</w:t>
+      </w:r>
+      <w:r>
+        <w:t xml:space="preserve"> é usada a class SaleRowDataGateway para se tratar da lógica de remoção de uma sale da base de dados.</w:t>
       </w:r>
     </w:p>
     <w:p>
@@ -1561,571 +1012,37 @@
         <w:jc w:val="both"/>
       </w:pPr>
       <w:r>
-        <w:t xml:space="preserve"> Para</w:t>
-      </w:r>
-      <w:r>
-        <w:t xml:space="preserve"> se poder remover </w:t>
-      </w:r>
-      <w:proofErr w:type="spellStart"/>
-      <w:r>
-        <w:t>Addresses</w:t>
-      </w:r>
-      <w:proofErr w:type="spellEnd"/>
-      <w:r>
-        <w:t xml:space="preserve"> </w:t>
+        <w:t xml:space="preserve">Para se poder remover Deliveries acrescentou-se um link no index.html, para se ser direcionado para um form, que recebe o vat do customer, que criou a delivery, e o id da delivery a remover. Ao submeter um form é feito um pedido, que é tratado pelo controller RemoveDeliveryPageController. Neste controller são lidos os campos do pedido, e é usado o SaleService para abstrair o controller da remoção de uma delivery, com </w:t>
+      </w:r>
+      <w:r>
+        <w:t xml:space="preserve">o método </w:t>
+      </w:r>
+      <w:r>
+        <w:t>removeDelivery. N</w:t>
+      </w:r>
+      <w:r>
+        <w:t xml:space="preserve">este método, é primeiro verificado que o customer com o vat dado foi quem criou a </w:t>
+      </w:r>
+      <w:r>
+        <w:t>Delivery ,</w:t>
+      </w:r>
+      <w:r>
+        <w:t xml:space="preserve"> e é usado SaleDeliveryRowDataGateway para se tratar da lógica de remoção de Deliveries na base de dados.</w:t>
+      </w:r>
+    </w:p>
+    <w:p>
+      <w:pPr>
+        <w:ind w:firstLine="360"/>
+        <w:jc w:val="both"/>
+      </w:pPr>
+      <w:r>
+        <w:t>Neste processo todo, como foram usad</w:t>
       </w:r>
       <w:r>
         <w:t>a</w:t>
       </w:r>
       <w:r>
-        <w:t xml:space="preserve">crescentou-se um link no index.html para se ser direcionado a um </w:t>
-      </w:r>
-      <w:proofErr w:type="spellStart"/>
-      <w:r>
-        <w:t>form</w:t>
-      </w:r>
-      <w:proofErr w:type="spellEnd"/>
-      <w:r>
-        <w:t xml:space="preserve"> de remoção de </w:t>
-      </w:r>
-      <w:proofErr w:type="spellStart"/>
-      <w:r>
-        <w:t>Address</w:t>
-      </w:r>
-      <w:proofErr w:type="spellEnd"/>
-      <w:r>
-        <w:t xml:space="preserve">, parecido com o de inserção de um novo </w:t>
-      </w:r>
-      <w:proofErr w:type="spellStart"/>
-      <w:r>
-        <w:t>Address</w:t>
-      </w:r>
-      <w:proofErr w:type="spellEnd"/>
-      <w:r>
-        <w:t xml:space="preserve">. A diferença é que este </w:t>
-      </w:r>
-      <w:proofErr w:type="spellStart"/>
-      <w:r>
-        <w:t>form</w:t>
-      </w:r>
-      <w:proofErr w:type="spellEnd"/>
-      <w:r>
-        <w:t xml:space="preserve"> faz um pedido para um outro </w:t>
-      </w:r>
-      <w:proofErr w:type="spellStart"/>
-      <w:r>
-        <w:t>PageController</w:t>
-      </w:r>
-      <w:proofErr w:type="spellEnd"/>
-      <w:r>
-        <w:t xml:space="preserve">, criado por mim, o </w:t>
-      </w:r>
-      <w:proofErr w:type="spellStart"/>
-      <w:r>
-        <w:t>RemoveAddressPageController</w:t>
-      </w:r>
-      <w:proofErr w:type="spellEnd"/>
-      <w:r>
-        <w:t xml:space="preserve">. Este </w:t>
-      </w:r>
-      <w:proofErr w:type="spellStart"/>
-      <w:r>
-        <w:t>controller</w:t>
-      </w:r>
-      <w:proofErr w:type="spellEnd"/>
-      <w:r>
-        <w:t xml:space="preserve"> recebe os dados necessários para a remoção de um </w:t>
-      </w:r>
-      <w:proofErr w:type="spellStart"/>
-      <w:r>
-        <w:t>Address</w:t>
-      </w:r>
-      <w:proofErr w:type="spellEnd"/>
-      <w:r>
-        <w:t xml:space="preserve"> de um </w:t>
-      </w:r>
-      <w:proofErr w:type="spellStart"/>
-      <w:r>
-        <w:t>Customer</w:t>
-      </w:r>
-      <w:proofErr w:type="spellEnd"/>
-      <w:r>
-        <w:t>. Para seguir a logica de “</w:t>
-      </w:r>
-      <w:proofErr w:type="spellStart"/>
-      <w:r>
-        <w:t>separation</w:t>
-      </w:r>
-      <w:proofErr w:type="spellEnd"/>
-      <w:r>
-        <w:t xml:space="preserve"> </w:t>
-      </w:r>
-      <w:proofErr w:type="spellStart"/>
-      <w:r>
-        <w:t>of</w:t>
-      </w:r>
-      <w:proofErr w:type="spellEnd"/>
-      <w:r>
-        <w:t xml:space="preserve"> </w:t>
-      </w:r>
-      <w:proofErr w:type="spellStart"/>
-      <w:r>
-        <w:t>concerns</w:t>
-      </w:r>
-      <w:proofErr w:type="spellEnd"/>
-      <w:r>
-        <w:t xml:space="preserve">” seguida pelos </w:t>
-      </w:r>
-      <w:proofErr w:type="spellStart"/>
-      <w:r>
-        <w:t>developers</w:t>
-      </w:r>
-      <w:proofErr w:type="spellEnd"/>
-      <w:r>
-        <w:t xml:space="preserve"> da app, foi criado o método </w:t>
-      </w:r>
-      <w:proofErr w:type="spellStart"/>
-      <w:r>
-        <w:t>removeAddressOfCustomer</w:t>
-      </w:r>
-      <w:proofErr w:type="spellEnd"/>
-      <w:r>
-        <w:t xml:space="preserve">, na </w:t>
-      </w:r>
-      <w:proofErr w:type="spellStart"/>
-      <w:r>
-        <w:t>class</w:t>
-      </w:r>
-      <w:proofErr w:type="spellEnd"/>
-      <w:r>
-        <w:t xml:space="preserve"> </w:t>
-      </w:r>
-      <w:proofErr w:type="spellStart"/>
-      <w:r>
-        <w:t>CustomerService</w:t>
-      </w:r>
-      <w:proofErr w:type="spellEnd"/>
-      <w:r>
-        <w:t xml:space="preserve">, método este que é então chamado no </w:t>
-      </w:r>
-      <w:proofErr w:type="spellStart"/>
-      <w:r>
-        <w:t>controller</w:t>
-      </w:r>
-      <w:proofErr w:type="spellEnd"/>
-      <w:r>
-        <w:t xml:space="preserve">, abstraindo-o dos detalhes da remoção de um </w:t>
-      </w:r>
-      <w:proofErr w:type="spellStart"/>
-      <w:r>
-        <w:t>Address</w:t>
-      </w:r>
-      <w:proofErr w:type="spellEnd"/>
-      <w:r>
-        <w:t xml:space="preserve">. Nesta função no </w:t>
-      </w:r>
-      <w:proofErr w:type="spellStart"/>
-      <w:r>
-        <w:t>CustomerService</w:t>
-      </w:r>
-      <w:proofErr w:type="spellEnd"/>
-      <w:r>
-        <w:t>,</w:t>
-      </w:r>
-      <w:r>
-        <w:t xml:space="preserve"> é primeiro verificado que o </w:t>
-      </w:r>
-      <w:proofErr w:type="spellStart"/>
-      <w:r>
-        <w:t>customer</w:t>
-      </w:r>
-      <w:proofErr w:type="spellEnd"/>
-      <w:r>
-        <w:t xml:space="preserve"> </w:t>
-      </w:r>
-      <w:proofErr w:type="spellStart"/>
-      <w:r>
-        <w:t>identidicado</w:t>
-      </w:r>
-      <w:proofErr w:type="spellEnd"/>
-      <w:r>
-        <w:t xml:space="preserve"> com o </w:t>
-      </w:r>
-      <w:proofErr w:type="spellStart"/>
-      <w:r>
-        <w:t>vat</w:t>
-      </w:r>
-      <w:proofErr w:type="spellEnd"/>
-      <w:r>
-        <w:t xml:space="preserve"> dado tem o </w:t>
-      </w:r>
-      <w:proofErr w:type="spellStart"/>
-      <w:r>
-        <w:t>Address</w:t>
-      </w:r>
-      <w:proofErr w:type="spellEnd"/>
-      <w:r>
-        <w:t xml:space="preserve"> a remover, e no fim</w:t>
-      </w:r>
-      <w:r>
-        <w:t xml:space="preserve"> foi usada de novo a mesma lógica dos </w:t>
-      </w:r>
-      <w:proofErr w:type="spellStart"/>
-      <w:r>
-        <w:t>developers</w:t>
-      </w:r>
-      <w:proofErr w:type="spellEnd"/>
-      <w:r>
-        <w:t xml:space="preserve">, sendo por isso usada </w:t>
-      </w:r>
-      <w:proofErr w:type="spellStart"/>
-      <w:r>
-        <w:t>AddressRowDataGateway</w:t>
-      </w:r>
-      <w:proofErr w:type="spellEnd"/>
-      <w:r>
-        <w:t>, para tratar da lógica da camada dos dados.</w:t>
-      </w:r>
-    </w:p>
-    <w:p>
-      <w:pPr>
-        <w:ind w:firstLine="360"/>
-        <w:jc w:val="both"/>
-      </w:pPr>
-      <w:r>
-        <w:lastRenderedPageBreak/>
-        <w:t>Para se poder</w:t>
-      </w:r>
-      <w:r>
-        <w:t xml:space="preserve"> remover Sales</w:t>
-      </w:r>
-      <w:r>
-        <w:t xml:space="preserve">, acrescentou-se um link no index.html para se ser direcionado para um </w:t>
-      </w:r>
-      <w:proofErr w:type="spellStart"/>
-      <w:r>
-        <w:t>form</w:t>
-      </w:r>
-      <w:proofErr w:type="spellEnd"/>
-      <w:r>
-        <w:t xml:space="preserve">, que recebe o </w:t>
-      </w:r>
-      <w:proofErr w:type="spellStart"/>
-      <w:r>
-        <w:t>vat</w:t>
-      </w:r>
-      <w:proofErr w:type="spellEnd"/>
-      <w:r>
-        <w:t xml:space="preserve"> do </w:t>
-      </w:r>
-      <w:proofErr w:type="spellStart"/>
-      <w:r>
-        <w:t>customer</w:t>
-      </w:r>
-      <w:proofErr w:type="spellEnd"/>
-      <w:r>
-        <w:t>, que criou a sale a apagar, e o id da sale a apagar</w:t>
-      </w:r>
-      <w:r>
-        <w:t>.</w:t>
-      </w:r>
-      <w:r>
-        <w:t xml:space="preserve"> O pedido submetido por este </w:t>
-      </w:r>
-      <w:proofErr w:type="spellStart"/>
-      <w:r>
-        <w:t>form</w:t>
-      </w:r>
-      <w:proofErr w:type="spellEnd"/>
-      <w:r>
-        <w:t xml:space="preserve"> é tratado pelo </w:t>
-      </w:r>
-      <w:proofErr w:type="spellStart"/>
-      <w:r>
-        <w:t>RemoveSalePageController</w:t>
-      </w:r>
-      <w:proofErr w:type="spellEnd"/>
-      <w:r>
-        <w:t xml:space="preserve">. Este </w:t>
-      </w:r>
-      <w:proofErr w:type="spellStart"/>
-      <w:r>
-        <w:t>controller</w:t>
-      </w:r>
-      <w:proofErr w:type="spellEnd"/>
-      <w:r>
-        <w:t xml:space="preserve"> lê os campos do pedido e usa o </w:t>
-      </w:r>
-      <w:proofErr w:type="spellStart"/>
-      <w:r>
-        <w:t>SalesService</w:t>
-      </w:r>
-      <w:proofErr w:type="spellEnd"/>
-      <w:r>
-        <w:t xml:space="preserve"> para se abstrair da lógica da remoção de uma sale, chamando o método </w:t>
-      </w:r>
-      <w:proofErr w:type="spellStart"/>
-      <w:r>
-        <w:t>removeSale</w:t>
-      </w:r>
-      <w:proofErr w:type="spellEnd"/>
-      <w:r>
-        <w:t xml:space="preserve"> com os valores do </w:t>
-      </w:r>
-      <w:proofErr w:type="spellStart"/>
-      <w:r>
-        <w:t>vat</w:t>
-      </w:r>
-      <w:proofErr w:type="spellEnd"/>
-      <w:r>
-        <w:t xml:space="preserve"> e id da sale lidos no pedido. No método </w:t>
-      </w:r>
-      <w:proofErr w:type="spellStart"/>
-      <w:r>
-        <w:t>removeSale</w:t>
-      </w:r>
-      <w:proofErr w:type="spellEnd"/>
-      <w:r>
-        <w:t xml:space="preserve">, em </w:t>
-      </w:r>
-      <w:proofErr w:type="spellStart"/>
-      <w:r>
-        <w:t>SaleService</w:t>
-      </w:r>
-      <w:proofErr w:type="spellEnd"/>
-      <w:r>
-        <w:t>,</w:t>
-      </w:r>
-      <w:r>
-        <w:t xml:space="preserve"> é verificado que o </w:t>
-      </w:r>
-      <w:proofErr w:type="spellStart"/>
-      <w:r>
-        <w:t>customer</w:t>
-      </w:r>
-      <w:proofErr w:type="spellEnd"/>
-      <w:r>
-        <w:t xml:space="preserve"> com o </w:t>
-      </w:r>
-      <w:proofErr w:type="spellStart"/>
-      <w:r>
-        <w:t>vat</w:t>
-      </w:r>
-      <w:proofErr w:type="spellEnd"/>
-      <w:r>
-        <w:t xml:space="preserve"> dado foi quem criou a sale, e</w:t>
-      </w:r>
-      <w:r>
-        <w:t xml:space="preserve"> é usada a </w:t>
-      </w:r>
-      <w:proofErr w:type="spellStart"/>
-      <w:r>
-        <w:t>class</w:t>
-      </w:r>
-      <w:proofErr w:type="spellEnd"/>
-      <w:r>
-        <w:t xml:space="preserve"> </w:t>
-      </w:r>
-      <w:proofErr w:type="spellStart"/>
-      <w:r>
-        <w:t>SaleRowDataGateway</w:t>
-      </w:r>
-      <w:proofErr w:type="spellEnd"/>
-      <w:r>
-        <w:t xml:space="preserve"> para se tratar da lógica de remoção de uma sale da base de dados.</w:t>
-      </w:r>
-    </w:p>
-    <w:p>
-      <w:pPr>
-        <w:ind w:firstLine="360"/>
-        <w:jc w:val="both"/>
-      </w:pPr>
-      <w:r>
-        <w:t xml:space="preserve">Para se poder remover </w:t>
-      </w:r>
-      <w:proofErr w:type="spellStart"/>
-      <w:r>
-        <w:t>Deliveries</w:t>
-      </w:r>
-      <w:proofErr w:type="spellEnd"/>
-      <w:r>
-        <w:t xml:space="preserve"> acrescentou-se um link no index.html, para se ser direcionado para um </w:t>
-      </w:r>
-      <w:proofErr w:type="spellStart"/>
-      <w:r>
-        <w:t>form</w:t>
-      </w:r>
-      <w:proofErr w:type="spellEnd"/>
-      <w:r>
-        <w:t xml:space="preserve">, que recebe o </w:t>
-      </w:r>
-      <w:proofErr w:type="spellStart"/>
-      <w:r>
-        <w:t>vat</w:t>
-      </w:r>
-      <w:proofErr w:type="spellEnd"/>
-      <w:r>
-        <w:t xml:space="preserve"> do </w:t>
-      </w:r>
-      <w:proofErr w:type="spellStart"/>
-      <w:r>
-        <w:t>customer</w:t>
-      </w:r>
-      <w:proofErr w:type="spellEnd"/>
-      <w:r>
-        <w:t xml:space="preserve">, que criou a </w:t>
-      </w:r>
-      <w:proofErr w:type="spellStart"/>
-      <w:r>
-        <w:t>delivery</w:t>
-      </w:r>
-      <w:proofErr w:type="spellEnd"/>
-      <w:r>
-        <w:t xml:space="preserve">, e o id da </w:t>
-      </w:r>
-      <w:proofErr w:type="spellStart"/>
-      <w:r>
-        <w:t>delivery</w:t>
-      </w:r>
-      <w:proofErr w:type="spellEnd"/>
-      <w:r>
-        <w:t xml:space="preserve"> a remover. Ao submeter um </w:t>
-      </w:r>
-      <w:proofErr w:type="spellStart"/>
-      <w:r>
-        <w:t>form</w:t>
-      </w:r>
-      <w:proofErr w:type="spellEnd"/>
-      <w:r>
-        <w:t xml:space="preserve"> é feito um pedido, que é tratado pelo </w:t>
-      </w:r>
-      <w:proofErr w:type="spellStart"/>
-      <w:r>
-        <w:t>controller</w:t>
-      </w:r>
-      <w:proofErr w:type="spellEnd"/>
-      <w:r>
-        <w:t xml:space="preserve"> </w:t>
-      </w:r>
-      <w:proofErr w:type="spellStart"/>
-      <w:r>
-        <w:t>RemoveDeliveryPageController</w:t>
-      </w:r>
-      <w:proofErr w:type="spellEnd"/>
-      <w:r>
-        <w:t xml:space="preserve">. Neste </w:t>
-      </w:r>
-      <w:proofErr w:type="spellStart"/>
-      <w:r>
-        <w:t>controller</w:t>
-      </w:r>
-      <w:proofErr w:type="spellEnd"/>
-      <w:r>
-        <w:t xml:space="preserve"> são lidos os campos do pedido, e é usado o </w:t>
-      </w:r>
-      <w:proofErr w:type="spellStart"/>
-      <w:r>
-        <w:t>SaleService</w:t>
-      </w:r>
-      <w:proofErr w:type="spellEnd"/>
-      <w:r>
-        <w:t xml:space="preserve"> para abstrair o </w:t>
-      </w:r>
-      <w:proofErr w:type="spellStart"/>
-      <w:r>
-        <w:t>controller</w:t>
-      </w:r>
-      <w:proofErr w:type="spellEnd"/>
-      <w:r>
-        <w:t xml:space="preserve"> da remoção de uma </w:t>
-      </w:r>
-      <w:proofErr w:type="spellStart"/>
-      <w:r>
-        <w:t>delivery</w:t>
-      </w:r>
-      <w:proofErr w:type="spellEnd"/>
-      <w:r>
-        <w:t xml:space="preserve">, com </w:t>
-      </w:r>
-      <w:r>
-        <w:t xml:space="preserve">o método </w:t>
-      </w:r>
-      <w:proofErr w:type="spellStart"/>
-      <w:r>
-        <w:t>removeDelivery</w:t>
-      </w:r>
-      <w:proofErr w:type="spellEnd"/>
-      <w:r>
-        <w:t>. N</w:t>
-      </w:r>
-      <w:r>
-        <w:t xml:space="preserve">este método, é primeiro verificado que o </w:t>
-      </w:r>
-      <w:proofErr w:type="spellStart"/>
-      <w:r>
-        <w:t>customer</w:t>
-      </w:r>
-      <w:proofErr w:type="spellEnd"/>
-      <w:r>
-        <w:t xml:space="preserve"> com o </w:t>
-      </w:r>
-      <w:proofErr w:type="spellStart"/>
-      <w:r>
-        <w:t>vat</w:t>
-      </w:r>
-      <w:proofErr w:type="spellEnd"/>
-      <w:r>
-        <w:t xml:space="preserve"> dado foi quem criou a </w:t>
-      </w:r>
-      <w:proofErr w:type="spellStart"/>
-      <w:r>
-        <w:t>Delivery</w:t>
-      </w:r>
-      <w:proofErr w:type="spellEnd"/>
-      <w:r>
-        <w:t xml:space="preserve"> ,</w:t>
-      </w:r>
-      <w:r>
-        <w:t xml:space="preserve"> e é usado </w:t>
-      </w:r>
-      <w:proofErr w:type="spellStart"/>
-      <w:r>
-        <w:t>SaleDeliveryRowDataGateway</w:t>
-      </w:r>
-      <w:proofErr w:type="spellEnd"/>
-      <w:r>
-        <w:t xml:space="preserve"> para se tratar da lógica de remoção de </w:t>
-      </w:r>
-      <w:proofErr w:type="spellStart"/>
-      <w:r>
-        <w:t>Deliveries</w:t>
-      </w:r>
-      <w:proofErr w:type="spellEnd"/>
-      <w:r>
-        <w:t xml:space="preserve"> na base de dados.</w:t>
-      </w:r>
-    </w:p>
-    <w:p>
-      <w:pPr>
-        <w:ind w:firstLine="360"/>
-        <w:jc w:val="both"/>
-      </w:pPr>
-      <w:r>
-        <w:t>Neste processo todo, como foram usad</w:t>
-      </w:r>
-      <w:r>
-        <w:t>a</w:t>
-      </w:r>
-      <w:r>
-        <w:t xml:space="preserve">s várias funcionalidades implementadas pelos </w:t>
-      </w:r>
-      <w:proofErr w:type="spellStart"/>
-      <w:r>
-        <w:t>developers</w:t>
-      </w:r>
-      <w:proofErr w:type="spellEnd"/>
-      <w:r>
-        <w:t xml:space="preserve">, foi possível ter um melhor entendimento sobre os detalhes da implementação, o que tornou possível descobrir </w:t>
+        <w:t xml:space="preserve">s várias funcionalidades implementadas pelos developers, foi possível ter um melhor entendimento sobre os detalhes da implementação, o que tornou possível descobrir </w:t>
       </w:r>
       <w:r>
         <w:t>os</w:t>
@@ -2155,25 +1072,18 @@
         </w:numPr>
         <w:jc w:val="both"/>
       </w:pPr>
-      <w:proofErr w:type="spellStart"/>
-      <w:r>
-        <w:t>Strings</w:t>
-      </w:r>
-      <w:proofErr w:type="spellEnd"/>
-      <w:r>
-        <w:t xml:space="preserve"> dos</w:t>
+      <w:r>
+        <w:t>Strings dos</w:t>
       </w:r>
       <w:r>
         <w:t xml:space="preserve"> </w:t>
       </w:r>
-      <w:proofErr w:type="spellStart"/>
       <w:r>
         <w:t>A</w:t>
       </w:r>
       <w:r>
         <w:t>ddresses</w:t>
       </w:r>
-      <w:proofErr w:type="spellEnd"/>
       <w:r>
         <w:t xml:space="preserve"> que</w:t>
       </w:r>
@@ -2196,35 +1106,14 @@
         <w:t xml:space="preserve">vários </w:t>
       </w:r>
       <w:r>
-        <w:t xml:space="preserve">espaços em branco, no fim o que pode causar erros quando são feitas comparações da </w:t>
-      </w:r>
-      <w:proofErr w:type="spellStart"/>
-      <w:r>
-        <w:t>string</w:t>
-      </w:r>
-      <w:proofErr w:type="spellEnd"/>
-      <w:r>
-        <w:t xml:space="preserve"> </w:t>
-      </w:r>
-      <w:r>
-        <w:t xml:space="preserve">dos </w:t>
-      </w:r>
-      <w:proofErr w:type="spellStart"/>
-      <w:r>
-        <w:t>addresses</w:t>
-      </w:r>
-      <w:proofErr w:type="spellEnd"/>
-      <w:r>
-        <w:t xml:space="preserve"> </w:t>
-      </w:r>
-      <w:r>
-        <w:t xml:space="preserve">vindos da </w:t>
-      </w:r>
-      <w:proofErr w:type="spellStart"/>
-      <w:r>
-        <w:t>bd</w:t>
-      </w:r>
-      <w:proofErr w:type="spellEnd"/>
+        <w:t xml:space="preserve">espaços em branco, no fim o que pode causar erros quando são feitas comparações da string </w:t>
+      </w:r>
+      <w:r>
+        <w:t xml:space="preserve">dos addresses </w:t>
+      </w:r>
+      <w:r>
+        <w:t>vindos da bd</w:t>
+      </w:r>
       <w:r>
         <w:t>.</w:t>
       </w:r>
@@ -2241,45 +1130,13 @@
         <w:t>a</w:t>
       </w:r>
       <w:r>
-        <w:t xml:space="preserve">do um </w:t>
-      </w:r>
-      <w:proofErr w:type="spellStart"/>
-      <w:r>
-        <w:t>trim</w:t>
-      </w:r>
-      <w:proofErr w:type="spellEnd"/>
-      <w:r>
-        <w:t xml:space="preserve"> </w:t>
-      </w:r>
-      <w:r>
-        <w:t xml:space="preserve">nas </w:t>
-      </w:r>
-      <w:proofErr w:type="spellStart"/>
-      <w:r>
-        <w:t>strings</w:t>
-      </w:r>
-      <w:proofErr w:type="spellEnd"/>
-      <w:r>
-        <w:t xml:space="preserve"> que representam o </w:t>
-      </w:r>
-      <w:proofErr w:type="spellStart"/>
-      <w:r>
-        <w:t>address</w:t>
-      </w:r>
-      <w:proofErr w:type="spellEnd"/>
-      <w:r>
-        <w:t xml:space="preserve"> em texto</w:t>
-      </w:r>
-      <w:r>
-        <w:t xml:space="preserve">, vindas de </w:t>
-      </w:r>
-      <w:proofErr w:type="spellStart"/>
-      <w:r>
-        <w:t>querys</w:t>
-      </w:r>
-      <w:proofErr w:type="spellEnd"/>
-      <w:r>
-        <w:t xml:space="preserve"> à base de dados</w:t>
+        <w:t xml:space="preserve">do um trim </w:t>
+      </w:r>
+      <w:r>
+        <w:t>nas strings que representam o address em texto</w:t>
+      </w:r>
+      <w:r>
+        <w:t>, vindas de querys à base de dados</w:t>
       </w:r>
       <w:r>
         <w:t>.</w:t>
@@ -2300,19 +1157,9 @@
         </w:numPr>
         <w:jc w:val="both"/>
       </w:pPr>
-      <w:proofErr w:type="spellStart"/>
-      <w:r>
-        <w:t>DBSetup</w:t>
-      </w:r>
-      <w:proofErr w:type="spellEnd"/>
-      <w:r>
-        <w:t xml:space="preserve"> </w:t>
-      </w:r>
-      <w:proofErr w:type="spellStart"/>
-      <w:r>
-        <w:t>testing</w:t>
-      </w:r>
-      <w:proofErr w:type="spellEnd"/>
+      <w:r>
+        <w:t>DBSetup testing</w:t>
+      </w:r>
     </w:p>
     <w:p>
       <w:pPr>
@@ -2320,15 +1167,7 @@
         <w:jc w:val="both"/>
       </w:pPr>
       <w:r>
-        <w:t xml:space="preserve">Neste tipo de </w:t>
-      </w:r>
-      <w:proofErr w:type="spellStart"/>
-      <w:r>
-        <w:t>testing</w:t>
-      </w:r>
-      <w:proofErr w:type="spellEnd"/>
-      <w:r>
-        <w:t>, é feita uma ligação direta á base de dados do sistema, de forma a testar a validade das operações feitas pelo sistema, que envolvem aceder à base de dados.</w:t>
+        <w:t>Neste tipo de testing, é feita uma ligação direta á base de dados do sistema, de forma a testar a validade das operações feitas pelo sistema, que envolvem aceder à base de dados.</w:t>
       </w:r>
     </w:p>
     <w:p>
@@ -2337,88 +1176,29 @@
         <w:jc w:val="both"/>
       </w:pPr>
       <w:r>
-        <w:t xml:space="preserve">Testes para cada um dos requisitos pedidos no ponto 3. estão no package </w:t>
-      </w:r>
-      <w:proofErr w:type="spellStart"/>
-      <w:r>
-        <w:t>dbsetup_tests</w:t>
-      </w:r>
-      <w:proofErr w:type="spellEnd"/>
+        <w:t>Testes para cada um dos requisitos pedidos no ponto 3. estão no package dbsetup_tests.</w:t>
+      </w:r>
+      <w:r>
+        <w:t xml:space="preserve"> Neste package estão classes em que são feitos testes relativos a certas entidades da base de dados, e.g., na classe Customer</w:t>
+      </w:r>
+      <w:r>
+        <w:t>DBTest</w:t>
+      </w:r>
+      <w:r>
+        <w:t xml:space="preserve"> estão os testes relativos a operações na base de dados </w:t>
+      </w:r>
+      <w:r>
+        <w:lastRenderedPageBreak/>
+        <w:t xml:space="preserve">sobre registos de </w:t>
+      </w:r>
+      <w:r>
+        <w:t>Customer</w:t>
+      </w:r>
       <w:r>
         <w:t>.</w:t>
       </w:r>
       <w:r>
-        <w:t xml:space="preserve"> Neste package estão classes em que são feitos testes relativos a certas entidades da base de dados, e.g., na classe </w:t>
-      </w:r>
-      <w:proofErr w:type="spellStart"/>
-      <w:r>
-        <w:t>Customer</w:t>
-      </w:r>
-      <w:r>
-        <w:t>DBTest</w:t>
-      </w:r>
-      <w:proofErr w:type="spellEnd"/>
-      <w:r>
-        <w:t xml:space="preserve"> estão os testes relativos a operações na base de dados sobre registos de </w:t>
-      </w:r>
-      <w:proofErr w:type="spellStart"/>
-      <w:r>
-        <w:t>Customer</w:t>
-      </w:r>
-      <w:proofErr w:type="spellEnd"/>
-      <w:r>
-        <w:t>.</w:t>
-      </w:r>
-      <w:r>
-        <w:t xml:space="preserve"> Os requisitos para este tipo de </w:t>
-      </w:r>
-      <w:proofErr w:type="spellStart"/>
-      <w:r>
-        <w:t>testing</w:t>
-      </w:r>
-      <w:proofErr w:type="spellEnd"/>
-      <w:r>
-        <w:t xml:space="preserve"> são relativos a </w:t>
-      </w:r>
-      <w:proofErr w:type="spellStart"/>
-      <w:r>
-        <w:t>Customers</w:t>
-      </w:r>
-      <w:proofErr w:type="spellEnd"/>
-      <w:r>
-        <w:t xml:space="preserve">, Sales e </w:t>
-      </w:r>
-      <w:proofErr w:type="spellStart"/>
-      <w:r>
-        <w:t>SaleDevlieries</w:t>
-      </w:r>
-      <w:proofErr w:type="spellEnd"/>
-      <w:r>
-        <w:t xml:space="preserve">, portanto há as classes </w:t>
-      </w:r>
-      <w:proofErr w:type="spellStart"/>
-      <w:r>
-        <w:t>CustomerDBTest</w:t>
-      </w:r>
-      <w:proofErr w:type="spellEnd"/>
-      <w:r>
-        <w:t xml:space="preserve">, </w:t>
-      </w:r>
-      <w:proofErr w:type="spellStart"/>
-      <w:r>
-        <w:t>SaleDBTest</w:t>
-      </w:r>
-      <w:proofErr w:type="spellEnd"/>
-      <w:r>
-        <w:t xml:space="preserve"> e </w:t>
-      </w:r>
-      <w:proofErr w:type="spellStart"/>
-      <w:r>
-        <w:t>SaleDeliveryDBTest</w:t>
-      </w:r>
-      <w:proofErr w:type="spellEnd"/>
-      <w:r>
-        <w:t>.</w:t>
+        <w:t xml:space="preserve"> Os requisitos para este tipo de testing são relativos a Customers, Sales e SaleDevlieries, portanto há as classes CustomerDBTest, SaleDBTest e SaleDeliveryDBTest.</w:t>
       </w:r>
     </w:p>
     <w:p>
@@ -2427,42 +1207,10 @@
         <w:jc w:val="both"/>
       </w:pPr>
       <w:r>
-        <w:t xml:space="preserve">Para a execução desta tarefa, foi usada a classe </w:t>
-      </w:r>
-      <w:proofErr w:type="spellStart"/>
-      <w:r>
-        <w:t>DBSetupUtils</w:t>
-      </w:r>
-      <w:proofErr w:type="spellEnd"/>
-      <w:r>
-        <w:t xml:space="preserve">, apresentada nas aulas de VVS. Nesta classe já está implementada a ligação à base de dados e também estão implementadas uma série de operações </w:t>
-      </w:r>
-      <w:r>
-        <w:t xml:space="preserve">para a base de dados. Também foi usado o mesmo esquema apresentado nas aulas, em ter um método </w:t>
-      </w:r>
-      <w:proofErr w:type="spellStart"/>
-      <w:r>
-        <w:t>setupClass</w:t>
-      </w:r>
-      <w:proofErr w:type="spellEnd"/>
-      <w:r>
-        <w:t xml:space="preserve">, anotado com @BeforeAll, que trata da ligação com a base de dados, e um método </w:t>
-      </w:r>
-      <w:proofErr w:type="spellStart"/>
-      <w:r>
-        <w:t>setup</w:t>
-      </w:r>
-      <w:proofErr w:type="spellEnd"/>
-      <w:r>
-        <w:t xml:space="preserve">, anotado com @BeforeEach, que trata de usar operações expostas por </w:t>
-      </w:r>
-      <w:proofErr w:type="spellStart"/>
-      <w:r>
-        <w:t>DBSetupUtils</w:t>
-      </w:r>
-      <w:proofErr w:type="spellEnd"/>
-      <w:r>
-        <w:t>, de forma a limpar a base de dados e inserir os dados pretendidos.</w:t>
+        <w:t xml:space="preserve">Para a execução desta tarefa, foi usada a classe DBSetupUtils, apresentada nas aulas de VVS. Nesta classe já está implementada a ligação à base de dados e também estão implementadas uma série de operações </w:t>
+      </w:r>
+      <w:r>
+        <w:t>para a base de dados. Também foi usado o mesmo esquema apresentado nas aulas, em ter um método setupClass, anotado com @BeforeAll, que trata da ligação com a base de dados, e um método setup, anotado com @BeforeEach, que trata de usar operações expostas por DBSetupUtils, de forma a limpar a base de dados e inserir os dados pretendidos.</w:t>
       </w:r>
     </w:p>
     <w:p>
@@ -2475,14 +1223,8 @@
         <w:jc w:val="both"/>
       </w:pPr>
       <w:r>
-        <w:lastRenderedPageBreak/>
-        <w:t xml:space="preserve">Testes sobre </w:t>
-      </w:r>
-      <w:proofErr w:type="spellStart"/>
-      <w:r>
-        <w:t>Customers</w:t>
-      </w:r>
-      <w:proofErr w:type="spellEnd"/>
+        <w:t>Testes sobre Customers</w:t>
+      </w:r>
     </w:p>
     <w:p>
       <w:pPr>
@@ -2490,23 +1232,7 @@
         <w:jc w:val="both"/>
       </w:pPr>
       <w:r>
-        <w:t xml:space="preserve">Testes sobre </w:t>
-      </w:r>
-      <w:proofErr w:type="spellStart"/>
-      <w:r>
-        <w:t>Customers</w:t>
-      </w:r>
-      <w:proofErr w:type="spellEnd"/>
-      <w:r>
-        <w:t xml:space="preserve"> estão implementados na classe </w:t>
-      </w:r>
-      <w:proofErr w:type="spellStart"/>
-      <w:r>
-        <w:t>CustomerDBTest</w:t>
-      </w:r>
-      <w:proofErr w:type="spellEnd"/>
-      <w:r>
-        <w:t>.</w:t>
+        <w:t>Testes sobre Customers estão implementados na classe CustomerDBTest.</w:t>
       </w:r>
     </w:p>
     <w:p>
@@ -2541,142 +1267,29 @@
       <w:r>
         <w:t xml:space="preserve">Todos os testes escritos para os requisitos especificados acima correram sem erros, exceto o teste </w:t>
       </w:r>
-      <w:proofErr w:type="spellStart"/>
       <w:r>
         <w:t>removingCustomerRemovesHisSalesTest</w:t>
       </w:r>
-      <w:proofErr w:type="spellEnd"/>
-      <w:r>
-        <w:t xml:space="preserve">, que cobre o requisito e), que a sua primeira execução falhou, indicando um possível bug no sistema. Analisando o código responsável por processar a remoção de um cliente, percebe-se que não há qualquer tratamento sobre as sales do cliente a </w:t>
-      </w:r>
-      <w:proofErr w:type="spellStart"/>
-      <w:r>
-        <w:t>romver</w:t>
-      </w:r>
-      <w:proofErr w:type="spellEnd"/>
-      <w:r>
-        <w:t xml:space="preserve">. </w:t>
-      </w:r>
-      <w:r>
-        <w:t>Também no ficheiro onde está a criação da base de dados, não é configurada nenhuma estratégia de “</w:t>
-      </w:r>
-      <w:proofErr w:type="spellStart"/>
-      <w:r>
-        <w:t>cascade</w:t>
-      </w:r>
-      <w:proofErr w:type="spellEnd"/>
-      <w:r>
-        <w:t>” e de “</w:t>
-      </w:r>
-      <w:proofErr w:type="spellStart"/>
-      <w:r>
-        <w:t>foreign</w:t>
-      </w:r>
-      <w:proofErr w:type="spellEnd"/>
+      <w:r>
+        <w:t xml:space="preserve">, que cobre o requisito e), que a sua primeira execução falhou, indicando um possível bug no sistema. Analisando o código responsável por processar a remoção de um cliente, percebe-se que não há qualquer tratamento sobre as sales do cliente a romver. </w:t>
+      </w:r>
+      <w:r>
+        <w:t>Também no ficheiro onde está a criação da base de dados, não é configurada nenhuma estratégia de “cascade” e de “foreign key” sobre a coluna “customer_vat”, da tabela Sale. Para se resolver o bug adicionou-se n</w:t>
+      </w:r>
+      <w:r>
+        <w:t>o método removeCustomer na classe CustomerService</w:t>
+      </w:r>
       <w:r>
         <w:t xml:space="preserve"> </w:t>
       </w:r>
-      <w:proofErr w:type="spellStart"/>
-      <w:r>
-        <w:t>key</w:t>
-      </w:r>
-      <w:proofErr w:type="spellEnd"/>
-      <w:r>
-        <w:t>” sobre a coluna “</w:t>
-      </w:r>
-      <w:proofErr w:type="spellStart"/>
-      <w:r>
-        <w:t>customer_vat</w:t>
-      </w:r>
-      <w:proofErr w:type="spellEnd"/>
-      <w:r>
-        <w:t>”, da tabela Sale. Para se resolver o bug adicionou-se n</w:t>
-      </w:r>
-      <w:r>
-        <w:t xml:space="preserve">o método </w:t>
-      </w:r>
-      <w:proofErr w:type="spellStart"/>
-      <w:r>
-        <w:t>removeCustomer</w:t>
-      </w:r>
-      <w:proofErr w:type="spellEnd"/>
-      <w:r>
-        <w:t xml:space="preserve"> na classe </w:t>
-      </w:r>
-      <w:proofErr w:type="spellStart"/>
-      <w:r>
-        <w:t>CustomerService</w:t>
-      </w:r>
-      <w:proofErr w:type="spellEnd"/>
-      <w:r>
-        <w:t xml:space="preserve"> </w:t>
-      </w:r>
       <w:r>
         <w:t xml:space="preserve">um ciclo que percorre a lista de Sales do </w:t>
       </w:r>
-      <w:proofErr w:type="spellStart"/>
       <w:r>
         <w:t>Customer</w:t>
       </w:r>
-      <w:proofErr w:type="spellEnd"/>
-      <w:r>
-        <w:t xml:space="preserve"> a remover, e essas sales vão sendo “</w:t>
-      </w:r>
-      <w:proofErr w:type="spellStart"/>
-      <w:r>
-        <w:t>deleted</w:t>
-      </w:r>
-      <w:proofErr w:type="spellEnd"/>
-      <w:r>
-        <w:t>”. Esta solução resulta, mas uma solução possivelmente mais elegante seria, na configuração da base de dados, ter a “</w:t>
-      </w:r>
-      <w:proofErr w:type="spellStart"/>
-      <w:r>
-        <w:t>cusomter_vat</w:t>
-      </w:r>
-      <w:proofErr w:type="spellEnd"/>
-      <w:r>
-        <w:t xml:space="preserve">”, da tabela sale, como chave estrangeira que referência o </w:t>
-      </w:r>
-      <w:proofErr w:type="spellStart"/>
-      <w:r>
-        <w:t>vat</w:t>
-      </w:r>
-      <w:proofErr w:type="spellEnd"/>
-      <w:r>
-        <w:t xml:space="preserve"> da tabela </w:t>
-      </w:r>
-      <w:proofErr w:type="spellStart"/>
-      <w:r>
-        <w:t>customer</w:t>
-      </w:r>
-      <w:proofErr w:type="spellEnd"/>
-      <w:r>
-        <w:t xml:space="preserve"> e que haveria um mecanismo de </w:t>
-      </w:r>
-      <w:proofErr w:type="spellStart"/>
-      <w:r>
-        <w:t>cascade</w:t>
-      </w:r>
-      <w:proofErr w:type="spellEnd"/>
-      <w:r>
-        <w:t xml:space="preserve"> em que caso um </w:t>
-      </w:r>
-      <w:proofErr w:type="spellStart"/>
-      <w:r>
-        <w:t>customer</w:t>
-      </w:r>
-      <w:proofErr w:type="spellEnd"/>
-      <w:r>
-        <w:t xml:space="preserve"> fosse removido, todos os registos da tabela salem, que têm uma referência à sua coluna “</w:t>
-      </w:r>
-      <w:proofErr w:type="spellStart"/>
-      <w:r>
-        <w:t>vat</w:t>
-      </w:r>
-      <w:proofErr w:type="spellEnd"/>
-      <w:r>
-        <w:t>”, também seriam removidos automaticamente.</w:t>
+      <w:r>
+        <w:t xml:space="preserve"> a remover, e essas sales vão sendo “deleted”. Esta solução resulta, mas uma solução possivelmente mais elegante seria, na configuração da base de dados, ter a “cusomter_vat”, da tabela sale, como chave estrangeira que referência o vat da tabela customer e que haveria um mecanismo de cascade em que caso um customer fosse removido, todos os registos da tabela salem, que têm uma referência à sua coluna “vat”, também seriam removidos automaticamente.</w:t>
       </w:r>
     </w:p>
     <w:p>
@@ -2685,13 +1298,8 @@
         <w:jc w:val="both"/>
       </w:pPr>
       <w:r>
-        <w:t xml:space="preserve">Para facilitar a implementação dos testes foi implementado um método privado para verificar se existe um cliente com um determinado </w:t>
-      </w:r>
-      <w:proofErr w:type="spellStart"/>
-      <w:r>
-        <w:t>vat.</w:t>
-      </w:r>
-      <w:proofErr w:type="spellEnd"/>
+        <w:t>Para facilitar a implementação dos testes foi implementado um método privado para verificar se existe um cliente com um determinado vat.</w:t>
+      </w:r>
     </w:p>
     <w:p>
       <w:pPr>
@@ -2712,15 +1320,7 @@
         <w:jc w:val="both"/>
       </w:pPr>
       <w:r>
-        <w:t xml:space="preserve">Testes sobre Sales estão implementados na classe </w:t>
-      </w:r>
-      <w:proofErr w:type="spellStart"/>
-      <w:r>
-        <w:t>SaleDBTest</w:t>
-      </w:r>
-      <w:proofErr w:type="spellEnd"/>
-      <w:r>
-        <w:t>.</w:t>
+        <w:t>Testes sobre Sales estão implementados na classe SaleDBTest.</w:t>
       </w:r>
     </w:p>
     <w:p>
@@ -2765,39 +1365,17 @@
         <w:t>addSaleToCustomerWithoutOpenSalesThenCloseItResultsInNoOpenSalesTest</w:t>
       </w:r>
       <w:r>
-        <w:t xml:space="preserve">, explora o caso de abrir uma Sale a um </w:t>
-      </w:r>
-      <w:proofErr w:type="spellStart"/>
-      <w:r>
-        <w:t>Customer</w:t>
-      </w:r>
-      <w:proofErr w:type="spellEnd"/>
-      <w:r>
-        <w:t xml:space="preserve">, sem Sales abertas, verificar que este tem uma sale aberta e verificar que quando se fecha essa mesma Sale o </w:t>
-      </w:r>
-      <w:proofErr w:type="spellStart"/>
-      <w:r>
-        <w:t>Customer</w:t>
-      </w:r>
-      <w:proofErr w:type="spellEnd"/>
-      <w:r>
-        <w:t xml:space="preserve"> volta a ficar sem Sales abertas. O teste </w:t>
-      </w:r>
-      <w:proofErr w:type="spellStart"/>
+        <w:t xml:space="preserve">, explora o caso de abrir uma Sale a um Customer, sem Sales abertas, verificar que este tem uma sale aberta e verificar que quando se fecha essa mesma Sale o Customer volta a ficar sem Sales abertas. O </w:t>
+      </w:r>
+      <w:r>
+        <w:lastRenderedPageBreak/>
+        <w:t xml:space="preserve">teste </w:t>
+      </w:r>
       <w:r>
         <w:t>closeNonExistentSaleTest</w:t>
       </w:r>
-      <w:proofErr w:type="spellEnd"/>
-      <w:r>
-        <w:t xml:space="preserve">, explora o caso de chamar a função </w:t>
-      </w:r>
-      <w:proofErr w:type="spellStart"/>
-      <w:r>
-        <w:t>updateSale</w:t>
-      </w:r>
-      <w:proofErr w:type="spellEnd"/>
-      <w:r>
-        <w:t xml:space="preserve"> com um sale id que não existe no sistema</w:t>
+      <w:r>
+        <w:t>, explora o caso de chamar a função updateSale com um sale id que não existe no sistema</w:t>
       </w:r>
       <w:r>
         <w:t>, que deve resultar no lançamento de uma exceção.</w:t>
@@ -2809,15 +1387,7 @@
         <w:jc w:val="both"/>
       </w:pPr>
       <w:r>
-        <w:t xml:space="preserve">Para facilitar a implementação dos testes foi implementado um método privado para verificar se um cliente com um determinado </w:t>
-      </w:r>
-      <w:proofErr w:type="spellStart"/>
-      <w:r>
-        <w:t>vat</w:t>
-      </w:r>
-      <w:proofErr w:type="spellEnd"/>
-      <w:r>
-        <w:t xml:space="preserve"> tem Sales abertas.</w:t>
+        <w:t>Para facilitar a implementação dos testes foi implementado um método privado para verificar se um cliente com um determinado vat tem Sales abertas.</w:t>
       </w:r>
     </w:p>
     <w:p>
@@ -2830,13 +1400,8 @@
         <w:jc w:val="both"/>
       </w:pPr>
       <w:r>
-        <w:t xml:space="preserve">Testes sobre </w:t>
-      </w:r>
-      <w:proofErr w:type="spellStart"/>
-      <w:r>
-        <w:t>SaleDeliveries</w:t>
-      </w:r>
-      <w:proofErr w:type="spellEnd"/>
+        <w:t>Testes sobre SaleDeliveries</w:t>
+      </w:r>
     </w:p>
     <w:p>
       <w:pPr>
@@ -2844,29 +1409,13 @@
         <w:jc w:val="both"/>
       </w:pPr>
       <w:r>
-        <w:t xml:space="preserve">Testes sobre </w:t>
-      </w:r>
-      <w:proofErr w:type="spellStart"/>
-      <w:r>
-        <w:t>SaleDel</w:t>
+        <w:t>Testes sobre SaleDel</w:t>
       </w:r>
       <w:r>
         <w:t>i</w:t>
       </w:r>
       <w:r>
-        <w:t>veries</w:t>
-      </w:r>
-      <w:proofErr w:type="spellEnd"/>
-      <w:r>
-        <w:t xml:space="preserve"> estão implementados na classe </w:t>
-      </w:r>
-      <w:proofErr w:type="spellStart"/>
-      <w:r>
-        <w:t>SaleDeliveryDBTest</w:t>
-      </w:r>
-      <w:proofErr w:type="spellEnd"/>
-      <w:r>
-        <w:t>.</w:t>
+        <w:t>veries estão implementados na classe SaleDeliveryDBTest.</w:t>
       </w:r>
     </w:p>
     <w:p>
@@ -2880,25 +1429,11 @@
       <w:r>
         <w:t xml:space="preserve"> O teste </w:t>
       </w:r>
-      <w:proofErr w:type="spellStart"/>
       <w:r>
         <w:t>addSaleDeliveryWithNonExistentSale</w:t>
       </w:r>
-      <w:proofErr w:type="spellEnd"/>
-      <w:r>
-        <w:t xml:space="preserve">, explora o caso de criar uma </w:t>
-      </w:r>
-      <w:proofErr w:type="spellStart"/>
-      <w:r>
-        <w:t>SaleDelivery</w:t>
-      </w:r>
-      <w:proofErr w:type="spellEnd"/>
-      <w:r>
-        <w:t xml:space="preserve"> com um sale id </w:t>
-      </w:r>
-      <w:r>
-        <w:lastRenderedPageBreak/>
-        <w:t xml:space="preserve">que não existe, que deve resultar no lançamento de </w:t>
+      <w:r>
+        <w:t xml:space="preserve">, explora o caso de criar uma SaleDelivery com um sale id que não existe, que deve resultar no lançamento de </w:t>
       </w:r>
       <w:r>
         <w:t>uma exceção</w:t>
@@ -2909,69 +1444,11 @@
       <w:r>
         <w:t xml:space="preserve"> O teste </w:t>
       </w:r>
-      <w:proofErr w:type="spellStart"/>
       <w:r>
         <w:t>addSaleDeliveryToCustomerWithNoSaleDeliveries</w:t>
       </w:r>
-      <w:proofErr w:type="spellEnd"/>
-      <w:r>
-        <w:t xml:space="preserve">, </w:t>
-      </w:r>
-      <w:proofErr w:type="spellStart"/>
-      <w:r>
-        <w:t>explor</w:t>
-      </w:r>
-      <w:proofErr w:type="spellEnd"/>
-      <w:r>
-        <w:t xml:space="preserve"> o caso de </w:t>
-      </w:r>
-      <w:proofErr w:type="spellStart"/>
-      <w:r>
-        <w:t>cruar</w:t>
-      </w:r>
-      <w:proofErr w:type="spellEnd"/>
-      <w:r>
-        <w:t xml:space="preserve"> uma </w:t>
-      </w:r>
-      <w:proofErr w:type="spellStart"/>
-      <w:r>
-        <w:t>SaleDelivery</w:t>
-      </w:r>
-      <w:proofErr w:type="spellEnd"/>
-      <w:r>
-        <w:t xml:space="preserve"> num </w:t>
-      </w:r>
-      <w:proofErr w:type="spellStart"/>
-      <w:r>
-        <w:t>Customer</w:t>
-      </w:r>
-      <w:proofErr w:type="spellEnd"/>
-      <w:r>
-        <w:t xml:space="preserve">, que não tem </w:t>
-      </w:r>
-      <w:proofErr w:type="spellStart"/>
-      <w:r>
-        <w:t>SaleDeliveries</w:t>
-      </w:r>
-      <w:proofErr w:type="spellEnd"/>
-      <w:r>
-        <w:t xml:space="preserve">, e verificar que depois disto o </w:t>
-      </w:r>
-      <w:proofErr w:type="spellStart"/>
-      <w:r>
-        <w:t>Customer</w:t>
-      </w:r>
-      <w:proofErr w:type="spellEnd"/>
-      <w:r>
-        <w:t xml:space="preserve"> tem </w:t>
-      </w:r>
-      <w:proofErr w:type="spellStart"/>
-      <w:r>
-        <w:t>SaleDeliveires</w:t>
-      </w:r>
-      <w:proofErr w:type="spellEnd"/>
-      <w:r>
-        <w:t>.</w:t>
+      <w:r>
+        <w:t>, explor o caso de cruar uma SaleDelivery num Customer, que não tem SaleDeliveries, e verificar que depois disto o Customer tem SaleDeliveires.</w:t>
       </w:r>
     </w:p>
     <w:p>
@@ -2980,23 +1457,7 @@
         <w:jc w:val="both"/>
       </w:pPr>
       <w:r>
-        <w:t xml:space="preserve">Para facilitar a implementação dos testes foi implementado um método privado para verificar se um cliente com um determinado </w:t>
-      </w:r>
-      <w:proofErr w:type="spellStart"/>
-      <w:r>
-        <w:t>vat</w:t>
-      </w:r>
-      <w:proofErr w:type="spellEnd"/>
-      <w:r>
-        <w:t xml:space="preserve"> tem </w:t>
-      </w:r>
-      <w:proofErr w:type="spellStart"/>
-      <w:r>
-        <w:t>Addresses</w:t>
-      </w:r>
-      <w:proofErr w:type="spellEnd"/>
-      <w:r>
-        <w:t xml:space="preserve"> criados</w:t>
+        <w:t>Para facilitar a implementação dos testes foi implementado um método privado para verificar se um cliente com um determinado vat tem Addresses criados</w:t>
       </w:r>
       <w:r>
         <w:t xml:space="preserve">, </w:t>
@@ -3054,21 +1515,7 @@
         <w:rPr>
           <w:highlight w:val="yellow"/>
         </w:rPr>
-        <w:t xml:space="preserve">Ponto 4. </w:t>
-      </w:r>
-      <w:proofErr w:type="spellStart"/>
-      <w:r>
-        <w:rPr>
-          <w:highlight w:val="yellow"/>
-        </w:rPr>
-        <w:t>Mcokar</w:t>
-      </w:r>
-      <w:proofErr w:type="spellEnd"/>
-      <w:r>
-        <w:rPr>
-          <w:highlight w:val="yellow"/>
-        </w:rPr>
-        <w:t xml:space="preserve"> um </w:t>
+        <w:t xml:space="preserve">Ponto 4. Mcokar um </w:t>
       </w:r>
       <w:r>
         <w:rPr>
@@ -3076,14 +1523,12 @@
         </w:rPr>
         <w:t xml:space="preserve">dos </w:t>
       </w:r>
-      <w:proofErr w:type="spellStart"/>
       <w:r>
         <w:rPr>
           <w:highlight w:val="yellow"/>
         </w:rPr>
         <w:t>services</w:t>
       </w:r>
-      <w:proofErr w:type="spellEnd"/>
       <w:r>
         <w:rPr>
           <w:highlight w:val="yellow"/>
@@ -3096,28 +1541,24 @@
         </w:rPr>
         <w:t xml:space="preserve"> e testar o </w:t>
       </w:r>
-      <w:proofErr w:type="spellStart"/>
       <w:r>
         <w:rPr>
           <w:highlight w:val="yellow"/>
         </w:rPr>
         <w:t>controller</w:t>
       </w:r>
-      <w:proofErr w:type="spellEnd"/>
       <w:r>
         <w:rPr>
           <w:highlight w:val="yellow"/>
         </w:rPr>
         <w:t xml:space="preserve"> em que esse </w:t>
       </w:r>
-      <w:proofErr w:type="spellStart"/>
       <w:r>
         <w:rPr>
           <w:highlight w:val="yellow"/>
         </w:rPr>
         <w:t>service</w:t>
       </w:r>
-      <w:proofErr w:type="spellEnd"/>
       <w:r>
         <w:rPr>
           <w:highlight w:val="yellow"/>

</xml_diff>

<commit_message>
Review code docs and report
</commit_message>
<xml_diff>
--- a/vvs2_report.docx
+++ b/vvs2_report.docx
@@ -209,29 +209,7 @@
                         <w:szCs w:val="88"/>
                         <w:lang w:val="pt-PT"/>
                       </w:rPr>
-                      <w:t xml:space="preserve">oftware – </w:t>
-                    </w:r>
-                    <w:proofErr w:type="spellStart"/>
-                    <w:r>
-                      <w:rPr>
-                        <w:rFonts w:asciiTheme="majorHAnsi" w:eastAsiaTheme="majorEastAsia" w:hAnsiTheme="majorHAnsi" w:cstheme="majorBidi"/>
-                        <w:color w:val="4472C4" w:themeColor="accent1"/>
-                        <w:sz w:val="88"/>
-                        <w:szCs w:val="88"/>
-                        <w:lang w:val="pt-PT"/>
-                      </w:rPr>
-                      <w:t>Assignement</w:t>
-                    </w:r>
-                    <w:proofErr w:type="spellEnd"/>
-                    <w:r>
-                      <w:rPr>
-                        <w:rFonts w:asciiTheme="majorHAnsi" w:eastAsiaTheme="majorEastAsia" w:hAnsiTheme="majorHAnsi" w:cstheme="majorBidi"/>
-                        <w:color w:val="4472C4" w:themeColor="accent1"/>
-                        <w:sz w:val="88"/>
-                        <w:szCs w:val="88"/>
-                        <w:lang w:val="pt-PT"/>
-                      </w:rPr>
-                      <w:t xml:space="preserve"> 2</w:t>
+                      <w:t>oftware – Assignment 2</w:t>
                     </w:r>
                   </w:p>
                 </w:sdtContent>
@@ -1771,15 +1749,7 @@
         <w:t>feitos ao</w:t>
       </w:r>
       <w:r>
-        <w:t xml:space="preserve"> sistema “</w:t>
-      </w:r>
-      <w:proofErr w:type="spellStart"/>
-      <w:r>
-        <w:t>VVS_webappdemo</w:t>
-      </w:r>
-      <w:proofErr w:type="spellEnd"/>
-      <w:r>
-        <w:t>”</w:t>
+        <w:t xml:space="preserve"> sistema “VVS_webappdemo”</w:t>
       </w:r>
       <w:r>
         <w:t>, as faltas encontradas e as alterações feitas de forma a corrigir essas mesmas faltas.</w:t>
@@ -1791,45 +1761,19 @@
         <w:jc w:val="both"/>
       </w:pPr>
       <w:r>
-        <w:t xml:space="preserve">Em 2. o foco é testar as sequências de ações feitas nas páginas html de forma a concretizar casos de uso. Para isto é usada a biblioteca </w:t>
-      </w:r>
-      <w:proofErr w:type="spellStart"/>
-      <w:r>
-        <w:t>HtmlUnit</w:t>
-      </w:r>
-      <w:proofErr w:type="spellEnd"/>
-      <w:r>
-        <w:t xml:space="preserve"> que permite aceder a </w:t>
+        <w:t xml:space="preserve">Em 2. o foco é testar as sequências de ações feitas nas páginas html de forma a concretizar casos de uso. Para isto é usada a biblioteca HtmlUnit que permite aceder a </w:t>
       </w:r>
       <w:r>
         <w:t>botões</w:t>
       </w:r>
       <w:r>
-        <w:t xml:space="preserve">, links, </w:t>
-      </w:r>
-      <w:proofErr w:type="spellStart"/>
-      <w:r>
-        <w:t>forms</w:t>
-      </w:r>
-      <w:proofErr w:type="spellEnd"/>
-      <w:r>
-        <w:t xml:space="preserve"> de forma a se poder interagir com as </w:t>
-      </w:r>
-      <w:proofErr w:type="spellStart"/>
-      <w:r>
-        <w:t>views</w:t>
-      </w:r>
-      <w:proofErr w:type="spellEnd"/>
-      <w:r>
-        <w:t xml:space="preserve"> do sistema, através de código. É neste ponto que estão os testes pedidos no ponto 2 do </w:t>
-      </w:r>
-      <w:proofErr w:type="spellStart"/>
-      <w:r>
-        <w:t>assignement</w:t>
-      </w:r>
-      <w:proofErr w:type="spellEnd"/>
-      <w:r>
-        <w:t>.</w:t>
+        <w:t>, links, forms</w:t>
+      </w:r>
+      <w:r>
+        <w:t xml:space="preserve">, etc </w:t>
+      </w:r>
+      <w:r>
+        <w:t>de forma a se poder interagir com as views do sistema, através de código. É neste ponto que estão os testes pedidos no ponto 2 do assignment.</w:t>
       </w:r>
     </w:p>
     <w:p>
@@ -1838,26 +1782,10 @@
         <w:jc w:val="both"/>
       </w:pPr>
       <w:r>
-        <w:t xml:space="preserve">Em 3. são feitos os testes pedidos no ponto 3 do </w:t>
-      </w:r>
-      <w:proofErr w:type="spellStart"/>
-      <w:r>
-        <w:t>assignement</w:t>
-      </w:r>
-      <w:proofErr w:type="spellEnd"/>
-      <w:r>
-        <w:t xml:space="preserve">. Estes testes consistem em testar diretamente as operações do SUT, que recorrem à base de dados. </w:t>
-      </w:r>
-      <w:r>
-        <w:t xml:space="preserve">É usada a ferramenta </w:t>
-      </w:r>
-      <w:proofErr w:type="spellStart"/>
-      <w:r>
-        <w:t>DBSetup</w:t>
-      </w:r>
-      <w:proofErr w:type="spellEnd"/>
-      <w:r>
-        <w:t xml:space="preserve"> para se concretizar as tarefas pedidas.</w:t>
+        <w:t xml:space="preserve">Em 3. são feitos os testes pedidos no ponto 3 do assignment. Estes testes consistem em testar diretamente as operações do SUT, que recorrem à base de dados. </w:t>
+      </w:r>
+      <w:r>
+        <w:t>É usada a ferramenta DBSetup para se concretizar as tarefas pedidas.</w:t>
       </w:r>
     </w:p>
     <w:p>
@@ -1869,15 +1797,7 @@
         <w:t>Em 4. é se discutido se é pos</w:t>
       </w:r>
       <w:r>
-        <w:t xml:space="preserve">sível fazer </w:t>
-      </w:r>
-      <w:proofErr w:type="spellStart"/>
-      <w:r>
-        <w:t>mocks</w:t>
-      </w:r>
-      <w:proofErr w:type="spellEnd"/>
-      <w:r>
-        <w:t xml:space="preserve"> de serviços de modo a testar módulos da camada de negócio. É estudado um exemplo</w:t>
+        <w:t>sível fazer mocks de serviços de modo a testar módulos da camada de negócio. É estudado um exemplo</w:t>
       </w:r>
       <w:r>
         <w:t>,</w:t>
@@ -1889,80 +1809,8 @@
         <w:t>testando</w:t>
       </w:r>
       <w:r>
-        <w:t xml:space="preserve"> o </w:t>
-      </w:r>
-      <w:proofErr w:type="spellStart"/>
-      <w:r>
-        <w:t>controller</w:t>
-      </w:r>
-      <w:proofErr w:type="spellEnd"/>
-      <w:r>
-        <w:t xml:space="preserve"> </w:t>
-      </w:r>
-      <w:proofErr w:type="spellStart"/>
-      <w:r>
-        <w:t>GetSalePageController</w:t>
-      </w:r>
-      <w:proofErr w:type="spellEnd"/>
-      <w:r>
-        <w:t xml:space="preserve">, com um </w:t>
-      </w:r>
-      <w:proofErr w:type="spellStart"/>
-      <w:r>
-        <w:t>mock</w:t>
-      </w:r>
-      <w:proofErr w:type="spellEnd"/>
-      <w:r>
-        <w:t xml:space="preserve"> do serviço </w:t>
-      </w:r>
-      <w:proofErr w:type="spellStart"/>
-      <w:r>
-        <w:t>SaleService</w:t>
-      </w:r>
-      <w:proofErr w:type="spellEnd"/>
-      <w:r>
-        <w:t xml:space="preserve">. É aqui que está a resposta ao ponto 4 do </w:t>
-      </w:r>
-      <w:proofErr w:type="spellStart"/>
-      <w:r>
-        <w:t>assignement</w:t>
-      </w:r>
-      <w:proofErr w:type="spellEnd"/>
-      <w:r>
-        <w:t>.</w:t>
-      </w:r>
-    </w:p>
-    <w:p>
-      <w:pPr>
-        <w:ind w:left="720" w:hanging="360"/>
-        <w:jc w:val="both"/>
-      </w:pPr>
-      <w:r>
-        <w:rPr>
-          <w:highlight w:val="yellow"/>
-        </w:rPr>
-        <w:t xml:space="preserve">Bug </w:t>
-      </w:r>
-      <w:proofErr w:type="spellStart"/>
-      <w:r>
-        <w:rPr>
-          <w:highlight w:val="yellow"/>
-        </w:rPr>
-        <w:t>priority</w:t>
-      </w:r>
-      <w:proofErr w:type="spellEnd"/>
-      <w:r>
-        <w:rPr>
-          <w:highlight w:val="yellow"/>
-        </w:rPr>
-        <w:t xml:space="preserve"> meto o que?</w:t>
-      </w:r>
-    </w:p>
-    <w:p>
-      <w:pPr>
-        <w:ind w:firstLine="360"/>
-        <w:jc w:val="both"/>
-      </w:pPr>
+        <w:t xml:space="preserve"> o controller GetSalePageController, com um mock do serviço SaleService. É aqui que está a resposta ao ponto 4 do assignment.</w:t>
+      </w:r>
     </w:p>
     <w:p>
       <w:pPr>
@@ -1975,14 +1823,9 @@
       </w:pPr>
       <w:bookmarkStart w:id="1" w:name="_Toc166949144"/>
       <w:r>
-        <w:t xml:space="preserve">Teste de narrativas com </w:t>
-      </w:r>
-      <w:proofErr w:type="spellStart"/>
-      <w:r>
-        <w:t>HtmlUnit</w:t>
+        <w:t>Teste de narrativas com HtmlUnit</w:t>
       </w:r>
       <w:bookmarkEnd w:id="1"/>
-      <w:proofErr w:type="spellEnd"/>
     </w:p>
     <w:p>
       <w:pPr>
@@ -1992,23 +1835,7 @@
         <w:tab/>
       </w:r>
       <w:r>
-        <w:t xml:space="preserve">Neste tipo de </w:t>
-      </w:r>
-      <w:proofErr w:type="spellStart"/>
-      <w:r>
-        <w:t>testing</w:t>
-      </w:r>
-      <w:proofErr w:type="spellEnd"/>
-      <w:r>
-        <w:t xml:space="preserve">, são usadas as funcionalidades disponíveis nas </w:t>
-      </w:r>
-      <w:proofErr w:type="spellStart"/>
-      <w:r>
-        <w:t>views</w:t>
-      </w:r>
-      <w:proofErr w:type="spellEnd"/>
-      <w:r>
-        <w:t xml:space="preserve"> (html) da aplicação, como links e formulários.</w:t>
+        <w:t>Neste tipo de testing, são usadas as funcionalidades disponíveis nas views (html) da aplicação, como links e formulários.</w:t>
       </w:r>
     </w:p>
     <w:p>
@@ -2017,13 +1844,8 @@
       </w:pPr>
       <w:r>
         <w:tab/>
-        <w:t xml:space="preserve">Os testes para cada uma das narrativas pedidas está no package </w:t>
-      </w:r>
-      <w:proofErr w:type="spellStart"/>
-      <w:r>
-        <w:t>htmlunit_test</w:t>
-      </w:r>
-      <w:proofErr w:type="spellEnd"/>
+        <w:t>Os testes para cada uma das narrativas pedidas está no package htmlunit_test</w:t>
+      </w:r>
     </w:p>
     <w:p>
       <w:pPr>
@@ -2034,110 +1856,83 @@
         <w:t>Foi criada uma</w:t>
       </w:r>
       <w:r>
+        <w:t xml:space="preserve"> HtmlUnitUtils</w:t>
+      </w:r>
+      <w:r>
+        <w:t xml:space="preserve"> class</w:t>
+      </w:r>
+      <w:r>
+        <w:t>e</w:t>
+      </w:r>
+      <w:r>
+        <w:t xml:space="preserve"> com métodos </w:t>
+      </w:r>
+      <w:r>
+        <w:t>para</w:t>
+      </w:r>
+      <w:r>
+        <w:t xml:space="preserve"> as</w:t>
+      </w:r>
+      <w:r>
+        <w:t xml:space="preserve"> operações repetidas </w:t>
+      </w:r>
+      <w:r>
+        <w:t xml:space="preserve">necessárias </w:t>
+      </w:r>
+      <w:r>
+        <w:t>para as</w:t>
+      </w:r>
+      <w:r>
+        <w:t xml:space="preserve"> diferentes</w:t>
+      </w:r>
+      <w:r>
+        <w:t xml:space="preserve"> narrativas pedidas. Exemplos destas operações que se repetem </w:t>
+      </w:r>
+      <w:r>
+        <w:t xml:space="preserve">nos testes </w:t>
+      </w:r>
+      <w:r>
+        <w:t xml:space="preserve">são: criar um </w:t>
+      </w:r>
+      <w:r>
+        <w:t>customer</w:t>
+      </w:r>
+      <w:r>
+        <w:t xml:space="preserve">, remover um </w:t>
+      </w:r>
+      <w:r>
+        <w:t>customer</w:t>
+      </w:r>
+      <w:r>
+        <w:t xml:space="preserve">, </w:t>
+      </w:r>
+      <w:r>
+        <w:t xml:space="preserve">criar address, </w:t>
+      </w:r>
+      <w:r>
+        <w:t xml:space="preserve">remover um </w:t>
+      </w:r>
+      <w:r>
+        <w:t>address, criar</w:t>
+      </w:r>
+      <w:r>
+        <w:t xml:space="preserve"> uma sale</w:t>
+      </w:r>
+      <w:r>
+        <w:t>,</w:t>
+      </w:r>
+      <w:r>
+        <w:t xml:space="preserve"> remover uma sale</w:t>
+      </w:r>
+      <w:r>
+        <w:t>, e remover uma delivery</w:t>
+      </w:r>
+      <w:r>
+        <w:t>.</w:t>
+      </w:r>
+      <w:r>
         <w:t xml:space="preserve"> </w:t>
       </w:r>
-      <w:proofErr w:type="spellStart"/>
-      <w:r>
-        <w:t>HtmlUnitUtils</w:t>
-      </w:r>
-      <w:proofErr w:type="spellEnd"/>
-      <w:r>
-        <w:t xml:space="preserve"> class</w:t>
-      </w:r>
-      <w:r>
-        <w:t>e</w:t>
-      </w:r>
-      <w:r>
-        <w:t xml:space="preserve"> com métodos </w:t>
-      </w:r>
-      <w:r>
-        <w:t>para</w:t>
-      </w:r>
-      <w:r>
-        <w:t xml:space="preserve"> as</w:t>
-      </w:r>
-      <w:r>
-        <w:t xml:space="preserve"> operações repetidas </w:t>
-      </w:r>
-      <w:r>
-        <w:t xml:space="preserve">necessárias </w:t>
-      </w:r>
-      <w:r>
-        <w:t>para as</w:t>
-      </w:r>
-      <w:r>
-        <w:t xml:space="preserve"> diferentes</w:t>
-      </w:r>
-      <w:r>
-        <w:t xml:space="preserve"> narrativas pedidas. Exemplos destas operações que se repetem </w:t>
-      </w:r>
-      <w:r>
-        <w:t xml:space="preserve">nos testes </w:t>
-      </w:r>
-      <w:r>
-        <w:t xml:space="preserve">são: criar um </w:t>
-      </w:r>
-      <w:proofErr w:type="spellStart"/>
-      <w:r>
-        <w:t>customer</w:t>
-      </w:r>
-      <w:proofErr w:type="spellEnd"/>
-      <w:r>
-        <w:t xml:space="preserve">, remover um </w:t>
-      </w:r>
-      <w:proofErr w:type="spellStart"/>
-      <w:r>
-        <w:t>customer</w:t>
-      </w:r>
-      <w:proofErr w:type="spellEnd"/>
-      <w:r>
-        <w:t xml:space="preserve">, </w:t>
-      </w:r>
-      <w:r>
-        <w:t xml:space="preserve">criar </w:t>
-      </w:r>
-      <w:proofErr w:type="spellStart"/>
-      <w:r>
-        <w:t>address</w:t>
-      </w:r>
-      <w:proofErr w:type="spellEnd"/>
-      <w:r>
-        <w:t xml:space="preserve">, </w:t>
-      </w:r>
-      <w:r>
-        <w:t xml:space="preserve">remover um </w:t>
-      </w:r>
-      <w:proofErr w:type="spellStart"/>
-      <w:r>
-        <w:t>address</w:t>
-      </w:r>
-      <w:proofErr w:type="spellEnd"/>
-      <w:r>
-        <w:t>, criar</w:t>
-      </w:r>
-      <w:r>
-        <w:t xml:space="preserve"> uma sale</w:t>
-      </w:r>
-      <w:r>
-        <w:t>,</w:t>
-      </w:r>
-      <w:r>
-        <w:t xml:space="preserve"> remover uma sale</w:t>
-      </w:r>
-      <w:r>
-        <w:t xml:space="preserve">, e remover uma </w:t>
-      </w:r>
-      <w:proofErr w:type="spellStart"/>
-      <w:r>
-        <w:t>delivery</w:t>
-      </w:r>
-      <w:proofErr w:type="spellEnd"/>
-      <w:r>
-        <w:t>.</w:t>
-      </w:r>
-      <w:r>
-        <w:t xml:space="preserve"> </w:t>
-      </w:r>
     </w:p>
     <w:p>
       <w:pPr>
@@ -2145,69 +1940,14 @@
         <w:jc w:val="both"/>
       </w:pPr>
       <w:r>
-        <w:t xml:space="preserve">Como está-se a usar a base de dados da aplicação para fazer testes, é necessário reverter as operações feitas nos testes, que alteraram o estado da base de dados. As alterações que envolvem alterar o estado da base dados, que são necessárias para os testes, são as operações de </w:t>
-      </w:r>
-      <w:proofErr w:type="spellStart"/>
-      <w:r>
-        <w:t>insert</w:t>
-      </w:r>
-      <w:proofErr w:type="spellEnd"/>
-      <w:r>
-        <w:t xml:space="preserve"> de </w:t>
-      </w:r>
-      <w:proofErr w:type="spellStart"/>
-      <w:r>
-        <w:t>customers</w:t>
-      </w:r>
-      <w:proofErr w:type="spellEnd"/>
-      <w:r>
-        <w:t xml:space="preserve">, </w:t>
-      </w:r>
-      <w:proofErr w:type="spellStart"/>
-      <w:r>
-        <w:t>addresses</w:t>
-      </w:r>
-      <w:proofErr w:type="spellEnd"/>
-      <w:r>
-        <w:t xml:space="preserve">, sales e </w:t>
-      </w:r>
-      <w:proofErr w:type="spellStart"/>
-      <w:r>
-        <w:t>deliveries</w:t>
-      </w:r>
-      <w:proofErr w:type="spellEnd"/>
-      <w:r>
-        <w:t xml:space="preserve">. Por isto, foi necessário implementar na </w:t>
-      </w:r>
-      <w:proofErr w:type="spellStart"/>
-      <w:r>
-        <w:t>web_app</w:t>
-      </w:r>
-      <w:proofErr w:type="spellEnd"/>
-      <w:r>
-        <w:t xml:space="preserve">, casos de uso para remoção de </w:t>
-      </w:r>
-      <w:proofErr w:type="spellStart"/>
-      <w:r>
-        <w:t>addresses</w:t>
-      </w:r>
-      <w:proofErr w:type="spellEnd"/>
-      <w:r>
-        <w:t xml:space="preserve">, sales e </w:t>
-      </w:r>
-      <w:proofErr w:type="spellStart"/>
-      <w:r>
-        <w:t>deliveries</w:t>
-      </w:r>
-      <w:proofErr w:type="spellEnd"/>
-      <w:r>
-        <w:t xml:space="preserve"> (remoção de </w:t>
-      </w:r>
-      <w:proofErr w:type="spellStart"/>
+        <w:t>Como está-se a usar a base de dados da aplicação para fazer testes, é necessário reverter as operações feitas nos testes, que alteraram o estado da base de dados. As alterações que envolvem alterar o estado da base dados, que são necessárias para os testes, são as operações de insert de customers, addresses, sales e deliveries. Por isto, foi necessário implementar na web_app</w:t>
+      </w:r>
+      <w:r>
+        <w:t xml:space="preserve">, casos de uso para remoção de addresses, sales e deliveries (remoção de </w:t>
+      </w:r>
       <w:r>
         <w:t>Customers</w:t>
       </w:r>
-      <w:proofErr w:type="spellEnd"/>
       <w:r>
         <w:t xml:space="preserve"> já estava implementado). No ponto 1.6. é explicada a implementação destes casos de uso extra.</w:t>
       </w:r>
@@ -2287,54 +2027,30 @@
       </w:pPr>
       <w:bookmarkStart w:id="2" w:name="_Toc166949145"/>
       <w:r>
+        <w:t>Narrativa a)</w:t>
+      </w:r>
+      <w:bookmarkEnd w:id="2"/>
+    </w:p>
+    <w:p>
+      <w:pPr>
+        <w:ind w:firstLine="360"/>
+        <w:jc w:val="both"/>
+      </w:pPr>
+      <w:r>
+        <w:t xml:space="preserve">Testes para a narrativa definida em 2.a) estão na classe InsertTwoAddressesToCustomerNarrativeTest. </w:t>
+      </w:r>
+    </w:p>
+    <w:p>
+      <w:pPr>
+        <w:ind w:firstLine="360"/>
+        <w:jc w:val="both"/>
+      </w:pPr>
+      <w:r>
         <w:lastRenderedPageBreak/>
-        <w:t>Narrativa a)</w:t>
-      </w:r>
-      <w:bookmarkEnd w:id="2"/>
-    </w:p>
-    <w:p>
-      <w:pPr>
-        <w:ind w:firstLine="360"/>
-        <w:jc w:val="both"/>
-      </w:pPr>
-      <w:r>
-        <w:t xml:space="preserve">Testes para a narrativa definida em 2.a) estão na classe </w:t>
-      </w:r>
-      <w:proofErr w:type="spellStart"/>
-      <w:r>
-        <w:t>InsertTwoAddressesToCustomerNarrativeTest</w:t>
-      </w:r>
-      <w:proofErr w:type="spellEnd"/>
-      <w:r>
-        <w:t xml:space="preserve">. </w:t>
-      </w:r>
-    </w:p>
-    <w:p>
-      <w:pPr>
-        <w:ind w:firstLine="360"/>
-        <w:jc w:val="both"/>
-      </w:pPr>
-      <w:r>
-        <w:t xml:space="preserve">Para além de testar a narrativa preenchendo os formulários com valores adequados, também se testou manualmente se seria possível criar </w:t>
-      </w:r>
-      <w:proofErr w:type="spellStart"/>
-      <w:r>
-        <w:t>addresses</w:t>
-      </w:r>
-      <w:proofErr w:type="spellEnd"/>
-      <w:r>
-        <w:t xml:space="preserve"> com</w:t>
-      </w:r>
-      <w:r>
-        <w:t xml:space="preserve"> </w:t>
-      </w:r>
-      <w:proofErr w:type="spellStart"/>
-      <w:r>
-        <w:t>VATs</w:t>
-      </w:r>
-      <w:proofErr w:type="spellEnd"/>
-      <w:r>
-        <w:t xml:space="preserve"> inválidos e</w:t>
+        <w:t>Para além de testar a narrativa preenchendo os formulários com valores adequados, também se testou manualmente se seria possível criar addresses com</w:t>
+      </w:r>
+      <w:r>
+        <w:t xml:space="preserve"> VATs inválidos e</w:t>
       </w:r>
       <w:r>
         <w:t xml:space="preserve"> campos vazios, quer seja da morada, porta, código postal ou localidade.</w:t>
@@ -2362,15 +2078,7 @@
         <w:t xml:space="preserve">É </w:t>
       </w:r>
       <w:r>
-        <w:t xml:space="preserve">possível criar </w:t>
-      </w:r>
-      <w:proofErr w:type="spellStart"/>
-      <w:r>
-        <w:t>Addresses</w:t>
-      </w:r>
-      <w:proofErr w:type="spellEnd"/>
-      <w:r>
-        <w:t xml:space="preserve"> com campos vazios</w:t>
+        <w:t>possível criar Addresses com campos vazios</w:t>
       </w:r>
     </w:p>
     <w:p>
@@ -2392,47 +2100,7 @@
         <w:t>ram</w:t>
       </w:r>
       <w:r>
-        <w:t xml:space="preserve"> acrescentadas verificações aos campos submetidos pelo utilizador do </w:t>
-      </w:r>
-      <w:proofErr w:type="spellStart"/>
-      <w:r>
-        <w:t>Address</w:t>
-      </w:r>
-      <w:proofErr w:type="spellEnd"/>
-      <w:r>
-        <w:t xml:space="preserve"> a inserir, na </w:t>
-      </w:r>
-      <w:proofErr w:type="spellStart"/>
-      <w:r>
-        <w:t>clasee</w:t>
-      </w:r>
-      <w:proofErr w:type="spellEnd"/>
-      <w:r>
-        <w:t xml:space="preserve"> </w:t>
-      </w:r>
-      <w:proofErr w:type="spellStart"/>
-      <w:r>
-        <w:t>GetCustomerPageController</w:t>
-      </w:r>
-      <w:proofErr w:type="spellEnd"/>
-      <w:r>
-        <w:t xml:space="preserve">. Caso fosse verificado que um dos campos relativos ao </w:t>
-      </w:r>
-      <w:proofErr w:type="spellStart"/>
-      <w:r>
-        <w:t>Address</w:t>
-      </w:r>
-      <w:proofErr w:type="spellEnd"/>
-      <w:r>
-        <w:t xml:space="preserve"> fosse vazio uma exceção é chamada, interrompendo o fluxo de execução do </w:t>
-      </w:r>
-      <w:proofErr w:type="spellStart"/>
-      <w:r>
-        <w:t>controller</w:t>
-      </w:r>
-      <w:proofErr w:type="spellEnd"/>
-      <w:r>
-        <w:t xml:space="preserve"> e redireciona o utilizador a uma página de erro.</w:t>
+        <w:t xml:space="preserve"> acrescentadas verificações aos campos submetidos pelo utilizador do Address a inserir, na clasee GetCustomerPageController. Caso fosse verificado que um dos campos relativos ao Address fosse vazio uma exceção é chamada, interrompendo o fluxo de execução do controller e redireciona o utilizador a uma página de erro.</w:t>
       </w:r>
     </w:p>
     <w:p>
@@ -2443,26 +2111,14 @@
           <w:numId w:val="8"/>
         </w:numPr>
         <w:jc w:val="both"/>
-        <w:rPr>
-          <w:highlight w:val="yellow"/>
-        </w:rPr>
-      </w:pPr>
-      <w:r>
-        <w:rPr>
-          <w:highlight w:val="yellow"/>
-        </w:rPr>
+      </w:pPr>
+      <w:r>
         <w:t xml:space="preserve">Caso o utilizador preencha o campo do VAT com </w:t>
       </w:r>
       <w:r>
-        <w:rPr>
-          <w:highlight w:val="yellow"/>
-        </w:rPr>
         <w:t>um valor não numérico</w:t>
       </w:r>
       <w:r>
-        <w:rPr>
-          <w:highlight w:val="yellow"/>
-        </w:rPr>
         <w:t>, este é impedido de continuar pois é redirecionado para uma página em branco, mas não recebe nenhuma mensagem de erro informativa.</w:t>
       </w:r>
     </w:p>
@@ -2472,31 +2128,7 @@
         <w:jc w:val="both"/>
       </w:pPr>
       <w:r>
-        <w:t>Para fazer com que uma mensagem de erro informativa fosse apresentada, foi acrescentado um “</w:t>
-      </w:r>
-      <w:proofErr w:type="spellStart"/>
-      <w:r>
-        <w:t>branch</w:t>
-      </w:r>
-      <w:proofErr w:type="spellEnd"/>
-      <w:r>
-        <w:t xml:space="preserve"> </w:t>
-      </w:r>
-      <w:proofErr w:type="spellStart"/>
-      <w:r>
-        <w:t>else</w:t>
-      </w:r>
-      <w:proofErr w:type="spellEnd"/>
-      <w:r>
-        <w:t xml:space="preserve">”, quando é feita a verificação do VAT. Neste </w:t>
-      </w:r>
-      <w:proofErr w:type="spellStart"/>
-      <w:r>
-        <w:t>else</w:t>
-      </w:r>
-      <w:proofErr w:type="spellEnd"/>
-      <w:r>
-        <w:t xml:space="preserve"> é lançada uma exceção, que é apanhada pelo controlador e que ativa o tratamento do erro, criando mensagens de erro informativas e direcionado o utilizador a uma página que apresente as mensagens (esta última parte já estava implementada no SUT).</w:t>
+        <w:t>Para fazer com que uma mensagem de erro informativa fosse apresentada, foi acrescentado um “branch else”, quando é feita a verificação do VAT. Neste else é lançada uma exceção, que é apanhada pelo controlador e que ativa o tratamento do erro, criando mensagens de erro informativas e direcionado o utilizador a uma página que apresente as mensagens (esta última parte já estava implementada no SUT).</w:t>
       </w:r>
     </w:p>
     <w:p>
@@ -2522,11 +2154,9 @@
       <w:r>
         <w:t xml:space="preserve">Testes para a narrativa definida em 2.b) estão na classe </w:t>
       </w:r>
-      <w:proofErr w:type="spellStart"/>
       <w:r>
         <w:t>InsertTwoNewCustomersNarrativeTest</w:t>
       </w:r>
-      <w:proofErr w:type="spellEnd"/>
       <w:r>
         <w:t>.</w:t>
       </w:r>
@@ -2559,23 +2189,7 @@
         <w:jc w:val="both"/>
       </w:pPr>
       <w:r>
-        <w:t xml:space="preserve">Para resolver este bug foi acrescentada uma verificação para o número de telefone dado, no método </w:t>
-      </w:r>
-      <w:proofErr w:type="spellStart"/>
-      <w:r>
-        <w:t>addCustomer</w:t>
-      </w:r>
-      <w:proofErr w:type="spellEnd"/>
-      <w:r>
-        <w:t xml:space="preserve"> da classe </w:t>
-      </w:r>
-      <w:proofErr w:type="spellStart"/>
-      <w:r>
-        <w:t>CustomerService</w:t>
-      </w:r>
-      <w:proofErr w:type="spellEnd"/>
-      <w:r>
-        <w:t>. Caso seja dado um número negativo, é lançada uma exceção.</w:t>
+        <w:t>Para resolver este bug foi acrescentada uma verificação para o número de telefone dado, no método addCustomer da classe CustomerService. Caso seja dado um número negativo, é lançada uma exceção.</w:t>
       </w:r>
     </w:p>
     <w:p>
@@ -2619,15 +2233,7 @@
         <w:jc w:val="both"/>
       </w:pPr>
       <w:r>
-        <w:t xml:space="preserve">É possível criar </w:t>
-      </w:r>
-      <w:proofErr w:type="spellStart"/>
-      <w:r>
-        <w:t>customers</w:t>
-      </w:r>
-      <w:proofErr w:type="spellEnd"/>
-      <w:r>
-        <w:t xml:space="preserve"> com designação vazia</w:t>
+        <w:t>É possível criar customers com designação vazia</w:t>
       </w:r>
     </w:p>
     <w:p>
@@ -2663,15 +2269,7 @@
         <w:jc w:val="both"/>
       </w:pPr>
       <w:r>
-        <w:t xml:space="preserve">Testes para a narrativa definida em 2.c) estão na classe </w:t>
-      </w:r>
-      <w:proofErr w:type="spellStart"/>
-      <w:r>
-        <w:t>CreateSaleNarrativeTest</w:t>
-      </w:r>
-      <w:proofErr w:type="spellEnd"/>
-      <w:r>
-        <w:t>.</w:t>
+        <w:t>Testes para a narrativa definida em 2.c) estão na classe CreateSaleNarrativeTest.</w:t>
       </w:r>
       <w:r>
         <w:t xml:space="preserve"> </w:t>
@@ -2683,7 +2281,6 @@
         <w:jc w:val="both"/>
       </w:pPr>
       <w:r>
-        <w:lastRenderedPageBreak/>
         <w:t>Com os testes relativos a esta narrativa foi descoberto o seguinte bug:</w:t>
       </w:r>
     </w:p>
@@ -2697,29 +2294,11 @@
         <w:jc w:val="both"/>
       </w:pPr>
       <w:r>
-        <w:t xml:space="preserve">É possível criar uma sale com um </w:t>
-      </w:r>
-      <w:proofErr w:type="spellStart"/>
-      <w:r>
-        <w:t>customer</w:t>
-      </w:r>
-      <w:proofErr w:type="spellEnd"/>
-      <w:r>
-        <w:t xml:space="preserve"> </w:t>
-      </w:r>
-      <w:proofErr w:type="spellStart"/>
-      <w:r>
-        <w:t>vat</w:t>
-      </w:r>
-      <w:proofErr w:type="spellEnd"/>
-      <w:r>
-        <w:t xml:space="preserve">, com formato válido, mas para o qual não existe nenhum </w:t>
-      </w:r>
-      <w:proofErr w:type="spellStart"/>
+        <w:t xml:space="preserve">É possível criar uma sale com um customer vat, com formato válido, mas para o qual não existe nenhum </w:t>
+      </w:r>
       <w:r>
         <w:t>Customer</w:t>
       </w:r>
-      <w:proofErr w:type="spellEnd"/>
       <w:r>
         <w:t xml:space="preserve"> associado a ele.</w:t>
       </w:r>
@@ -2730,50 +2309,14 @@
         <w:jc w:val="both"/>
       </w:pPr>
       <w:r>
-        <w:t xml:space="preserve">Para corrigir este bug é feita uma procura por um </w:t>
-      </w:r>
-      <w:proofErr w:type="spellStart"/>
-      <w:r>
-        <w:t>customer</w:t>
-      </w:r>
-      <w:proofErr w:type="spellEnd"/>
-      <w:r>
-        <w:t xml:space="preserve"> com o </w:t>
-      </w:r>
-      <w:proofErr w:type="spellStart"/>
-      <w:r>
-        <w:t>vat</w:t>
-      </w:r>
-      <w:proofErr w:type="spellEnd"/>
-      <w:r>
-        <w:t xml:space="preserve"> dado, antes de inserir a sale</w:t>
-      </w:r>
-      <w:r>
-        <w:t xml:space="preserve">, na classe </w:t>
-      </w:r>
-      <w:proofErr w:type="spellStart"/>
-      <w:r>
-        <w:t>AddSalePageController</w:t>
-      </w:r>
-      <w:proofErr w:type="spellEnd"/>
-      <w:r>
-        <w:t xml:space="preserve">. Caso a pesquisa do </w:t>
-      </w:r>
-      <w:proofErr w:type="spellStart"/>
-      <w:r>
-        <w:t>customer</w:t>
-      </w:r>
-      <w:proofErr w:type="spellEnd"/>
-      <w:r>
-        <w:t xml:space="preserve"> pelo </w:t>
-      </w:r>
-      <w:proofErr w:type="spellStart"/>
-      <w:r>
-        <w:t>vat</w:t>
-      </w:r>
-      <w:proofErr w:type="spellEnd"/>
-      <w:r>
-        <w:t xml:space="preserve"> falhe, a inserção da sale não é </w:t>
+        <w:lastRenderedPageBreak/>
+        <w:t>Para corrigir este bug é feita uma procura por um customer com o vat dado, antes de inserir a sale</w:t>
+      </w:r>
+      <w:r>
+        <w:t>, na classe AddSalePageController</w:t>
+      </w:r>
+      <w:r>
+        <w:t xml:space="preserve">. Caso a pesquisa do customer pelo vat falhe, a inserção da sale não é </w:t>
       </w:r>
       <w:r>
         <w:t>feita, pois</w:t>
@@ -2788,39 +2331,7 @@
         <w:t xml:space="preserve"> que interrompe a execução do caso de uso de inserção de uma sale.</w:t>
       </w:r>
       <w:r>
-        <w:t xml:space="preserve"> A pesquisa é feita no método </w:t>
-      </w:r>
-      <w:proofErr w:type="spellStart"/>
-      <w:r>
-        <w:t>addSale</w:t>
-      </w:r>
-      <w:proofErr w:type="spellEnd"/>
-      <w:r>
-        <w:t xml:space="preserve"> da classe </w:t>
-      </w:r>
-      <w:proofErr w:type="spellStart"/>
-      <w:r>
-        <w:t>SaleService</w:t>
-      </w:r>
-      <w:proofErr w:type="spellEnd"/>
-      <w:r>
-        <w:t xml:space="preserve">, usando o método </w:t>
-      </w:r>
-      <w:proofErr w:type="spellStart"/>
-      <w:r>
-        <w:t>getCustomerByVatNumber</w:t>
-      </w:r>
-      <w:proofErr w:type="spellEnd"/>
-      <w:r>
-        <w:t xml:space="preserve"> da classe </w:t>
-      </w:r>
-      <w:proofErr w:type="spellStart"/>
-      <w:r>
-        <w:t>CustomerFinder</w:t>
-      </w:r>
-      <w:proofErr w:type="spellEnd"/>
-      <w:r>
-        <w:t>.</w:t>
+        <w:t xml:space="preserve"> A pesquisa é feita no método addSale da classe SaleService, usando o método getCustomerByVatNumber da classe CustomerFinder.</w:t>
       </w:r>
     </w:p>
     <w:p>
@@ -2850,15 +2361,7 @@
         <w:t>d</w:t>
       </w:r>
       <w:r>
-        <w:t xml:space="preserve">) estão na classe </w:t>
-      </w:r>
-      <w:proofErr w:type="spellStart"/>
-      <w:r>
-        <w:t>CloseSaleNarrativeTest</w:t>
-      </w:r>
-      <w:proofErr w:type="spellEnd"/>
-      <w:r>
-        <w:t>.</w:t>
+        <w:t>) estão na classe CloseSaleNarrativeTest.</w:t>
       </w:r>
     </w:p>
     <w:p>
@@ -2870,42 +2373,10 @@
         <w:t>Este caso de uso é bastante simples, sendo apenas necessário preencher o id da sale que se pretende fechar.</w:t>
       </w:r>
       <w:r>
-        <w:t xml:space="preserve"> Passar ids inválidos (negativos) ou que não estejam associados a nenhuma sale, são tratados no SUT, pois é feita uma operação de </w:t>
-      </w:r>
-      <w:proofErr w:type="spellStart"/>
-      <w:r>
-        <w:t>update</w:t>
-      </w:r>
-      <w:proofErr w:type="spellEnd"/>
-      <w:r>
-        <w:t xml:space="preserve"> na base de dados, portanto esses valores errados não existiram na base de dados, logo o um </w:t>
-      </w:r>
-      <w:proofErr w:type="spellStart"/>
-      <w:r>
-        <w:t>update</w:t>
-      </w:r>
-      <w:proofErr w:type="spellEnd"/>
-      <w:r>
-        <w:t xml:space="preserve"> com valores inadequados não mudaria estado nenhum na base dados, não deixando o sistema num estado erróneo.</w:t>
-      </w:r>
-      <w:r>
-        <w:t xml:space="preserve"> Portanto na classe de testes para esta narrativa apenas está um teste, para o “</w:t>
-      </w:r>
-      <w:proofErr w:type="spellStart"/>
-      <w:r>
-        <w:t>happy</w:t>
-      </w:r>
-      <w:proofErr w:type="spellEnd"/>
-      <w:r>
-        <w:t xml:space="preserve"> </w:t>
-      </w:r>
-      <w:proofErr w:type="spellStart"/>
-      <w:r>
-        <w:t>path</w:t>
-      </w:r>
-      <w:proofErr w:type="spellEnd"/>
-      <w:r>
-        <w:t>”.</w:t>
+        <w:t xml:space="preserve"> Passar ids inválidos (negativos) ou que não estejam associados a nenhuma sale, são tratados no SUT, pois é feita uma operação de update na base de dados, portanto esses valores errados não existiram na base de dados, logo o um update com valores inadequados não mudaria estado nenhum na base dados, não deixando o sistema num estado erróneo.</w:t>
+      </w:r>
+      <w:r>
+        <w:t xml:space="preserve"> Portanto na classe de testes para esta narrativa apenas está um teste, para o “happy path”.</w:t>
       </w:r>
     </w:p>
     <w:p>
@@ -2934,15 +2405,7 @@
         <w:jc w:val="both"/>
       </w:pPr>
       <w:r>
-        <w:t xml:space="preserve">Testes para a narrativa definida em 2.e) estão na classe </w:t>
-      </w:r>
-      <w:proofErr w:type="spellStart"/>
-      <w:r>
-        <w:t>CreateDeliveryNarrativeTest</w:t>
-      </w:r>
-      <w:proofErr w:type="spellEnd"/>
-      <w:r>
-        <w:t>.</w:t>
+        <w:t>Testes para a narrativa definida em 2.e) estão na classe CreateDeliveryNarrativeTest.</w:t>
       </w:r>
     </w:p>
     <w:p>
@@ -2964,45 +2427,13 @@
         <w:jc w:val="both"/>
       </w:pPr>
       <w:r>
-        <w:t xml:space="preserve">É possível criar </w:t>
-      </w:r>
-      <w:proofErr w:type="spellStart"/>
-      <w:r>
-        <w:t>Deliveries</w:t>
-      </w:r>
-      <w:proofErr w:type="spellEnd"/>
-      <w:r>
-        <w:t xml:space="preserve"> com </w:t>
-      </w:r>
-      <w:proofErr w:type="spellStart"/>
-      <w:r>
-        <w:t>id’s</w:t>
-      </w:r>
-      <w:proofErr w:type="spellEnd"/>
-      <w:r>
-        <w:t xml:space="preserve"> de </w:t>
-      </w:r>
-      <w:proofErr w:type="spellStart"/>
-      <w:r>
-        <w:t>Addresses</w:t>
-      </w:r>
-      <w:proofErr w:type="spellEnd"/>
-      <w:r>
-        <w:t xml:space="preserve"> que não existem, </w:t>
-      </w:r>
-      <w:r>
-        <w:t xml:space="preserve">e.g., </w:t>
-      </w:r>
-      <w:proofErr w:type="spellStart"/>
-      <w:r>
-        <w:t>addr</w:t>
-      </w:r>
-      <w:r>
-        <w:t>_id</w:t>
-      </w:r>
-      <w:proofErr w:type="spellEnd"/>
-      <w:r>
-        <w:t xml:space="preserve"> = -1. </w:t>
+        <w:t xml:space="preserve">É possível criar Deliveries com id’s de Addresses que não existem, </w:t>
+      </w:r>
+      <w:r>
+        <w:t>e.g., addr</w:t>
+      </w:r>
+      <w:r>
+        <w:t xml:space="preserve">_id = -1. </w:t>
       </w:r>
     </w:p>
     <w:p>
@@ -3011,99 +2442,25 @@
         <w:jc w:val="both"/>
       </w:pPr>
       <w:r>
-        <w:t xml:space="preserve">Para resolver este bug foi criado um método de procura de </w:t>
-      </w:r>
-      <w:proofErr w:type="spellStart"/>
-      <w:r>
-        <w:t>address</w:t>
-      </w:r>
-      <w:proofErr w:type="spellEnd"/>
-      <w:r>
-        <w:t xml:space="preserve"> por id numa nova </w:t>
-      </w:r>
-      <w:proofErr w:type="spellStart"/>
-      <w:r>
-        <w:t>class</w:t>
-      </w:r>
-      <w:proofErr w:type="spellEnd"/>
-      <w:r>
-        <w:t xml:space="preserve"> </w:t>
-      </w:r>
-      <w:proofErr w:type="spellStart"/>
-      <w:r>
-        <w:t>AddressFinder</w:t>
-      </w:r>
-      <w:proofErr w:type="spellEnd"/>
-      <w:r>
-        <w:t xml:space="preserve">. </w:t>
-      </w:r>
-      <w:r>
-        <w:t xml:space="preserve">No método </w:t>
-      </w:r>
-      <w:proofErr w:type="spellStart"/>
-      <w:r>
-        <w:t>addSaleDelivery</w:t>
-      </w:r>
-      <w:proofErr w:type="spellEnd"/>
-      <w:r>
-        <w:t xml:space="preserve">, em </w:t>
-      </w:r>
-      <w:proofErr w:type="spellStart"/>
-      <w:r>
-        <w:t>SaleService</w:t>
-      </w:r>
-      <w:proofErr w:type="spellEnd"/>
-      <w:r>
-        <w:t>, é chamado</w:t>
+        <w:t xml:space="preserve">Para resolver este bug foi criado um método de procura de address por id numa nova class AddressFinder. </w:t>
+      </w:r>
+      <w:r>
+        <w:t>No método addSaleDelivery, em SaleService, é chamado</w:t>
       </w:r>
       <w:r>
         <w:t xml:space="preserve"> o método de procura </w:t>
       </w:r>
       <w:r>
-        <w:t xml:space="preserve">para o </w:t>
-      </w:r>
-      <w:proofErr w:type="spellStart"/>
-      <w:r>
-        <w:t>addr_id</w:t>
-      </w:r>
-      <w:proofErr w:type="spellEnd"/>
-      <w:r>
-        <w:t xml:space="preserve"> dado</w:t>
+        <w:t>para o addr_id dado</w:t>
       </w:r>
       <w:r>
         <w:t xml:space="preserve">, para garantir que ele existe. Caso não </w:t>
       </w:r>
-      <w:proofErr w:type="spellStart"/>
       <w:r>
         <w:t>exsita</w:t>
       </w:r>
-      <w:proofErr w:type="spellEnd"/>
-      <w:r>
-        <w:t xml:space="preserve">, este método vai lançar uma exceção, interrompendo o fluxo da função de inserção de </w:t>
-      </w:r>
-      <w:proofErr w:type="spellStart"/>
-      <w:r>
-        <w:t>delivery</w:t>
-      </w:r>
-      <w:proofErr w:type="spellEnd"/>
-      <w:r>
-        <w:t xml:space="preserve">, em vez de deixar inserir </w:t>
-      </w:r>
-      <w:proofErr w:type="spellStart"/>
-      <w:r>
-        <w:t>deliveries</w:t>
-      </w:r>
-      <w:proofErr w:type="spellEnd"/>
-      <w:r>
-        <w:t xml:space="preserve"> com </w:t>
-      </w:r>
-      <w:proofErr w:type="spellStart"/>
-      <w:r>
-        <w:t>address_id’s</w:t>
-      </w:r>
-      <w:proofErr w:type="spellEnd"/>
-      <w:r>
-        <w:t xml:space="preserve"> que não </w:t>
+      <w:r>
+        <w:t xml:space="preserve">, este método vai lançar uma exceção, interrompendo o fluxo da função de inserção de delivery, em vez de deixar inserir deliveries com address_id’s que não </w:t>
       </w:r>
       <w:r>
         <w:t>existem</w:t>
@@ -3122,23 +2479,7 @@
         <w:jc w:val="both"/>
       </w:pPr>
       <w:r>
-        <w:t xml:space="preserve">Construtor de </w:t>
-      </w:r>
-      <w:proofErr w:type="spellStart"/>
-      <w:r>
-        <w:t>AddressRowDataGateWay</w:t>
-      </w:r>
-      <w:proofErr w:type="spellEnd"/>
-      <w:r>
-        <w:t xml:space="preserve"> que recebe um </w:t>
-      </w:r>
-      <w:proofErr w:type="spellStart"/>
-      <w:r>
-        <w:t>ResultSet</w:t>
-      </w:r>
-      <w:proofErr w:type="spellEnd"/>
-      <w:r>
-        <w:t xml:space="preserve"> tinha nome da</w:t>
+        <w:t>Construtor de AddressRowDataGateWay que recebe um ResultSet tinha nome da</w:t>
       </w:r>
       <w:r>
         <w:t xml:space="preserve"> </w:t>
@@ -3147,155 +2488,58 @@
         <w:t xml:space="preserve">coluna </w:t>
       </w:r>
       <w:r>
-        <w:t xml:space="preserve">onde está o </w:t>
-      </w:r>
-      <w:proofErr w:type="spellStart"/>
-      <w:r>
-        <w:t>customer</w:t>
-      </w:r>
-      <w:proofErr w:type="spellEnd"/>
+        <w:t>onde está o customer vat com o nome errado</w:t>
+      </w:r>
+      <w:r>
+        <w:t>.</w:t>
+      </w:r>
+    </w:p>
+    <w:p>
+      <w:pPr>
+        <w:ind w:firstLine="708"/>
+        <w:jc w:val="both"/>
+      </w:pPr>
+      <w:r>
+        <w:t xml:space="preserve">No ficheiro </w:t>
+      </w:r>
+      <w:r>
+        <w:t>onde é feito o setup da base de dados (</w:t>
+      </w:r>
+      <w:r>
+        <w:t>createDDLHSQLDB</w:t>
+      </w:r>
+      <w:r>
+        <w:t>.sql) é possível ver o nome correto das colunas. Na</w:t>
+      </w:r>
       <w:r>
         <w:t xml:space="preserve"> </w:t>
       </w:r>
-      <w:proofErr w:type="spellStart"/>
-      <w:r>
-        <w:t>vat</w:t>
-      </w:r>
-      <w:proofErr w:type="spellEnd"/>
-      <w:r>
-        <w:t xml:space="preserve"> com o nome errado</w:t>
-      </w:r>
-      <w:r>
-        <w:t>.</w:t>
-      </w:r>
-    </w:p>
-    <w:p>
-      <w:pPr>
-        <w:ind w:firstLine="708"/>
-        <w:jc w:val="both"/>
-      </w:pPr>
-      <w:r>
-        <w:t xml:space="preserve">No ficheiro </w:t>
-      </w:r>
-      <w:r>
-        <w:t xml:space="preserve">onde é feito o </w:t>
-      </w:r>
-      <w:proofErr w:type="spellStart"/>
-      <w:r>
-        <w:t>setup</w:t>
-      </w:r>
-      <w:proofErr w:type="spellEnd"/>
-      <w:r>
-        <w:t xml:space="preserve"> da base de dados (</w:t>
-      </w:r>
-      <w:proofErr w:type="spellStart"/>
-      <w:r>
-        <w:t>createDDLHSQLDB</w:t>
-      </w:r>
-      <w:r>
-        <w:t>.sql</w:t>
-      </w:r>
-      <w:proofErr w:type="spellEnd"/>
-      <w:r>
-        <w:t>) é possível ver o nome correto das colunas. Na</w:t>
-      </w:r>
-      <w:r>
-        <w:t xml:space="preserve"> </w:t>
-      </w:r>
-      <w:r>
-        <w:t xml:space="preserve">tabela </w:t>
-      </w:r>
-      <w:proofErr w:type="spellStart"/>
-      <w:r>
-        <w:t>Address</w:t>
-      </w:r>
-      <w:proofErr w:type="spellEnd"/>
-      <w:r>
-        <w:t xml:space="preserve"> o nome da coluna que guarda o </w:t>
-      </w:r>
-      <w:proofErr w:type="spellStart"/>
-      <w:r>
-        <w:t>vat</w:t>
-      </w:r>
-      <w:proofErr w:type="spellEnd"/>
-      <w:r>
-        <w:t xml:space="preserve"> do </w:t>
-      </w:r>
-      <w:proofErr w:type="spellStart"/>
-      <w:r>
-        <w:t>customer</w:t>
-      </w:r>
-      <w:proofErr w:type="spellEnd"/>
-      <w:r>
-        <w:t xml:space="preserve"> é </w:t>
+      <w:r>
+        <w:t xml:space="preserve">tabela Address o nome da coluna que guarda o vat do customer é </w:t>
       </w:r>
       <w:r>
         <w:t>“</w:t>
       </w:r>
-      <w:proofErr w:type="spellStart"/>
       <w:r>
         <w:t>customer_vat</w:t>
       </w:r>
-      <w:proofErr w:type="spellEnd"/>
       <w:r>
         <w:t>”</w:t>
       </w:r>
       <w:r>
-        <w:t xml:space="preserve">, e na classe </w:t>
-      </w:r>
-      <w:proofErr w:type="spellStart"/>
-      <w:r>
-        <w:t>AddressRowDataGateway</w:t>
-      </w:r>
-      <w:proofErr w:type="spellEnd"/>
-      <w:r>
-        <w:t xml:space="preserve">, no construtor que recebe um </w:t>
-      </w:r>
-      <w:proofErr w:type="spellStart"/>
-      <w:r>
-        <w:t>ResultSet</w:t>
-      </w:r>
-      <w:proofErr w:type="spellEnd"/>
-      <w:r>
-        <w:t xml:space="preserve">, estava-se a obter o </w:t>
-      </w:r>
-      <w:proofErr w:type="spellStart"/>
-      <w:r>
-        <w:t>vat</w:t>
-      </w:r>
-      <w:proofErr w:type="spellEnd"/>
-      <w:r>
-        <w:t xml:space="preserve"> numa coluna </w:t>
+        <w:t xml:space="preserve">, e na classe AddressRowDataGateway, no construtor que recebe um ResultSet, estava-se a obter o vat numa coluna </w:t>
       </w:r>
       <w:r>
         <w:t>“</w:t>
       </w:r>
-      <w:proofErr w:type="spellStart"/>
       <w:r>
         <w:t>customerVat</w:t>
       </w:r>
-      <w:proofErr w:type="spellEnd"/>
       <w:r>
         <w:t>”</w:t>
       </w:r>
       <w:r>
-        <w:t>, o que está errado pois esta coluna não existe. Portanto, substituindo o nome errado (</w:t>
-      </w:r>
-      <w:proofErr w:type="spellStart"/>
-      <w:r>
-        <w:t>customerVat</w:t>
-      </w:r>
-      <w:proofErr w:type="spellEnd"/>
-      <w:r>
-        <w:t>) pelo correto (</w:t>
-      </w:r>
-      <w:proofErr w:type="spellStart"/>
-      <w:r>
-        <w:t>customer_vat</w:t>
-      </w:r>
-      <w:proofErr w:type="spellEnd"/>
-      <w:r>
-        <w:t xml:space="preserve">), resolve </w:t>
+        <w:t xml:space="preserve">, o que está errado pois esta coluna não existe. Portanto, substituindo o nome errado (customerVat) pelo correto (customer_vat), resolve </w:t>
       </w:r>
       <w:r>
         <w:t>este</w:t>
@@ -3314,29 +2558,13 @@
         <w:jc w:val="both"/>
       </w:pPr>
       <w:r>
-        <w:t xml:space="preserve">É possível criar Sale </w:t>
-      </w:r>
-      <w:proofErr w:type="spellStart"/>
-      <w:r>
-        <w:t>Deliveries</w:t>
-      </w:r>
-      <w:proofErr w:type="spellEnd"/>
-      <w:r>
-        <w:t>, submetendo um VAT com format</w:t>
+        <w:t>É possível criar Sale Deliveries, submetendo um VAT com format</w:t>
       </w:r>
       <w:r>
         <w:t>o</w:t>
       </w:r>
       <w:r>
-        <w:t xml:space="preserve"> correto, mas que não está associado a nenhum dos </w:t>
-      </w:r>
-      <w:proofErr w:type="spellStart"/>
-      <w:r>
-        <w:t>Customers</w:t>
-      </w:r>
-      <w:proofErr w:type="spellEnd"/>
-      <w:r>
-        <w:t xml:space="preserve"> registados no sistema</w:t>
+        <w:t xml:space="preserve"> correto, mas que não está associado a nenhum dos Customers registados no sistema</w:t>
       </w:r>
     </w:p>
     <w:p>
@@ -3345,65 +2573,34 @@
         <w:jc w:val="both"/>
       </w:pPr>
       <w:r>
-        <w:t xml:space="preserve">Para resolver este bug foi adicionado no controlador </w:t>
-      </w:r>
-      <w:proofErr w:type="spellStart"/>
-      <w:r>
-        <w:t>AddSaleDeliveryPageController</w:t>
-      </w:r>
-      <w:proofErr w:type="spellEnd"/>
-      <w:r>
-        <w:t xml:space="preserve"> o uma chamada </w:t>
-      </w:r>
-      <w:proofErr w:type="spellStart"/>
+        <w:t xml:space="preserve">Para resolver este bug foi adicionado no controlador AddSaleDeliveryPageController o uma chamada </w:t>
+      </w:r>
       <w:r>
         <w:t>getCustomerByVat</w:t>
       </w:r>
-      <w:proofErr w:type="spellEnd"/>
-      <w:r>
-        <w:t xml:space="preserve"> de forma a verificar que o VAT dado está associado a um </w:t>
-      </w:r>
-      <w:proofErr w:type="spellStart"/>
-      <w:r>
-        <w:t>Customer</w:t>
-      </w:r>
-      <w:proofErr w:type="spellEnd"/>
-      <w:r>
-        <w:t xml:space="preserve"> existente no sistema. Isto é suficiente, pois caso não exista nenhum </w:t>
-      </w:r>
-      <w:proofErr w:type="spellStart"/>
-      <w:r>
-        <w:t>Customer</w:t>
-      </w:r>
-      <w:proofErr w:type="spellEnd"/>
-      <w:r>
-        <w:t xml:space="preserve"> com o </w:t>
-      </w:r>
+      <w:r>
+        <w:t xml:space="preserve"> de forma a verificar que o VAT dado está associado a um Customer existente no sistema. Isto é suficiente, pois caso não exista nenhum Customer com o VAT dado, o método </w:t>
+      </w:r>
+      <w:r>
+        <w:t>getCustomerByVat</w:t>
+      </w:r>
+      <w:r>
+        <w:t xml:space="preserve"> lança uma exceção, o que vai interromper o fluxo de execução do controlador e direcionar o utilizador para uma página de erro.</w:t>
+      </w:r>
+    </w:p>
+    <w:p>
+      <w:pPr>
+        <w:ind w:firstLine="708"/>
+        <w:jc w:val="both"/>
+      </w:pPr>
+    </w:p>
+    <w:p>
+      <w:pPr>
+        <w:ind w:firstLine="708"/>
+        <w:jc w:val="both"/>
+      </w:pPr>
       <w:r>
         <w:lastRenderedPageBreak/>
-        <w:t xml:space="preserve">VAT dado, o método </w:t>
-      </w:r>
-      <w:proofErr w:type="spellStart"/>
-      <w:r>
-        <w:t>getCustomerByVat</w:t>
-      </w:r>
-      <w:proofErr w:type="spellEnd"/>
-      <w:r>
-        <w:t xml:space="preserve"> lança uma exceção, o que vai interromper o fluxo de execução do controlador e direcionar o utilizador para uma página de erro.</w:t>
-      </w:r>
-    </w:p>
-    <w:p>
-      <w:pPr>
-        <w:ind w:firstLine="708"/>
-        <w:jc w:val="both"/>
-      </w:pPr>
-    </w:p>
-    <w:p>
-      <w:pPr>
-        <w:ind w:firstLine="708"/>
-        <w:jc w:val="both"/>
-      </w:pPr>
-      <w:r>
         <w:t>Para além destes bugs, foram encontradas alguma</w:t>
       </w:r>
       <w:r>
@@ -3447,48 +2644,11 @@
         <w:jc w:val="both"/>
       </w:pPr>
       <w:r>
-        <w:t xml:space="preserve">É possível um </w:t>
-      </w:r>
-      <w:proofErr w:type="spellStart"/>
-      <w:r>
-        <w:t>customer</w:t>
-      </w:r>
-      <w:proofErr w:type="spellEnd"/>
-      <w:r>
-        <w:t xml:space="preserve"> criar uma </w:t>
-      </w:r>
-      <w:proofErr w:type="spellStart"/>
-      <w:r>
-        <w:t>delivery</w:t>
-      </w:r>
-      <w:proofErr w:type="spellEnd"/>
-      <w:r>
-        <w:t xml:space="preserve"> com um </w:t>
-      </w:r>
-      <w:proofErr w:type="spellStart"/>
-      <w:r>
-        <w:t>address</w:t>
-      </w:r>
-      <w:proofErr w:type="spellEnd"/>
-      <w:r>
-        <w:t xml:space="preserve"> id, de um </w:t>
-      </w:r>
-      <w:proofErr w:type="spellStart"/>
-      <w:r>
-        <w:t>Address</w:t>
-      </w:r>
-      <w:proofErr w:type="spellEnd"/>
-      <w:r>
-        <w:t xml:space="preserve"> </w:t>
-      </w:r>
-      <w:r>
-        <w:t xml:space="preserve">criado por outro </w:t>
-      </w:r>
-      <w:proofErr w:type="spellStart"/>
-      <w:r>
-        <w:t>customer</w:t>
-      </w:r>
-      <w:proofErr w:type="spellEnd"/>
+        <w:t xml:space="preserve">É possível um customer criar uma delivery com um address id, de um Address </w:t>
+      </w:r>
+      <w:r>
+        <w:t>criado por outro customer</w:t>
+      </w:r>
     </w:p>
     <w:p>
       <w:pPr>
@@ -3500,34 +2660,10 @@
         <w:jc w:val="both"/>
       </w:pPr>
       <w:r>
-        <w:t xml:space="preserve">É possível um </w:t>
-      </w:r>
-      <w:proofErr w:type="spellStart"/>
-      <w:r>
-        <w:t>customer</w:t>
-      </w:r>
-      <w:proofErr w:type="spellEnd"/>
-      <w:r>
-        <w:t xml:space="preserve"> criar uma </w:t>
-      </w:r>
-      <w:proofErr w:type="spellStart"/>
-      <w:r>
-        <w:t>delivery</w:t>
-      </w:r>
-      <w:proofErr w:type="spellEnd"/>
-      <w:r>
-        <w:t xml:space="preserve"> com um sale id, de uma Sale </w:t>
-      </w:r>
-      <w:r>
-        <w:t xml:space="preserve">criada por outro </w:t>
-      </w:r>
-      <w:proofErr w:type="spellStart"/>
-      <w:r>
-        <w:t>customer</w:t>
-      </w:r>
-      <w:proofErr w:type="spellEnd"/>
-      <w:r>
-        <w:t>.</w:t>
+        <w:t xml:space="preserve">É possível um customer criar uma delivery com um sale id, de uma Sale </w:t>
+      </w:r>
+      <w:r>
+        <w:t>criada por outro customer.</w:t>
       </w:r>
     </w:p>
     <w:p>
@@ -3540,23 +2676,7 @@
         <w:jc w:val="both"/>
       </w:pPr>
       <w:r>
-        <w:t xml:space="preserve">Criar </w:t>
-      </w:r>
-      <w:proofErr w:type="spellStart"/>
-      <w:r>
-        <w:t>SaleDelivery</w:t>
-      </w:r>
-      <w:proofErr w:type="spellEnd"/>
-      <w:r>
-        <w:t xml:space="preserve"> com </w:t>
-      </w:r>
-      <w:proofErr w:type="spellStart"/>
-      <w:r>
-        <w:t>saleId</w:t>
-      </w:r>
-      <w:proofErr w:type="spellEnd"/>
-      <w:r>
-        <w:t xml:space="preserve"> de uma sale fechada</w:t>
+        <w:t>Criar SaleDelivery com saleId de uma sale fechada</w:t>
       </w:r>
     </w:p>
     <w:p>
@@ -3577,15 +2697,7 @@
       </w:pPr>
       <w:bookmarkStart w:id="7" w:name="_Toc166949150"/>
       <w:r>
-        <w:t xml:space="preserve">Reverter os </w:t>
-      </w:r>
-      <w:proofErr w:type="spellStart"/>
-      <w:r>
-        <w:t>inserts</w:t>
-      </w:r>
-      <w:proofErr w:type="spellEnd"/>
-      <w:r>
-        <w:t xml:space="preserve"> feitos nos testes para as narrativas</w:t>
+        <w:t>Reverter os inserts feitos nos testes para as narrativas</w:t>
       </w:r>
       <w:bookmarkEnd w:id="7"/>
     </w:p>
@@ -3595,34 +2707,100 @@
         <w:jc w:val="both"/>
       </w:pPr>
       <w:r>
-        <w:t xml:space="preserve">Modificou-se o SUT, para ter a capacidade de remover </w:t>
-      </w:r>
-      <w:proofErr w:type="spellStart"/>
-      <w:r>
-        <w:t>Adresses</w:t>
-      </w:r>
-      <w:proofErr w:type="spellEnd"/>
-      <w:r>
-        <w:t xml:space="preserve">, Sales e </w:t>
-      </w:r>
-      <w:proofErr w:type="spellStart"/>
-      <w:r>
-        <w:t>Deliveries</w:t>
-      </w:r>
-      <w:proofErr w:type="spellEnd"/>
-      <w:r>
-        <w:t xml:space="preserve"> de </w:t>
-      </w:r>
-      <w:proofErr w:type="spellStart"/>
-      <w:r>
-        <w:t>Customers</w:t>
-      </w:r>
-      <w:proofErr w:type="spellEnd"/>
+        <w:t>Modificou-se o SUT, para ter a capacidade de remover Adresses</w:t>
+      </w:r>
+      <w:r>
+        <w:t>, Sales e Deliveries</w:t>
+      </w:r>
+      <w:r>
+        <w:t xml:space="preserve"> de Customers.</w:t>
+      </w:r>
+      <w:r>
+        <w:t xml:space="preserve"> Nesta subsecção detalha-se como é que foram implementados casos de uso extra para haver a capacidade de “limpar” os efeitos secundários produzidos nos testes.</w:t>
+      </w:r>
+    </w:p>
+    <w:p>
+      <w:pPr>
+        <w:ind w:firstLine="360"/>
+        <w:jc w:val="both"/>
+      </w:pPr>
+      <w:r>
+        <w:t xml:space="preserve"> Para</w:t>
+      </w:r>
+      <w:r>
+        <w:t xml:space="preserve"> se poder remover Addresses</w:t>
+      </w:r>
+      <w:r>
+        <w:t xml:space="preserve"> </w:t>
+      </w:r>
+      <w:r>
+        <w:t>a</w:t>
+      </w:r>
+      <w:r>
+        <w:t>crescentou-se um link no index.html para se ser direcionado a um form</w:t>
+      </w:r>
+      <w:r>
+        <w:t xml:space="preserve"> de remoção de Address</w:t>
+      </w:r>
+      <w:r>
+        <w:t xml:space="preserve">, parecido com o de inserção de um novo Address. A diferença é que este form faz um pedido para um </w:t>
+      </w:r>
+      <w:r>
+        <w:t>novo</w:t>
+      </w:r>
+      <w:r>
+        <w:t xml:space="preserve"> PageController</w:t>
+      </w:r>
+      <w:r>
+        <w:t xml:space="preserve"> criado, </w:t>
+      </w:r>
+      <w:r>
+        <w:t>o RemoveAddressPageController. Este controller recebe os dados necessários para a remoção de um Address de um Customer. Para seguir a logica de “separation of concerns” seguida pelos developers da app, foi criado o método removeAddressOfCustomer, na class CustomerService, método este que é então chamado no controller, abstraindo-o dos detalhes da remoção de um Address. Nesta função no CustomerService,</w:t>
+      </w:r>
+      <w:r>
+        <w:t xml:space="preserve"> é primeiro verificado que o customer </w:t>
+      </w:r>
+      <w:r>
+        <w:t>identificado</w:t>
+      </w:r>
+      <w:r>
+        <w:t xml:space="preserve"> com o vat dado tem o Address a remover, e no fim</w:t>
+      </w:r>
+      <w:r>
+        <w:t xml:space="preserve"> foi usada de novo a mesma lógica dos developers, sendo por isso usada AddressRowDataGateway, para tratar da lógica da camada dos dados.</w:t>
+      </w:r>
+    </w:p>
+    <w:p>
+      <w:pPr>
+        <w:ind w:firstLine="360"/>
+        <w:jc w:val="both"/>
+      </w:pPr>
+      <w:r>
+        <w:t>Para se poder</w:t>
+      </w:r>
+      <w:r>
+        <w:t xml:space="preserve"> remover Sales</w:t>
+      </w:r>
+      <w:r>
+        <w:t xml:space="preserve">, acrescentou-se um link no index.html para se ser direcionado para um form, que recebe o vat do </w:t>
+      </w:r>
+      <w:r>
+        <w:t>customer</w:t>
+      </w:r>
+      <w:r>
+        <w:t>, que criou a sale a apagar, e o id da sale a apagar</w:t>
+      </w:r>
       <w:r>
         <w:t>.</w:t>
       </w:r>
       <w:r>
-        <w:t xml:space="preserve"> Nesta subsecção detalha-se como é que foram implementados casos de uso extra para haver a capacidade de “limpar” os efeitos secundários produzidos nos testes.</w:t>
+        <w:t xml:space="preserve"> O pedido submetido por este form é tratado pelo RemoveSalePageController. Este controller lê os campos do pedido e usa o SalesService para se abstrair da lógica da remoção de uma sale, chamando o método removeSale com os valores do vat e id da sale lidos no pedido. No método removeSale, em SaleService,</w:t>
+      </w:r>
+      <w:r>
+        <w:t xml:space="preserve"> é verificado que o customer com o vat dado foi quem criou a sale, e</w:t>
+      </w:r>
+      <w:r>
+        <w:t xml:space="preserve"> é usada a class SaleRowDataGateway para se tratar da lógica de remoção de uma sale da base de dados.</w:t>
       </w:r>
     </w:p>
     <w:p>
@@ -3631,578 +2809,37 @@
         <w:jc w:val="both"/>
       </w:pPr>
       <w:r>
-        <w:t xml:space="preserve"> Para</w:t>
-      </w:r>
-      <w:r>
-        <w:t xml:space="preserve"> se poder remover </w:t>
-      </w:r>
-      <w:proofErr w:type="spellStart"/>
-      <w:r>
-        <w:t>Addresses</w:t>
-      </w:r>
-      <w:proofErr w:type="spellEnd"/>
-      <w:r>
-        <w:t xml:space="preserve"> </w:t>
+        <w:t xml:space="preserve">Para se poder remover Deliveries acrescentou-se um link no index.html, para se ser direcionado para um form, que recebe o vat do customer, que criou a delivery, e o id da delivery a remover. Ao submeter um form é feito um pedido, que é tratado pelo controller RemoveDeliveryPageController. Neste controller são lidos os campos do pedido, e é usado o SaleService para abstrair o controller da remoção de uma delivery, com </w:t>
+      </w:r>
+      <w:r>
+        <w:t xml:space="preserve">o método </w:t>
+      </w:r>
+      <w:r>
+        <w:t>removeDelivery. N</w:t>
+      </w:r>
+      <w:r>
+        <w:t xml:space="preserve">este método, é primeiro verificado que o customer com o vat dado foi quem criou a </w:t>
+      </w:r>
+      <w:r>
+        <w:t>Delivery ,</w:t>
+      </w:r>
+      <w:r>
+        <w:t xml:space="preserve"> e é usado SaleDeliveryRowDataGateway para se tratar da lógica de remoção de Deliveries na base de dados.</w:t>
+      </w:r>
+    </w:p>
+    <w:p>
+      <w:pPr>
+        <w:ind w:firstLine="360"/>
+        <w:jc w:val="both"/>
+      </w:pPr>
+      <w:r>
+        <w:t>Neste processo todo, como foram usad</w:t>
       </w:r>
       <w:r>
         <w:t>a</w:t>
       </w:r>
       <w:r>
-        <w:t xml:space="preserve">crescentou-se um link no index.html para se ser direcionado a um </w:t>
-      </w:r>
-      <w:proofErr w:type="spellStart"/>
-      <w:r>
-        <w:t>form</w:t>
-      </w:r>
-      <w:proofErr w:type="spellEnd"/>
-      <w:r>
-        <w:t xml:space="preserve"> de remoção de </w:t>
-      </w:r>
-      <w:proofErr w:type="spellStart"/>
-      <w:r>
-        <w:t>Address</w:t>
-      </w:r>
-      <w:proofErr w:type="spellEnd"/>
-      <w:r>
-        <w:t xml:space="preserve">, parecido com o de inserção de um novo </w:t>
-      </w:r>
-      <w:proofErr w:type="spellStart"/>
-      <w:r>
-        <w:t>Address</w:t>
-      </w:r>
-      <w:proofErr w:type="spellEnd"/>
-      <w:r>
-        <w:t xml:space="preserve">. A diferença é que este </w:t>
-      </w:r>
-      <w:proofErr w:type="spellStart"/>
-      <w:r>
-        <w:t>form</w:t>
-      </w:r>
-      <w:proofErr w:type="spellEnd"/>
-      <w:r>
-        <w:t xml:space="preserve"> faz um pedido para um </w:t>
-      </w:r>
-      <w:r>
-        <w:t>novo</w:t>
-      </w:r>
-      <w:r>
-        <w:t xml:space="preserve"> </w:t>
-      </w:r>
-      <w:proofErr w:type="spellStart"/>
-      <w:r>
-        <w:t>PageController</w:t>
-      </w:r>
-      <w:proofErr w:type="spellEnd"/>
-      <w:r>
-        <w:t xml:space="preserve"> criado, </w:t>
-      </w:r>
-      <w:r>
-        <w:t xml:space="preserve">o </w:t>
-      </w:r>
-      <w:proofErr w:type="spellStart"/>
-      <w:r>
-        <w:t>RemoveAddressPageController</w:t>
-      </w:r>
-      <w:proofErr w:type="spellEnd"/>
-      <w:r>
-        <w:t xml:space="preserve">. Este </w:t>
-      </w:r>
-      <w:proofErr w:type="spellStart"/>
-      <w:r>
-        <w:t>controller</w:t>
-      </w:r>
-      <w:proofErr w:type="spellEnd"/>
-      <w:r>
-        <w:t xml:space="preserve"> recebe os dados necessários para a remoção de um </w:t>
-      </w:r>
-      <w:proofErr w:type="spellStart"/>
-      <w:r>
-        <w:t>Address</w:t>
-      </w:r>
-      <w:proofErr w:type="spellEnd"/>
-      <w:r>
-        <w:t xml:space="preserve"> de um </w:t>
-      </w:r>
-      <w:proofErr w:type="spellStart"/>
-      <w:r>
-        <w:t>Customer</w:t>
-      </w:r>
-      <w:proofErr w:type="spellEnd"/>
-      <w:r>
-        <w:t>. Para seguir a logica de “</w:t>
-      </w:r>
-      <w:proofErr w:type="spellStart"/>
-      <w:r>
-        <w:t>separation</w:t>
-      </w:r>
-      <w:proofErr w:type="spellEnd"/>
-      <w:r>
-        <w:t xml:space="preserve"> </w:t>
-      </w:r>
-      <w:proofErr w:type="spellStart"/>
-      <w:r>
-        <w:t>of</w:t>
-      </w:r>
-      <w:proofErr w:type="spellEnd"/>
-      <w:r>
-        <w:t xml:space="preserve"> </w:t>
-      </w:r>
-      <w:proofErr w:type="spellStart"/>
-      <w:r>
-        <w:t>concerns</w:t>
-      </w:r>
-      <w:proofErr w:type="spellEnd"/>
-      <w:r>
-        <w:t xml:space="preserve">” seguida pelos </w:t>
-      </w:r>
-      <w:proofErr w:type="spellStart"/>
-      <w:r>
-        <w:t>developers</w:t>
-      </w:r>
-      <w:proofErr w:type="spellEnd"/>
-      <w:r>
-        <w:t xml:space="preserve"> da app, foi criado o método </w:t>
-      </w:r>
-      <w:proofErr w:type="spellStart"/>
-      <w:r>
-        <w:t>removeAddressOfCustomer</w:t>
-      </w:r>
-      <w:proofErr w:type="spellEnd"/>
-      <w:r>
-        <w:t xml:space="preserve">, na </w:t>
-      </w:r>
-      <w:proofErr w:type="spellStart"/>
-      <w:r>
-        <w:t>class</w:t>
-      </w:r>
-      <w:proofErr w:type="spellEnd"/>
-      <w:r>
-        <w:t xml:space="preserve"> </w:t>
-      </w:r>
-      <w:proofErr w:type="spellStart"/>
-      <w:r>
-        <w:t>CustomerService</w:t>
-      </w:r>
-      <w:proofErr w:type="spellEnd"/>
-      <w:r>
-        <w:t xml:space="preserve">, método este que é então chamado no </w:t>
-      </w:r>
-      <w:proofErr w:type="spellStart"/>
-      <w:r>
-        <w:t>controller</w:t>
-      </w:r>
-      <w:proofErr w:type="spellEnd"/>
-      <w:r>
-        <w:t xml:space="preserve">, abstraindo-o dos detalhes da remoção de um </w:t>
-      </w:r>
-      <w:proofErr w:type="spellStart"/>
-      <w:r>
-        <w:t>Address</w:t>
-      </w:r>
-      <w:proofErr w:type="spellEnd"/>
-      <w:r>
-        <w:t xml:space="preserve">. Nesta função no </w:t>
-      </w:r>
-      <w:proofErr w:type="spellStart"/>
-      <w:r>
-        <w:t>CustomerService</w:t>
-      </w:r>
-      <w:proofErr w:type="spellEnd"/>
-      <w:r>
-        <w:t>,</w:t>
-      </w:r>
-      <w:r>
-        <w:t xml:space="preserve"> é primeiro verificado que o </w:t>
-      </w:r>
-      <w:proofErr w:type="spellStart"/>
-      <w:r>
-        <w:t>customer</w:t>
-      </w:r>
-      <w:proofErr w:type="spellEnd"/>
-      <w:r>
-        <w:t xml:space="preserve"> </w:t>
-      </w:r>
-      <w:r>
-        <w:t>identificado</w:t>
-      </w:r>
-      <w:r>
-        <w:t xml:space="preserve"> com o </w:t>
-      </w:r>
-      <w:proofErr w:type="spellStart"/>
-      <w:r>
-        <w:t>vat</w:t>
-      </w:r>
-      <w:proofErr w:type="spellEnd"/>
-      <w:r>
-        <w:t xml:space="preserve"> dado tem o </w:t>
-      </w:r>
-      <w:proofErr w:type="spellStart"/>
-      <w:r>
-        <w:t>Address</w:t>
-      </w:r>
-      <w:proofErr w:type="spellEnd"/>
-      <w:r>
-        <w:t xml:space="preserve"> a remover, e no fim</w:t>
-      </w:r>
-      <w:r>
-        <w:t xml:space="preserve"> foi usada de novo a mesma lógica dos </w:t>
-      </w:r>
-      <w:proofErr w:type="spellStart"/>
-      <w:r>
-        <w:t>developers</w:t>
-      </w:r>
-      <w:proofErr w:type="spellEnd"/>
-      <w:r>
-        <w:t xml:space="preserve">, sendo por isso usada </w:t>
-      </w:r>
-      <w:proofErr w:type="spellStart"/>
-      <w:r>
-        <w:t>AddressRowDataGateway</w:t>
-      </w:r>
-      <w:proofErr w:type="spellEnd"/>
-      <w:r>
-        <w:t>, para tratar da lógica da camada dos dados.</w:t>
-      </w:r>
-    </w:p>
-    <w:p>
-      <w:pPr>
-        <w:ind w:firstLine="360"/>
-        <w:jc w:val="both"/>
-      </w:pPr>
-      <w:r>
-        <w:t>Para se poder</w:t>
-      </w:r>
-      <w:r>
-        <w:t xml:space="preserve"> remover Sales</w:t>
-      </w:r>
-      <w:r>
-        <w:t xml:space="preserve">, acrescentou-se um link no index.html para se ser direcionado para um </w:t>
-      </w:r>
-      <w:proofErr w:type="spellStart"/>
-      <w:r>
-        <w:t>form</w:t>
-      </w:r>
-      <w:proofErr w:type="spellEnd"/>
-      <w:r>
-        <w:t xml:space="preserve">, que recebe o </w:t>
-      </w:r>
-      <w:proofErr w:type="spellStart"/>
-      <w:r>
-        <w:t>vat</w:t>
-      </w:r>
-      <w:proofErr w:type="spellEnd"/>
-      <w:r>
-        <w:t xml:space="preserve"> do </w:t>
-      </w:r>
-      <w:proofErr w:type="spellStart"/>
-      <w:r>
-        <w:t>customer</w:t>
-      </w:r>
-      <w:proofErr w:type="spellEnd"/>
-      <w:r>
-        <w:t>, que criou a sale a apagar, e o id da sale a apagar</w:t>
-      </w:r>
-      <w:r>
-        <w:t>.</w:t>
-      </w:r>
-      <w:r>
-        <w:t xml:space="preserve"> O pedido submetido por este </w:t>
-      </w:r>
-      <w:proofErr w:type="spellStart"/>
-      <w:r>
-        <w:t>form</w:t>
-      </w:r>
-      <w:proofErr w:type="spellEnd"/>
-      <w:r>
-        <w:t xml:space="preserve"> é tratado pelo </w:t>
-      </w:r>
-      <w:proofErr w:type="spellStart"/>
-      <w:r>
-        <w:t>RemoveSalePageController</w:t>
-      </w:r>
-      <w:proofErr w:type="spellEnd"/>
-      <w:r>
-        <w:t xml:space="preserve">. Este </w:t>
-      </w:r>
-      <w:proofErr w:type="spellStart"/>
-      <w:r>
-        <w:t>controller</w:t>
-      </w:r>
-      <w:proofErr w:type="spellEnd"/>
-      <w:r>
-        <w:t xml:space="preserve"> lê os campos do pedido e usa o </w:t>
-      </w:r>
-      <w:proofErr w:type="spellStart"/>
-      <w:r>
-        <w:t>SalesService</w:t>
-      </w:r>
-      <w:proofErr w:type="spellEnd"/>
-      <w:r>
-        <w:t xml:space="preserve"> para se abstrair da lógica da remoção de uma sale, chamando o método </w:t>
-      </w:r>
-      <w:proofErr w:type="spellStart"/>
-      <w:r>
-        <w:t>removeSale</w:t>
-      </w:r>
-      <w:proofErr w:type="spellEnd"/>
-      <w:r>
-        <w:t xml:space="preserve"> com os valores do </w:t>
-      </w:r>
-      <w:proofErr w:type="spellStart"/>
-      <w:r>
-        <w:t>vat</w:t>
-      </w:r>
-      <w:proofErr w:type="spellEnd"/>
-      <w:r>
-        <w:t xml:space="preserve"> e id da sale lidos no pedido. No método </w:t>
-      </w:r>
-      <w:proofErr w:type="spellStart"/>
-      <w:r>
-        <w:t>removeSale</w:t>
-      </w:r>
-      <w:proofErr w:type="spellEnd"/>
-      <w:r>
-        <w:t xml:space="preserve">, em </w:t>
-      </w:r>
-      <w:proofErr w:type="spellStart"/>
-      <w:r>
-        <w:t>SaleService</w:t>
-      </w:r>
-      <w:proofErr w:type="spellEnd"/>
-      <w:r>
-        <w:t>,</w:t>
-      </w:r>
-      <w:r>
-        <w:t xml:space="preserve"> é verificado que o </w:t>
-      </w:r>
-      <w:proofErr w:type="spellStart"/>
-      <w:r>
-        <w:t>customer</w:t>
-      </w:r>
-      <w:proofErr w:type="spellEnd"/>
-      <w:r>
-        <w:t xml:space="preserve"> com o </w:t>
-      </w:r>
-      <w:proofErr w:type="spellStart"/>
-      <w:r>
-        <w:t>vat</w:t>
-      </w:r>
-      <w:proofErr w:type="spellEnd"/>
-      <w:r>
-        <w:t xml:space="preserve"> dado foi quem criou a sale, e</w:t>
-      </w:r>
-      <w:r>
-        <w:t xml:space="preserve"> é usada a </w:t>
-      </w:r>
-      <w:proofErr w:type="spellStart"/>
-      <w:r>
-        <w:t>class</w:t>
-      </w:r>
-      <w:proofErr w:type="spellEnd"/>
-      <w:r>
-        <w:t xml:space="preserve"> </w:t>
-      </w:r>
-      <w:proofErr w:type="spellStart"/>
-      <w:r>
-        <w:t>SaleRowDataGateway</w:t>
-      </w:r>
-      <w:proofErr w:type="spellEnd"/>
-      <w:r>
-        <w:t xml:space="preserve"> para se tratar da lógica de remoção de uma sale da base de dados.</w:t>
-      </w:r>
-    </w:p>
-    <w:p>
-      <w:pPr>
-        <w:ind w:firstLine="360"/>
-        <w:jc w:val="both"/>
-      </w:pPr>
-      <w:r>
-        <w:t xml:space="preserve">Para se poder remover </w:t>
-      </w:r>
-      <w:proofErr w:type="spellStart"/>
-      <w:r>
-        <w:t>Deliveries</w:t>
-      </w:r>
-      <w:proofErr w:type="spellEnd"/>
-      <w:r>
-        <w:t xml:space="preserve"> acrescentou-se um link no index.html, para se ser direcionado para um </w:t>
-      </w:r>
-      <w:proofErr w:type="spellStart"/>
-      <w:r>
-        <w:t>form</w:t>
-      </w:r>
-      <w:proofErr w:type="spellEnd"/>
-      <w:r>
-        <w:t xml:space="preserve">, que recebe o </w:t>
-      </w:r>
-      <w:proofErr w:type="spellStart"/>
-      <w:r>
-        <w:t>vat</w:t>
-      </w:r>
-      <w:proofErr w:type="spellEnd"/>
-      <w:r>
-        <w:t xml:space="preserve"> do </w:t>
-      </w:r>
-      <w:proofErr w:type="spellStart"/>
-      <w:r>
-        <w:t>customer</w:t>
-      </w:r>
-      <w:proofErr w:type="spellEnd"/>
-      <w:r>
-        <w:t xml:space="preserve">, que criou a </w:t>
-      </w:r>
-      <w:proofErr w:type="spellStart"/>
-      <w:r>
-        <w:t>delivery</w:t>
-      </w:r>
-      <w:proofErr w:type="spellEnd"/>
-      <w:r>
-        <w:t xml:space="preserve">, e o id da </w:t>
-      </w:r>
-      <w:proofErr w:type="spellStart"/>
-      <w:r>
-        <w:t>delivery</w:t>
-      </w:r>
-      <w:proofErr w:type="spellEnd"/>
-      <w:r>
-        <w:t xml:space="preserve"> a remover. Ao submeter um </w:t>
-      </w:r>
-      <w:proofErr w:type="spellStart"/>
-      <w:r>
-        <w:t>form</w:t>
-      </w:r>
-      <w:proofErr w:type="spellEnd"/>
-      <w:r>
-        <w:t xml:space="preserve"> é feito um pedido, que é tratado pelo </w:t>
-      </w:r>
-      <w:proofErr w:type="spellStart"/>
-      <w:r>
-        <w:t>controller</w:t>
-      </w:r>
-      <w:proofErr w:type="spellEnd"/>
-      <w:r>
-        <w:t xml:space="preserve"> </w:t>
-      </w:r>
-      <w:proofErr w:type="spellStart"/>
-      <w:r>
-        <w:t>RemoveDeliveryPageController</w:t>
-      </w:r>
-      <w:proofErr w:type="spellEnd"/>
-      <w:r>
-        <w:t xml:space="preserve">. Neste </w:t>
-      </w:r>
-      <w:proofErr w:type="spellStart"/>
-      <w:r>
-        <w:t>controller</w:t>
-      </w:r>
-      <w:proofErr w:type="spellEnd"/>
-      <w:r>
-        <w:t xml:space="preserve"> são lidos os campos do pedido, e é usado o </w:t>
-      </w:r>
-      <w:proofErr w:type="spellStart"/>
-      <w:r>
-        <w:t>SaleService</w:t>
-      </w:r>
-      <w:proofErr w:type="spellEnd"/>
-      <w:r>
-        <w:t xml:space="preserve"> para abstrair o </w:t>
-      </w:r>
-      <w:proofErr w:type="spellStart"/>
-      <w:r>
-        <w:t>controller</w:t>
-      </w:r>
-      <w:proofErr w:type="spellEnd"/>
-      <w:r>
-        <w:t xml:space="preserve"> da remoção de uma </w:t>
-      </w:r>
-      <w:proofErr w:type="spellStart"/>
-      <w:r>
-        <w:t>delivery</w:t>
-      </w:r>
-      <w:proofErr w:type="spellEnd"/>
-      <w:r>
-        <w:t xml:space="preserve">, com </w:t>
-      </w:r>
-      <w:r>
-        <w:t xml:space="preserve">o método </w:t>
-      </w:r>
-      <w:proofErr w:type="spellStart"/>
-      <w:r>
-        <w:t>removeDelivery</w:t>
-      </w:r>
-      <w:proofErr w:type="spellEnd"/>
-      <w:r>
-        <w:t>. N</w:t>
-      </w:r>
-      <w:r>
-        <w:t xml:space="preserve">este método, é primeiro verificado que o </w:t>
-      </w:r>
-      <w:proofErr w:type="spellStart"/>
-      <w:r>
-        <w:t>customer</w:t>
-      </w:r>
-      <w:proofErr w:type="spellEnd"/>
-      <w:r>
-        <w:t xml:space="preserve"> com o </w:t>
-      </w:r>
-      <w:proofErr w:type="spellStart"/>
-      <w:r>
-        <w:t>vat</w:t>
-      </w:r>
-      <w:proofErr w:type="spellEnd"/>
-      <w:r>
-        <w:t xml:space="preserve"> dado foi quem criou a </w:t>
-      </w:r>
-      <w:proofErr w:type="spellStart"/>
-      <w:r>
-        <w:t>Delivery</w:t>
-      </w:r>
-      <w:proofErr w:type="spellEnd"/>
-      <w:r>
-        <w:t xml:space="preserve"> ,</w:t>
-      </w:r>
-      <w:r>
-        <w:t xml:space="preserve"> e é usado </w:t>
-      </w:r>
-      <w:proofErr w:type="spellStart"/>
-      <w:r>
-        <w:t>SaleDeliveryRowDataGateway</w:t>
-      </w:r>
-      <w:proofErr w:type="spellEnd"/>
-      <w:r>
-        <w:t xml:space="preserve"> para se tratar da lógica de remoção de </w:t>
-      </w:r>
-      <w:proofErr w:type="spellStart"/>
-      <w:r>
-        <w:t>Deliveries</w:t>
-      </w:r>
-      <w:proofErr w:type="spellEnd"/>
-      <w:r>
-        <w:t xml:space="preserve"> na base de dados.</w:t>
-      </w:r>
-    </w:p>
-    <w:p>
-      <w:pPr>
-        <w:ind w:firstLine="360"/>
-        <w:jc w:val="both"/>
-      </w:pPr>
-      <w:r>
-        <w:lastRenderedPageBreak/>
-        <w:t>Neste processo todo, como foram usad</w:t>
-      </w:r>
-      <w:r>
-        <w:t>a</w:t>
-      </w:r>
-      <w:r>
-        <w:t xml:space="preserve">s várias funcionalidades implementadas pelos </w:t>
-      </w:r>
-      <w:proofErr w:type="spellStart"/>
-      <w:r>
-        <w:t>developers</w:t>
-      </w:r>
-      <w:proofErr w:type="spellEnd"/>
-      <w:r>
-        <w:t xml:space="preserve">, foi possível ter um melhor entendimento sobre os detalhes da implementação, o que tornou possível descobrir </w:t>
+        <w:t xml:space="preserve">s várias funcionalidades implementadas pelos developers, foi possível ter um melhor entendimento sobre os detalhes da implementação, o que tornou possível descobrir </w:t>
       </w:r>
       <w:r>
         <w:t>os</w:t>
@@ -4232,25 +2869,19 @@
         </w:numPr>
         <w:jc w:val="both"/>
       </w:pPr>
-      <w:proofErr w:type="spellStart"/>
-      <w:r>
-        <w:t>Strings</w:t>
-      </w:r>
-      <w:proofErr w:type="spellEnd"/>
-      <w:r>
-        <w:t xml:space="preserve"> dos</w:t>
+      <w:r>
+        <w:lastRenderedPageBreak/>
+        <w:t>Strings dos</w:t>
       </w:r>
       <w:r>
         <w:t xml:space="preserve"> </w:t>
       </w:r>
-      <w:proofErr w:type="spellStart"/>
       <w:r>
         <w:t>A</w:t>
       </w:r>
       <w:r>
         <w:t>ddresses</w:t>
       </w:r>
-      <w:proofErr w:type="spellEnd"/>
       <w:r>
         <w:t xml:space="preserve"> que</w:t>
       </w:r>
@@ -4273,35 +2904,14 @@
         <w:t xml:space="preserve">vários </w:t>
       </w:r>
       <w:r>
-        <w:t xml:space="preserve">espaços em branco, no fim o que pode causar erros quando são feitas comparações da </w:t>
-      </w:r>
-      <w:proofErr w:type="spellStart"/>
-      <w:r>
-        <w:t>string</w:t>
-      </w:r>
-      <w:proofErr w:type="spellEnd"/>
-      <w:r>
-        <w:t xml:space="preserve"> </w:t>
-      </w:r>
-      <w:r>
-        <w:t xml:space="preserve">dos </w:t>
-      </w:r>
-      <w:proofErr w:type="spellStart"/>
-      <w:r>
-        <w:t>addresses</w:t>
-      </w:r>
-      <w:proofErr w:type="spellEnd"/>
-      <w:r>
-        <w:t xml:space="preserve"> </w:t>
-      </w:r>
-      <w:r>
-        <w:t xml:space="preserve">vindos da </w:t>
-      </w:r>
-      <w:proofErr w:type="spellStart"/>
-      <w:r>
-        <w:t>bd</w:t>
-      </w:r>
-      <w:proofErr w:type="spellEnd"/>
+        <w:t xml:space="preserve">espaços em branco, no fim o que pode causar erros quando são feitas comparações da string </w:t>
+      </w:r>
+      <w:r>
+        <w:t xml:space="preserve">dos addresses </w:t>
+      </w:r>
+      <w:r>
+        <w:t>vindos da bd</w:t>
+      </w:r>
       <w:r>
         <w:t>.</w:t>
       </w:r>
@@ -4318,45 +2928,13 @@
         <w:t>a</w:t>
       </w:r>
       <w:r>
-        <w:t xml:space="preserve">do um </w:t>
-      </w:r>
-      <w:proofErr w:type="spellStart"/>
-      <w:r>
-        <w:t>trim</w:t>
-      </w:r>
-      <w:proofErr w:type="spellEnd"/>
-      <w:r>
-        <w:t xml:space="preserve"> </w:t>
-      </w:r>
-      <w:r>
-        <w:t xml:space="preserve">nas </w:t>
-      </w:r>
-      <w:proofErr w:type="spellStart"/>
-      <w:r>
-        <w:t>strings</w:t>
-      </w:r>
-      <w:proofErr w:type="spellEnd"/>
-      <w:r>
-        <w:t xml:space="preserve"> que representam o </w:t>
-      </w:r>
-      <w:proofErr w:type="spellStart"/>
-      <w:r>
-        <w:t>address</w:t>
-      </w:r>
-      <w:proofErr w:type="spellEnd"/>
-      <w:r>
-        <w:t xml:space="preserve"> em texto</w:t>
-      </w:r>
-      <w:r>
-        <w:t xml:space="preserve">, vindas de </w:t>
-      </w:r>
-      <w:proofErr w:type="spellStart"/>
-      <w:r>
-        <w:t>querys</w:t>
-      </w:r>
-      <w:proofErr w:type="spellEnd"/>
-      <w:r>
-        <w:t xml:space="preserve"> à base de dados</w:t>
+        <w:t xml:space="preserve">do um trim </w:t>
+      </w:r>
+      <w:r>
+        <w:t>nas strings que representam o address em texto</w:t>
+      </w:r>
+      <w:r>
+        <w:t>, vindas de querys à base de dados</w:t>
       </w:r>
       <w:r>
         <w:t>.</w:t>
@@ -4378,20 +2956,10 @@
         <w:jc w:val="both"/>
       </w:pPr>
       <w:bookmarkStart w:id="8" w:name="_Toc166949151"/>
-      <w:proofErr w:type="spellStart"/>
-      <w:r>
-        <w:t>DBSetup</w:t>
-      </w:r>
-      <w:proofErr w:type="spellEnd"/>
-      <w:r>
-        <w:t xml:space="preserve"> </w:t>
-      </w:r>
-      <w:proofErr w:type="spellStart"/>
-      <w:r>
-        <w:t>testing</w:t>
+      <w:r>
+        <w:t>DBSetup testing</w:t>
       </w:r>
       <w:bookmarkEnd w:id="8"/>
-      <w:proofErr w:type="spellEnd"/>
     </w:p>
     <w:p>
       <w:pPr>
@@ -4399,15 +2967,7 @@
         <w:jc w:val="both"/>
       </w:pPr>
       <w:r>
-        <w:t xml:space="preserve">Neste tipo de </w:t>
-      </w:r>
-      <w:proofErr w:type="spellStart"/>
-      <w:r>
-        <w:t>testing</w:t>
-      </w:r>
-      <w:proofErr w:type="spellEnd"/>
-      <w:r>
-        <w:t xml:space="preserve">, é feita uma ligação direta </w:t>
+        <w:t xml:space="preserve">Neste tipo de testing, é feita uma ligação direta </w:t>
       </w:r>
       <w:r>
         <w:t>à</w:t>
@@ -4425,96 +2985,28 @@
         <w:t>Testes para cada um dos requisitos pedidos no ponto 3</w:t>
       </w:r>
       <w:r>
-        <w:t xml:space="preserve">. do </w:t>
-      </w:r>
-      <w:proofErr w:type="spellStart"/>
-      <w:r>
-        <w:t>assignment</w:t>
-      </w:r>
-      <w:proofErr w:type="spellEnd"/>
-      <w:r>
-        <w:t xml:space="preserve"> estão no package </w:t>
-      </w:r>
-      <w:proofErr w:type="spellStart"/>
-      <w:r>
-        <w:t>dbsetup_tests</w:t>
-      </w:r>
-      <w:proofErr w:type="spellEnd"/>
+        <w:t>. do assignment</w:t>
+      </w:r>
+      <w:r>
+        <w:t xml:space="preserve"> estão no package dbsetup_tests.</w:t>
+      </w:r>
+      <w:r>
+        <w:t xml:space="preserve"> Neste package estão classes em que são feitos testes relativos a certas entidades da base de dados, e.g., na classe Customer</w:t>
+      </w:r>
+      <w:r>
+        <w:t>DBTest</w:t>
+      </w:r>
+      <w:r>
+        <w:t xml:space="preserve"> estão os testes relativos a operações na base de dados sobre registos de </w:t>
+      </w:r>
+      <w:r>
+        <w:t>Customer</w:t>
+      </w:r>
       <w:r>
         <w:t>.</w:t>
       </w:r>
       <w:r>
-        <w:t xml:space="preserve"> Neste package estão classes em que são feitos testes relativos a certas entidades da base de dados, e.g., na classe </w:t>
-      </w:r>
-      <w:proofErr w:type="spellStart"/>
-      <w:r>
-        <w:t>Customer</w:t>
-      </w:r>
-      <w:r>
-        <w:t>DBTest</w:t>
-      </w:r>
-      <w:proofErr w:type="spellEnd"/>
-      <w:r>
-        <w:t xml:space="preserve"> estão os testes relativos a operações na base de dados sobre registos de </w:t>
-      </w:r>
-      <w:proofErr w:type="spellStart"/>
-      <w:r>
-        <w:t>Customer</w:t>
-      </w:r>
-      <w:proofErr w:type="spellEnd"/>
-      <w:r>
-        <w:t>.</w:t>
-      </w:r>
-      <w:r>
-        <w:t xml:space="preserve"> Os requisitos para este tipo de </w:t>
-      </w:r>
-      <w:proofErr w:type="spellStart"/>
-      <w:r>
-        <w:t>testing</w:t>
-      </w:r>
-      <w:proofErr w:type="spellEnd"/>
-      <w:r>
-        <w:t xml:space="preserve"> são relativos a </w:t>
-      </w:r>
-      <w:proofErr w:type="spellStart"/>
-      <w:r>
-        <w:t>Customers</w:t>
-      </w:r>
-      <w:proofErr w:type="spellEnd"/>
-      <w:r>
-        <w:t xml:space="preserve">, Sales e </w:t>
-      </w:r>
-      <w:proofErr w:type="spellStart"/>
-      <w:r>
-        <w:t>SaleDevlieries</w:t>
-      </w:r>
-      <w:proofErr w:type="spellEnd"/>
-      <w:r>
-        <w:t xml:space="preserve">, portanto há as classes </w:t>
-      </w:r>
-      <w:proofErr w:type="spellStart"/>
-      <w:r>
-        <w:t>CustomerDBTest</w:t>
-      </w:r>
-      <w:proofErr w:type="spellEnd"/>
-      <w:r>
-        <w:t xml:space="preserve">, </w:t>
-      </w:r>
-      <w:proofErr w:type="spellStart"/>
-      <w:r>
-        <w:t>SaleDBTest</w:t>
-      </w:r>
-      <w:proofErr w:type="spellEnd"/>
-      <w:r>
-        <w:t xml:space="preserve"> e </w:t>
-      </w:r>
-      <w:proofErr w:type="spellStart"/>
-      <w:r>
-        <w:t>SaleDeliveryDBTest</w:t>
-      </w:r>
-      <w:proofErr w:type="spellEnd"/>
-      <w:r>
-        <w:t>.</w:t>
+        <w:t xml:space="preserve"> Os requisitos para este tipo de testing são relativos a Customers, Sales e SaleDevlieries, portanto há as classes CustomerDBTest, SaleDBTest e SaleDeliveryDBTest.</w:t>
       </w:r>
     </w:p>
     <w:p>
@@ -4523,42 +3015,10 @@
         <w:jc w:val="both"/>
       </w:pPr>
       <w:r>
-        <w:t xml:space="preserve">Para a execução desta tarefa, foi usada a classe </w:t>
-      </w:r>
-      <w:proofErr w:type="spellStart"/>
-      <w:r>
-        <w:t>DBSetupUtils</w:t>
-      </w:r>
-      <w:proofErr w:type="spellEnd"/>
-      <w:r>
-        <w:t xml:space="preserve">, apresentada nas aulas de VVS. Nesta classe já está implementada a ligação à base de dados e também estão implementadas uma série de operações </w:t>
-      </w:r>
-      <w:r>
-        <w:t xml:space="preserve">para a base de dados. Também foi usado o mesmo esquema apresentado nas aulas, em ter um método </w:t>
-      </w:r>
-      <w:proofErr w:type="spellStart"/>
-      <w:r>
-        <w:t>setupClass</w:t>
-      </w:r>
-      <w:proofErr w:type="spellEnd"/>
-      <w:r>
-        <w:t xml:space="preserve">, anotado com @BeforeAll, que trata da ligação com a base de dados, e um método </w:t>
-      </w:r>
-      <w:proofErr w:type="spellStart"/>
-      <w:r>
-        <w:t>setup</w:t>
-      </w:r>
-      <w:proofErr w:type="spellEnd"/>
-      <w:r>
-        <w:t xml:space="preserve">, anotado com @BeforeEach, que trata de usar operações expostas por </w:t>
-      </w:r>
-      <w:proofErr w:type="spellStart"/>
-      <w:r>
-        <w:t>DBSetupUtils</w:t>
-      </w:r>
-      <w:proofErr w:type="spellEnd"/>
-      <w:r>
-        <w:t xml:space="preserve">, de forma a limpar a base de dados e inserir os dados </w:t>
+        <w:t xml:space="preserve">Para a execução desta tarefa, foi usada a classe DBSetupUtils, apresentada nas aulas de VVS. Nesta classe já está implementada a ligação à base de dados e também estão implementadas uma série de operações </w:t>
+      </w:r>
+      <w:r>
+        <w:t xml:space="preserve">para a base de dados. Também foi usado o mesmo esquema apresentado nas aulas, em ter um método setupClass, anotado com @BeforeAll, que trata da ligação com a base de dados, e um método setup, anotado com @BeforeEach, que trata de usar operações expostas por DBSetupUtils, de forma a limpar a base de dados e inserir os dados </w:t>
       </w:r>
       <w:r>
         <w:t xml:space="preserve">de teste </w:t>
@@ -4578,14 +3038,9 @@
       </w:pPr>
       <w:bookmarkStart w:id="9" w:name="_Toc166949152"/>
       <w:r>
-        <w:t xml:space="preserve">Testes sobre </w:t>
-      </w:r>
-      <w:proofErr w:type="spellStart"/>
-      <w:r>
-        <w:t>Customers</w:t>
+        <w:t>Testes sobre Customers</w:t>
       </w:r>
       <w:bookmarkEnd w:id="9"/>
-      <w:proofErr w:type="spellEnd"/>
     </w:p>
     <w:p>
       <w:pPr>
@@ -4593,23 +3048,7 @@
         <w:jc w:val="both"/>
       </w:pPr>
       <w:r>
-        <w:t xml:space="preserve">Testes sobre </w:t>
-      </w:r>
-      <w:proofErr w:type="spellStart"/>
-      <w:r>
-        <w:t>Customers</w:t>
-      </w:r>
-      <w:proofErr w:type="spellEnd"/>
-      <w:r>
-        <w:t xml:space="preserve"> estão implementados na classe </w:t>
-      </w:r>
-      <w:proofErr w:type="spellStart"/>
-      <w:r>
-        <w:t>CustomerDBTest</w:t>
-      </w:r>
-      <w:proofErr w:type="spellEnd"/>
-      <w:r>
-        <w:t>.</w:t>
+        <w:t>Testes sobre Customers estão implementados na classe CustomerDBTest.</w:t>
       </w:r>
     </w:p>
     <w:p>
@@ -4641,27 +3080,21 @@
       <w:r>
         <w:t xml:space="preserve">Todos os testes escritos para os requisitos especificados acima correram sem erros, exceto o teste </w:t>
       </w:r>
-      <w:proofErr w:type="spellStart"/>
       <w:r>
         <w:t>removingCustomerRemovesHisSalesTest</w:t>
       </w:r>
-      <w:proofErr w:type="spellEnd"/>
       <w:r>
         <w:t xml:space="preserve">, que cobre o requisito e), que a sua primeira execução falhou, indicando um possível bug no sistema. Analisando o código responsável por processar a remoção de um </w:t>
       </w:r>
-      <w:proofErr w:type="spellStart"/>
       <w:r>
         <w:t>Customer</w:t>
       </w:r>
-      <w:proofErr w:type="spellEnd"/>
       <w:r>
         <w:t xml:space="preserve">, percebe-se que não há qualquer tratamento sobre as sales do </w:t>
       </w:r>
-      <w:proofErr w:type="spellStart"/>
       <w:r>
         <w:t>Customer</w:t>
       </w:r>
-      <w:proofErr w:type="spellEnd"/>
       <w:r>
         <w:t xml:space="preserve"> a </w:t>
       </w:r>
@@ -4672,158 +3105,45 @@
         <w:t xml:space="preserve">. </w:t>
       </w:r>
       <w:r>
-        <w:t>Também no ficheiro onde está a criação da base de dados, não é configurada nenhuma estratégia de “</w:t>
-      </w:r>
-      <w:proofErr w:type="spellStart"/>
-      <w:r>
-        <w:t>cascade</w:t>
-      </w:r>
-      <w:proofErr w:type="spellEnd"/>
-      <w:r>
-        <w:t>” e de “</w:t>
-      </w:r>
-      <w:proofErr w:type="spellStart"/>
-      <w:r>
-        <w:t>foreign</w:t>
-      </w:r>
-      <w:proofErr w:type="spellEnd"/>
+        <w:t>Também no ficheiro onde está a criação da base de dados, não é configurada nenhuma estratégia de “cascade” e de “foreign key” sobre a coluna “customer_vat”, da tabela Sale. Para se resolver o bug adicionou-se n</w:t>
+      </w:r>
+      <w:r>
+        <w:t>o método removeCustomer na classe CustomerService</w:t>
+      </w:r>
       <w:r>
         <w:t xml:space="preserve"> </w:t>
       </w:r>
-      <w:proofErr w:type="spellStart"/>
-      <w:r>
-        <w:t>key</w:t>
-      </w:r>
-      <w:proofErr w:type="spellEnd"/>
-      <w:r>
-        <w:t>” sobre a coluna “</w:t>
-      </w:r>
-      <w:proofErr w:type="spellStart"/>
-      <w:r>
-        <w:t>customer_vat</w:t>
-      </w:r>
-      <w:proofErr w:type="spellEnd"/>
-      <w:r>
-        <w:t>”, da tabela Sale. Para se resolver o bug adicionou-se n</w:t>
-      </w:r>
-      <w:r>
-        <w:t xml:space="preserve">o método </w:t>
-      </w:r>
-      <w:proofErr w:type="spellStart"/>
-      <w:r>
-        <w:t>removeCustomer</w:t>
-      </w:r>
-      <w:proofErr w:type="spellEnd"/>
-      <w:r>
-        <w:t xml:space="preserve"> na classe </w:t>
-      </w:r>
-      <w:proofErr w:type="spellStart"/>
-      <w:r>
-        <w:t>CustomerService</w:t>
-      </w:r>
-      <w:proofErr w:type="spellEnd"/>
-      <w:r>
-        <w:t xml:space="preserve"> </w:t>
-      </w:r>
       <w:r>
         <w:t xml:space="preserve">um ciclo que percorre a lista de Sales do </w:t>
       </w:r>
-      <w:proofErr w:type="spellStart"/>
       <w:r>
         <w:t>Customer</w:t>
       </w:r>
-      <w:proofErr w:type="spellEnd"/>
-      <w:r>
-        <w:t xml:space="preserve"> a remover, e essas sales vão sendo “</w:t>
-      </w:r>
-      <w:proofErr w:type="spellStart"/>
-      <w:r>
-        <w:t>deleted</w:t>
-      </w:r>
-      <w:proofErr w:type="spellEnd"/>
-      <w:r>
-        <w:t>”. Esta solução resulta, mas uma solução possivelmente mais elegante seria, na configuração da base de dados, ter a “</w:t>
-      </w:r>
-      <w:proofErr w:type="spellStart"/>
-      <w:r>
-        <w:t>cusomter_vat</w:t>
-      </w:r>
-      <w:proofErr w:type="spellEnd"/>
-      <w:r>
-        <w:t xml:space="preserve">”, da tabela sale, como chave estrangeira que referência o </w:t>
-      </w:r>
-      <w:proofErr w:type="spellStart"/>
-      <w:r>
-        <w:t>vat</w:t>
-      </w:r>
-      <w:proofErr w:type="spellEnd"/>
-      <w:r>
-        <w:t xml:space="preserve"> da tabela </w:t>
-      </w:r>
-      <w:proofErr w:type="spellStart"/>
-      <w:r>
-        <w:t>customer</w:t>
-      </w:r>
-      <w:proofErr w:type="spellEnd"/>
-      <w:r>
-        <w:t xml:space="preserve"> e que haveria um </w:t>
-      </w:r>
+      <w:r>
+        <w:t xml:space="preserve"> a remover, e essas sales vão sendo “deleted”. Esta solução resulta, mas uma solução possivelmente mais elegante seria, na configuração da base de dados, ter a “cusomter_vat”, da tabela sale, como chave estrangeira que referência o vat da tabela customer e que haveria um mecanismo de cascade em que caso um customer fosse removido, todos os registos da tabela sale</w:t>
+      </w:r>
+      <w:r>
+        <w:t>s</w:t>
+      </w:r>
+      <w:r>
+        <w:t>, que têm uma referência à sua coluna “vat”, também seriam removidos automaticamente.</w:t>
+      </w:r>
+    </w:p>
+    <w:p>
+      <w:pPr>
+        <w:ind w:firstLine="708"/>
+        <w:jc w:val="both"/>
+      </w:pPr>
       <w:r>
         <w:lastRenderedPageBreak/>
-        <w:t xml:space="preserve">mecanismo de </w:t>
-      </w:r>
-      <w:proofErr w:type="spellStart"/>
-      <w:r>
-        <w:t>cascade</w:t>
-      </w:r>
-      <w:proofErr w:type="spellEnd"/>
-      <w:r>
-        <w:t xml:space="preserve"> em que caso um </w:t>
-      </w:r>
-      <w:proofErr w:type="spellStart"/>
-      <w:r>
-        <w:t>customer</w:t>
-      </w:r>
-      <w:proofErr w:type="spellEnd"/>
-      <w:r>
-        <w:t xml:space="preserve"> fosse removido, todos os registos da tabela sale</w:t>
-      </w:r>
-      <w:r>
-        <w:t>s</w:t>
-      </w:r>
-      <w:r>
-        <w:t>, que têm uma referência à sua coluna “</w:t>
-      </w:r>
-      <w:proofErr w:type="spellStart"/>
-      <w:r>
-        <w:t>vat</w:t>
-      </w:r>
-      <w:proofErr w:type="spellEnd"/>
-      <w:r>
-        <w:t>”, também seriam removidos automaticamente.</w:t>
-      </w:r>
-    </w:p>
-    <w:p>
-      <w:pPr>
-        <w:ind w:firstLine="708"/>
-        <w:jc w:val="both"/>
-      </w:pPr>
-      <w:r>
         <w:t xml:space="preserve">Para facilitar a implementação dos testes foi implementado um método privado para verificar se existe um </w:t>
       </w:r>
-      <w:proofErr w:type="spellStart"/>
       <w:r>
         <w:t>Customer</w:t>
       </w:r>
-      <w:proofErr w:type="spellEnd"/>
-      <w:r>
-        <w:t xml:space="preserve"> com um determinado </w:t>
-      </w:r>
-      <w:proofErr w:type="spellStart"/>
-      <w:r>
-        <w:t>vat.</w:t>
-      </w:r>
-      <w:proofErr w:type="spellEnd"/>
+      <w:r>
+        <w:t xml:space="preserve"> com um determinado vat.</w:t>
+      </w:r>
     </w:p>
     <w:p>
       <w:pPr>
@@ -4846,15 +3166,7 @@
         <w:jc w:val="both"/>
       </w:pPr>
       <w:r>
-        <w:t xml:space="preserve">Testes sobre Sales estão implementados na classe </w:t>
-      </w:r>
-      <w:proofErr w:type="spellStart"/>
-      <w:r>
-        <w:t>SaleDBTest</w:t>
-      </w:r>
-      <w:proofErr w:type="spellEnd"/>
-      <w:r>
-        <w:t>.</w:t>
+        <w:t>Testes sobre Sales estão implementados na classe SaleDBTest.</w:t>
       </w:r>
     </w:p>
     <w:p>
@@ -4890,76 +3202,43 @@
         <w:t>com</w:t>
       </w:r>
       <w:r>
-        <w:t xml:space="preserve"> um </w:t>
-      </w:r>
-      <w:proofErr w:type="spellStart"/>
+        <w:t xml:space="preserve"> um Customer</w:t>
+      </w:r>
+      <w:r>
+        <w:t xml:space="preserve"> </w:t>
+      </w:r>
+      <w:r>
+        <w:t>sem Sales abertas</w:t>
+      </w:r>
+      <w:r>
+        <w:t xml:space="preserve"> e</w:t>
+      </w:r>
+      <w:r>
+        <w:t xml:space="preserve"> verificar que este tem uma sale aberta e verificar que quando se fecha essa mesma Sale o Customer volta a ficar sem Sales abertas. O teste </w:t>
+      </w:r>
+      <w:r>
+        <w:t>closeNonExistentSaleTest</w:t>
+      </w:r>
+      <w:r>
+        <w:t>, explora o caso de chamar a função updateSale com um sale id que não existe no sistema</w:t>
+      </w:r>
+      <w:r>
+        <w:t>, que deve resultar no lançamento de uma exceção.</w:t>
+      </w:r>
+    </w:p>
+    <w:p>
+      <w:pPr>
+        <w:ind w:firstLine="708"/>
+        <w:jc w:val="both"/>
+      </w:pPr>
+      <w:r>
+        <w:t xml:space="preserve">Para facilitar a implementação dos testes foi implementado um método privado para verificar se um </w:t>
+      </w:r>
       <w:r>
         <w:t>Customer</w:t>
       </w:r>
-      <w:proofErr w:type="spellEnd"/>
-      <w:r>
-        <w:t xml:space="preserve"> </w:t>
-      </w:r>
-      <w:r>
-        <w:t>sem Sales abertas</w:t>
-      </w:r>
-      <w:r>
-        <w:t xml:space="preserve"> e</w:t>
-      </w:r>
-      <w:r>
-        <w:t xml:space="preserve"> verificar que este tem uma sale aberta e verificar que quando se fecha essa mesma Sale o </w:t>
-      </w:r>
-      <w:proofErr w:type="spellStart"/>
-      <w:r>
-        <w:t>Customer</w:t>
-      </w:r>
-      <w:proofErr w:type="spellEnd"/>
-      <w:r>
-        <w:t xml:space="preserve"> volta a ficar sem Sales abertas. O teste </w:t>
-      </w:r>
-      <w:proofErr w:type="spellStart"/>
-      <w:r>
-        <w:t>closeNonExistentSaleTest</w:t>
-      </w:r>
-      <w:proofErr w:type="spellEnd"/>
-      <w:r>
-        <w:t xml:space="preserve">, explora o caso de chamar a função </w:t>
-      </w:r>
-      <w:proofErr w:type="spellStart"/>
-      <w:r>
-        <w:t>updateSale</w:t>
-      </w:r>
-      <w:proofErr w:type="spellEnd"/>
-      <w:r>
-        <w:t xml:space="preserve"> com um sale id que não existe no sistema</w:t>
-      </w:r>
-      <w:r>
-        <w:t>, que deve resultar no lançamento de uma exceção.</w:t>
-      </w:r>
-    </w:p>
-    <w:p>
-      <w:pPr>
-        <w:ind w:firstLine="708"/>
-        <w:jc w:val="both"/>
-      </w:pPr>
-      <w:r>
-        <w:t xml:space="preserve">Para facilitar a implementação dos testes foi implementado um método privado para verificar se um </w:t>
-      </w:r>
-      <w:proofErr w:type="spellStart"/>
-      <w:r>
-        <w:t>Customer</w:t>
-      </w:r>
-      <w:proofErr w:type="spellEnd"/>
-      <w:r>
-        <w:t xml:space="preserve"> com um determinado </w:t>
-      </w:r>
-      <w:proofErr w:type="spellStart"/>
-      <w:r>
-        <w:t>vat</w:t>
-      </w:r>
-      <w:proofErr w:type="spellEnd"/>
-      <w:r>
-        <w:t xml:space="preserve"> tem Sales abertas.</w:t>
+      <w:r>
+        <w:t xml:space="preserve"> com um determinado vat tem Sales abertas.</w:t>
       </w:r>
     </w:p>
     <w:p>
@@ -4973,14 +3252,9 @@
       </w:pPr>
       <w:bookmarkStart w:id="11" w:name="_Toc166949154"/>
       <w:r>
-        <w:t xml:space="preserve">Testes sobre </w:t>
-      </w:r>
-      <w:proofErr w:type="spellStart"/>
-      <w:r>
-        <w:t>SaleDeliveries</w:t>
+        <w:t>Testes sobre SaleDeliveries</w:t>
       </w:r>
       <w:bookmarkEnd w:id="11"/>
-      <w:proofErr w:type="spellEnd"/>
     </w:p>
     <w:p>
       <w:pPr>
@@ -4988,29 +3262,13 @@
         <w:jc w:val="both"/>
       </w:pPr>
       <w:r>
-        <w:t xml:space="preserve">Testes sobre </w:t>
-      </w:r>
-      <w:proofErr w:type="spellStart"/>
-      <w:r>
-        <w:t>SaleDel</w:t>
+        <w:t>Testes sobre SaleDel</w:t>
       </w:r>
       <w:r>
         <w:t>i</w:t>
       </w:r>
       <w:r>
-        <w:t>veries</w:t>
-      </w:r>
-      <w:proofErr w:type="spellEnd"/>
-      <w:r>
-        <w:t xml:space="preserve"> estão implementados na classe </w:t>
-      </w:r>
-      <w:proofErr w:type="spellStart"/>
-      <w:r>
-        <w:t>SaleDeliveryDBTest</w:t>
-      </w:r>
-      <w:proofErr w:type="spellEnd"/>
-      <w:r>
-        <w:t>.</w:t>
+        <w:t>veries estão implementados na classe SaleDeliveryDBTest.</w:t>
       </w:r>
     </w:p>
     <w:p>
@@ -5024,21 +3282,11 @@
       <w:r>
         <w:t xml:space="preserve"> O teste </w:t>
       </w:r>
-      <w:proofErr w:type="spellStart"/>
       <w:r>
         <w:t>addSaleDeliveryWithNonExistentSale</w:t>
       </w:r>
-      <w:proofErr w:type="spellEnd"/>
-      <w:r>
-        <w:t xml:space="preserve">, explora o caso de criar uma </w:t>
-      </w:r>
-      <w:proofErr w:type="spellStart"/>
-      <w:r>
-        <w:t>SaleDelivery</w:t>
-      </w:r>
-      <w:proofErr w:type="spellEnd"/>
-      <w:r>
-        <w:t xml:space="preserve"> com um sale id que não existe, que deve resultar no lançamento de </w:t>
+      <w:r>
+        <w:t xml:space="preserve">, explora o caso de criar uma SaleDelivery com um sale id que não existe, que deve resultar no lançamento de </w:t>
       </w:r>
       <w:r>
         <w:t>uma exceção</w:t>
@@ -5049,19 +3297,15 @@
       <w:r>
         <w:t xml:space="preserve"> O teste </w:t>
       </w:r>
-      <w:proofErr w:type="spellStart"/>
       <w:r>
         <w:t>addSaleDeliveryToCustomerWithNoSaleDeliveries</w:t>
       </w:r>
-      <w:proofErr w:type="spellEnd"/>
-      <w:r>
-        <w:t xml:space="preserve">, </w:t>
-      </w:r>
-      <w:proofErr w:type="spellStart"/>
-      <w:r>
-        <w:t>explor</w:t>
-      </w:r>
-      <w:proofErr w:type="spellEnd"/>
+      <w:r>
+        <w:t>, explor</w:t>
+      </w:r>
+      <w:r>
+        <w:t>ar</w:t>
+      </w:r>
       <w:r>
         <w:t xml:space="preserve"> o caso de </w:t>
       </w:r>
@@ -5069,47 +3313,10 @@
         <w:t>criar</w:t>
       </w:r>
       <w:r>
-        <w:t xml:space="preserve"> uma </w:t>
-      </w:r>
-      <w:proofErr w:type="spellStart"/>
-      <w:r>
-        <w:t>SaleDelivery</w:t>
-      </w:r>
-      <w:proofErr w:type="spellEnd"/>
-      <w:r>
-        <w:t xml:space="preserve"> num </w:t>
-      </w:r>
-      <w:proofErr w:type="spellStart"/>
-      <w:r>
-        <w:t>Customer</w:t>
-      </w:r>
-      <w:proofErr w:type="spellEnd"/>
-      <w:r>
-        <w:t xml:space="preserve">, que não tem </w:t>
-      </w:r>
-      <w:proofErr w:type="spellStart"/>
-      <w:r>
-        <w:t>SaleDeliveries</w:t>
-      </w:r>
-      <w:proofErr w:type="spellEnd"/>
-      <w:r>
-        <w:t xml:space="preserve">, e verificar que depois disto o </w:t>
-      </w:r>
-      <w:proofErr w:type="spellStart"/>
-      <w:r>
-        <w:t>Customer</w:t>
-      </w:r>
-      <w:proofErr w:type="spellEnd"/>
-      <w:r>
-        <w:t xml:space="preserve"> tem </w:t>
-      </w:r>
-      <w:proofErr w:type="spellStart"/>
-      <w:r>
-        <w:t>SaleDeliveires</w:t>
-      </w:r>
-      <w:proofErr w:type="spellEnd"/>
-      <w:r>
-        <w:t>.</w:t>
+        <w:t xml:space="preserve"> uma SaleDelivery num Customer, que não tem SaleDeliveries, e verificar que depois disto o Customer tem SaleDeliveires.</w:t>
+      </w:r>
+      <w:r>
+        <w:t xml:space="preserve"> Nenhum dos testes falhou.</w:t>
       </w:r>
     </w:p>
     <w:p>
@@ -5120,32 +3327,11 @@
       <w:r>
         <w:t xml:space="preserve">Para facilitar a implementação dos testes foi implementado um método privado para verificar se um </w:t>
       </w:r>
-      <w:proofErr w:type="spellStart"/>
-      <w:r>
-        <w:t>Customer</w:t>
-      </w:r>
-      <w:proofErr w:type="spellEnd"/>
-      <w:r>
-        <w:t xml:space="preserve"> com</w:t>
-      </w:r>
-      <w:r>
-        <w:t xml:space="preserve"> um determinado </w:t>
-      </w:r>
-      <w:proofErr w:type="spellStart"/>
-      <w:r>
-        <w:t>vat</w:t>
-      </w:r>
-      <w:proofErr w:type="spellEnd"/>
-      <w:r>
-        <w:t xml:space="preserve"> tem </w:t>
-      </w:r>
-      <w:proofErr w:type="spellStart"/>
-      <w:r>
-        <w:t>Addresses</w:t>
-      </w:r>
-      <w:proofErr w:type="spellEnd"/>
-      <w:r>
-        <w:t xml:space="preserve"> criados</w:t>
+      <w:r>
+        <w:t>Customer com</w:t>
+      </w:r>
+      <w:r>
+        <w:t xml:space="preserve"> um determinado vat tem Addresses criados</w:t>
       </w:r>
       <w:r>
         <w:t xml:space="preserve">, </w:t>
@@ -5170,12 +3356,10 @@
         <w:jc w:val="both"/>
       </w:pPr>
       <w:bookmarkStart w:id="12" w:name="_Toc166949155"/>
-      <w:proofErr w:type="spellStart"/>
       <w:r>
         <w:t>Mockito</w:t>
       </w:r>
       <w:bookmarkEnd w:id="12"/>
-      <w:proofErr w:type="spellEnd"/>
     </w:p>
     <w:p>
       <w:pPr>
@@ -5183,68 +3367,20 @@
         <w:jc w:val="both"/>
       </w:pPr>
       <w:r>
-        <w:t xml:space="preserve">Neste sistema os diferentes </w:t>
-      </w:r>
-      <w:proofErr w:type="spellStart"/>
-      <w:r>
-        <w:t>page</w:t>
-      </w:r>
-      <w:proofErr w:type="spellEnd"/>
+        <w:t xml:space="preserve">Neste sistema os diferentes page controllers, dependem de um ou ambos serviços existentes (CustomerService e SaleService). </w:t>
+      </w:r>
+      <w:r>
+        <w:t xml:space="preserve">Sabendo, isto caso se queira testar algum controller sem se ter o serviço necessário implementado, </w:t>
+      </w:r>
+      <w:r>
+        <w:t>seria necessário</w:t>
+      </w:r>
+      <w:r>
+        <w:t xml:space="preserve"> “mockar” esse serviço.</w:t>
+      </w:r>
       <w:r>
         <w:t xml:space="preserve"> </w:t>
       </w:r>
-      <w:proofErr w:type="spellStart"/>
-      <w:r>
-        <w:t>controllers</w:t>
-      </w:r>
-      <w:proofErr w:type="spellEnd"/>
-      <w:r>
-        <w:t>, dependem de um ou ambos serviços existentes (</w:t>
-      </w:r>
-      <w:proofErr w:type="spellStart"/>
-      <w:r>
-        <w:t>CustomerService</w:t>
-      </w:r>
-      <w:proofErr w:type="spellEnd"/>
-      <w:r>
-        <w:t xml:space="preserve"> e </w:t>
-      </w:r>
-      <w:proofErr w:type="spellStart"/>
-      <w:r>
-        <w:t>SaleService</w:t>
-      </w:r>
-      <w:proofErr w:type="spellEnd"/>
-      <w:r>
-        <w:t xml:space="preserve">). </w:t>
-      </w:r>
-      <w:r>
-        <w:t xml:space="preserve">Sabendo, isto caso se queira testar algum </w:t>
-      </w:r>
-      <w:proofErr w:type="spellStart"/>
-      <w:r>
-        <w:t>controller</w:t>
-      </w:r>
-      <w:proofErr w:type="spellEnd"/>
-      <w:r>
-        <w:t xml:space="preserve"> sem se ter o serviço necessário implementado, </w:t>
-      </w:r>
-      <w:r>
-        <w:t>seria necessário</w:t>
-      </w:r>
-      <w:r>
-        <w:t xml:space="preserve"> “</w:t>
-      </w:r>
-      <w:proofErr w:type="spellStart"/>
-      <w:r>
-        <w:t>mockar</w:t>
-      </w:r>
-      <w:proofErr w:type="spellEnd"/>
-      <w:r>
-        <w:t>” esse serviço.</w:t>
-      </w:r>
-      <w:r>
-        <w:t xml:space="preserve"> </w:t>
-      </w:r>
     </w:p>
     <w:p>
       <w:pPr>
@@ -5257,11 +3393,9 @@
       <w:r>
         <w:t xml:space="preserve">muito </w:t>
       </w:r>
-      <w:proofErr w:type="spellStart"/>
       <w:r>
         <w:t>refactoring</w:t>
       </w:r>
-      <w:proofErr w:type="spellEnd"/>
       <w:r>
         <w:t xml:space="preserve"> do projeto</w:t>
       </w:r>
@@ -5269,167 +3403,35 @@
         <w:t xml:space="preserve"> para tornar esta tarefa possível. </w:t>
       </w:r>
       <w:r>
-        <w:t>Primeiro, os serviços do sistema (</w:t>
-      </w:r>
-      <w:proofErr w:type="spellStart"/>
-      <w:r>
-        <w:t>CustomerService</w:t>
-      </w:r>
-      <w:proofErr w:type="spellEnd"/>
-      <w:r>
-        <w:t xml:space="preserve"> e </w:t>
-      </w:r>
-      <w:proofErr w:type="spellStart"/>
-      <w:r>
-        <w:t>SaleService</w:t>
-      </w:r>
-      <w:proofErr w:type="spellEnd"/>
-      <w:r>
-        <w:t xml:space="preserve">) são ambos </w:t>
-      </w:r>
-      <w:proofErr w:type="spellStart"/>
-      <w:r>
-        <w:t>enums</w:t>
-      </w:r>
-      <w:proofErr w:type="spellEnd"/>
-      <w:r>
-        <w:t>, logo não podem ser “</w:t>
-      </w:r>
-      <w:proofErr w:type="spellStart"/>
-      <w:r>
-        <w:t>mocked</w:t>
-      </w:r>
-      <w:proofErr w:type="spellEnd"/>
-      <w:r>
-        <w:t>”.</w:t>
-      </w:r>
-      <w:r>
-        <w:t xml:space="preserve"> O </w:t>
-      </w:r>
-      <w:proofErr w:type="spellStart"/>
-      <w:r>
-        <w:t>refactoring</w:t>
-      </w:r>
-      <w:proofErr w:type="spellEnd"/>
-      <w:r>
-        <w:t xml:space="preserve"> para ultrapassar este problema seria tornar os serviços em classes normais. Caso se queira manter a lógica de </w:t>
+        <w:t>Primeiro, os serviços do sistema (CustomerService e SaleService) são ambos enums, logo não podem ser “mocked”.</w:t>
+      </w:r>
+      <w:r>
+        <w:t xml:space="preserve"> O refactoring para ultrapassar este problema seria tornar os serviços em classes normais. Caso se queira manter a lógica de cada serviço ser um Singleton, teria de se fazer mais refactors, como </w:t>
+      </w:r>
+      <w:r>
+        <w:t>fazer com que haja</w:t>
+      </w:r>
+      <w:r>
+        <w:t xml:space="preserve"> apenas um construtor privado e com um método tipo getInstance para obter o singleton</w:t>
+      </w:r>
+      <w:r>
+        <w:t xml:space="preserve">. </w:t>
+      </w:r>
+      <w:r>
+        <w:t xml:space="preserve">Depois disto, teria de se procurar no projeto inteiro as instâncias dos serviços e corrigir para a nova forma </w:t>
       </w:r>
       <w:r>
         <w:lastRenderedPageBreak/>
-        <w:t xml:space="preserve">cada serviço ser um </w:t>
-      </w:r>
-      <w:proofErr w:type="spellStart"/>
-      <w:r>
-        <w:t>Singleton</w:t>
-      </w:r>
-      <w:proofErr w:type="spellEnd"/>
-      <w:r>
-        <w:t xml:space="preserve">, teria de se fazer mais </w:t>
-      </w:r>
-      <w:proofErr w:type="spellStart"/>
-      <w:r>
-        <w:t>refactors</w:t>
-      </w:r>
-      <w:proofErr w:type="spellEnd"/>
-      <w:r>
-        <w:t xml:space="preserve">, como haver apenas um construtor privado e com um método tipo </w:t>
-      </w:r>
-      <w:proofErr w:type="spellStart"/>
-      <w:r>
-        <w:t>getInstance</w:t>
-      </w:r>
-      <w:proofErr w:type="spellEnd"/>
-      <w:r>
-        <w:t xml:space="preserve"> para obter o </w:t>
-      </w:r>
-      <w:proofErr w:type="spellStart"/>
-      <w:r>
-        <w:t>singleton</w:t>
-      </w:r>
-      <w:proofErr w:type="spellEnd"/>
-      <w:r>
-        <w:t xml:space="preserve">. </w:t>
-      </w:r>
-      <w:r>
-        <w:t>Depois disto, teria de se procurar no projeto inteiro as instâncias dos serviços e corrigir para a nova forma correta de instanciar um serviço. Segundo</w:t>
-      </w:r>
-      <w:r>
-        <w:t xml:space="preserve">, o único método do </w:t>
-      </w:r>
-      <w:proofErr w:type="spellStart"/>
-      <w:r>
-        <w:t>controller</w:t>
-      </w:r>
-      <w:proofErr w:type="spellEnd"/>
-      <w:r>
-        <w:t xml:space="preserve"> é o </w:t>
-      </w:r>
-      <w:proofErr w:type="spellStart"/>
-      <w:r>
-        <w:t>process</w:t>
-      </w:r>
-      <w:proofErr w:type="spellEnd"/>
-      <w:r>
-        <w:t xml:space="preserve"> e este método é </w:t>
-      </w:r>
-      <w:proofErr w:type="spellStart"/>
-      <w:r>
-        <w:t>protected</w:t>
-      </w:r>
-      <w:proofErr w:type="spellEnd"/>
-      <w:r>
-        <w:t xml:space="preserve">. Isto faz com que na classe de testes, este método não seja visível, portanto, seria necessário alterar o </w:t>
-      </w:r>
-      <w:proofErr w:type="spellStart"/>
-      <w:r>
-        <w:t>modifier</w:t>
-      </w:r>
-      <w:proofErr w:type="spellEnd"/>
-      <w:r>
-        <w:t xml:space="preserve"> deste método, de </w:t>
-      </w:r>
-      <w:proofErr w:type="spellStart"/>
-      <w:r>
-        <w:t>protected</w:t>
-      </w:r>
-      <w:proofErr w:type="spellEnd"/>
-      <w:r>
-        <w:t xml:space="preserve"> para </w:t>
-      </w:r>
-      <w:proofErr w:type="spellStart"/>
-      <w:r>
-        <w:t>public</w:t>
-      </w:r>
-      <w:proofErr w:type="spellEnd"/>
-      <w:r>
-        <w:t xml:space="preserve">. Terceiro, os serviços não são a única coisa a ser </w:t>
-      </w:r>
-      <w:proofErr w:type="spellStart"/>
-      <w:r>
-        <w:t>mocked</w:t>
-      </w:r>
-      <w:proofErr w:type="spellEnd"/>
+        <w:t>correta de instanciar um serviço. Segundo</w:t>
+      </w:r>
+      <w:r>
+        <w:t>, o único método do controller é o process e este método é protected. Isto faz com que na classe de testes, este método não seja visível, portanto, seria necessário alterar o modifier deste método, de protected para public. Terceiro, os serviços não são a única coisa a ser mocked</w:t>
+      </w:r>
       <w:r>
         <w:t>, o</w:t>
       </w:r>
       <w:r>
-        <w:t xml:space="preserve">s parâmetros do método </w:t>
-      </w:r>
-      <w:proofErr w:type="spellStart"/>
-      <w:r>
-        <w:t>process</w:t>
-      </w:r>
-      <w:proofErr w:type="spellEnd"/>
-      <w:r>
-        <w:t xml:space="preserve"> são interfaces, logo é necessário ter um </w:t>
-      </w:r>
-      <w:proofErr w:type="spellStart"/>
-      <w:r>
-        <w:t>mock</w:t>
-      </w:r>
-      <w:proofErr w:type="spellEnd"/>
-      <w:r>
-        <w:t xml:space="preserve"> para cada um para se poder invocar o método nos testes.</w:t>
+        <w:t>s parâmetros do método process são interfaces, logo é necessário ter um mock para cada um para se poder invocar o método nos testes.</w:t>
       </w:r>
     </w:p>
     <w:p>
@@ -7761,10 +5763,14 @@
   <w:rsids>
     <w:rsidRoot w:val="00C15C28"/>
     <w:rsid w:val="003B4978"/>
+    <w:rsid w:val="006B2EBE"/>
+    <w:rsid w:val="007D7FBC"/>
     <w:rsid w:val="00893A81"/>
+    <w:rsid w:val="008F5B97"/>
     <w:rsid w:val="00A55BF8"/>
     <w:rsid w:val="00BD3DB9"/>
     <w:rsid w:val="00C15C28"/>
+    <w:rsid w:val="00E723CD"/>
     <w:rsid w:val="00F15C6A"/>
   </w:rsids>
   <m:mathPr>

</xml_diff>

<commit_message>
Added more info to the mockito topic
</commit_message>
<xml_diff>
--- a/vvs2_report.docx
+++ b/vvs2_report.docx
@@ -209,7 +209,29 @@
                         <w:szCs w:val="88"/>
                         <w:lang w:val="pt-PT"/>
                       </w:rPr>
-                      <w:t>oftware – Assignment 2</w:t>
+                      <w:t xml:space="preserve">oftware – </w:t>
+                    </w:r>
+                    <w:proofErr w:type="spellStart"/>
+                    <w:r>
+                      <w:rPr>
+                        <w:rFonts w:asciiTheme="majorHAnsi" w:eastAsiaTheme="majorEastAsia" w:hAnsiTheme="majorHAnsi" w:cstheme="majorBidi"/>
+                        <w:color w:val="4472C4" w:themeColor="accent1"/>
+                        <w:sz w:val="88"/>
+                        <w:szCs w:val="88"/>
+                        <w:lang w:val="pt-PT"/>
+                      </w:rPr>
+                      <w:t>Assignment</w:t>
+                    </w:r>
+                    <w:proofErr w:type="spellEnd"/>
+                    <w:r>
+                      <w:rPr>
+                        <w:rFonts w:asciiTheme="majorHAnsi" w:eastAsiaTheme="majorEastAsia" w:hAnsiTheme="majorHAnsi" w:cstheme="majorBidi"/>
+                        <w:color w:val="4472C4" w:themeColor="accent1"/>
+                        <w:sz w:val="88"/>
+                        <w:szCs w:val="88"/>
+                        <w:lang w:val="pt-PT"/>
+                      </w:rPr>
+                      <w:t xml:space="preserve"> 2</w:t>
                     </w:r>
                   </w:p>
                 </w:sdtContent>
@@ -1749,7 +1771,15 @@
         <w:t>feitos ao</w:t>
       </w:r>
       <w:r>
-        <w:t xml:space="preserve"> sistema “VVS_webappdemo”</w:t>
+        <w:t xml:space="preserve"> sistema “</w:t>
+      </w:r>
+      <w:proofErr w:type="spellStart"/>
+      <w:r>
+        <w:t>VVS_webappdemo</w:t>
+      </w:r>
+      <w:proofErr w:type="spellEnd"/>
+      <w:r>
+        <w:t>”</w:t>
       </w:r>
       <w:r>
         <w:t>, as faltas encontradas e as alterações feitas de forma a corrigir essas mesmas faltas.</w:t>
@@ -1761,19 +1791,56 @@
         <w:jc w:val="both"/>
       </w:pPr>
       <w:r>
-        <w:t xml:space="preserve">Em 2. o foco é testar as sequências de ações feitas nas páginas html de forma a concretizar casos de uso. Para isto é usada a biblioteca HtmlUnit que permite aceder a </w:t>
+        <w:t xml:space="preserve">Em 2. o foco é testar as sequências de ações feitas nas páginas html de forma a concretizar casos de uso. Para isto é usada a biblioteca </w:t>
+      </w:r>
+      <w:proofErr w:type="spellStart"/>
+      <w:r>
+        <w:t>HtmlUnit</w:t>
+      </w:r>
+      <w:proofErr w:type="spellEnd"/>
+      <w:r>
+        <w:t xml:space="preserve"> que permite aceder a </w:t>
       </w:r>
       <w:r>
         <w:t>botões</w:t>
       </w:r>
       <w:r>
-        <w:t>, links, forms</w:t>
-      </w:r>
-      <w:r>
-        <w:t xml:space="preserve">, etc </w:t>
-      </w:r>
-      <w:r>
-        <w:t>de forma a se poder interagir com as views do sistema, através de código. É neste ponto que estão os testes pedidos no ponto 2 do assignment.</w:t>
+        <w:t xml:space="preserve">, links, </w:t>
+      </w:r>
+      <w:proofErr w:type="spellStart"/>
+      <w:r>
+        <w:t>forms</w:t>
+      </w:r>
+      <w:proofErr w:type="spellEnd"/>
+      <w:r>
+        <w:t xml:space="preserve">, </w:t>
+      </w:r>
+      <w:proofErr w:type="spellStart"/>
+      <w:r>
+        <w:t>etc</w:t>
+      </w:r>
+      <w:proofErr w:type="spellEnd"/>
+      <w:r>
+        <w:t xml:space="preserve"> </w:t>
+      </w:r>
+      <w:r>
+        <w:t xml:space="preserve">de forma a se poder interagir com as </w:t>
+      </w:r>
+      <w:proofErr w:type="spellStart"/>
+      <w:r>
+        <w:t>views</w:t>
+      </w:r>
+      <w:proofErr w:type="spellEnd"/>
+      <w:r>
+        <w:t xml:space="preserve"> do sistema, através de código. É neste ponto que estão os testes pedidos no ponto 2 do </w:t>
+      </w:r>
+      <w:proofErr w:type="spellStart"/>
+      <w:r>
+        <w:t>assignment</w:t>
+      </w:r>
+      <w:proofErr w:type="spellEnd"/>
+      <w:r>
+        <w:t>.</w:t>
       </w:r>
     </w:p>
     <w:p>
@@ -1782,10 +1849,26 @@
         <w:jc w:val="both"/>
       </w:pPr>
       <w:r>
-        <w:t xml:space="preserve">Em 3. são feitos os testes pedidos no ponto 3 do assignment. Estes testes consistem em testar diretamente as operações do SUT, que recorrem à base de dados. </w:t>
-      </w:r>
-      <w:r>
-        <w:t>É usada a ferramenta DBSetup para se concretizar as tarefas pedidas.</w:t>
+        <w:t xml:space="preserve">Em 3. são feitos os testes pedidos no ponto 3 do </w:t>
+      </w:r>
+      <w:proofErr w:type="spellStart"/>
+      <w:r>
+        <w:t>assignment</w:t>
+      </w:r>
+      <w:proofErr w:type="spellEnd"/>
+      <w:r>
+        <w:t xml:space="preserve">. Estes testes consistem em testar diretamente as operações do SUT, que recorrem à base de dados. </w:t>
+      </w:r>
+      <w:r>
+        <w:t xml:space="preserve">É usada a ferramenta </w:t>
+      </w:r>
+      <w:proofErr w:type="spellStart"/>
+      <w:r>
+        <w:t>DBSetup</w:t>
+      </w:r>
+      <w:proofErr w:type="spellEnd"/>
+      <w:r>
+        <w:t xml:space="preserve"> para se concretizar as tarefas pedidas.</w:t>
       </w:r>
     </w:p>
     <w:p>
@@ -1797,7 +1880,15 @@
         <w:t>Em 4. é se discutido se é pos</w:t>
       </w:r>
       <w:r>
-        <w:t>sível fazer mocks de serviços de modo a testar módulos da camada de negócio. É estudado um exemplo</w:t>
+        <w:t xml:space="preserve">sível fazer </w:t>
+      </w:r>
+      <w:proofErr w:type="spellStart"/>
+      <w:r>
+        <w:t>mocks</w:t>
+      </w:r>
+      <w:proofErr w:type="spellEnd"/>
+      <w:r>
+        <w:t xml:space="preserve"> de serviços de modo a testar módulos da camada de negócio. É estudado um exemplo</w:t>
       </w:r>
       <w:r>
         <w:t>,</w:t>
@@ -1809,7 +1900,47 @@
         <w:t>testando</w:t>
       </w:r>
       <w:r>
-        <w:t xml:space="preserve"> o controller GetSalePageController, com um mock do serviço SaleService. É aqui que está a resposta ao ponto 4 do assignment.</w:t>
+        <w:t xml:space="preserve"> o </w:t>
+      </w:r>
+      <w:proofErr w:type="spellStart"/>
+      <w:r>
+        <w:t>controller</w:t>
+      </w:r>
+      <w:proofErr w:type="spellEnd"/>
+      <w:r>
+        <w:t xml:space="preserve"> </w:t>
+      </w:r>
+      <w:proofErr w:type="spellStart"/>
+      <w:r>
+        <w:t>GetSalePageController</w:t>
+      </w:r>
+      <w:proofErr w:type="spellEnd"/>
+      <w:r>
+        <w:t xml:space="preserve">, com um </w:t>
+      </w:r>
+      <w:proofErr w:type="spellStart"/>
+      <w:r>
+        <w:t>mock</w:t>
+      </w:r>
+      <w:proofErr w:type="spellEnd"/>
+      <w:r>
+        <w:t xml:space="preserve"> do serviço </w:t>
+      </w:r>
+      <w:proofErr w:type="spellStart"/>
+      <w:r>
+        <w:t>SaleService</w:t>
+      </w:r>
+      <w:proofErr w:type="spellEnd"/>
+      <w:r>
+        <w:t xml:space="preserve">. É aqui que está a resposta ao ponto 4 do </w:t>
+      </w:r>
+      <w:proofErr w:type="spellStart"/>
+      <w:r>
+        <w:t>assignment</w:t>
+      </w:r>
+      <w:proofErr w:type="spellEnd"/>
+      <w:r>
+        <w:t>.</w:t>
       </w:r>
     </w:p>
     <w:p>
@@ -1823,9 +1954,14 @@
       </w:pPr>
       <w:bookmarkStart w:id="1" w:name="_Toc166949144"/>
       <w:r>
-        <w:t>Teste de narrativas com HtmlUnit</w:t>
+        <w:t xml:space="preserve">Teste de narrativas com </w:t>
+      </w:r>
+      <w:proofErr w:type="spellStart"/>
+      <w:r>
+        <w:t>HtmlUnit</w:t>
       </w:r>
       <w:bookmarkEnd w:id="1"/>
+      <w:proofErr w:type="spellEnd"/>
     </w:p>
     <w:p>
       <w:pPr>
@@ -1835,7 +1971,23 @@
         <w:tab/>
       </w:r>
       <w:r>
-        <w:t>Neste tipo de testing, são usadas as funcionalidades disponíveis nas views (html) da aplicação, como links e formulários.</w:t>
+        <w:t xml:space="preserve">Neste tipo de </w:t>
+      </w:r>
+      <w:proofErr w:type="spellStart"/>
+      <w:r>
+        <w:t>testing</w:t>
+      </w:r>
+      <w:proofErr w:type="spellEnd"/>
+      <w:r>
+        <w:t xml:space="preserve">, são usadas as funcionalidades disponíveis nas </w:t>
+      </w:r>
+      <w:proofErr w:type="spellStart"/>
+      <w:r>
+        <w:t>views</w:t>
+      </w:r>
+      <w:proofErr w:type="spellEnd"/>
+      <w:r>
+        <w:t xml:space="preserve"> (html) da aplicação, como links e formulários.</w:t>
       </w:r>
     </w:p>
     <w:p>
@@ -1844,8 +1996,13 @@
       </w:pPr>
       <w:r>
         <w:tab/>
-        <w:t>Os testes para cada uma das narrativas pedidas está no package htmlunit_test</w:t>
-      </w:r>
+        <w:t xml:space="preserve">Os testes para cada uma das narrativas pedidas está no package </w:t>
+      </w:r>
+      <w:proofErr w:type="spellStart"/>
+      <w:r>
+        <w:t>htmlunit_test</w:t>
+      </w:r>
+      <w:proofErr w:type="spellEnd"/>
     </w:p>
     <w:p>
       <w:pPr>
@@ -1856,8 +2013,13 @@
         <w:t>Foi criada uma</w:t>
       </w:r>
       <w:r>
-        <w:t xml:space="preserve"> HtmlUnitUtils</w:t>
-      </w:r>
+        <w:t xml:space="preserve"> </w:t>
+      </w:r>
+      <w:proofErr w:type="spellStart"/>
+      <w:r>
+        <w:t>HtmlUnitUtils</w:t>
+      </w:r>
+      <w:proofErr w:type="spellEnd"/>
       <w:r>
         <w:t xml:space="preserve"> class</w:t>
       </w:r>
@@ -1894,26 +2056,43 @@
       <w:r>
         <w:t xml:space="preserve">são: criar um </w:t>
       </w:r>
+      <w:proofErr w:type="spellStart"/>
       <w:r>
         <w:t>customer</w:t>
       </w:r>
+      <w:proofErr w:type="spellEnd"/>
       <w:r>
         <w:t xml:space="preserve">, remover um </w:t>
       </w:r>
+      <w:proofErr w:type="spellStart"/>
       <w:r>
         <w:t>customer</w:t>
       </w:r>
+      <w:proofErr w:type="spellEnd"/>
       <w:r>
         <w:t xml:space="preserve">, </w:t>
       </w:r>
       <w:r>
-        <w:t xml:space="preserve">criar address, </w:t>
+        <w:t xml:space="preserve">criar </w:t>
+      </w:r>
+      <w:proofErr w:type="spellStart"/>
+      <w:r>
+        <w:t>address</w:t>
+      </w:r>
+      <w:proofErr w:type="spellEnd"/>
+      <w:r>
+        <w:t xml:space="preserve">, </w:t>
       </w:r>
       <w:r>
         <w:t xml:space="preserve">remover um </w:t>
       </w:r>
-      <w:r>
-        <w:t>address, criar</w:t>
+      <w:proofErr w:type="spellStart"/>
+      <w:r>
+        <w:t>address</w:t>
+      </w:r>
+      <w:proofErr w:type="spellEnd"/>
+      <w:r>
+        <w:t>, criar</w:t>
       </w:r>
       <w:r>
         <w:t xml:space="preserve"> uma sale</w:t>
@@ -1925,8 +2104,13 @@
         <w:t xml:space="preserve"> remover uma sale</w:t>
       </w:r>
       <w:r>
-        <w:t>, e remover uma delivery</w:t>
-      </w:r>
+        <w:t xml:space="preserve">, e remover uma </w:t>
+      </w:r>
+      <w:proofErr w:type="spellStart"/>
+      <w:r>
+        <w:t>delivery</w:t>
+      </w:r>
+      <w:proofErr w:type="spellEnd"/>
       <w:r>
         <w:t>.</w:t>
       </w:r>
@@ -1940,14 +2124,69 @@
         <w:jc w:val="both"/>
       </w:pPr>
       <w:r>
-        <w:t>Como está-se a usar a base de dados da aplicação para fazer testes, é necessário reverter as operações feitas nos testes, que alteraram o estado da base de dados. As alterações que envolvem alterar o estado da base dados, que são necessárias para os testes, são as operações de insert de customers, addresses, sales e deliveries. Por isto, foi necessário implementar na web_app</w:t>
-      </w:r>
-      <w:r>
-        <w:t xml:space="preserve">, casos de uso para remoção de addresses, sales e deliveries (remoção de </w:t>
-      </w:r>
+        <w:t xml:space="preserve">Como está-se a usar a base de dados da aplicação para fazer testes, é necessário reverter as operações feitas nos testes, que alteraram o estado da base de dados. As alterações que envolvem alterar o estado da base dados, que são necessárias para os testes, são as operações de </w:t>
+      </w:r>
+      <w:proofErr w:type="spellStart"/>
+      <w:r>
+        <w:t>insert</w:t>
+      </w:r>
+      <w:proofErr w:type="spellEnd"/>
+      <w:r>
+        <w:t xml:space="preserve"> de </w:t>
+      </w:r>
+      <w:proofErr w:type="spellStart"/>
+      <w:r>
+        <w:t>customers</w:t>
+      </w:r>
+      <w:proofErr w:type="spellEnd"/>
+      <w:r>
+        <w:t xml:space="preserve">, </w:t>
+      </w:r>
+      <w:proofErr w:type="spellStart"/>
+      <w:r>
+        <w:t>addresses</w:t>
+      </w:r>
+      <w:proofErr w:type="spellEnd"/>
+      <w:r>
+        <w:t xml:space="preserve">, sales e </w:t>
+      </w:r>
+      <w:proofErr w:type="spellStart"/>
+      <w:r>
+        <w:t>deliveries</w:t>
+      </w:r>
+      <w:proofErr w:type="spellEnd"/>
+      <w:r>
+        <w:t xml:space="preserve">. Por isto, foi necessário implementar na </w:t>
+      </w:r>
+      <w:proofErr w:type="spellStart"/>
+      <w:r>
+        <w:t>web_app</w:t>
+      </w:r>
+      <w:proofErr w:type="spellEnd"/>
+      <w:r>
+        <w:t xml:space="preserve">, casos de uso para remoção de </w:t>
+      </w:r>
+      <w:proofErr w:type="spellStart"/>
+      <w:r>
+        <w:t>addresses</w:t>
+      </w:r>
+      <w:proofErr w:type="spellEnd"/>
+      <w:r>
+        <w:t xml:space="preserve">, sales e </w:t>
+      </w:r>
+      <w:proofErr w:type="spellStart"/>
+      <w:r>
+        <w:t>deliveries</w:t>
+      </w:r>
+      <w:proofErr w:type="spellEnd"/>
+      <w:r>
+        <w:t xml:space="preserve"> (remoção de </w:t>
+      </w:r>
+      <w:proofErr w:type="spellStart"/>
       <w:r>
         <w:t>Customers</w:t>
       </w:r>
+      <w:proofErr w:type="spellEnd"/>
       <w:r>
         <w:t xml:space="preserve"> já estava implementado). No ponto 1.6. é explicada a implementação destes casos de uso extra.</w:t>
       </w:r>
@@ -2037,7 +2276,15 @@
         <w:jc w:val="both"/>
       </w:pPr>
       <w:r>
-        <w:t xml:space="preserve">Testes para a narrativa definida em 2.a) estão na classe InsertTwoAddressesToCustomerNarrativeTest. </w:t>
+        <w:t xml:space="preserve">Testes para a narrativa definida em 2.a) estão na classe </w:t>
+      </w:r>
+      <w:proofErr w:type="spellStart"/>
+      <w:r>
+        <w:t>InsertTwoAddressesToCustomerNarrativeTest</w:t>
+      </w:r>
+      <w:proofErr w:type="spellEnd"/>
+      <w:r>
+        <w:t xml:space="preserve">. </w:t>
       </w:r>
     </w:p>
     <w:p>
@@ -2047,10 +2294,26 @@
       </w:pPr>
       <w:r>
         <w:lastRenderedPageBreak/>
-        <w:t>Para além de testar a narrativa preenchendo os formulários com valores adequados, também se testou manualmente se seria possível criar addresses com</w:t>
-      </w:r>
-      <w:r>
-        <w:t xml:space="preserve"> VATs inválidos e</w:t>
+        <w:t xml:space="preserve">Para além de testar a narrativa preenchendo os formulários com valores adequados, também se testou manualmente se seria possível criar </w:t>
+      </w:r>
+      <w:proofErr w:type="spellStart"/>
+      <w:r>
+        <w:t>addresses</w:t>
+      </w:r>
+      <w:proofErr w:type="spellEnd"/>
+      <w:r>
+        <w:t xml:space="preserve"> com</w:t>
+      </w:r>
+      <w:r>
+        <w:t xml:space="preserve"> </w:t>
+      </w:r>
+      <w:proofErr w:type="spellStart"/>
+      <w:r>
+        <w:t>VATs</w:t>
+      </w:r>
+      <w:proofErr w:type="spellEnd"/>
+      <w:r>
+        <w:t xml:space="preserve"> inválidos e</w:t>
       </w:r>
       <w:r>
         <w:t xml:space="preserve"> campos vazios, quer seja da morada, porta, código postal ou localidade.</w:t>
@@ -2078,7 +2341,15 @@
         <w:t xml:space="preserve">É </w:t>
       </w:r>
       <w:r>
-        <w:t>possível criar Addresses com campos vazios</w:t>
+        <w:t xml:space="preserve">possível criar </w:t>
+      </w:r>
+      <w:proofErr w:type="spellStart"/>
+      <w:r>
+        <w:t>Addresses</w:t>
+      </w:r>
+      <w:proofErr w:type="spellEnd"/>
+      <w:r>
+        <w:t xml:space="preserve"> com campos vazios</w:t>
       </w:r>
     </w:p>
     <w:p>
@@ -2100,7 +2371,47 @@
         <w:t>ram</w:t>
       </w:r>
       <w:r>
-        <w:t xml:space="preserve"> acrescentadas verificações aos campos submetidos pelo utilizador do Address a inserir, na clasee GetCustomerPageController. Caso fosse verificado que um dos campos relativos ao Address fosse vazio uma exceção é chamada, interrompendo o fluxo de execução do controller e redireciona o utilizador a uma página de erro.</w:t>
+        <w:t xml:space="preserve"> acrescentadas verificações aos campos submetidos pelo utilizador do </w:t>
+      </w:r>
+      <w:proofErr w:type="spellStart"/>
+      <w:r>
+        <w:t>Address</w:t>
+      </w:r>
+      <w:proofErr w:type="spellEnd"/>
+      <w:r>
+        <w:t xml:space="preserve"> a inserir, na </w:t>
+      </w:r>
+      <w:proofErr w:type="spellStart"/>
+      <w:r>
+        <w:t>clasee</w:t>
+      </w:r>
+      <w:proofErr w:type="spellEnd"/>
+      <w:r>
+        <w:t xml:space="preserve"> </w:t>
+      </w:r>
+      <w:proofErr w:type="spellStart"/>
+      <w:r>
+        <w:t>GetCustomerPageController</w:t>
+      </w:r>
+      <w:proofErr w:type="spellEnd"/>
+      <w:r>
+        <w:t xml:space="preserve">. Caso fosse verificado que um dos campos relativos ao </w:t>
+      </w:r>
+      <w:proofErr w:type="spellStart"/>
+      <w:r>
+        <w:t>Address</w:t>
+      </w:r>
+      <w:proofErr w:type="spellEnd"/>
+      <w:r>
+        <w:t xml:space="preserve"> fosse vazio uma exceção é chamada, interrompendo o fluxo de execução do </w:t>
+      </w:r>
+      <w:proofErr w:type="spellStart"/>
+      <w:r>
+        <w:t>controller</w:t>
+      </w:r>
+      <w:proofErr w:type="spellEnd"/>
+      <w:r>
+        <w:t xml:space="preserve"> e redireciona o utilizador a uma página de erro.</w:t>
       </w:r>
     </w:p>
     <w:p>
@@ -2128,7 +2439,31 @@
         <w:jc w:val="both"/>
       </w:pPr>
       <w:r>
-        <w:t>Para fazer com que uma mensagem de erro informativa fosse apresentada, foi acrescentado um “branch else”, quando é feita a verificação do VAT. Neste else é lançada uma exceção, que é apanhada pelo controlador e que ativa o tratamento do erro, criando mensagens de erro informativas e direcionado o utilizador a uma página que apresente as mensagens (esta última parte já estava implementada no SUT).</w:t>
+        <w:t>Para fazer com que uma mensagem de erro informativa fosse apresentada, foi acrescentado um “</w:t>
+      </w:r>
+      <w:proofErr w:type="spellStart"/>
+      <w:r>
+        <w:t>branch</w:t>
+      </w:r>
+      <w:proofErr w:type="spellEnd"/>
+      <w:r>
+        <w:t xml:space="preserve"> </w:t>
+      </w:r>
+      <w:proofErr w:type="spellStart"/>
+      <w:r>
+        <w:t>else</w:t>
+      </w:r>
+      <w:proofErr w:type="spellEnd"/>
+      <w:r>
+        <w:t xml:space="preserve">”, quando é feita a verificação do VAT. Neste </w:t>
+      </w:r>
+      <w:proofErr w:type="spellStart"/>
+      <w:r>
+        <w:t>else</w:t>
+      </w:r>
+      <w:proofErr w:type="spellEnd"/>
+      <w:r>
+        <w:t xml:space="preserve"> é lançada uma exceção, que é apanhada pelo controlador e que ativa o tratamento do erro, criando mensagens de erro informativas e direcionado o utilizador a uma página que apresente as mensagens (esta última parte já estava implementada no SUT).</w:t>
       </w:r>
     </w:p>
     <w:p>
@@ -2154,9 +2489,11 @@
       <w:r>
         <w:t xml:space="preserve">Testes para a narrativa definida em 2.b) estão na classe </w:t>
       </w:r>
+      <w:proofErr w:type="spellStart"/>
       <w:r>
         <w:t>InsertTwoNewCustomersNarrativeTest</w:t>
       </w:r>
+      <w:proofErr w:type="spellEnd"/>
       <w:r>
         <w:t>.</w:t>
       </w:r>
@@ -2189,7 +2526,23 @@
         <w:jc w:val="both"/>
       </w:pPr>
       <w:r>
-        <w:t>Para resolver este bug foi acrescentada uma verificação para o número de telefone dado, no método addCustomer da classe CustomerService. Caso seja dado um número negativo, é lançada uma exceção.</w:t>
+        <w:t xml:space="preserve">Para resolver este bug foi acrescentada uma verificação para o número de telefone dado, no método </w:t>
+      </w:r>
+      <w:proofErr w:type="spellStart"/>
+      <w:r>
+        <w:t>addCustomer</w:t>
+      </w:r>
+      <w:proofErr w:type="spellEnd"/>
+      <w:r>
+        <w:t xml:space="preserve"> da classe </w:t>
+      </w:r>
+      <w:proofErr w:type="spellStart"/>
+      <w:r>
+        <w:t>CustomerService</w:t>
+      </w:r>
+      <w:proofErr w:type="spellEnd"/>
+      <w:r>
+        <w:t>. Caso seja dado um número negativo, é lançada uma exceção.</w:t>
       </w:r>
     </w:p>
     <w:p>
@@ -2233,7 +2586,15 @@
         <w:jc w:val="both"/>
       </w:pPr>
       <w:r>
-        <w:t>É possível criar customers com designação vazia</w:t>
+        <w:t xml:space="preserve">É possível criar </w:t>
+      </w:r>
+      <w:proofErr w:type="spellStart"/>
+      <w:r>
+        <w:t>customers</w:t>
+      </w:r>
+      <w:proofErr w:type="spellEnd"/>
+      <w:r>
+        <w:t xml:space="preserve"> com designação vazia</w:t>
       </w:r>
     </w:p>
     <w:p>
@@ -2269,7 +2630,15 @@
         <w:jc w:val="both"/>
       </w:pPr>
       <w:r>
-        <w:t>Testes para a narrativa definida em 2.c) estão na classe CreateSaleNarrativeTest.</w:t>
+        <w:t xml:space="preserve">Testes para a narrativa definida em 2.c) estão na classe </w:t>
+      </w:r>
+      <w:proofErr w:type="spellStart"/>
+      <w:r>
+        <w:t>CreateSaleNarrativeTest</w:t>
+      </w:r>
+      <w:proofErr w:type="spellEnd"/>
+      <w:r>
+        <w:t>.</w:t>
       </w:r>
       <w:r>
         <w:t xml:space="preserve"> </w:t>
@@ -2294,11 +2663,29 @@
         <w:jc w:val="both"/>
       </w:pPr>
       <w:r>
-        <w:t xml:space="preserve">É possível criar uma sale com um customer vat, com formato válido, mas para o qual não existe nenhum </w:t>
-      </w:r>
+        <w:t xml:space="preserve">É possível criar uma sale com um </w:t>
+      </w:r>
+      <w:proofErr w:type="spellStart"/>
+      <w:r>
+        <w:t>customer</w:t>
+      </w:r>
+      <w:proofErr w:type="spellEnd"/>
+      <w:r>
+        <w:t xml:space="preserve"> </w:t>
+      </w:r>
+      <w:proofErr w:type="spellStart"/>
+      <w:r>
+        <w:t>vat</w:t>
+      </w:r>
+      <w:proofErr w:type="spellEnd"/>
+      <w:r>
+        <w:t xml:space="preserve">, com formato válido, mas para o qual não existe nenhum </w:t>
+      </w:r>
+      <w:proofErr w:type="spellStart"/>
       <w:r>
         <w:t>Customer</w:t>
       </w:r>
+      <w:proofErr w:type="spellEnd"/>
       <w:r>
         <w:t xml:space="preserve"> associado a ele.</w:t>
       </w:r>
@@ -2310,13 +2697,50 @@
       </w:pPr>
       <w:r>
         <w:lastRenderedPageBreak/>
-        <w:t>Para corrigir este bug é feita uma procura por um customer com o vat dado, antes de inserir a sale</w:t>
-      </w:r>
-      <w:r>
-        <w:t>, na classe AddSalePageController</w:t>
-      </w:r>
-      <w:r>
-        <w:t xml:space="preserve">. Caso a pesquisa do customer pelo vat falhe, a inserção da sale não é </w:t>
+        <w:t xml:space="preserve">Para corrigir este bug é feita uma procura por um </w:t>
+      </w:r>
+      <w:proofErr w:type="spellStart"/>
+      <w:r>
+        <w:t>customer</w:t>
+      </w:r>
+      <w:proofErr w:type="spellEnd"/>
+      <w:r>
+        <w:t xml:space="preserve"> com o </w:t>
+      </w:r>
+      <w:proofErr w:type="spellStart"/>
+      <w:r>
+        <w:t>vat</w:t>
+      </w:r>
+      <w:proofErr w:type="spellEnd"/>
+      <w:r>
+        <w:t xml:space="preserve"> dado, antes de inserir a sale</w:t>
+      </w:r>
+      <w:r>
+        <w:t xml:space="preserve">, na classe </w:t>
+      </w:r>
+      <w:proofErr w:type="spellStart"/>
+      <w:r>
+        <w:t>AddSalePageController</w:t>
+      </w:r>
+      <w:proofErr w:type="spellEnd"/>
+      <w:r>
+        <w:t xml:space="preserve">. Caso a pesquisa do </w:t>
+      </w:r>
+      <w:proofErr w:type="spellStart"/>
+      <w:r>
+        <w:t>customer</w:t>
+      </w:r>
+      <w:proofErr w:type="spellEnd"/>
+      <w:r>
+        <w:t xml:space="preserve"> pelo </w:t>
+      </w:r>
+      <w:proofErr w:type="spellStart"/>
+      <w:r>
+        <w:t>vat</w:t>
+      </w:r>
+      <w:proofErr w:type="spellEnd"/>
+      <w:r>
+        <w:t xml:space="preserve"> falhe, a inserção da sale não é </w:t>
       </w:r>
       <w:r>
         <w:t>feita, pois</w:t>
@@ -2331,7 +2755,39 @@
         <w:t xml:space="preserve"> que interrompe a execução do caso de uso de inserção de uma sale.</w:t>
       </w:r>
       <w:r>
-        <w:t xml:space="preserve"> A pesquisa é feita no método addSale da classe SaleService, usando o método getCustomerByVatNumber da classe CustomerFinder.</w:t>
+        <w:t xml:space="preserve"> A pesquisa é feita no método </w:t>
+      </w:r>
+      <w:proofErr w:type="spellStart"/>
+      <w:r>
+        <w:t>addSale</w:t>
+      </w:r>
+      <w:proofErr w:type="spellEnd"/>
+      <w:r>
+        <w:t xml:space="preserve"> da classe </w:t>
+      </w:r>
+      <w:proofErr w:type="spellStart"/>
+      <w:r>
+        <w:t>SaleService</w:t>
+      </w:r>
+      <w:proofErr w:type="spellEnd"/>
+      <w:r>
+        <w:t xml:space="preserve">, usando o método </w:t>
+      </w:r>
+      <w:proofErr w:type="spellStart"/>
+      <w:r>
+        <w:t>getCustomerByVatNumber</w:t>
+      </w:r>
+      <w:proofErr w:type="spellEnd"/>
+      <w:r>
+        <w:t xml:space="preserve"> da classe </w:t>
+      </w:r>
+      <w:proofErr w:type="spellStart"/>
+      <w:r>
+        <w:t>CustomerFinder</w:t>
+      </w:r>
+      <w:proofErr w:type="spellEnd"/>
+      <w:r>
+        <w:t>.</w:t>
       </w:r>
     </w:p>
     <w:p>
@@ -2361,7 +2817,15 @@
         <w:t>d</w:t>
       </w:r>
       <w:r>
-        <w:t>) estão na classe CloseSaleNarrativeTest.</w:t>
+        <w:t xml:space="preserve">) estão na classe </w:t>
+      </w:r>
+      <w:proofErr w:type="spellStart"/>
+      <w:r>
+        <w:t>CloseSaleNarrativeTest</w:t>
+      </w:r>
+      <w:proofErr w:type="spellEnd"/>
+      <w:r>
+        <w:t>.</w:t>
       </w:r>
     </w:p>
     <w:p>
@@ -2373,10 +2837,42 @@
         <w:t>Este caso de uso é bastante simples, sendo apenas necessário preencher o id da sale que se pretende fechar.</w:t>
       </w:r>
       <w:r>
-        <w:t xml:space="preserve"> Passar ids inválidos (negativos) ou que não estejam associados a nenhuma sale, são tratados no SUT, pois é feita uma operação de update na base de dados, portanto esses valores errados não existiram na base de dados, logo o um update com valores inadequados não mudaria estado nenhum na base dados, não deixando o sistema num estado erróneo.</w:t>
-      </w:r>
-      <w:r>
-        <w:t xml:space="preserve"> Portanto na classe de testes para esta narrativa apenas está um teste, para o “happy path”.</w:t>
+        <w:t xml:space="preserve"> Passar ids inválidos (negativos) ou que não estejam associados a nenhuma sale, são tratados no SUT, pois é feita uma operação de </w:t>
+      </w:r>
+      <w:proofErr w:type="spellStart"/>
+      <w:r>
+        <w:t>update</w:t>
+      </w:r>
+      <w:proofErr w:type="spellEnd"/>
+      <w:r>
+        <w:t xml:space="preserve"> na base de dados, portanto esses valores errados não existiram na base de dados, logo o um </w:t>
+      </w:r>
+      <w:proofErr w:type="spellStart"/>
+      <w:r>
+        <w:t>update</w:t>
+      </w:r>
+      <w:proofErr w:type="spellEnd"/>
+      <w:r>
+        <w:t xml:space="preserve"> com valores inadequados não mudaria estado nenhum na base dados, não deixando o sistema num estado erróneo.</w:t>
+      </w:r>
+      <w:r>
+        <w:t xml:space="preserve"> Portanto na classe de testes para esta narrativa apenas está um teste, para o “</w:t>
+      </w:r>
+      <w:proofErr w:type="spellStart"/>
+      <w:r>
+        <w:t>happy</w:t>
+      </w:r>
+      <w:proofErr w:type="spellEnd"/>
+      <w:r>
+        <w:t xml:space="preserve"> </w:t>
+      </w:r>
+      <w:proofErr w:type="spellStart"/>
+      <w:r>
+        <w:t>path</w:t>
+      </w:r>
+      <w:proofErr w:type="spellEnd"/>
+      <w:r>
+        <w:t>”.</w:t>
       </w:r>
     </w:p>
     <w:p>
@@ -2405,7 +2901,15 @@
         <w:jc w:val="both"/>
       </w:pPr>
       <w:r>
-        <w:t>Testes para a narrativa definida em 2.e) estão na classe CreateDeliveryNarrativeTest.</w:t>
+        <w:t xml:space="preserve">Testes para a narrativa definida em 2.e) estão na classe </w:t>
+      </w:r>
+      <w:proofErr w:type="spellStart"/>
+      <w:r>
+        <w:t>CreateDeliveryNarrativeTest</w:t>
+      </w:r>
+      <w:proofErr w:type="spellEnd"/>
+      <w:r>
+        <w:t>.</w:t>
       </w:r>
     </w:p>
     <w:p>
@@ -2427,13 +2931,45 @@
         <w:jc w:val="both"/>
       </w:pPr>
       <w:r>
-        <w:t xml:space="preserve">É possível criar Deliveries com id’s de Addresses que não existem, </w:t>
-      </w:r>
-      <w:r>
-        <w:t>e.g., addr</w:t>
-      </w:r>
-      <w:r>
-        <w:t xml:space="preserve">_id = -1. </w:t>
+        <w:t xml:space="preserve">É possível criar </w:t>
+      </w:r>
+      <w:proofErr w:type="spellStart"/>
+      <w:r>
+        <w:t>Deliveries</w:t>
+      </w:r>
+      <w:proofErr w:type="spellEnd"/>
+      <w:r>
+        <w:t xml:space="preserve"> com </w:t>
+      </w:r>
+      <w:proofErr w:type="spellStart"/>
+      <w:r>
+        <w:t>id’s</w:t>
+      </w:r>
+      <w:proofErr w:type="spellEnd"/>
+      <w:r>
+        <w:t xml:space="preserve"> de </w:t>
+      </w:r>
+      <w:proofErr w:type="spellStart"/>
+      <w:r>
+        <w:t>Addresses</w:t>
+      </w:r>
+      <w:proofErr w:type="spellEnd"/>
+      <w:r>
+        <w:t xml:space="preserve"> que não existem, </w:t>
+      </w:r>
+      <w:r>
+        <w:t xml:space="preserve">e.g., </w:t>
+      </w:r>
+      <w:proofErr w:type="spellStart"/>
+      <w:r>
+        <w:t>addr</w:t>
+      </w:r>
+      <w:r>
+        <w:t>_id</w:t>
+      </w:r>
+      <w:proofErr w:type="spellEnd"/>
+      <w:r>
+        <w:t xml:space="preserve"> = -1. </w:t>
       </w:r>
     </w:p>
     <w:p>
@@ -2442,25 +2978,99 @@
         <w:jc w:val="both"/>
       </w:pPr>
       <w:r>
-        <w:t xml:space="preserve">Para resolver este bug foi criado um método de procura de address por id numa nova class AddressFinder. </w:t>
-      </w:r>
-      <w:r>
-        <w:t>No método addSaleDelivery, em SaleService, é chamado</w:t>
+        <w:t xml:space="preserve">Para resolver este bug foi criado um método de procura de </w:t>
+      </w:r>
+      <w:proofErr w:type="spellStart"/>
+      <w:r>
+        <w:t>address</w:t>
+      </w:r>
+      <w:proofErr w:type="spellEnd"/>
+      <w:r>
+        <w:t xml:space="preserve"> por id numa nova </w:t>
+      </w:r>
+      <w:proofErr w:type="spellStart"/>
+      <w:r>
+        <w:t>class</w:t>
+      </w:r>
+      <w:proofErr w:type="spellEnd"/>
+      <w:r>
+        <w:t xml:space="preserve"> </w:t>
+      </w:r>
+      <w:proofErr w:type="spellStart"/>
+      <w:r>
+        <w:t>AddressFinder</w:t>
+      </w:r>
+      <w:proofErr w:type="spellEnd"/>
+      <w:r>
+        <w:t xml:space="preserve">. </w:t>
+      </w:r>
+      <w:r>
+        <w:t xml:space="preserve">No método </w:t>
+      </w:r>
+      <w:proofErr w:type="spellStart"/>
+      <w:r>
+        <w:t>addSaleDelivery</w:t>
+      </w:r>
+      <w:proofErr w:type="spellEnd"/>
+      <w:r>
+        <w:t xml:space="preserve">, em </w:t>
+      </w:r>
+      <w:proofErr w:type="spellStart"/>
+      <w:r>
+        <w:t>SaleService</w:t>
+      </w:r>
+      <w:proofErr w:type="spellEnd"/>
+      <w:r>
+        <w:t>, é chamado</w:t>
       </w:r>
       <w:r>
         <w:t xml:space="preserve"> o método de procura </w:t>
       </w:r>
       <w:r>
-        <w:t>para o addr_id dado</w:t>
+        <w:t xml:space="preserve">para o </w:t>
+      </w:r>
+      <w:proofErr w:type="spellStart"/>
+      <w:r>
+        <w:t>addr_id</w:t>
+      </w:r>
+      <w:proofErr w:type="spellEnd"/>
+      <w:r>
+        <w:t xml:space="preserve"> dado</w:t>
       </w:r>
       <w:r>
         <w:t xml:space="preserve">, para garantir que ele existe. Caso não </w:t>
       </w:r>
+      <w:proofErr w:type="spellStart"/>
       <w:r>
         <w:t>exsita</w:t>
       </w:r>
-      <w:r>
-        <w:t xml:space="preserve">, este método vai lançar uma exceção, interrompendo o fluxo da função de inserção de delivery, em vez de deixar inserir deliveries com address_id’s que não </w:t>
+      <w:proofErr w:type="spellEnd"/>
+      <w:r>
+        <w:t xml:space="preserve">, este método vai lançar uma exceção, interrompendo o fluxo da função de inserção de </w:t>
+      </w:r>
+      <w:proofErr w:type="spellStart"/>
+      <w:r>
+        <w:t>delivery</w:t>
+      </w:r>
+      <w:proofErr w:type="spellEnd"/>
+      <w:r>
+        <w:t xml:space="preserve">, em vez de deixar inserir </w:t>
+      </w:r>
+      <w:proofErr w:type="spellStart"/>
+      <w:r>
+        <w:t>deliveries</w:t>
+      </w:r>
+      <w:proofErr w:type="spellEnd"/>
+      <w:r>
+        <w:t xml:space="preserve"> com </w:t>
+      </w:r>
+      <w:proofErr w:type="spellStart"/>
+      <w:r>
+        <w:t>address_id’s</w:t>
+      </w:r>
+      <w:proofErr w:type="spellEnd"/>
+      <w:r>
+        <w:t xml:space="preserve"> que não </w:t>
       </w:r>
       <w:r>
         <w:t>existem</w:t>
@@ -2479,7 +3089,23 @@
         <w:jc w:val="both"/>
       </w:pPr>
       <w:r>
-        <w:t>Construtor de AddressRowDataGateWay que recebe um ResultSet tinha nome da</w:t>
+        <w:t xml:space="preserve">Construtor de </w:t>
+      </w:r>
+      <w:proofErr w:type="spellStart"/>
+      <w:r>
+        <w:t>AddressRowDataGateWay</w:t>
+      </w:r>
+      <w:proofErr w:type="spellEnd"/>
+      <w:r>
+        <w:t xml:space="preserve"> que recebe um </w:t>
+      </w:r>
+      <w:proofErr w:type="spellStart"/>
+      <w:r>
+        <w:t>ResultSet</w:t>
+      </w:r>
+      <w:proofErr w:type="spellEnd"/>
+      <w:r>
+        <w:t xml:space="preserve"> tinha nome da</w:t>
       </w:r>
       <w:r>
         <w:t xml:space="preserve"> </w:t>
@@ -2488,7 +3114,23 @@
         <w:t xml:space="preserve">coluna </w:t>
       </w:r>
       <w:r>
-        <w:t>onde está o customer vat com o nome errado</w:t>
+        <w:t xml:space="preserve">onde está o </w:t>
+      </w:r>
+      <w:proofErr w:type="spellStart"/>
+      <w:r>
+        <w:t>customer</w:t>
+      </w:r>
+      <w:proofErr w:type="spellEnd"/>
+      <w:r>
+        <w:t xml:space="preserve"> </w:t>
+      </w:r>
+      <w:proofErr w:type="spellStart"/>
+      <w:r>
+        <w:t>vat</w:t>
+      </w:r>
+      <w:proofErr w:type="spellEnd"/>
+      <w:r>
+        <w:t xml:space="preserve"> com o nome errado</w:t>
       </w:r>
       <w:r>
         <w:t>.</w:t>
@@ -2503,43 +3145,124 @@
         <w:t xml:space="preserve">No ficheiro </w:t>
       </w:r>
       <w:r>
-        <w:t>onde é feito o setup da base de dados (</w:t>
-      </w:r>
+        <w:t xml:space="preserve">onde é feito o </w:t>
+      </w:r>
+      <w:proofErr w:type="spellStart"/>
+      <w:r>
+        <w:t>setup</w:t>
+      </w:r>
+      <w:proofErr w:type="spellEnd"/>
+      <w:r>
+        <w:t xml:space="preserve"> da base de dados (</w:t>
+      </w:r>
+      <w:proofErr w:type="spellStart"/>
       <w:r>
         <w:t>createDDLHSQLDB</w:t>
       </w:r>
       <w:r>
-        <w:t>.sql) é possível ver o nome correto das colunas. Na</w:t>
+        <w:t>.sql</w:t>
+      </w:r>
+      <w:proofErr w:type="spellEnd"/>
+      <w:r>
+        <w:t>) é possível ver o nome correto das colunas. Na</w:t>
       </w:r>
       <w:r>
         <w:t xml:space="preserve"> </w:t>
       </w:r>
       <w:r>
-        <w:t xml:space="preserve">tabela Address o nome da coluna que guarda o vat do customer é </w:t>
+        <w:t xml:space="preserve">tabela </w:t>
+      </w:r>
+      <w:proofErr w:type="spellStart"/>
+      <w:r>
+        <w:t>Address</w:t>
+      </w:r>
+      <w:proofErr w:type="spellEnd"/>
+      <w:r>
+        <w:t xml:space="preserve"> o nome da coluna que guarda o </w:t>
+      </w:r>
+      <w:proofErr w:type="spellStart"/>
+      <w:r>
+        <w:t>vat</w:t>
+      </w:r>
+      <w:proofErr w:type="spellEnd"/>
+      <w:r>
+        <w:t xml:space="preserve"> do </w:t>
+      </w:r>
+      <w:proofErr w:type="spellStart"/>
+      <w:r>
+        <w:t>customer</w:t>
+      </w:r>
+      <w:proofErr w:type="spellEnd"/>
+      <w:r>
+        <w:t xml:space="preserve"> é </w:t>
       </w:r>
       <w:r>
         <w:t>“</w:t>
       </w:r>
+      <w:proofErr w:type="spellStart"/>
       <w:r>
         <w:t>customer_vat</w:t>
       </w:r>
+      <w:proofErr w:type="spellEnd"/>
       <w:r>
         <w:t>”</w:t>
       </w:r>
       <w:r>
-        <w:t xml:space="preserve">, e na classe AddressRowDataGateway, no construtor que recebe um ResultSet, estava-se a obter o vat numa coluna </w:t>
+        <w:t xml:space="preserve">, e na classe </w:t>
+      </w:r>
+      <w:proofErr w:type="spellStart"/>
+      <w:r>
+        <w:t>AddressRowDataGateway</w:t>
+      </w:r>
+      <w:proofErr w:type="spellEnd"/>
+      <w:r>
+        <w:t xml:space="preserve">, no construtor que recebe um </w:t>
+      </w:r>
+      <w:proofErr w:type="spellStart"/>
+      <w:r>
+        <w:t>ResultSet</w:t>
+      </w:r>
+      <w:proofErr w:type="spellEnd"/>
+      <w:r>
+        <w:t xml:space="preserve">, estava-se a obter o </w:t>
+      </w:r>
+      <w:proofErr w:type="spellStart"/>
+      <w:r>
+        <w:t>vat</w:t>
+      </w:r>
+      <w:proofErr w:type="spellEnd"/>
+      <w:r>
+        <w:t xml:space="preserve"> numa coluna </w:t>
       </w:r>
       <w:r>
         <w:t>“</w:t>
       </w:r>
+      <w:proofErr w:type="spellStart"/>
       <w:r>
         <w:t>customerVat</w:t>
       </w:r>
+      <w:proofErr w:type="spellEnd"/>
       <w:r>
         <w:t>”</w:t>
       </w:r>
       <w:r>
-        <w:t xml:space="preserve">, o que está errado pois esta coluna não existe. Portanto, substituindo o nome errado (customerVat) pelo correto (customer_vat), resolve </w:t>
+        <w:t>, o que está errado pois esta coluna não existe. Portanto, substituindo o nome errado (</w:t>
+      </w:r>
+      <w:proofErr w:type="spellStart"/>
+      <w:r>
+        <w:t>customerVat</w:t>
+      </w:r>
+      <w:proofErr w:type="spellEnd"/>
+      <w:r>
+        <w:t>) pelo correto (</w:t>
+      </w:r>
+      <w:proofErr w:type="spellStart"/>
+      <w:r>
+        <w:t>customer_vat</w:t>
+      </w:r>
+      <w:proofErr w:type="spellEnd"/>
+      <w:r>
+        <w:t xml:space="preserve">), resolve </w:t>
       </w:r>
       <w:r>
         <w:t>este</w:t>
@@ -2558,13 +3281,29 @@
         <w:jc w:val="both"/>
       </w:pPr>
       <w:r>
-        <w:t>É possível criar Sale Deliveries, submetendo um VAT com format</w:t>
+        <w:t xml:space="preserve">É possível criar Sale </w:t>
+      </w:r>
+      <w:proofErr w:type="spellStart"/>
+      <w:r>
+        <w:t>Deliveries</w:t>
+      </w:r>
+      <w:proofErr w:type="spellEnd"/>
+      <w:r>
+        <w:t>, submetendo um VAT com format</w:t>
       </w:r>
       <w:r>
         <w:t>o</w:t>
       </w:r>
       <w:r>
-        <w:t xml:space="preserve"> correto, mas que não está associado a nenhum dos Customers registados no sistema</w:t>
+        <w:t xml:space="preserve"> correto, mas que não está associado a nenhum dos </w:t>
+      </w:r>
+      <w:proofErr w:type="spellStart"/>
+      <w:r>
+        <w:t>Customers</w:t>
+      </w:r>
+      <w:proofErr w:type="spellEnd"/>
+      <w:r>
+        <w:t xml:space="preserve"> registados no sistema</w:t>
       </w:r>
     </w:p>
     <w:p>
@@ -2573,17 +3312,45 @@
         <w:jc w:val="both"/>
       </w:pPr>
       <w:r>
-        <w:t xml:space="preserve">Para resolver este bug foi adicionado no controlador AddSaleDeliveryPageController o uma chamada </w:t>
-      </w:r>
+        <w:t xml:space="preserve">Para resolver este bug foi adicionado no controlador </w:t>
+      </w:r>
+      <w:proofErr w:type="spellStart"/>
+      <w:r>
+        <w:t>AddSaleDeliveryPageController</w:t>
+      </w:r>
+      <w:proofErr w:type="spellEnd"/>
+      <w:r>
+        <w:t xml:space="preserve"> o uma chamada </w:t>
+      </w:r>
+      <w:proofErr w:type="spellStart"/>
       <w:r>
         <w:t>getCustomerByVat</w:t>
       </w:r>
-      <w:r>
-        <w:t xml:space="preserve"> de forma a verificar que o VAT dado está associado a um Customer existente no sistema. Isto é suficiente, pois caso não exista nenhum Customer com o VAT dado, o método </w:t>
-      </w:r>
+      <w:proofErr w:type="spellEnd"/>
+      <w:r>
+        <w:t xml:space="preserve"> de forma a verificar que o VAT dado está associado a um </w:t>
+      </w:r>
+      <w:proofErr w:type="spellStart"/>
+      <w:r>
+        <w:t>Customer</w:t>
+      </w:r>
+      <w:proofErr w:type="spellEnd"/>
+      <w:r>
+        <w:t xml:space="preserve"> existente no sistema. Isto é suficiente, pois caso não exista nenhum </w:t>
+      </w:r>
+      <w:proofErr w:type="spellStart"/>
+      <w:r>
+        <w:t>Customer</w:t>
+      </w:r>
+      <w:proofErr w:type="spellEnd"/>
+      <w:r>
+        <w:t xml:space="preserve"> com o VAT dado, o método </w:t>
+      </w:r>
+      <w:proofErr w:type="spellStart"/>
       <w:r>
         <w:t>getCustomerByVat</w:t>
       </w:r>
+      <w:proofErr w:type="spellEnd"/>
       <w:r>
         <w:t xml:space="preserve"> lança uma exceção, o que vai interromper o fluxo de execução do controlador e direcionar o utilizador para uma página de erro.</w:t>
       </w:r>
@@ -2644,11 +3411,48 @@
         <w:jc w:val="both"/>
       </w:pPr>
       <w:r>
-        <w:t xml:space="preserve">É possível um customer criar uma delivery com um address id, de um Address </w:t>
-      </w:r>
-      <w:r>
-        <w:t>criado por outro customer</w:t>
-      </w:r>
+        <w:t xml:space="preserve">É possível um </w:t>
+      </w:r>
+      <w:proofErr w:type="spellStart"/>
+      <w:r>
+        <w:t>customer</w:t>
+      </w:r>
+      <w:proofErr w:type="spellEnd"/>
+      <w:r>
+        <w:t xml:space="preserve"> criar uma </w:t>
+      </w:r>
+      <w:proofErr w:type="spellStart"/>
+      <w:r>
+        <w:t>delivery</w:t>
+      </w:r>
+      <w:proofErr w:type="spellEnd"/>
+      <w:r>
+        <w:t xml:space="preserve"> com um </w:t>
+      </w:r>
+      <w:proofErr w:type="spellStart"/>
+      <w:r>
+        <w:t>address</w:t>
+      </w:r>
+      <w:proofErr w:type="spellEnd"/>
+      <w:r>
+        <w:t xml:space="preserve"> id, de um </w:t>
+      </w:r>
+      <w:proofErr w:type="spellStart"/>
+      <w:r>
+        <w:t>Address</w:t>
+      </w:r>
+      <w:proofErr w:type="spellEnd"/>
+      <w:r>
+        <w:t xml:space="preserve"> </w:t>
+      </w:r>
+      <w:r>
+        <w:t xml:space="preserve">criado por outro </w:t>
+      </w:r>
+      <w:proofErr w:type="spellStart"/>
+      <w:r>
+        <w:t>customer</w:t>
+      </w:r>
+      <w:proofErr w:type="spellEnd"/>
     </w:p>
     <w:p>
       <w:pPr>
@@ -2660,10 +3464,34 @@
         <w:jc w:val="both"/>
       </w:pPr>
       <w:r>
-        <w:t xml:space="preserve">É possível um customer criar uma delivery com um sale id, de uma Sale </w:t>
-      </w:r>
-      <w:r>
-        <w:t>criada por outro customer.</w:t>
+        <w:t xml:space="preserve">É possível um </w:t>
+      </w:r>
+      <w:proofErr w:type="spellStart"/>
+      <w:r>
+        <w:t>customer</w:t>
+      </w:r>
+      <w:proofErr w:type="spellEnd"/>
+      <w:r>
+        <w:t xml:space="preserve"> criar uma </w:t>
+      </w:r>
+      <w:proofErr w:type="spellStart"/>
+      <w:r>
+        <w:t>delivery</w:t>
+      </w:r>
+      <w:proofErr w:type="spellEnd"/>
+      <w:r>
+        <w:t xml:space="preserve"> com um sale id, de uma Sale </w:t>
+      </w:r>
+      <w:r>
+        <w:t xml:space="preserve">criada por outro </w:t>
+      </w:r>
+      <w:proofErr w:type="spellStart"/>
+      <w:r>
+        <w:t>customer</w:t>
+      </w:r>
+      <w:proofErr w:type="spellEnd"/>
+      <w:r>
+        <w:t>.</w:t>
       </w:r>
     </w:p>
     <w:p>
@@ -2676,7 +3504,23 @@
         <w:jc w:val="both"/>
       </w:pPr>
       <w:r>
-        <w:t>Criar SaleDelivery com saleId de uma sale fechada</w:t>
+        <w:t xml:space="preserve">Criar </w:t>
+      </w:r>
+      <w:proofErr w:type="spellStart"/>
+      <w:r>
+        <w:t>SaleDelivery</w:t>
+      </w:r>
+      <w:proofErr w:type="spellEnd"/>
+      <w:r>
+        <w:t xml:space="preserve"> com </w:t>
+      </w:r>
+      <w:proofErr w:type="spellStart"/>
+      <w:r>
+        <w:t>saleId</w:t>
+      </w:r>
+      <w:proofErr w:type="spellEnd"/>
+      <w:r>
+        <w:t xml:space="preserve"> de uma sale fechada</w:t>
       </w:r>
     </w:p>
     <w:p>
@@ -2697,7 +3541,15 @@
       </w:pPr>
       <w:bookmarkStart w:id="7" w:name="_Toc166949150"/>
       <w:r>
-        <w:t>Reverter os inserts feitos nos testes para as narrativas</w:t>
+        <w:t xml:space="preserve">Reverter os </w:t>
+      </w:r>
+      <w:proofErr w:type="spellStart"/>
+      <w:r>
+        <w:t>inserts</w:t>
+      </w:r>
+      <w:proofErr w:type="spellEnd"/>
+      <w:r>
+        <w:t xml:space="preserve"> feitos nos testes para as narrativas</w:t>
       </w:r>
       <w:bookmarkEnd w:id="7"/>
     </w:p>
@@ -2707,13 +3559,31 @@
         <w:jc w:val="both"/>
       </w:pPr>
       <w:r>
-        <w:t>Modificou-se o SUT, para ter a capacidade de remover Adresses</w:t>
-      </w:r>
-      <w:r>
-        <w:t>, Sales e Deliveries</w:t>
-      </w:r>
-      <w:r>
-        <w:t xml:space="preserve"> de Customers.</w:t>
+        <w:t xml:space="preserve">Modificou-se o SUT, para ter a capacidade de remover </w:t>
+      </w:r>
+      <w:proofErr w:type="spellStart"/>
+      <w:r>
+        <w:t>Adresses</w:t>
+      </w:r>
+      <w:proofErr w:type="spellEnd"/>
+      <w:r>
+        <w:t xml:space="preserve">, Sales e </w:t>
+      </w:r>
+      <w:proofErr w:type="spellStart"/>
+      <w:r>
+        <w:t>Deliveries</w:t>
+      </w:r>
+      <w:proofErr w:type="spellEnd"/>
+      <w:r>
+        <w:t xml:space="preserve"> de </w:t>
+      </w:r>
+      <w:proofErr w:type="spellStart"/>
+      <w:r>
+        <w:t>Customers</w:t>
+      </w:r>
+      <w:proofErr w:type="spellEnd"/>
+      <w:r>
+        <w:t>.</w:t>
       </w:r>
       <w:r>
         <w:t xml:space="preserve"> Nesta subsecção detalha-se como é que foram implementados casos de uso extra para haver a capacidade de “limpar” os efeitos secundários produzidos nos testes.</w:t>
@@ -2728,8 +3598,13 @@
         <w:t xml:space="preserve"> Para</w:t>
       </w:r>
       <w:r>
-        <w:t xml:space="preserve"> se poder remover Addresses</w:t>
-      </w:r>
+        <w:t xml:space="preserve"> se poder remover </w:t>
+      </w:r>
+      <w:proofErr w:type="spellStart"/>
+      <w:r>
+        <w:t>Addresses</w:t>
+      </w:r>
+      <w:proofErr w:type="spellEnd"/>
       <w:r>
         <w:t xml:space="preserve"> </w:t>
       </w:r>
@@ -2737,37 +3612,220 @@
         <w:t>a</w:t>
       </w:r>
       <w:r>
-        <w:t>crescentou-se um link no index.html para se ser direcionado a um form</w:t>
-      </w:r>
-      <w:r>
-        <w:t xml:space="preserve"> de remoção de Address</w:t>
-      </w:r>
-      <w:r>
-        <w:t xml:space="preserve">, parecido com o de inserção de um novo Address. A diferença é que este form faz um pedido para um </w:t>
+        <w:t xml:space="preserve">crescentou-se um link no index.html para se ser direcionado a um </w:t>
+      </w:r>
+      <w:proofErr w:type="spellStart"/>
+      <w:r>
+        <w:t>form</w:t>
+      </w:r>
+      <w:proofErr w:type="spellEnd"/>
+      <w:r>
+        <w:t xml:space="preserve"> de remoção de </w:t>
+      </w:r>
+      <w:proofErr w:type="spellStart"/>
+      <w:r>
+        <w:t>Address</w:t>
+      </w:r>
+      <w:proofErr w:type="spellEnd"/>
+      <w:r>
+        <w:t xml:space="preserve">, parecido com o de inserção de um novo </w:t>
+      </w:r>
+      <w:proofErr w:type="spellStart"/>
+      <w:r>
+        <w:t>Address</w:t>
+      </w:r>
+      <w:proofErr w:type="spellEnd"/>
+      <w:r>
+        <w:t xml:space="preserve">. A diferença é que este </w:t>
+      </w:r>
+      <w:proofErr w:type="spellStart"/>
+      <w:r>
+        <w:t>form</w:t>
+      </w:r>
+      <w:proofErr w:type="spellEnd"/>
+      <w:r>
+        <w:t xml:space="preserve"> faz um pedido para um </w:t>
       </w:r>
       <w:r>
         <w:t>novo</w:t>
       </w:r>
       <w:r>
-        <w:t xml:space="preserve"> PageController</w:t>
-      </w:r>
+        <w:t xml:space="preserve"> </w:t>
+      </w:r>
+      <w:proofErr w:type="spellStart"/>
+      <w:r>
+        <w:t>PageController</w:t>
+      </w:r>
+      <w:proofErr w:type="spellEnd"/>
       <w:r>
         <w:t xml:space="preserve"> criado, </w:t>
       </w:r>
       <w:r>
-        <w:t>o RemoveAddressPageController. Este controller recebe os dados necessários para a remoção de um Address de um Customer. Para seguir a logica de “separation of concerns” seguida pelos developers da app, foi criado o método removeAddressOfCustomer, na class CustomerService, método este que é então chamado no controller, abstraindo-o dos detalhes da remoção de um Address. Nesta função no CustomerService,</w:t>
-      </w:r>
-      <w:r>
-        <w:t xml:space="preserve"> é primeiro verificado que o customer </w:t>
+        <w:t xml:space="preserve">o </w:t>
+      </w:r>
+      <w:proofErr w:type="spellStart"/>
+      <w:r>
+        <w:t>RemoveAddressPageController</w:t>
+      </w:r>
+      <w:proofErr w:type="spellEnd"/>
+      <w:r>
+        <w:t xml:space="preserve">. Este </w:t>
+      </w:r>
+      <w:proofErr w:type="spellStart"/>
+      <w:r>
+        <w:t>controller</w:t>
+      </w:r>
+      <w:proofErr w:type="spellEnd"/>
+      <w:r>
+        <w:t xml:space="preserve"> recebe os dados necessários para a remoção de um </w:t>
+      </w:r>
+      <w:proofErr w:type="spellStart"/>
+      <w:r>
+        <w:t>Address</w:t>
+      </w:r>
+      <w:proofErr w:type="spellEnd"/>
+      <w:r>
+        <w:t xml:space="preserve"> de um </w:t>
+      </w:r>
+      <w:proofErr w:type="spellStart"/>
+      <w:r>
+        <w:t>Customer</w:t>
+      </w:r>
+      <w:proofErr w:type="spellEnd"/>
+      <w:r>
+        <w:t>. Para seguir a logica de “</w:t>
+      </w:r>
+      <w:proofErr w:type="spellStart"/>
+      <w:r>
+        <w:t>separation</w:t>
+      </w:r>
+      <w:proofErr w:type="spellEnd"/>
+      <w:r>
+        <w:t xml:space="preserve"> </w:t>
+      </w:r>
+      <w:proofErr w:type="spellStart"/>
+      <w:r>
+        <w:t>of</w:t>
+      </w:r>
+      <w:proofErr w:type="spellEnd"/>
+      <w:r>
+        <w:t xml:space="preserve"> </w:t>
+      </w:r>
+      <w:proofErr w:type="spellStart"/>
+      <w:r>
+        <w:t>concerns</w:t>
+      </w:r>
+      <w:proofErr w:type="spellEnd"/>
+      <w:r>
+        <w:t xml:space="preserve">” seguida pelos </w:t>
+      </w:r>
+      <w:proofErr w:type="spellStart"/>
+      <w:r>
+        <w:t>developers</w:t>
+      </w:r>
+      <w:proofErr w:type="spellEnd"/>
+      <w:r>
+        <w:t xml:space="preserve"> da app, foi criado o método </w:t>
+      </w:r>
+      <w:proofErr w:type="spellStart"/>
+      <w:r>
+        <w:t>removeAddressOfCustomer</w:t>
+      </w:r>
+      <w:proofErr w:type="spellEnd"/>
+      <w:r>
+        <w:t xml:space="preserve">, na </w:t>
+      </w:r>
+      <w:proofErr w:type="spellStart"/>
+      <w:r>
+        <w:t>class</w:t>
+      </w:r>
+      <w:proofErr w:type="spellEnd"/>
+      <w:r>
+        <w:t xml:space="preserve"> </w:t>
+      </w:r>
+      <w:proofErr w:type="spellStart"/>
+      <w:r>
+        <w:t>CustomerService</w:t>
+      </w:r>
+      <w:proofErr w:type="spellEnd"/>
+      <w:r>
+        <w:t xml:space="preserve">, método este que é então chamado no </w:t>
+      </w:r>
+      <w:proofErr w:type="spellStart"/>
+      <w:r>
+        <w:t>controller</w:t>
+      </w:r>
+      <w:proofErr w:type="spellEnd"/>
+      <w:r>
+        <w:t xml:space="preserve">, abstraindo-o dos detalhes da remoção de um </w:t>
+      </w:r>
+      <w:proofErr w:type="spellStart"/>
+      <w:r>
+        <w:t>Address</w:t>
+      </w:r>
+      <w:proofErr w:type="spellEnd"/>
+      <w:r>
+        <w:t xml:space="preserve">. Nesta função no </w:t>
+      </w:r>
+      <w:proofErr w:type="spellStart"/>
+      <w:r>
+        <w:t>CustomerService</w:t>
+      </w:r>
+      <w:proofErr w:type="spellEnd"/>
+      <w:r>
+        <w:t>,</w:t>
+      </w:r>
+      <w:r>
+        <w:t xml:space="preserve"> é primeiro verificado que o </w:t>
+      </w:r>
+      <w:proofErr w:type="spellStart"/>
+      <w:r>
+        <w:t>customer</w:t>
+      </w:r>
+      <w:proofErr w:type="spellEnd"/>
+      <w:r>
+        <w:t xml:space="preserve"> </w:t>
       </w:r>
       <w:r>
         <w:t>identificado</w:t>
       </w:r>
       <w:r>
-        <w:t xml:space="preserve"> com o vat dado tem o Address a remover, e no fim</w:t>
-      </w:r>
-      <w:r>
-        <w:t xml:space="preserve"> foi usada de novo a mesma lógica dos developers, sendo por isso usada AddressRowDataGateway, para tratar da lógica da camada dos dados.</w:t>
+        <w:t xml:space="preserve"> com o </w:t>
+      </w:r>
+      <w:proofErr w:type="spellStart"/>
+      <w:r>
+        <w:t>vat</w:t>
+      </w:r>
+      <w:proofErr w:type="spellEnd"/>
+      <w:r>
+        <w:t xml:space="preserve"> dado tem o </w:t>
+      </w:r>
+      <w:proofErr w:type="spellStart"/>
+      <w:r>
+        <w:t>Address</w:t>
+      </w:r>
+      <w:proofErr w:type="spellEnd"/>
+      <w:r>
+        <w:t xml:space="preserve"> a remover, e no fim</w:t>
+      </w:r>
+      <w:r>
+        <w:t xml:space="preserve"> foi usada de novo a mesma lógica dos </w:t>
+      </w:r>
+      <w:proofErr w:type="spellStart"/>
+      <w:r>
+        <w:t>developers</w:t>
+      </w:r>
+      <w:proofErr w:type="spellEnd"/>
+      <w:r>
+        <w:t xml:space="preserve">, sendo por isso usada </w:t>
+      </w:r>
+      <w:proofErr w:type="spellStart"/>
+      <w:r>
+        <w:t>AddressRowDataGateway</w:t>
+      </w:r>
+      <w:proofErr w:type="spellEnd"/>
+      <w:r>
+        <w:t>, para tratar da lógica da camada dos dados.</w:t>
       </w:r>
     </w:p>
     <w:p>
@@ -2782,11 +3840,29 @@
         <w:t xml:space="preserve"> remover Sales</w:t>
       </w:r>
       <w:r>
-        <w:t xml:space="preserve">, acrescentou-se um link no index.html para se ser direcionado para um form, que recebe o vat do </w:t>
-      </w:r>
+        <w:t xml:space="preserve">, acrescentou-se um link no index.html para se ser direcionado para um </w:t>
+      </w:r>
+      <w:proofErr w:type="spellStart"/>
+      <w:r>
+        <w:t>form</w:t>
+      </w:r>
+      <w:proofErr w:type="spellEnd"/>
+      <w:r>
+        <w:t xml:space="preserve">, que recebe o </w:t>
+      </w:r>
+      <w:proofErr w:type="spellStart"/>
+      <w:r>
+        <w:t>vat</w:t>
+      </w:r>
+      <w:proofErr w:type="spellEnd"/>
+      <w:r>
+        <w:t xml:space="preserve"> do </w:t>
+      </w:r>
+      <w:proofErr w:type="spellStart"/>
       <w:r>
         <w:t>customer</w:t>
       </w:r>
+      <w:proofErr w:type="spellEnd"/>
       <w:r>
         <w:t>, que criou a sale a apagar, e o id da sale a apagar</w:t>
       </w:r>
@@ -2794,13 +3870,109 @@
         <w:t>.</w:t>
       </w:r>
       <w:r>
-        <w:t xml:space="preserve"> O pedido submetido por este form é tratado pelo RemoveSalePageController. Este controller lê os campos do pedido e usa o SalesService para se abstrair da lógica da remoção de uma sale, chamando o método removeSale com os valores do vat e id da sale lidos no pedido. No método removeSale, em SaleService,</w:t>
-      </w:r>
-      <w:r>
-        <w:t xml:space="preserve"> é verificado que o customer com o vat dado foi quem criou a sale, e</w:t>
-      </w:r>
-      <w:r>
-        <w:t xml:space="preserve"> é usada a class SaleRowDataGateway para se tratar da lógica de remoção de uma sale da base de dados.</w:t>
+        <w:t xml:space="preserve"> O pedido submetido por este </w:t>
+      </w:r>
+      <w:proofErr w:type="spellStart"/>
+      <w:r>
+        <w:t>form</w:t>
+      </w:r>
+      <w:proofErr w:type="spellEnd"/>
+      <w:r>
+        <w:t xml:space="preserve"> é tratado pelo </w:t>
+      </w:r>
+      <w:proofErr w:type="spellStart"/>
+      <w:r>
+        <w:t>RemoveSalePageController</w:t>
+      </w:r>
+      <w:proofErr w:type="spellEnd"/>
+      <w:r>
+        <w:t xml:space="preserve">. Este </w:t>
+      </w:r>
+      <w:proofErr w:type="spellStart"/>
+      <w:r>
+        <w:t>controller</w:t>
+      </w:r>
+      <w:proofErr w:type="spellEnd"/>
+      <w:r>
+        <w:t xml:space="preserve"> lê os campos do pedido e usa o </w:t>
+      </w:r>
+      <w:proofErr w:type="spellStart"/>
+      <w:r>
+        <w:t>SalesService</w:t>
+      </w:r>
+      <w:proofErr w:type="spellEnd"/>
+      <w:r>
+        <w:t xml:space="preserve"> para se abstrair da lógica da remoção de uma sale, chamando o método </w:t>
+      </w:r>
+      <w:proofErr w:type="spellStart"/>
+      <w:r>
+        <w:t>removeSale</w:t>
+      </w:r>
+      <w:proofErr w:type="spellEnd"/>
+      <w:r>
+        <w:t xml:space="preserve"> com os valores do </w:t>
+      </w:r>
+      <w:proofErr w:type="spellStart"/>
+      <w:r>
+        <w:t>vat</w:t>
+      </w:r>
+      <w:proofErr w:type="spellEnd"/>
+      <w:r>
+        <w:t xml:space="preserve"> e id da sale lidos no pedido. No método </w:t>
+      </w:r>
+      <w:proofErr w:type="spellStart"/>
+      <w:r>
+        <w:t>removeSale</w:t>
+      </w:r>
+      <w:proofErr w:type="spellEnd"/>
+      <w:r>
+        <w:t xml:space="preserve">, em </w:t>
+      </w:r>
+      <w:proofErr w:type="spellStart"/>
+      <w:r>
+        <w:t>SaleService</w:t>
+      </w:r>
+      <w:proofErr w:type="spellEnd"/>
+      <w:r>
+        <w:t>,</w:t>
+      </w:r>
+      <w:r>
+        <w:t xml:space="preserve"> é verificado que o </w:t>
+      </w:r>
+      <w:proofErr w:type="spellStart"/>
+      <w:r>
+        <w:t>customer</w:t>
+      </w:r>
+      <w:proofErr w:type="spellEnd"/>
+      <w:r>
+        <w:t xml:space="preserve"> com o </w:t>
+      </w:r>
+      <w:proofErr w:type="spellStart"/>
+      <w:r>
+        <w:t>vat</w:t>
+      </w:r>
+      <w:proofErr w:type="spellEnd"/>
+      <w:r>
+        <w:t xml:space="preserve"> dado foi quem criou a sale, e</w:t>
+      </w:r>
+      <w:r>
+        <w:t xml:space="preserve"> é usada a </w:t>
+      </w:r>
+      <w:proofErr w:type="spellStart"/>
+      <w:r>
+        <w:t>class</w:t>
+      </w:r>
+      <w:proofErr w:type="spellEnd"/>
+      <w:r>
+        <w:t xml:space="preserve"> </w:t>
+      </w:r>
+      <w:proofErr w:type="spellStart"/>
+      <w:r>
+        <w:t>SaleRowDataGateway</w:t>
+      </w:r>
+      <w:proofErr w:type="spellEnd"/>
+      <w:r>
+        <w:t xml:space="preserve"> para se tratar da lógica de remoção de uma sale da base de dados.</w:t>
       </w:r>
     </w:p>
     <w:p>
@@ -2809,22 +3981,170 @@
         <w:jc w:val="both"/>
       </w:pPr>
       <w:r>
-        <w:t xml:space="preserve">Para se poder remover Deliveries acrescentou-se um link no index.html, para se ser direcionado para um form, que recebe o vat do customer, que criou a delivery, e o id da delivery a remover. Ao submeter um form é feito um pedido, que é tratado pelo controller RemoveDeliveryPageController. Neste controller são lidos os campos do pedido, e é usado o SaleService para abstrair o controller da remoção de uma delivery, com </w:t>
+        <w:t xml:space="preserve">Para se poder remover </w:t>
+      </w:r>
+      <w:proofErr w:type="spellStart"/>
+      <w:r>
+        <w:t>Deliveries</w:t>
+      </w:r>
+      <w:proofErr w:type="spellEnd"/>
+      <w:r>
+        <w:t xml:space="preserve"> acrescentou-se um link no index.html, para se ser direcionado para um </w:t>
+      </w:r>
+      <w:proofErr w:type="spellStart"/>
+      <w:r>
+        <w:t>form</w:t>
+      </w:r>
+      <w:proofErr w:type="spellEnd"/>
+      <w:r>
+        <w:t xml:space="preserve">, que recebe o </w:t>
+      </w:r>
+      <w:proofErr w:type="spellStart"/>
+      <w:r>
+        <w:t>vat</w:t>
+      </w:r>
+      <w:proofErr w:type="spellEnd"/>
+      <w:r>
+        <w:t xml:space="preserve"> do </w:t>
+      </w:r>
+      <w:proofErr w:type="spellStart"/>
+      <w:r>
+        <w:t>customer</w:t>
+      </w:r>
+      <w:proofErr w:type="spellEnd"/>
+      <w:r>
+        <w:t xml:space="preserve">, que criou a </w:t>
+      </w:r>
+      <w:proofErr w:type="spellStart"/>
+      <w:r>
+        <w:t>delivery</w:t>
+      </w:r>
+      <w:proofErr w:type="spellEnd"/>
+      <w:r>
+        <w:t xml:space="preserve">, e o id da </w:t>
+      </w:r>
+      <w:proofErr w:type="spellStart"/>
+      <w:r>
+        <w:t>delivery</w:t>
+      </w:r>
+      <w:proofErr w:type="spellEnd"/>
+      <w:r>
+        <w:t xml:space="preserve"> a remover. Ao submeter um </w:t>
+      </w:r>
+      <w:proofErr w:type="spellStart"/>
+      <w:r>
+        <w:t>form</w:t>
+      </w:r>
+      <w:proofErr w:type="spellEnd"/>
+      <w:r>
+        <w:t xml:space="preserve"> é feito um pedido, que é tratado pelo </w:t>
+      </w:r>
+      <w:proofErr w:type="spellStart"/>
+      <w:r>
+        <w:t>controller</w:t>
+      </w:r>
+      <w:proofErr w:type="spellEnd"/>
+      <w:r>
+        <w:t xml:space="preserve"> </w:t>
+      </w:r>
+      <w:proofErr w:type="spellStart"/>
+      <w:r>
+        <w:t>RemoveDeliveryPageController</w:t>
+      </w:r>
+      <w:proofErr w:type="spellEnd"/>
+      <w:r>
+        <w:t xml:space="preserve">. Neste </w:t>
+      </w:r>
+      <w:proofErr w:type="spellStart"/>
+      <w:r>
+        <w:t>controller</w:t>
+      </w:r>
+      <w:proofErr w:type="spellEnd"/>
+      <w:r>
+        <w:t xml:space="preserve"> são lidos os campos do pedido, e é usado o </w:t>
+      </w:r>
+      <w:proofErr w:type="spellStart"/>
+      <w:r>
+        <w:t>SaleService</w:t>
+      </w:r>
+      <w:proofErr w:type="spellEnd"/>
+      <w:r>
+        <w:t xml:space="preserve"> para abstrair o </w:t>
+      </w:r>
+      <w:proofErr w:type="spellStart"/>
+      <w:r>
+        <w:t>controller</w:t>
+      </w:r>
+      <w:proofErr w:type="spellEnd"/>
+      <w:r>
+        <w:t xml:space="preserve"> da remoção de uma </w:t>
+      </w:r>
+      <w:proofErr w:type="spellStart"/>
+      <w:r>
+        <w:t>delivery</w:t>
+      </w:r>
+      <w:proofErr w:type="spellEnd"/>
+      <w:r>
+        <w:t xml:space="preserve">, com </w:t>
       </w:r>
       <w:r>
         <w:t xml:space="preserve">o método </w:t>
       </w:r>
-      <w:r>
-        <w:t>removeDelivery. N</w:t>
-      </w:r>
-      <w:r>
-        <w:t xml:space="preserve">este método, é primeiro verificado que o customer com o vat dado foi quem criou a </w:t>
-      </w:r>
-      <w:r>
-        <w:t>Delivery ,</w:t>
-      </w:r>
-      <w:r>
-        <w:t xml:space="preserve"> e é usado SaleDeliveryRowDataGateway para se tratar da lógica de remoção de Deliveries na base de dados.</w:t>
+      <w:proofErr w:type="spellStart"/>
+      <w:r>
+        <w:t>removeDelivery</w:t>
+      </w:r>
+      <w:proofErr w:type="spellEnd"/>
+      <w:r>
+        <w:t>. N</w:t>
+      </w:r>
+      <w:r>
+        <w:t xml:space="preserve">este método, é primeiro verificado que o </w:t>
+      </w:r>
+      <w:proofErr w:type="spellStart"/>
+      <w:r>
+        <w:t>customer</w:t>
+      </w:r>
+      <w:proofErr w:type="spellEnd"/>
+      <w:r>
+        <w:t xml:space="preserve"> com o </w:t>
+      </w:r>
+      <w:proofErr w:type="spellStart"/>
+      <w:r>
+        <w:t>vat</w:t>
+      </w:r>
+      <w:proofErr w:type="spellEnd"/>
+      <w:r>
+        <w:t xml:space="preserve"> dado foi quem criou a </w:t>
+      </w:r>
+      <w:proofErr w:type="spellStart"/>
+      <w:proofErr w:type="gramStart"/>
+      <w:r>
+        <w:t>Delivery</w:t>
+      </w:r>
+      <w:proofErr w:type="spellEnd"/>
+      <w:r>
+        <w:t xml:space="preserve"> ,</w:t>
+      </w:r>
+      <w:proofErr w:type="gramEnd"/>
+      <w:r>
+        <w:t xml:space="preserve"> e é usado </w:t>
+      </w:r>
+      <w:proofErr w:type="spellStart"/>
+      <w:r>
+        <w:t>SaleDeliveryRowDataGateway</w:t>
+      </w:r>
+      <w:proofErr w:type="spellEnd"/>
+      <w:r>
+        <w:t xml:space="preserve"> para se tratar da lógica de remoção de </w:t>
+      </w:r>
+      <w:proofErr w:type="spellStart"/>
+      <w:r>
+        <w:t>Deliveries</w:t>
+      </w:r>
+      <w:proofErr w:type="spellEnd"/>
+      <w:r>
+        <w:t xml:space="preserve"> na base de dados.</w:t>
       </w:r>
     </w:p>
     <w:p>
@@ -2839,7 +4159,15 @@
         <w:t>a</w:t>
       </w:r>
       <w:r>
-        <w:t xml:space="preserve">s várias funcionalidades implementadas pelos developers, foi possível ter um melhor entendimento sobre os detalhes da implementação, o que tornou possível descobrir </w:t>
+        <w:t xml:space="preserve">s várias funcionalidades implementadas pelos </w:t>
+      </w:r>
+      <w:proofErr w:type="spellStart"/>
+      <w:r>
+        <w:t>developers</w:t>
+      </w:r>
+      <w:proofErr w:type="spellEnd"/>
+      <w:r>
+        <w:t xml:space="preserve">, foi possível ter um melhor entendimento sobre os detalhes da implementação, o que tornou possível descobrir </w:t>
       </w:r>
       <w:r>
         <w:t>os</w:t>
@@ -2869,19 +4197,26 @@
         </w:numPr>
         <w:jc w:val="both"/>
       </w:pPr>
+      <w:proofErr w:type="spellStart"/>
       <w:r>
         <w:lastRenderedPageBreak/>
-        <w:t>Strings dos</w:t>
+        <w:t>Strings</w:t>
+      </w:r>
+      <w:proofErr w:type="spellEnd"/>
+      <w:r>
+        <w:t xml:space="preserve"> dos</w:t>
       </w:r>
       <w:r>
         <w:t xml:space="preserve"> </w:t>
       </w:r>
+      <w:proofErr w:type="spellStart"/>
       <w:r>
         <w:t>A</w:t>
       </w:r>
       <w:r>
         <w:t>ddresses</w:t>
       </w:r>
+      <w:proofErr w:type="spellEnd"/>
       <w:r>
         <w:t xml:space="preserve"> que</w:t>
       </w:r>
@@ -2904,14 +4239,35 @@
         <w:t xml:space="preserve">vários </w:t>
       </w:r>
       <w:r>
-        <w:t xml:space="preserve">espaços em branco, no fim o que pode causar erros quando são feitas comparações da string </w:t>
-      </w:r>
-      <w:r>
-        <w:t xml:space="preserve">dos addresses </w:t>
-      </w:r>
-      <w:r>
-        <w:t>vindos da bd</w:t>
-      </w:r>
+        <w:t xml:space="preserve">espaços em branco, no fim o que pode causar erros quando são feitas comparações da </w:t>
+      </w:r>
+      <w:proofErr w:type="spellStart"/>
+      <w:r>
+        <w:t>string</w:t>
+      </w:r>
+      <w:proofErr w:type="spellEnd"/>
+      <w:r>
+        <w:t xml:space="preserve"> </w:t>
+      </w:r>
+      <w:r>
+        <w:t xml:space="preserve">dos </w:t>
+      </w:r>
+      <w:proofErr w:type="spellStart"/>
+      <w:r>
+        <w:t>addresses</w:t>
+      </w:r>
+      <w:proofErr w:type="spellEnd"/>
+      <w:r>
+        <w:t xml:space="preserve"> </w:t>
+      </w:r>
+      <w:r>
+        <w:t xml:space="preserve">vindos da </w:t>
+      </w:r>
+      <w:proofErr w:type="spellStart"/>
+      <w:r>
+        <w:t>bd</w:t>
+      </w:r>
+      <w:proofErr w:type="spellEnd"/>
       <w:r>
         <w:t>.</w:t>
       </w:r>
@@ -2928,13 +4284,45 @@
         <w:t>a</w:t>
       </w:r>
       <w:r>
-        <w:t xml:space="preserve">do um trim </w:t>
-      </w:r>
-      <w:r>
-        <w:t>nas strings que representam o address em texto</w:t>
-      </w:r>
-      <w:r>
-        <w:t>, vindas de querys à base de dados</w:t>
+        <w:t xml:space="preserve">do um </w:t>
+      </w:r>
+      <w:proofErr w:type="spellStart"/>
+      <w:r>
+        <w:t>trim</w:t>
+      </w:r>
+      <w:proofErr w:type="spellEnd"/>
+      <w:r>
+        <w:t xml:space="preserve"> </w:t>
+      </w:r>
+      <w:r>
+        <w:t xml:space="preserve">nas </w:t>
+      </w:r>
+      <w:proofErr w:type="spellStart"/>
+      <w:r>
+        <w:t>strings</w:t>
+      </w:r>
+      <w:proofErr w:type="spellEnd"/>
+      <w:r>
+        <w:t xml:space="preserve"> que representam o </w:t>
+      </w:r>
+      <w:proofErr w:type="spellStart"/>
+      <w:r>
+        <w:t>address</w:t>
+      </w:r>
+      <w:proofErr w:type="spellEnd"/>
+      <w:r>
+        <w:t xml:space="preserve"> em texto</w:t>
+      </w:r>
+      <w:r>
+        <w:t xml:space="preserve">, vindas de </w:t>
+      </w:r>
+      <w:proofErr w:type="spellStart"/>
+      <w:r>
+        <w:t>querys</w:t>
+      </w:r>
+      <w:proofErr w:type="spellEnd"/>
+      <w:r>
+        <w:t xml:space="preserve"> à base de dados</w:t>
       </w:r>
       <w:r>
         <w:t>.</w:t>
@@ -2956,10 +4344,20 @@
         <w:jc w:val="both"/>
       </w:pPr>
       <w:bookmarkStart w:id="8" w:name="_Toc166949151"/>
-      <w:r>
-        <w:t>DBSetup testing</w:t>
+      <w:proofErr w:type="spellStart"/>
+      <w:r>
+        <w:t>DBSetup</w:t>
+      </w:r>
+      <w:proofErr w:type="spellEnd"/>
+      <w:r>
+        <w:t xml:space="preserve"> </w:t>
+      </w:r>
+      <w:proofErr w:type="spellStart"/>
+      <w:r>
+        <w:t>testing</w:t>
       </w:r>
       <w:bookmarkEnd w:id="8"/>
+      <w:proofErr w:type="spellEnd"/>
     </w:p>
     <w:p>
       <w:pPr>
@@ -2967,7 +4365,15 @@
         <w:jc w:val="both"/>
       </w:pPr>
       <w:r>
-        <w:t xml:space="preserve">Neste tipo de testing, é feita uma ligação direta </w:t>
+        <w:t xml:space="preserve">Neste tipo de </w:t>
+      </w:r>
+      <w:proofErr w:type="spellStart"/>
+      <w:r>
+        <w:t>testing</w:t>
+      </w:r>
+      <w:proofErr w:type="spellEnd"/>
+      <w:r>
+        <w:t xml:space="preserve">, é feita uma ligação direta </w:t>
       </w:r>
       <w:r>
         <w:t>à</w:t>
@@ -2985,28 +4391,96 @@
         <w:t>Testes para cada um dos requisitos pedidos no ponto 3</w:t>
       </w:r>
       <w:r>
-        <w:t>. do assignment</w:t>
-      </w:r>
-      <w:r>
-        <w:t xml:space="preserve"> estão no package dbsetup_tests.</w:t>
-      </w:r>
-      <w:r>
-        <w:t xml:space="preserve"> Neste package estão classes em que são feitos testes relativos a certas entidades da base de dados, e.g., na classe Customer</w:t>
+        <w:t xml:space="preserve">. do </w:t>
+      </w:r>
+      <w:proofErr w:type="spellStart"/>
+      <w:r>
+        <w:t>assignment</w:t>
+      </w:r>
+      <w:proofErr w:type="spellEnd"/>
+      <w:r>
+        <w:t xml:space="preserve"> estão no package </w:t>
+      </w:r>
+      <w:proofErr w:type="spellStart"/>
+      <w:r>
+        <w:t>dbsetup_tests</w:t>
+      </w:r>
+      <w:proofErr w:type="spellEnd"/>
+      <w:r>
+        <w:t>.</w:t>
+      </w:r>
+      <w:r>
+        <w:t xml:space="preserve"> Neste package estão classes em que são feitos testes relativos a certas entidades da base de dados, e.g., na classe </w:t>
+      </w:r>
+      <w:proofErr w:type="spellStart"/>
+      <w:r>
+        <w:t>Customer</w:t>
       </w:r>
       <w:r>
         <w:t>DBTest</w:t>
       </w:r>
+      <w:proofErr w:type="spellEnd"/>
       <w:r>
         <w:t xml:space="preserve"> estão os testes relativos a operações na base de dados sobre registos de </w:t>
       </w:r>
+      <w:proofErr w:type="spellStart"/>
       <w:r>
         <w:t>Customer</w:t>
       </w:r>
+      <w:proofErr w:type="spellEnd"/>
       <w:r>
         <w:t>.</w:t>
       </w:r>
       <w:r>
-        <w:t xml:space="preserve"> Os requisitos para este tipo de testing são relativos a Customers, Sales e SaleDevlieries, portanto há as classes CustomerDBTest, SaleDBTest e SaleDeliveryDBTest.</w:t>
+        <w:t xml:space="preserve"> Os requisitos para este tipo de </w:t>
+      </w:r>
+      <w:proofErr w:type="spellStart"/>
+      <w:r>
+        <w:t>testing</w:t>
+      </w:r>
+      <w:proofErr w:type="spellEnd"/>
+      <w:r>
+        <w:t xml:space="preserve"> são relativos a </w:t>
+      </w:r>
+      <w:proofErr w:type="spellStart"/>
+      <w:r>
+        <w:t>Customers</w:t>
+      </w:r>
+      <w:proofErr w:type="spellEnd"/>
+      <w:r>
+        <w:t xml:space="preserve">, Sales e </w:t>
+      </w:r>
+      <w:proofErr w:type="spellStart"/>
+      <w:r>
+        <w:t>SaleDevlieries</w:t>
+      </w:r>
+      <w:proofErr w:type="spellEnd"/>
+      <w:r>
+        <w:t xml:space="preserve">, portanto há as classes </w:t>
+      </w:r>
+      <w:proofErr w:type="spellStart"/>
+      <w:r>
+        <w:t>CustomerDBTest</w:t>
+      </w:r>
+      <w:proofErr w:type="spellEnd"/>
+      <w:r>
+        <w:t xml:space="preserve">, </w:t>
+      </w:r>
+      <w:proofErr w:type="spellStart"/>
+      <w:r>
+        <w:t>SaleDBTest</w:t>
+      </w:r>
+      <w:proofErr w:type="spellEnd"/>
+      <w:r>
+        <w:t xml:space="preserve"> e </w:t>
+      </w:r>
+      <w:proofErr w:type="spellStart"/>
+      <w:r>
+        <w:t>SaleDeliveryDBTest</w:t>
+      </w:r>
+      <w:proofErr w:type="spellEnd"/>
+      <w:r>
+        <w:t>.</w:t>
       </w:r>
     </w:p>
     <w:p>
@@ -3015,10 +4489,42 @@
         <w:jc w:val="both"/>
       </w:pPr>
       <w:r>
-        <w:t xml:space="preserve">Para a execução desta tarefa, foi usada a classe DBSetupUtils, apresentada nas aulas de VVS. Nesta classe já está implementada a ligação à base de dados e também estão implementadas uma série de operações </w:t>
-      </w:r>
-      <w:r>
-        <w:t xml:space="preserve">para a base de dados. Também foi usado o mesmo esquema apresentado nas aulas, em ter um método setupClass, anotado com @BeforeAll, que trata da ligação com a base de dados, e um método setup, anotado com @BeforeEach, que trata de usar operações expostas por DBSetupUtils, de forma a limpar a base de dados e inserir os dados </w:t>
+        <w:t xml:space="preserve">Para a execução desta tarefa, foi usada a classe </w:t>
+      </w:r>
+      <w:proofErr w:type="spellStart"/>
+      <w:r>
+        <w:t>DBSetupUtils</w:t>
+      </w:r>
+      <w:proofErr w:type="spellEnd"/>
+      <w:r>
+        <w:t xml:space="preserve">, apresentada nas aulas de VVS. Nesta classe já está implementada a ligação à base de dados e também estão implementadas uma série de operações </w:t>
+      </w:r>
+      <w:r>
+        <w:t xml:space="preserve">para a base de dados. Também foi usado o mesmo esquema apresentado nas aulas, em ter um método </w:t>
+      </w:r>
+      <w:proofErr w:type="spellStart"/>
+      <w:r>
+        <w:t>setupClass</w:t>
+      </w:r>
+      <w:proofErr w:type="spellEnd"/>
+      <w:r>
+        <w:t xml:space="preserve">, anotado com @BeforeAll, que trata da ligação com a base de dados, e um método </w:t>
+      </w:r>
+      <w:proofErr w:type="spellStart"/>
+      <w:r>
+        <w:t>setup</w:t>
+      </w:r>
+      <w:proofErr w:type="spellEnd"/>
+      <w:r>
+        <w:t xml:space="preserve">, anotado com @BeforeEach, que trata de usar operações expostas por </w:t>
+      </w:r>
+      <w:proofErr w:type="spellStart"/>
+      <w:r>
+        <w:t>DBSetupUtils</w:t>
+      </w:r>
+      <w:proofErr w:type="spellEnd"/>
+      <w:r>
+        <w:t xml:space="preserve">, de forma a limpar a base de dados e inserir os dados </w:t>
       </w:r>
       <w:r>
         <w:t xml:space="preserve">de teste </w:t>
@@ -3038,9 +4544,14 @@
       </w:pPr>
       <w:bookmarkStart w:id="9" w:name="_Toc166949152"/>
       <w:r>
-        <w:t>Testes sobre Customers</w:t>
+        <w:t xml:space="preserve">Testes sobre </w:t>
+      </w:r>
+      <w:proofErr w:type="spellStart"/>
+      <w:r>
+        <w:t>Customers</w:t>
       </w:r>
       <w:bookmarkEnd w:id="9"/>
+      <w:proofErr w:type="spellEnd"/>
     </w:p>
     <w:p>
       <w:pPr>
@@ -3048,7 +4559,23 @@
         <w:jc w:val="both"/>
       </w:pPr>
       <w:r>
-        <w:t>Testes sobre Customers estão implementados na classe CustomerDBTest.</w:t>
+        <w:t xml:space="preserve">Testes sobre </w:t>
+      </w:r>
+      <w:proofErr w:type="spellStart"/>
+      <w:r>
+        <w:t>Customers</w:t>
+      </w:r>
+      <w:proofErr w:type="spellEnd"/>
+      <w:r>
+        <w:t xml:space="preserve"> estão implementados na classe </w:t>
+      </w:r>
+      <w:proofErr w:type="spellStart"/>
+      <w:r>
+        <w:t>CustomerDBTest</w:t>
+      </w:r>
+      <w:proofErr w:type="spellEnd"/>
+      <w:r>
+        <w:t>.</w:t>
       </w:r>
     </w:p>
     <w:p>
@@ -3080,21 +4607,27 @@
       <w:r>
         <w:t xml:space="preserve">Todos os testes escritos para os requisitos especificados acima correram sem erros, exceto o teste </w:t>
       </w:r>
+      <w:proofErr w:type="spellStart"/>
       <w:r>
         <w:t>removingCustomerRemovesHisSalesTest</w:t>
       </w:r>
+      <w:proofErr w:type="spellEnd"/>
       <w:r>
         <w:t xml:space="preserve">, que cobre o requisito e), que a sua primeira execução falhou, indicando um possível bug no sistema. Analisando o código responsável por processar a remoção de um </w:t>
       </w:r>
+      <w:proofErr w:type="spellStart"/>
       <w:r>
         <w:t>Customer</w:t>
       </w:r>
+      <w:proofErr w:type="spellEnd"/>
       <w:r>
         <w:t xml:space="preserve">, percebe-se que não há qualquer tratamento sobre as sales do </w:t>
       </w:r>
+      <w:proofErr w:type="spellStart"/>
       <w:r>
         <w:t>Customer</w:t>
       </w:r>
+      <w:proofErr w:type="spellEnd"/>
       <w:r>
         <w:t xml:space="preserve"> a </w:t>
       </w:r>
@@ -3105,28 +4638,131 @@
         <w:t xml:space="preserve">. </w:t>
       </w:r>
       <w:r>
-        <w:t>Também no ficheiro onde está a criação da base de dados, não é configurada nenhuma estratégia de “cascade” e de “foreign key” sobre a coluna “customer_vat”, da tabela Sale. Para se resolver o bug adicionou-se n</w:t>
-      </w:r>
-      <w:r>
-        <w:t>o método removeCustomer na classe CustomerService</w:t>
-      </w:r>
+        <w:t>Também no ficheiro onde está a criação da base de dados, não é configurada nenhuma estratégia de “</w:t>
+      </w:r>
+      <w:proofErr w:type="spellStart"/>
+      <w:r>
+        <w:t>cascade</w:t>
+      </w:r>
+      <w:proofErr w:type="spellEnd"/>
+      <w:r>
+        <w:t>” e de “</w:t>
+      </w:r>
+      <w:proofErr w:type="spellStart"/>
+      <w:r>
+        <w:t>foreign</w:t>
+      </w:r>
+      <w:proofErr w:type="spellEnd"/>
       <w:r>
         <w:t xml:space="preserve"> </w:t>
       </w:r>
+      <w:proofErr w:type="spellStart"/>
+      <w:r>
+        <w:t>key</w:t>
+      </w:r>
+      <w:proofErr w:type="spellEnd"/>
+      <w:r>
+        <w:t>” sobre a coluna “</w:t>
+      </w:r>
+      <w:proofErr w:type="spellStart"/>
+      <w:r>
+        <w:t>customer_vat</w:t>
+      </w:r>
+      <w:proofErr w:type="spellEnd"/>
+      <w:r>
+        <w:t>”, da tabela Sale. Para se resolver o bug adicionou-se n</w:t>
+      </w:r>
+      <w:r>
+        <w:t xml:space="preserve">o método </w:t>
+      </w:r>
+      <w:proofErr w:type="spellStart"/>
+      <w:r>
+        <w:t>removeCustomer</w:t>
+      </w:r>
+      <w:proofErr w:type="spellEnd"/>
+      <w:r>
+        <w:t xml:space="preserve"> na classe </w:t>
+      </w:r>
+      <w:proofErr w:type="spellStart"/>
+      <w:r>
+        <w:t>CustomerService</w:t>
+      </w:r>
+      <w:proofErr w:type="spellEnd"/>
+      <w:r>
+        <w:t xml:space="preserve"> </w:t>
+      </w:r>
       <w:r>
         <w:t xml:space="preserve">um ciclo que percorre a lista de Sales do </w:t>
       </w:r>
+      <w:proofErr w:type="spellStart"/>
       <w:r>
         <w:t>Customer</w:t>
       </w:r>
-      <w:r>
-        <w:t xml:space="preserve"> a remover, e essas sales vão sendo “deleted”. Esta solução resulta, mas uma solução possivelmente mais elegante seria, na configuração da base de dados, ter a “cusomter_vat”, da tabela sale, como chave estrangeira que referência o vat da tabela customer e que haveria um mecanismo de cascade em que caso um customer fosse removido, todos os registos da tabela sale</w:t>
+      <w:proofErr w:type="spellEnd"/>
+      <w:r>
+        <w:t xml:space="preserve"> a remover, e essas sales vão sendo “</w:t>
+      </w:r>
+      <w:proofErr w:type="spellStart"/>
+      <w:r>
+        <w:t>deleted</w:t>
+      </w:r>
+      <w:proofErr w:type="spellEnd"/>
+      <w:r>
+        <w:t>”. Esta solução resulta, mas uma solução possivelmente mais elegante seria, na configuração da base de dados, ter a “</w:t>
+      </w:r>
+      <w:proofErr w:type="spellStart"/>
+      <w:r>
+        <w:t>cusomter_vat</w:t>
+      </w:r>
+      <w:proofErr w:type="spellEnd"/>
+      <w:r>
+        <w:t xml:space="preserve">”, da tabela sale, como chave estrangeira que referência o </w:t>
+      </w:r>
+      <w:proofErr w:type="spellStart"/>
+      <w:r>
+        <w:t>vat</w:t>
+      </w:r>
+      <w:proofErr w:type="spellEnd"/>
+      <w:r>
+        <w:t xml:space="preserve"> da tabela </w:t>
+      </w:r>
+      <w:proofErr w:type="spellStart"/>
+      <w:r>
+        <w:t>customer</w:t>
+      </w:r>
+      <w:proofErr w:type="spellEnd"/>
+      <w:r>
+        <w:t xml:space="preserve"> e que haveria um mecanismo de </w:t>
+      </w:r>
+      <w:proofErr w:type="spellStart"/>
+      <w:r>
+        <w:t>cascade</w:t>
+      </w:r>
+      <w:proofErr w:type="spellEnd"/>
+      <w:r>
+        <w:t xml:space="preserve"> em que caso um </w:t>
+      </w:r>
+      <w:proofErr w:type="spellStart"/>
+      <w:r>
+        <w:t>customer</w:t>
+      </w:r>
+      <w:proofErr w:type="spellEnd"/>
+      <w:r>
+        <w:t xml:space="preserve"> fosse removido, todos os registos da tabela sale</w:t>
       </w:r>
       <w:r>
         <w:t>s</w:t>
       </w:r>
       <w:r>
-        <w:t>, que têm uma referência à sua coluna “vat”, também seriam removidos automaticamente.</w:t>
+        <w:t>, que têm uma referência à sua coluna “</w:t>
+      </w:r>
+      <w:proofErr w:type="spellStart"/>
+      <w:r>
+        <w:t>vat</w:t>
+      </w:r>
+      <w:proofErr w:type="spellEnd"/>
+      <w:r>
+        <w:t>”, também seriam removidos automaticamente.</w:t>
       </w:r>
     </w:p>
     <w:p>
@@ -3138,12 +4774,19 @@
         <w:lastRenderedPageBreak/>
         <w:t xml:space="preserve">Para facilitar a implementação dos testes foi implementado um método privado para verificar se existe um </w:t>
       </w:r>
+      <w:proofErr w:type="spellStart"/>
       <w:r>
         <w:t>Customer</w:t>
       </w:r>
-      <w:r>
-        <w:t xml:space="preserve"> com um determinado vat.</w:t>
-      </w:r>
+      <w:proofErr w:type="spellEnd"/>
+      <w:r>
+        <w:t xml:space="preserve"> com um determinado </w:t>
+      </w:r>
+      <w:proofErr w:type="spellStart"/>
+      <w:r>
+        <w:t>vat.</w:t>
+      </w:r>
+      <w:proofErr w:type="spellEnd"/>
     </w:p>
     <w:p>
       <w:pPr>
@@ -3166,7 +4809,15 @@
         <w:jc w:val="both"/>
       </w:pPr>
       <w:r>
-        <w:t>Testes sobre Sales estão implementados na classe SaleDBTest.</w:t>
+        <w:t xml:space="preserve">Testes sobre Sales estão implementados na classe </w:t>
+      </w:r>
+      <w:proofErr w:type="spellStart"/>
+      <w:r>
+        <w:t>SaleDBTest</w:t>
+      </w:r>
+      <w:proofErr w:type="spellEnd"/>
+      <w:r>
+        <w:t>.</w:t>
       </w:r>
     </w:p>
     <w:p>
@@ -3202,8 +4853,13 @@
         <w:t>com</w:t>
       </w:r>
       <w:r>
-        <w:t xml:space="preserve"> um Customer</w:t>
-      </w:r>
+        <w:t xml:space="preserve"> um </w:t>
+      </w:r>
+      <w:proofErr w:type="spellStart"/>
+      <w:r>
+        <w:t>Customer</w:t>
+      </w:r>
+      <w:proofErr w:type="spellEnd"/>
       <w:r>
         <w:t xml:space="preserve"> </w:t>
       </w:r>
@@ -3214,13 +4870,39 @@
         <w:t xml:space="preserve"> e</w:t>
       </w:r>
       <w:r>
-        <w:t xml:space="preserve"> verificar que este tem uma sale aberta e verificar que quando se fecha essa mesma Sale o Customer volta a ficar sem Sales abertas. O teste </w:t>
-      </w:r>
+        <w:t xml:space="preserve"> verificar que este tem uma sale aberta e verificar que quando se fecha essa </w:t>
+      </w:r>
+      <w:proofErr w:type="gramStart"/>
+      <w:r>
+        <w:t>mesma Sale</w:t>
+      </w:r>
+      <w:proofErr w:type="gramEnd"/>
+      <w:r>
+        <w:t xml:space="preserve"> o </w:t>
+      </w:r>
+      <w:proofErr w:type="spellStart"/>
+      <w:r>
+        <w:t>Customer</w:t>
+      </w:r>
+      <w:proofErr w:type="spellEnd"/>
+      <w:r>
+        <w:t xml:space="preserve"> volta a ficar sem Sales abertas. O teste </w:t>
+      </w:r>
+      <w:proofErr w:type="spellStart"/>
       <w:r>
         <w:t>closeNonExistentSaleTest</w:t>
       </w:r>
-      <w:r>
-        <w:t>, explora o caso de chamar a função updateSale com um sale id que não existe no sistema</w:t>
+      <w:proofErr w:type="spellEnd"/>
+      <w:r>
+        <w:t xml:space="preserve">, explora o caso de chamar a função </w:t>
+      </w:r>
+      <w:proofErr w:type="spellStart"/>
+      <w:r>
+        <w:t>updateSale</w:t>
+      </w:r>
+      <w:proofErr w:type="spellEnd"/>
+      <w:r>
+        <w:t xml:space="preserve"> com um sale id que não existe no sistema</w:t>
       </w:r>
       <w:r>
         <w:t>, que deve resultar no lançamento de uma exceção.</w:t>
@@ -3234,11 +4916,21 @@
       <w:r>
         <w:t xml:space="preserve">Para facilitar a implementação dos testes foi implementado um método privado para verificar se um </w:t>
       </w:r>
+      <w:proofErr w:type="spellStart"/>
       <w:r>
         <w:t>Customer</w:t>
       </w:r>
-      <w:r>
-        <w:t xml:space="preserve"> com um determinado vat tem Sales abertas.</w:t>
+      <w:proofErr w:type="spellEnd"/>
+      <w:r>
+        <w:t xml:space="preserve"> com um determinado </w:t>
+      </w:r>
+      <w:proofErr w:type="spellStart"/>
+      <w:r>
+        <w:t>vat</w:t>
+      </w:r>
+      <w:proofErr w:type="spellEnd"/>
+      <w:r>
+        <w:t xml:space="preserve"> tem Sales abertas.</w:t>
       </w:r>
     </w:p>
     <w:p>
@@ -3252,9 +4944,14 @@
       </w:pPr>
       <w:bookmarkStart w:id="11" w:name="_Toc166949154"/>
       <w:r>
-        <w:t>Testes sobre SaleDeliveries</w:t>
+        <w:t xml:space="preserve">Testes sobre </w:t>
+      </w:r>
+      <w:proofErr w:type="spellStart"/>
+      <w:r>
+        <w:t>SaleDeliveries</w:t>
       </w:r>
       <w:bookmarkEnd w:id="11"/>
+      <w:proofErr w:type="spellEnd"/>
     </w:p>
     <w:p>
       <w:pPr>
@@ -3262,13 +4959,29 @@
         <w:jc w:val="both"/>
       </w:pPr>
       <w:r>
-        <w:t>Testes sobre SaleDel</w:t>
+        <w:t xml:space="preserve">Testes sobre </w:t>
+      </w:r>
+      <w:proofErr w:type="spellStart"/>
+      <w:r>
+        <w:t>SaleDel</w:t>
       </w:r>
       <w:r>
         <w:t>i</w:t>
       </w:r>
       <w:r>
-        <w:t>veries estão implementados na classe SaleDeliveryDBTest.</w:t>
+        <w:t>veries</w:t>
+      </w:r>
+      <w:proofErr w:type="spellEnd"/>
+      <w:r>
+        <w:t xml:space="preserve"> estão implementados na classe </w:t>
+      </w:r>
+      <w:proofErr w:type="spellStart"/>
+      <w:r>
+        <w:t>SaleDeliveryDBTest</w:t>
+      </w:r>
+      <w:proofErr w:type="spellEnd"/>
+      <w:r>
+        <w:t>.</w:t>
       </w:r>
     </w:p>
     <w:p>
@@ -3282,11 +4995,21 @@
       <w:r>
         <w:t xml:space="preserve"> O teste </w:t>
       </w:r>
+      <w:proofErr w:type="spellStart"/>
       <w:r>
         <w:t>addSaleDeliveryWithNonExistentSale</w:t>
       </w:r>
-      <w:r>
-        <w:t xml:space="preserve">, explora o caso de criar uma SaleDelivery com um sale id que não existe, que deve resultar no lançamento de </w:t>
+      <w:proofErr w:type="spellEnd"/>
+      <w:r>
+        <w:t xml:space="preserve">, explora o caso de criar uma </w:t>
+      </w:r>
+      <w:proofErr w:type="spellStart"/>
+      <w:r>
+        <w:t>SaleDelivery</w:t>
+      </w:r>
+      <w:proofErr w:type="spellEnd"/>
+      <w:r>
+        <w:t xml:space="preserve"> com um sale id que não existe, que deve resultar no lançamento de </w:t>
       </w:r>
       <w:r>
         <w:t>uma exceção</w:t>
@@ -3297,9 +5020,11 @@
       <w:r>
         <w:t xml:space="preserve"> O teste </w:t>
       </w:r>
+      <w:proofErr w:type="spellStart"/>
       <w:r>
         <w:t>addSaleDeliveryToCustomerWithNoSaleDeliveries</w:t>
       </w:r>
+      <w:proofErr w:type="spellEnd"/>
       <w:r>
         <w:t>, explor</w:t>
       </w:r>
@@ -3313,7 +5038,47 @@
         <w:t>criar</w:t>
       </w:r>
       <w:r>
-        <w:t xml:space="preserve"> uma SaleDelivery num Customer, que não tem SaleDeliveries, e verificar que depois disto o Customer tem SaleDeliveires.</w:t>
+        <w:t xml:space="preserve"> uma </w:t>
+      </w:r>
+      <w:proofErr w:type="spellStart"/>
+      <w:r>
+        <w:t>SaleDelivery</w:t>
+      </w:r>
+      <w:proofErr w:type="spellEnd"/>
+      <w:r>
+        <w:t xml:space="preserve"> num </w:t>
+      </w:r>
+      <w:proofErr w:type="spellStart"/>
+      <w:r>
+        <w:t>Customer</w:t>
+      </w:r>
+      <w:proofErr w:type="spellEnd"/>
+      <w:r>
+        <w:t xml:space="preserve">, que não tem </w:t>
+      </w:r>
+      <w:proofErr w:type="spellStart"/>
+      <w:r>
+        <w:t>SaleDeliveries</w:t>
+      </w:r>
+      <w:proofErr w:type="spellEnd"/>
+      <w:r>
+        <w:t xml:space="preserve">, e verificar que depois disto o </w:t>
+      </w:r>
+      <w:proofErr w:type="spellStart"/>
+      <w:r>
+        <w:t>Customer</w:t>
+      </w:r>
+      <w:proofErr w:type="spellEnd"/>
+      <w:r>
+        <w:t xml:space="preserve"> tem </w:t>
+      </w:r>
+      <w:proofErr w:type="spellStart"/>
+      <w:r>
+        <w:t>SaleDeliveires</w:t>
+      </w:r>
+      <w:proofErr w:type="spellEnd"/>
+      <w:r>
+        <w:t>.</w:t>
       </w:r>
       <w:r>
         <w:t xml:space="preserve"> Nenhum dos testes falhou.</w:t>
@@ -3327,11 +5092,32 @@
       <w:r>
         <w:t xml:space="preserve">Para facilitar a implementação dos testes foi implementado um método privado para verificar se um </w:t>
       </w:r>
-      <w:r>
-        <w:t>Customer com</w:t>
-      </w:r>
-      <w:r>
-        <w:t xml:space="preserve"> um determinado vat tem Addresses criados</w:t>
+      <w:proofErr w:type="spellStart"/>
+      <w:r>
+        <w:t>Customer</w:t>
+      </w:r>
+      <w:proofErr w:type="spellEnd"/>
+      <w:r>
+        <w:t xml:space="preserve"> com</w:t>
+      </w:r>
+      <w:r>
+        <w:t xml:space="preserve"> um determinado </w:t>
+      </w:r>
+      <w:proofErr w:type="spellStart"/>
+      <w:r>
+        <w:t>vat</w:t>
+      </w:r>
+      <w:proofErr w:type="spellEnd"/>
+      <w:r>
+        <w:t xml:space="preserve"> tem </w:t>
+      </w:r>
+      <w:proofErr w:type="spellStart"/>
+      <w:r>
+        <w:t>Addresses</w:t>
+      </w:r>
+      <w:proofErr w:type="spellEnd"/>
+      <w:r>
+        <w:t xml:space="preserve"> criados</w:t>
       </w:r>
       <w:r>
         <w:t xml:space="preserve">, </w:t>
@@ -3356,10 +5142,12 @@
         <w:jc w:val="both"/>
       </w:pPr>
       <w:bookmarkStart w:id="12" w:name="_Toc166949155"/>
+      <w:proofErr w:type="spellStart"/>
       <w:r>
         <w:t>Mockito</w:t>
       </w:r>
       <w:bookmarkEnd w:id="12"/>
+      <w:proofErr w:type="spellEnd"/>
     </w:p>
     <w:p>
       <w:pPr>
@@ -3367,16 +5155,64 @@
         <w:jc w:val="both"/>
       </w:pPr>
       <w:r>
-        <w:t xml:space="preserve">Neste sistema os diferentes page controllers, dependem de um ou ambos serviços existentes (CustomerService e SaleService). </w:t>
-      </w:r>
-      <w:r>
-        <w:t xml:space="preserve">Sabendo, isto caso se queira testar algum controller sem se ter o serviço necessário implementado, </w:t>
+        <w:t xml:space="preserve">Neste sistema os diferentes </w:t>
+      </w:r>
+      <w:proofErr w:type="spellStart"/>
+      <w:r>
+        <w:t>page</w:t>
+      </w:r>
+      <w:proofErr w:type="spellEnd"/>
+      <w:r>
+        <w:t xml:space="preserve"> </w:t>
+      </w:r>
+      <w:proofErr w:type="spellStart"/>
+      <w:r>
+        <w:t>controllers</w:t>
+      </w:r>
+      <w:proofErr w:type="spellEnd"/>
+      <w:r>
+        <w:t>, dependem de um ou ambos serviços existentes (</w:t>
+      </w:r>
+      <w:proofErr w:type="spellStart"/>
+      <w:r>
+        <w:t>CustomerService</w:t>
+      </w:r>
+      <w:proofErr w:type="spellEnd"/>
+      <w:r>
+        <w:t xml:space="preserve"> e </w:t>
+      </w:r>
+      <w:proofErr w:type="spellStart"/>
+      <w:r>
+        <w:t>SaleService</w:t>
+      </w:r>
+      <w:proofErr w:type="spellEnd"/>
+      <w:r>
+        <w:t xml:space="preserve">). </w:t>
+      </w:r>
+      <w:r>
+        <w:t xml:space="preserve">Sabendo, isto caso se queira testar algum </w:t>
+      </w:r>
+      <w:proofErr w:type="spellStart"/>
+      <w:r>
+        <w:t>controller</w:t>
+      </w:r>
+      <w:proofErr w:type="spellEnd"/>
+      <w:r>
+        <w:t xml:space="preserve"> sem se ter o serviço necessário implementado, </w:t>
       </w:r>
       <w:r>
         <w:t>seria necessário</w:t>
       </w:r>
       <w:r>
-        <w:t xml:space="preserve"> “mockar” esse serviço.</w:t>
+        <w:t xml:space="preserve"> “</w:t>
+      </w:r>
+      <w:proofErr w:type="spellStart"/>
+      <w:r>
+        <w:t>mockar</w:t>
+      </w:r>
+      <w:proofErr w:type="spellEnd"/>
+      <w:r>
+        <w:t>” esse serviço.</w:t>
       </w:r>
       <w:r>
         <w:t xml:space="preserve"> </w:t>
@@ -3393,45 +5229,384 @@
       <w:r>
         <w:t xml:space="preserve">muito </w:t>
       </w:r>
+      <w:proofErr w:type="spellStart"/>
       <w:r>
         <w:t>refactoring</w:t>
       </w:r>
+      <w:proofErr w:type="spellEnd"/>
       <w:r>
         <w:t xml:space="preserve"> do projeto</w:t>
       </w:r>
       <w:r>
         <w:t xml:space="preserve"> para tornar esta tarefa possível. </w:t>
       </w:r>
-      <w:r>
-        <w:t>Primeiro, os serviços do sistema (CustomerService e SaleService) são ambos enums, logo não podem ser “mocked”.</w:t>
-      </w:r>
-      <w:r>
-        <w:t xml:space="preserve"> O refactoring para ultrapassar este problema seria tornar os serviços em classes normais. Caso se queira manter a lógica de cada serviço ser um Singleton, teria de se fazer mais refactors, como </w:t>
+    </w:p>
+    <w:p>
+      <w:pPr>
+        <w:pStyle w:val="ListParagraph"/>
+        <w:numPr>
+          <w:ilvl w:val="0"/>
+          <w:numId w:val="10"/>
+        </w:numPr>
+        <w:ind w:left="720"/>
+        <w:jc w:val="both"/>
+      </w:pPr>
+      <w:r>
+        <w:t>Primeiro, os serviços do sistema (</w:t>
+      </w:r>
+      <w:proofErr w:type="spellStart"/>
+      <w:r>
+        <w:t>CustomerService</w:t>
+      </w:r>
+      <w:proofErr w:type="spellEnd"/>
+      <w:r>
+        <w:t xml:space="preserve"> e </w:t>
+      </w:r>
+      <w:proofErr w:type="spellStart"/>
+      <w:r>
+        <w:t>SaleService</w:t>
+      </w:r>
+      <w:proofErr w:type="spellEnd"/>
+      <w:r>
+        <w:t xml:space="preserve">) são ambos </w:t>
+      </w:r>
+      <w:proofErr w:type="spellStart"/>
+      <w:r>
+        <w:t>enums</w:t>
+      </w:r>
+      <w:proofErr w:type="spellEnd"/>
+      <w:r>
+        <w:t>, logo não podem ser “</w:t>
+      </w:r>
+      <w:proofErr w:type="spellStart"/>
+      <w:r>
+        <w:t>mocked</w:t>
+      </w:r>
+      <w:proofErr w:type="spellEnd"/>
+      <w:r>
+        <w:t>”.</w:t>
+      </w:r>
+      <w:r>
+        <w:t xml:space="preserve"> O </w:t>
+      </w:r>
+      <w:proofErr w:type="spellStart"/>
+      <w:r>
+        <w:t>refactoring</w:t>
+      </w:r>
+      <w:proofErr w:type="spellEnd"/>
+      <w:r>
+        <w:t xml:space="preserve"> para ultrapassar este problema seria tornar os serviços em classes normais. Caso se queira manter a lógica de cada serviço ser um </w:t>
+      </w:r>
+      <w:proofErr w:type="spellStart"/>
+      <w:r>
+        <w:t>Singleton</w:t>
+      </w:r>
+      <w:proofErr w:type="spellEnd"/>
+      <w:r>
+        <w:t xml:space="preserve">, teria de se fazer mais </w:t>
+      </w:r>
+      <w:proofErr w:type="spellStart"/>
+      <w:r>
+        <w:t>refactors</w:t>
+      </w:r>
+      <w:proofErr w:type="spellEnd"/>
+      <w:r>
+        <w:t xml:space="preserve">, como </w:t>
       </w:r>
       <w:r>
         <w:t>fazer com que haja</w:t>
       </w:r>
       <w:r>
-        <w:t xml:space="preserve"> apenas um construtor privado e com um método tipo getInstance para obter o singleton</w:t>
-      </w:r>
+        <w:t xml:space="preserve"> apenas um </w:t>
+      </w:r>
+      <w:r>
+        <w:lastRenderedPageBreak/>
+        <w:t xml:space="preserve">construtor privado e com um método tipo </w:t>
+      </w:r>
+      <w:proofErr w:type="spellStart"/>
+      <w:r>
+        <w:t>getInstance</w:t>
+      </w:r>
+      <w:proofErr w:type="spellEnd"/>
+      <w:r>
+        <w:t xml:space="preserve"> para obter o </w:t>
+      </w:r>
+      <w:proofErr w:type="spellStart"/>
+      <w:r>
+        <w:t>singleton</w:t>
+      </w:r>
+      <w:proofErr w:type="spellEnd"/>
       <w:r>
         <w:t xml:space="preserve">. </w:t>
       </w:r>
       <w:r>
-        <w:t xml:space="preserve">Depois disto, teria de se procurar no projeto inteiro as instâncias dos serviços e corrigir para a nova forma </w:t>
-      </w:r>
-      <w:r>
-        <w:lastRenderedPageBreak/>
-        <w:t>correta de instanciar um serviço. Segundo</w:t>
-      </w:r>
-      <w:r>
-        <w:t>, o único método do controller é o process e este método é protected. Isto faz com que na classe de testes, este método não seja visível, portanto, seria necessário alterar o modifier deste método, de protected para public. Terceiro, os serviços não são a única coisa a ser mocked</w:t>
-      </w:r>
+        <w:t>Depois disto, teria de se procurar no projeto inteiro as instâncias dos serviços e corrigir para a nova forma correta de instanciar um serviço.</w:t>
+      </w:r>
+      <w:r>
+        <w:t xml:space="preserve"> </w:t>
+      </w:r>
+    </w:p>
+    <w:p>
+      <w:pPr>
+        <w:pStyle w:val="ListParagraph"/>
+        <w:jc w:val="both"/>
+      </w:pPr>
+    </w:p>
+    <w:p>
+      <w:pPr>
+        <w:pStyle w:val="ListParagraph"/>
+        <w:numPr>
+          <w:ilvl w:val="0"/>
+          <w:numId w:val="9"/>
+        </w:numPr>
+        <w:ind w:left="720"/>
+        <w:jc w:val="both"/>
+      </w:pPr>
+      <w:r>
+        <w:t xml:space="preserve">Segundo, nos </w:t>
+      </w:r>
+      <w:proofErr w:type="spellStart"/>
+      <w:r>
+        <w:t>controllers</w:t>
+      </w:r>
+      <w:proofErr w:type="spellEnd"/>
+      <w:r>
+        <w:t xml:space="preserve"> os serviços são obtidos logo no </w:t>
+      </w:r>
+      <w:proofErr w:type="spellStart"/>
+      <w:r>
+        <w:t>ínicio</w:t>
+      </w:r>
+      <w:proofErr w:type="spellEnd"/>
+      <w:r>
+        <w:t xml:space="preserve"> da função </w:t>
+      </w:r>
+      <w:proofErr w:type="spellStart"/>
+      <w:r>
+        <w:t>process</w:t>
+      </w:r>
+      <w:proofErr w:type="spellEnd"/>
+      <w:r>
+        <w:t>, não nos deixando usar um serviço “</w:t>
+      </w:r>
+      <w:proofErr w:type="spellStart"/>
+      <w:r>
+        <w:t>mocked</w:t>
+      </w:r>
+      <w:proofErr w:type="spellEnd"/>
+      <w:r>
+        <w:t xml:space="preserve">”. Para resolver isto </w:t>
+      </w:r>
+      <w:r>
+        <w:t>teria</w:t>
+      </w:r>
+      <w:r>
+        <w:t xml:space="preserve"> de se fazer injeção de dependência </w:t>
+      </w:r>
+      <w:r>
+        <w:t>relativa ao</w:t>
+      </w:r>
+      <w:r>
+        <w:t xml:space="preserve"> serviço. </w:t>
+      </w:r>
+    </w:p>
+    <w:p>
+      <w:pPr>
+        <w:pStyle w:val="ListParagraph"/>
+        <w:jc w:val="both"/>
+      </w:pPr>
+    </w:p>
+    <w:p>
+      <w:pPr>
+        <w:pStyle w:val="ListParagraph"/>
+        <w:numPr>
+          <w:ilvl w:val="0"/>
+          <w:numId w:val="9"/>
+        </w:numPr>
+        <w:ind w:left="720"/>
+        <w:jc w:val="both"/>
+      </w:pPr>
+      <w:r>
+        <w:t>Terceiro</w:t>
+      </w:r>
+      <w:r>
+        <w:t xml:space="preserve">, o único método do </w:t>
+      </w:r>
+      <w:proofErr w:type="spellStart"/>
+      <w:r>
+        <w:t>controller</w:t>
+      </w:r>
+      <w:proofErr w:type="spellEnd"/>
+      <w:r>
+        <w:t xml:space="preserve"> é o </w:t>
+      </w:r>
+      <w:proofErr w:type="spellStart"/>
+      <w:r>
+        <w:t>process</w:t>
+      </w:r>
+      <w:proofErr w:type="spellEnd"/>
+      <w:r>
+        <w:t xml:space="preserve"> e este método é </w:t>
+      </w:r>
+      <w:proofErr w:type="spellStart"/>
+      <w:r>
+        <w:t>protected</w:t>
+      </w:r>
+      <w:proofErr w:type="spellEnd"/>
+      <w:r>
+        <w:t xml:space="preserve">. Isto faz com que na classe de testes, este método não seja visível, portanto, seria necessário alterar o </w:t>
+      </w:r>
+      <w:proofErr w:type="spellStart"/>
+      <w:r>
+        <w:t>modifier</w:t>
+      </w:r>
+      <w:proofErr w:type="spellEnd"/>
+      <w:r>
+        <w:t xml:space="preserve"> deste método, de </w:t>
+      </w:r>
+      <w:proofErr w:type="spellStart"/>
+      <w:r>
+        <w:t>protected</w:t>
+      </w:r>
+      <w:proofErr w:type="spellEnd"/>
+      <w:r>
+        <w:t xml:space="preserve"> para </w:t>
+      </w:r>
+      <w:proofErr w:type="spellStart"/>
+      <w:r>
+        <w:t>public</w:t>
+      </w:r>
+      <w:proofErr w:type="spellEnd"/>
+      <w:r>
+        <w:t xml:space="preserve">. </w:t>
+      </w:r>
+    </w:p>
+    <w:p>
+      <w:pPr>
+        <w:pStyle w:val="ListParagraph"/>
+        <w:jc w:val="both"/>
+      </w:pPr>
+    </w:p>
+    <w:p>
+      <w:pPr>
+        <w:pStyle w:val="ListParagraph"/>
+        <w:numPr>
+          <w:ilvl w:val="0"/>
+          <w:numId w:val="9"/>
+        </w:numPr>
+        <w:ind w:left="720"/>
+        <w:jc w:val="both"/>
+      </w:pPr>
+      <w:r>
+        <w:t>Por último</w:t>
+      </w:r>
+      <w:r>
+        <w:t xml:space="preserve">, os serviços não são a única coisa a ser </w:t>
+      </w:r>
+      <w:proofErr w:type="spellStart"/>
+      <w:r>
+        <w:t>mocked</w:t>
+      </w:r>
+      <w:proofErr w:type="spellEnd"/>
       <w:r>
         <w:t>, o</w:t>
       </w:r>
       <w:r>
-        <w:t>s parâmetros do método process são interfaces, logo é necessário ter um mock para cada um para se poder invocar o método nos testes.</w:t>
+        <w:t xml:space="preserve">s parâmetros do método </w:t>
+      </w:r>
+      <w:proofErr w:type="spellStart"/>
+      <w:r>
+        <w:t>process</w:t>
+      </w:r>
+      <w:proofErr w:type="spellEnd"/>
+      <w:r>
+        <w:t xml:space="preserve"> são interfaces, logo é necessário ter um </w:t>
+      </w:r>
+      <w:proofErr w:type="spellStart"/>
+      <w:r>
+        <w:t>mock</w:t>
+      </w:r>
+      <w:proofErr w:type="spellEnd"/>
+      <w:r>
+        <w:t xml:space="preserve"> para cada um para se poder invocar o método</w:t>
+      </w:r>
+      <w:r>
+        <w:t xml:space="preserve"> </w:t>
+      </w:r>
+      <w:proofErr w:type="spellStart"/>
+      <w:r>
+        <w:t>process</w:t>
+      </w:r>
+      <w:proofErr w:type="spellEnd"/>
+      <w:r>
+        <w:t xml:space="preserve"> nos testes.</w:t>
+      </w:r>
+      <w:r>
+        <w:t xml:space="preserve"> </w:t>
+      </w:r>
+      <w:r>
+        <w:t>Isto levanta</w:t>
+      </w:r>
+      <w:r>
+        <w:t xml:space="preserve"> uma dificuldade porque </w:t>
+      </w:r>
+      <w:r>
+        <w:t>seria necessário também “</w:t>
+      </w:r>
+      <w:proofErr w:type="spellStart"/>
+      <w:r>
+        <w:t>mockar</w:t>
+      </w:r>
+      <w:proofErr w:type="spellEnd"/>
+      <w:r>
+        <w:t>”</w:t>
+      </w:r>
+      <w:r>
+        <w:t xml:space="preserve"> o comportamento de</w:t>
+      </w:r>
+      <w:r>
+        <w:t xml:space="preserve"> uma das últimas instruções do método </w:t>
+      </w:r>
+      <w:proofErr w:type="spellStart"/>
+      <w:r>
+        <w:t>process</w:t>
+      </w:r>
+      <w:proofErr w:type="spellEnd"/>
+      <w:r>
+        <w:t xml:space="preserve">, relativas ao </w:t>
+      </w:r>
+      <w:proofErr w:type="spellStart"/>
+      <w:r>
+        <w:t>request</w:t>
+      </w:r>
+      <w:proofErr w:type="spellEnd"/>
+      <w:r>
+        <w:t xml:space="preserve">, que é </w:t>
+      </w:r>
+      <w:proofErr w:type="spellStart"/>
+      <w:proofErr w:type="gramStart"/>
+      <w:r>
+        <w:t>request.getRequestDispatche</w:t>
+      </w:r>
+      <w:r>
+        <w:t>r</w:t>
+      </w:r>
+      <w:proofErr w:type="spellEnd"/>
+      <w:proofErr w:type="gramEnd"/>
+      <w:r>
+        <w:t>. Para resolver isto pode se</w:t>
+      </w:r>
+      <w:r>
+        <w:t>r necessário</w:t>
+      </w:r>
+      <w:r>
+        <w:t xml:space="preserve"> alterar o método para</w:t>
+      </w:r>
+      <w:r>
+        <w:t xml:space="preserve"> fazer com</w:t>
+      </w:r>
+      <w:r>
+        <w:t xml:space="preserve"> que caso se esteja num cenário de testes, estas linhas são ignoradas. </w:t>
       </w:r>
     </w:p>
     <w:p>
@@ -4197,16 +6372,16 @@
     </w:lvl>
   </w:abstractNum>
   <w:abstractNum w:abstractNumId="6" w15:restartNumberingAfterBreak="0">
-    <w:nsid w:val="5B801601"/>
+    <w:nsid w:val="58B71E70"/>
     <w:multiLevelType w:val="hybridMultilevel"/>
-    <w:tmpl w:val="9996B130"/>
+    <w:tmpl w:val="F030E096"/>
     <w:lvl w:ilvl="0" w:tplc="08160001">
       <w:start w:val="1"/>
       <w:numFmt w:val="bullet"/>
       <w:lvlText w:val=""/>
       <w:lvlJc w:val="left"/>
       <w:pPr>
-        <w:ind w:left="1068" w:hanging="360"/>
+        <w:ind w:left="1080" w:hanging="360"/>
       </w:pPr>
       <w:rPr>
         <w:rFonts w:ascii="Symbol" w:hAnsi="Symbol" w:hint="default"/>
@@ -4218,7 +6393,7 @@
       <w:lvlText w:val="o"/>
       <w:lvlJc w:val="left"/>
       <w:pPr>
-        <w:ind w:left="1788" w:hanging="360"/>
+        <w:ind w:left="1800" w:hanging="360"/>
       </w:pPr>
       <w:rPr>
         <w:rFonts w:ascii="Courier New" w:hAnsi="Courier New" w:cs="Courier New" w:hint="default"/>
@@ -4230,7 +6405,7 @@
       <w:lvlText w:val=""/>
       <w:lvlJc w:val="left"/>
       <w:pPr>
-        <w:ind w:left="2508" w:hanging="360"/>
+        <w:ind w:left="2520" w:hanging="360"/>
       </w:pPr>
       <w:rPr>
         <w:rFonts w:ascii="Wingdings" w:hAnsi="Wingdings" w:hint="default"/>
@@ -4242,7 +6417,7 @@
       <w:lvlText w:val=""/>
       <w:lvlJc w:val="left"/>
       <w:pPr>
-        <w:ind w:left="3228" w:hanging="360"/>
+        <w:ind w:left="3240" w:hanging="360"/>
       </w:pPr>
       <w:rPr>
         <w:rFonts w:ascii="Symbol" w:hAnsi="Symbol" w:hint="default"/>
@@ -4254,7 +6429,7 @@
       <w:lvlText w:val="o"/>
       <w:lvlJc w:val="left"/>
       <w:pPr>
-        <w:ind w:left="3948" w:hanging="360"/>
+        <w:ind w:left="3960" w:hanging="360"/>
       </w:pPr>
       <w:rPr>
         <w:rFonts w:ascii="Courier New" w:hAnsi="Courier New" w:cs="Courier New" w:hint="default"/>
@@ -4266,7 +6441,7 @@
       <w:lvlText w:val=""/>
       <w:lvlJc w:val="left"/>
       <w:pPr>
-        <w:ind w:left="4668" w:hanging="360"/>
+        <w:ind w:left="4680" w:hanging="360"/>
       </w:pPr>
       <w:rPr>
         <w:rFonts w:ascii="Wingdings" w:hAnsi="Wingdings" w:hint="default"/>
@@ -4278,7 +6453,7 @@
       <w:lvlText w:val=""/>
       <w:lvlJc w:val="left"/>
       <w:pPr>
-        <w:ind w:left="5388" w:hanging="360"/>
+        <w:ind w:left="5400" w:hanging="360"/>
       </w:pPr>
       <w:rPr>
         <w:rFonts w:ascii="Symbol" w:hAnsi="Symbol" w:hint="default"/>
@@ -4290,7 +6465,7 @@
       <w:lvlText w:val="o"/>
       <w:lvlJc w:val="left"/>
       <w:pPr>
-        <w:ind w:left="6108" w:hanging="360"/>
+        <w:ind w:left="6120" w:hanging="360"/>
       </w:pPr>
       <w:rPr>
         <w:rFonts w:ascii="Courier New" w:hAnsi="Courier New" w:cs="Courier New" w:hint="default"/>
@@ -4302,7 +6477,7 @@
       <w:lvlText w:val=""/>
       <w:lvlJc w:val="left"/>
       <w:pPr>
-        <w:ind w:left="6828" w:hanging="360"/>
+        <w:ind w:left="6840" w:hanging="360"/>
       </w:pPr>
       <w:rPr>
         <w:rFonts w:ascii="Wingdings" w:hAnsi="Wingdings" w:hint="default"/>
@@ -4310,6 +6485,119 @@
     </w:lvl>
   </w:abstractNum>
   <w:abstractNum w:abstractNumId="7" w15:restartNumberingAfterBreak="0">
+    <w:nsid w:val="5B801601"/>
+    <w:multiLevelType w:val="hybridMultilevel"/>
+    <w:tmpl w:val="9996B130"/>
+    <w:lvl w:ilvl="0" w:tplc="08160001">
+      <w:start w:val="1"/>
+      <w:numFmt w:val="bullet"/>
+      <w:lvlText w:val=""/>
+      <w:lvlJc w:val="left"/>
+      <w:pPr>
+        <w:ind w:left="1068" w:hanging="360"/>
+      </w:pPr>
+      <w:rPr>
+        <w:rFonts w:ascii="Symbol" w:hAnsi="Symbol" w:hint="default"/>
+      </w:rPr>
+    </w:lvl>
+    <w:lvl w:ilvl="1" w:tplc="08160003" w:tentative="1">
+      <w:start w:val="1"/>
+      <w:numFmt w:val="bullet"/>
+      <w:lvlText w:val="o"/>
+      <w:lvlJc w:val="left"/>
+      <w:pPr>
+        <w:ind w:left="1788" w:hanging="360"/>
+      </w:pPr>
+      <w:rPr>
+        <w:rFonts w:ascii="Courier New" w:hAnsi="Courier New" w:cs="Courier New" w:hint="default"/>
+      </w:rPr>
+    </w:lvl>
+    <w:lvl w:ilvl="2" w:tplc="08160005" w:tentative="1">
+      <w:start w:val="1"/>
+      <w:numFmt w:val="bullet"/>
+      <w:lvlText w:val=""/>
+      <w:lvlJc w:val="left"/>
+      <w:pPr>
+        <w:ind w:left="2508" w:hanging="360"/>
+      </w:pPr>
+      <w:rPr>
+        <w:rFonts w:ascii="Wingdings" w:hAnsi="Wingdings" w:hint="default"/>
+      </w:rPr>
+    </w:lvl>
+    <w:lvl w:ilvl="3" w:tplc="08160001" w:tentative="1">
+      <w:start w:val="1"/>
+      <w:numFmt w:val="bullet"/>
+      <w:lvlText w:val=""/>
+      <w:lvlJc w:val="left"/>
+      <w:pPr>
+        <w:ind w:left="3228" w:hanging="360"/>
+      </w:pPr>
+      <w:rPr>
+        <w:rFonts w:ascii="Symbol" w:hAnsi="Symbol" w:hint="default"/>
+      </w:rPr>
+    </w:lvl>
+    <w:lvl w:ilvl="4" w:tplc="08160003" w:tentative="1">
+      <w:start w:val="1"/>
+      <w:numFmt w:val="bullet"/>
+      <w:lvlText w:val="o"/>
+      <w:lvlJc w:val="left"/>
+      <w:pPr>
+        <w:ind w:left="3948" w:hanging="360"/>
+      </w:pPr>
+      <w:rPr>
+        <w:rFonts w:ascii="Courier New" w:hAnsi="Courier New" w:cs="Courier New" w:hint="default"/>
+      </w:rPr>
+    </w:lvl>
+    <w:lvl w:ilvl="5" w:tplc="08160005" w:tentative="1">
+      <w:start w:val="1"/>
+      <w:numFmt w:val="bullet"/>
+      <w:lvlText w:val=""/>
+      <w:lvlJc w:val="left"/>
+      <w:pPr>
+        <w:ind w:left="4668" w:hanging="360"/>
+      </w:pPr>
+      <w:rPr>
+        <w:rFonts w:ascii="Wingdings" w:hAnsi="Wingdings" w:hint="default"/>
+      </w:rPr>
+    </w:lvl>
+    <w:lvl w:ilvl="6" w:tplc="08160001" w:tentative="1">
+      <w:start w:val="1"/>
+      <w:numFmt w:val="bullet"/>
+      <w:lvlText w:val=""/>
+      <w:lvlJc w:val="left"/>
+      <w:pPr>
+        <w:ind w:left="5388" w:hanging="360"/>
+      </w:pPr>
+      <w:rPr>
+        <w:rFonts w:ascii="Symbol" w:hAnsi="Symbol" w:hint="default"/>
+      </w:rPr>
+    </w:lvl>
+    <w:lvl w:ilvl="7" w:tplc="08160003" w:tentative="1">
+      <w:start w:val="1"/>
+      <w:numFmt w:val="bullet"/>
+      <w:lvlText w:val="o"/>
+      <w:lvlJc w:val="left"/>
+      <w:pPr>
+        <w:ind w:left="6108" w:hanging="360"/>
+      </w:pPr>
+      <w:rPr>
+        <w:rFonts w:ascii="Courier New" w:hAnsi="Courier New" w:cs="Courier New" w:hint="default"/>
+      </w:rPr>
+    </w:lvl>
+    <w:lvl w:ilvl="8" w:tplc="08160005" w:tentative="1">
+      <w:start w:val="1"/>
+      <w:numFmt w:val="bullet"/>
+      <w:lvlText w:val=""/>
+      <w:lvlJc w:val="left"/>
+      <w:pPr>
+        <w:ind w:left="6828" w:hanging="360"/>
+      </w:pPr>
+      <w:rPr>
+        <w:rFonts w:ascii="Wingdings" w:hAnsi="Wingdings" w:hint="default"/>
+      </w:rPr>
+    </w:lvl>
+  </w:abstractNum>
+  <w:abstractNum w:abstractNumId="8" w15:restartNumberingAfterBreak="0">
     <w:nsid w:val="66871062"/>
     <w:multiLevelType w:val="hybridMultilevel"/>
     <w:tmpl w:val="E5D004D8"/>
@@ -4422,14 +6710,127 @@
       </w:rPr>
     </w:lvl>
   </w:abstractNum>
+  <w:abstractNum w:abstractNumId="9" w15:restartNumberingAfterBreak="0">
+    <w:nsid w:val="74414400"/>
+    <w:multiLevelType w:val="hybridMultilevel"/>
+    <w:tmpl w:val="EDDCC628"/>
+    <w:lvl w:ilvl="0" w:tplc="08160001">
+      <w:start w:val="1"/>
+      <w:numFmt w:val="bullet"/>
+      <w:lvlText w:val=""/>
+      <w:lvlJc w:val="left"/>
+      <w:pPr>
+        <w:ind w:left="1080" w:hanging="360"/>
+      </w:pPr>
+      <w:rPr>
+        <w:rFonts w:ascii="Symbol" w:hAnsi="Symbol" w:hint="default"/>
+      </w:rPr>
+    </w:lvl>
+    <w:lvl w:ilvl="1" w:tplc="08160003" w:tentative="1">
+      <w:start w:val="1"/>
+      <w:numFmt w:val="bullet"/>
+      <w:lvlText w:val="o"/>
+      <w:lvlJc w:val="left"/>
+      <w:pPr>
+        <w:ind w:left="1800" w:hanging="360"/>
+      </w:pPr>
+      <w:rPr>
+        <w:rFonts w:ascii="Courier New" w:hAnsi="Courier New" w:cs="Courier New" w:hint="default"/>
+      </w:rPr>
+    </w:lvl>
+    <w:lvl w:ilvl="2" w:tplc="08160005" w:tentative="1">
+      <w:start w:val="1"/>
+      <w:numFmt w:val="bullet"/>
+      <w:lvlText w:val=""/>
+      <w:lvlJc w:val="left"/>
+      <w:pPr>
+        <w:ind w:left="2520" w:hanging="360"/>
+      </w:pPr>
+      <w:rPr>
+        <w:rFonts w:ascii="Wingdings" w:hAnsi="Wingdings" w:hint="default"/>
+      </w:rPr>
+    </w:lvl>
+    <w:lvl w:ilvl="3" w:tplc="08160001" w:tentative="1">
+      <w:start w:val="1"/>
+      <w:numFmt w:val="bullet"/>
+      <w:lvlText w:val=""/>
+      <w:lvlJc w:val="left"/>
+      <w:pPr>
+        <w:ind w:left="3240" w:hanging="360"/>
+      </w:pPr>
+      <w:rPr>
+        <w:rFonts w:ascii="Symbol" w:hAnsi="Symbol" w:hint="default"/>
+      </w:rPr>
+    </w:lvl>
+    <w:lvl w:ilvl="4" w:tplc="08160003" w:tentative="1">
+      <w:start w:val="1"/>
+      <w:numFmt w:val="bullet"/>
+      <w:lvlText w:val="o"/>
+      <w:lvlJc w:val="left"/>
+      <w:pPr>
+        <w:ind w:left="3960" w:hanging="360"/>
+      </w:pPr>
+      <w:rPr>
+        <w:rFonts w:ascii="Courier New" w:hAnsi="Courier New" w:cs="Courier New" w:hint="default"/>
+      </w:rPr>
+    </w:lvl>
+    <w:lvl w:ilvl="5" w:tplc="08160005" w:tentative="1">
+      <w:start w:val="1"/>
+      <w:numFmt w:val="bullet"/>
+      <w:lvlText w:val=""/>
+      <w:lvlJc w:val="left"/>
+      <w:pPr>
+        <w:ind w:left="4680" w:hanging="360"/>
+      </w:pPr>
+      <w:rPr>
+        <w:rFonts w:ascii="Wingdings" w:hAnsi="Wingdings" w:hint="default"/>
+      </w:rPr>
+    </w:lvl>
+    <w:lvl w:ilvl="6" w:tplc="08160001" w:tentative="1">
+      <w:start w:val="1"/>
+      <w:numFmt w:val="bullet"/>
+      <w:lvlText w:val=""/>
+      <w:lvlJc w:val="left"/>
+      <w:pPr>
+        <w:ind w:left="5400" w:hanging="360"/>
+      </w:pPr>
+      <w:rPr>
+        <w:rFonts w:ascii="Symbol" w:hAnsi="Symbol" w:hint="default"/>
+      </w:rPr>
+    </w:lvl>
+    <w:lvl w:ilvl="7" w:tplc="08160003" w:tentative="1">
+      <w:start w:val="1"/>
+      <w:numFmt w:val="bullet"/>
+      <w:lvlText w:val="o"/>
+      <w:lvlJc w:val="left"/>
+      <w:pPr>
+        <w:ind w:left="6120" w:hanging="360"/>
+      </w:pPr>
+      <w:rPr>
+        <w:rFonts w:ascii="Courier New" w:hAnsi="Courier New" w:cs="Courier New" w:hint="default"/>
+      </w:rPr>
+    </w:lvl>
+    <w:lvl w:ilvl="8" w:tplc="08160005" w:tentative="1">
+      <w:start w:val="1"/>
+      <w:numFmt w:val="bullet"/>
+      <w:lvlText w:val=""/>
+      <w:lvlJc w:val="left"/>
+      <w:pPr>
+        <w:ind w:left="6840" w:hanging="360"/>
+      </w:pPr>
+      <w:rPr>
+        <w:rFonts w:ascii="Wingdings" w:hAnsi="Wingdings" w:hint="default"/>
+      </w:rPr>
+    </w:lvl>
+  </w:abstractNum>
   <w:num w:numId="1" w16cid:durableId="1009482605">
     <w:abstractNumId w:val="2"/>
   </w:num>
   <w:num w:numId="2" w16cid:durableId="278684700">
-    <w:abstractNumId w:val="6"/>
+    <w:abstractNumId w:val="7"/>
   </w:num>
   <w:num w:numId="3" w16cid:durableId="1427340875">
-    <w:abstractNumId w:val="7"/>
+    <w:abstractNumId w:val="8"/>
   </w:num>
   <w:num w:numId="4" w16cid:durableId="1296787974">
     <w:abstractNumId w:val="1"/>
@@ -4445,6 +6846,12 @@
   </w:num>
   <w:num w:numId="8" w16cid:durableId="1077359222">
     <w:abstractNumId w:val="3"/>
+  </w:num>
+  <w:num w:numId="9" w16cid:durableId="1515535035">
+    <w:abstractNumId w:val="6"/>
+  </w:num>
+  <w:num w:numId="10" w16cid:durableId="2034958932">
+    <w:abstractNumId w:val="9"/>
   </w:num>
 </w:numbering>
 </file>
@@ -5763,6 +8170,7 @@
   <w:rsids>
     <w:rsidRoot w:val="00C15C28"/>
     <w:rsid w:val="003B4978"/>
+    <w:rsid w:val="006424C6"/>
     <w:rsid w:val="006B2EBE"/>
     <w:rsid w:val="007D7FBC"/>
     <w:rsid w:val="00893A81"/>
@@ -5770,6 +8178,7 @@
     <w:rsid w:val="00A55BF8"/>
     <w:rsid w:val="00BD3DB9"/>
     <w:rsid w:val="00C15C28"/>
+    <w:rsid w:val="00C23F01"/>
     <w:rsid w:val="00E723CD"/>
     <w:rsid w:val="00F15C6A"/>
   </w:rsids>

</xml_diff>